<commit_message>
Algebra 1 - Chapter 13: Statistics - 13.1 Measures of Central Tendency - Check Your Understanding of Section 13.1 - A. Multiple-Choice
</commit_message>
<xml_diff>
--- a/Algebra-1/ch13/Albebra 1 - Chapter 13.docx
+++ b/Algebra-1/ch13/Albebra 1 - Chapter 13.docx
@@ -76,7 +76,6 @@
       <w:r>
         <w:t xml:space="preserve">The </w:t>
       </w:r>
-      <w:proofErr w:type="gramStart"/>
       <w:r>
         <w:rPr>
           <w:i/>
@@ -84,25 +83,8 @@
         </w:rPr>
         <w:t>mean</w:t>
       </w:r>
-      <w:proofErr w:type="gramEnd"/>
       <w:r>
-        <w:t xml:space="preserve"> of a data set is also known as the arithmetic mean or the average. To calculate the </w:t>
-      </w:r>
-      <w:proofErr w:type="gramStart"/>
-      <w:r>
-        <w:t>mean</w:t>
-      </w:r>
-      <w:proofErr w:type="gramEnd"/>
-      <w:r>
-        <w:t xml:space="preserve">, add up all the numbers in the data set and divide that result by the </w:t>
-      </w:r>
-      <w:proofErr w:type="gramStart"/>
-      <w:r>
-        <w:t>amount</w:t>
-      </w:r>
-      <w:proofErr w:type="gramEnd"/>
-      <w:r>
-        <w:t xml:space="preserve"> of numbers in the set. The symbol for the mean is </w:t>
+        <w:t xml:space="preserve"> of a data set is also known as the arithmetic mean or the average. To calculate the mean, add up all the numbers in the data set and divide that result by the amount of numbers in the set. The symbol for the mean is </w:t>
       </w:r>
       <m:oMath>
         <m:acc>
@@ -330,21 +312,7 @@
         <w:rPr>
           <w:rFonts w:eastAsiaTheme="minorEastAsia"/>
         </w:rPr>
-        <w:t xml:space="preserve">If the list has an even </w:t>
-      </w:r>
-      <w:proofErr w:type="gramStart"/>
-      <w:r>
-        <w:rPr>
-          <w:rFonts w:eastAsiaTheme="minorEastAsia"/>
-        </w:rPr>
-        <w:t>amount</w:t>
-      </w:r>
-      <w:proofErr w:type="gramEnd"/>
-      <w:r>
-        <w:rPr>
-          <w:rFonts w:eastAsiaTheme="minorEastAsia"/>
-        </w:rPr>
-        <w:t xml:space="preserve"> of numbers, add the two middle numbers and divide by 2. </w:t>
+        <w:t xml:space="preserve">If the list has an even amount of numbers, add the two middle numbers and divide by 2. </w:t>
       </w:r>
     </w:p>
     <w:p>
@@ -416,21 +384,7 @@
         <w:rPr>
           <w:rFonts w:eastAsiaTheme="minorEastAsia"/>
         </w:rPr>
-        <w:t xml:space="preserve"> is the number that is greater than 25% of the numbers in the list</w:t>
-      </w:r>
-      <w:proofErr w:type="gramStart"/>
-      <w:r>
-        <w:rPr>
-          <w:rFonts w:eastAsiaTheme="minorEastAsia"/>
-        </w:rPr>
-        <w:t xml:space="preserve"> The</w:t>
-      </w:r>
-      <w:proofErr w:type="gramEnd"/>
-      <w:r>
-        <w:rPr>
-          <w:rFonts w:eastAsiaTheme="minorEastAsia"/>
-        </w:rPr>
-        <w:t xml:space="preserve"> </w:t>
+        <w:t xml:space="preserve"> is the number that is greater than 25% of the numbers in the list The </w:t>
       </w:r>
       <w:r>
         <w:rPr>
@@ -526,186 +480,20 @@
         <w:rPr>
           <w:rFonts w:eastAsiaTheme="minorEastAsia"/>
         </w:rPr>
-        <w:t>To calculate the maximum, minimum, median, first quartile (Q1), and third quartile (Q3) in Excel, use these formulas: =</w:t>
+        <w:t>To calculate the maximum, minimum, median, first quartile (Q1), and third quartile (Q3) in Excel, use these formulas: =MAX(data_range), =MIN(data_range), =MEDIAN(data_range), =QUARTILE.INC(data_range,1), and =QUARTILE.INC(data_range,3) respectively.</w:t>
       </w:r>
-      <w:proofErr w:type="gramStart"/>
+    </w:p>
+    <w:p>
+      <w:pPr>
+        <w:rPr>
+          <w:rFonts w:eastAsiaTheme="minorEastAsia"/>
+        </w:rPr>
+      </w:pPr>
       <w:r>
         <w:rPr>
           <w:rFonts w:eastAsiaTheme="minorEastAsia"/>
         </w:rPr>
-        <w:t>MAX(</w:t>
-      </w:r>
-      <w:proofErr w:type="spellStart"/>
-      <w:proofErr w:type="gramEnd"/>
-      <w:r>
-        <w:rPr>
-          <w:rFonts w:eastAsiaTheme="minorEastAsia"/>
-        </w:rPr>
-        <w:t>data_range</w:t>
-      </w:r>
-      <w:proofErr w:type="spellEnd"/>
-      <w:r>
-        <w:rPr>
-          <w:rFonts w:eastAsiaTheme="minorEastAsia"/>
-        </w:rPr>
-        <w:t>), =</w:t>
-      </w:r>
-      <w:proofErr w:type="gramStart"/>
-      <w:r>
-        <w:rPr>
-          <w:rFonts w:eastAsiaTheme="minorEastAsia"/>
-        </w:rPr>
-        <w:t>MIN(</w:t>
-      </w:r>
-      <w:proofErr w:type="spellStart"/>
-      <w:proofErr w:type="gramEnd"/>
-      <w:r>
-        <w:rPr>
-          <w:rFonts w:eastAsiaTheme="minorEastAsia"/>
-        </w:rPr>
-        <w:t>data_range</w:t>
-      </w:r>
-      <w:proofErr w:type="spellEnd"/>
-      <w:r>
-        <w:rPr>
-          <w:rFonts w:eastAsiaTheme="minorEastAsia"/>
-        </w:rPr>
-        <w:t>), =</w:t>
-      </w:r>
-      <w:proofErr w:type="gramStart"/>
-      <w:r>
-        <w:rPr>
-          <w:rFonts w:eastAsiaTheme="minorEastAsia"/>
-        </w:rPr>
-        <w:t>MEDIAN(</w:t>
-      </w:r>
-      <w:proofErr w:type="spellStart"/>
-      <w:proofErr w:type="gramEnd"/>
-      <w:r>
-        <w:rPr>
-          <w:rFonts w:eastAsiaTheme="minorEastAsia"/>
-        </w:rPr>
-        <w:t>data_range</w:t>
-      </w:r>
-      <w:proofErr w:type="spellEnd"/>
-      <w:r>
-        <w:rPr>
-          <w:rFonts w:eastAsiaTheme="minorEastAsia"/>
-        </w:rPr>
-        <w:t>), =</w:t>
-      </w:r>
-      <w:proofErr w:type="gramStart"/>
-      <w:r>
-        <w:rPr>
-          <w:rFonts w:eastAsiaTheme="minorEastAsia"/>
-        </w:rPr>
-        <w:t>QUARTILE.INC(</w:t>
-      </w:r>
-      <w:proofErr w:type="gramEnd"/>
-      <w:r>
-        <w:rPr>
-          <w:rFonts w:eastAsiaTheme="minorEastAsia"/>
-        </w:rPr>
-        <w:t>data_range,1), and =</w:t>
-      </w:r>
-      <w:proofErr w:type="gramStart"/>
-      <w:r>
-        <w:rPr>
-          <w:rFonts w:eastAsiaTheme="minorEastAsia"/>
-        </w:rPr>
-        <w:t>QUARTILE.INC(</w:t>
-      </w:r>
-      <w:proofErr w:type="gramEnd"/>
-      <w:r>
-        <w:rPr>
-          <w:rFonts w:eastAsiaTheme="minorEastAsia"/>
-        </w:rPr>
-        <w:t>data_range,3) respectively.</w:t>
-      </w:r>
-    </w:p>
-    <w:p>
-      <w:pPr>
-        <w:rPr>
-          <w:rFonts w:eastAsiaTheme="minorEastAsia"/>
-        </w:rPr>
-      </w:pPr>
-      <w:r>
-        <w:rPr>
-          <w:rFonts w:eastAsiaTheme="minorEastAsia"/>
-        </w:rPr>
-        <w:t xml:space="preserve">To calculate the population and sample </w:t>
-      </w:r>
-      <w:proofErr w:type="gramStart"/>
-      <w:r>
-        <w:rPr>
-          <w:rFonts w:eastAsiaTheme="minorEastAsia"/>
-        </w:rPr>
-        <w:t>mean</w:t>
-      </w:r>
-      <w:proofErr w:type="gramEnd"/>
-      <w:r>
-        <w:rPr>
-          <w:rFonts w:eastAsiaTheme="minorEastAsia"/>
-        </w:rPr>
-        <w:t xml:space="preserve"> in Excel, use the AVERAGE function for both, but be sure to use the correct data range: </w:t>
-      </w:r>
-      <w:proofErr w:type="gramStart"/>
-      <w:r>
-        <w:rPr>
-          <w:rFonts w:eastAsiaTheme="minorEastAsia"/>
-        </w:rPr>
-        <w:t>AVERAGE(</w:t>
-      </w:r>
-      <w:proofErr w:type="spellStart"/>
-      <w:proofErr w:type="gramEnd"/>
-      <w:r>
-        <w:rPr>
-          <w:rFonts w:eastAsiaTheme="minorEastAsia"/>
-        </w:rPr>
-        <w:t>data_range</w:t>
-      </w:r>
-      <w:proofErr w:type="spellEnd"/>
-      <w:r>
-        <w:rPr>
-          <w:rFonts w:eastAsiaTheme="minorEastAsia"/>
-        </w:rPr>
-        <w:t xml:space="preserve">) for sample </w:t>
-      </w:r>
-      <w:proofErr w:type="gramStart"/>
-      <w:r>
-        <w:rPr>
-          <w:rFonts w:eastAsiaTheme="minorEastAsia"/>
-        </w:rPr>
-        <w:t>mean</w:t>
-      </w:r>
-      <w:proofErr w:type="gramEnd"/>
-      <w:r>
-        <w:rPr>
-          <w:rFonts w:eastAsiaTheme="minorEastAsia"/>
-        </w:rPr>
-        <w:t xml:space="preserve"> and </w:t>
-      </w:r>
-      <w:proofErr w:type="gramStart"/>
-      <w:r>
-        <w:rPr>
-          <w:rFonts w:eastAsiaTheme="minorEastAsia"/>
-        </w:rPr>
-        <w:t>AVERAGE(</w:t>
-      </w:r>
-      <w:proofErr w:type="spellStart"/>
-      <w:proofErr w:type="gramEnd"/>
-      <w:r>
-        <w:rPr>
-          <w:rFonts w:eastAsiaTheme="minorEastAsia"/>
-        </w:rPr>
-        <w:t>population_data_range</w:t>
-      </w:r>
-      <w:proofErr w:type="spellEnd"/>
-      <w:r>
-        <w:rPr>
-          <w:rFonts w:eastAsiaTheme="minorEastAsia"/>
-        </w:rPr>
-        <w:t>) for population mean.</w:t>
+        <w:t>To calculate the population and sample mean in Excel, use the AVERAGE function for both, but be sure to use the correct data range: AVERAGE(data_range) for sample mean and AVERAGE(population_data_range) for population mean.</w:t>
       </w:r>
     </w:p>
     <w:p>
@@ -725,11 +513,15 @@
       <w:pPr>
         <w:rPr>
           <w:rFonts w:eastAsiaTheme="minorEastAsia"/>
+          <w:b/>
+          <w:bCs/>
         </w:rPr>
       </w:pPr>
       <w:r>
         <w:rPr>
           <w:rFonts w:eastAsiaTheme="minorEastAsia"/>
+          <w:b/>
+          <w:bCs/>
         </w:rPr>
         <w:t>Population Mean:</w:t>
       </w:r>
@@ -751,46 +543,6 @@
       <w:pPr>
         <w:rPr>
           <w:rFonts w:eastAsiaTheme="minorEastAsia"/>
-        </w:rPr>
-      </w:pPr>
-      <w:r>
-        <w:rPr>
-          <w:rFonts w:eastAsiaTheme="minorEastAsia"/>
-        </w:rPr>
-        <w:t>Sample Mean:</w:t>
-      </w:r>
-    </w:p>
-    <w:p>
-      <w:pPr>
-        <w:rPr>
-          <w:rFonts w:eastAsiaTheme="minorEastAsia"/>
-        </w:rPr>
-      </w:pPr>
-      <w:r>
-        <w:rPr>
-          <w:rFonts w:eastAsiaTheme="minorEastAsia"/>
-        </w:rPr>
-        <w:t xml:space="preserve">The </w:t>
-      </w:r>
-      <w:proofErr w:type="gramStart"/>
-      <w:r>
-        <w:rPr>
-          <w:rFonts w:eastAsiaTheme="minorEastAsia"/>
-        </w:rPr>
-        <w:t>average of</w:t>
-      </w:r>
-      <w:proofErr w:type="gramEnd"/>
-      <w:r>
-        <w:rPr>
-          <w:rFonts w:eastAsiaTheme="minorEastAsia"/>
-        </w:rPr>
-        <w:t xml:space="preserve"> values within a subset or sample taken from the larger population.</w:t>
-      </w:r>
-    </w:p>
-    <w:p>
-      <w:pPr>
-        <w:rPr>
-          <w:rFonts w:eastAsiaTheme="minorEastAsia"/>
           <w:b/>
           <w:bCs/>
         </w:rPr>
@@ -801,25 +553,37 @@
           <w:b/>
           <w:bCs/>
         </w:rPr>
-        <w:t xml:space="preserve">Calculating </w:t>
+        <w:t>Sample Mean:</w:t>
       </w:r>
-      <w:proofErr w:type="gramStart"/>
+    </w:p>
+    <w:p>
+      <w:pPr>
+        <w:rPr>
+          <w:rFonts w:eastAsiaTheme="minorEastAsia"/>
+        </w:rPr>
+      </w:pPr>
+      <w:r>
+        <w:rPr>
+          <w:rFonts w:eastAsiaTheme="minorEastAsia"/>
+        </w:rPr>
+        <w:t>The average of values within a subset or sample taken from the larger population.</w:t>
+      </w:r>
+    </w:p>
+    <w:p>
+      <w:pPr>
+        <w:rPr>
+          <w:rFonts w:eastAsiaTheme="minorEastAsia"/>
+          <w:b/>
+          <w:bCs/>
+        </w:rPr>
+      </w:pPr>
       <w:r>
         <w:rPr>
           <w:rFonts w:eastAsiaTheme="minorEastAsia"/>
           <w:b/>
           <w:bCs/>
         </w:rPr>
-        <w:t>the Standard</w:t>
-      </w:r>
-      <w:proofErr w:type="gramEnd"/>
-      <w:r>
-        <w:rPr>
-          <w:rFonts w:eastAsiaTheme="minorEastAsia"/>
-          <w:b/>
-          <w:bCs/>
-        </w:rPr>
-        <w:t xml:space="preserve"> Deviation</w:t>
+        <w:t>Calculating the Standard Deviation</w:t>
       </w:r>
     </w:p>
     <w:p>
@@ -1600,15 +1364,7 @@
     </w:p>
     <w:p>
       <w:r>
-        <w:t xml:space="preserve">Interpreting a two-way frequency table based on a survey given to 40 menu and 60 women about </w:t>
-      </w:r>
-      <w:proofErr w:type="gramStart"/>
-      <w:r>
-        <w:t>whether or not</w:t>
-      </w:r>
-      <w:proofErr w:type="gramEnd"/>
-      <w:r>
-        <w:t xml:space="preserve"> math is their favorite subject.</w:t>
+        <w:t>Interpreting a two-way frequency table based on a survey given to 40 menu and 60 women about whether or not math is their favorite subject.</w:t>
       </w:r>
     </w:p>
     <w:tbl>
@@ -1906,6 +1662,352 @@
         <w:t>To convert the table from the last section into a relative two-way frequency table, divide each number by the total, which is 12.</w:t>
       </w:r>
     </w:p>
+    <w:p>
+      <w:pPr>
+        <w:pStyle w:val="Heading3"/>
+      </w:pPr>
+      <w:r>
+        <w:t>Check Your Understanding of Section 13.1</w:t>
+      </w:r>
+    </w:p>
+    <w:p>
+      <w:pPr>
+        <w:pStyle w:val="ListParagraph"/>
+        <w:numPr>
+          <w:ilvl w:val="0"/>
+          <w:numId w:val="113"/>
+        </w:numPr>
+      </w:pPr>
+      <w:r>
+        <w:t>Multiple-Choice</w:t>
+      </w:r>
+    </w:p>
+    <w:p>
+      <w:pPr>
+        <w:pStyle w:val="ListParagraph"/>
+        <w:numPr>
+          <w:ilvl w:val="0"/>
+          <w:numId w:val="114"/>
+        </w:numPr>
+        <w:rPr>
+          <w:b/>
+          <w:bCs/>
+        </w:rPr>
+      </w:pPr>
+      <w:r>
+        <w:t>Find the mean of this set of numbers</w:t>
+      </w:r>
+      <w:r>
+        <w:br/>
+        <w:t>{ 4, 5, 8, 8, 8, 10, 10, 13, 15, 17, 23 }.</w:t>
+      </w:r>
+      <w:r>
+        <w:br/>
+      </w:r>
+      <w:r>
+        <w:rPr>
+          <w:b/>
+          <w:bCs/>
+        </w:rPr>
+        <w:t>(4) 11</w:t>
+      </w:r>
+    </w:p>
+    <w:p>
+      <w:pPr>
+        <w:pStyle w:val="ListParagraph"/>
+        <w:numPr>
+          <w:ilvl w:val="0"/>
+          <w:numId w:val="114"/>
+        </w:numPr>
+        <w:rPr>
+          <w:b/>
+          <w:bCs/>
+        </w:rPr>
+      </w:pPr>
+      <w:r>
+        <w:t>Find the median of this set of numbers</w:t>
+      </w:r>
+      <w:r>
+        <w:br/>
+      </w:r>
+      <w:r>
+        <w:t>{ 4, 5, 8, 8, 8, 10, 10, 13, 15, 17, 23 }.</w:t>
+      </w:r>
+      <w:r>
+        <w:br/>
+      </w:r>
+      <w:r>
+        <w:rPr>
+          <w:b/>
+          <w:bCs/>
+        </w:rPr>
+        <w:t>(2) 10</w:t>
+      </w:r>
+    </w:p>
+    <w:p>
+      <w:pPr>
+        <w:pStyle w:val="ListParagraph"/>
+        <w:numPr>
+          <w:ilvl w:val="0"/>
+          <w:numId w:val="114"/>
+        </w:numPr>
+        <w:rPr>
+          <w:b/>
+          <w:bCs/>
+        </w:rPr>
+      </w:pPr>
+      <w:r>
+        <w:t>Find the mode of this set of numbers</w:t>
+      </w:r>
+      <w:r>
+        <w:br/>
+      </w:r>
+      <w:r>
+        <w:t>{ 4, 5, 8, 8, 8, 10, 10, 13, 15, 17, 23 }.</w:t>
+      </w:r>
+      <w:r>
+        <w:br/>
+      </w:r>
+      <w:r>
+        <w:rPr>
+          <w:b/>
+          <w:bCs/>
+        </w:rPr>
+        <w:t>(4) 8</w:t>
+      </w:r>
+    </w:p>
+    <w:p>
+      <w:pPr>
+        <w:pStyle w:val="ListParagraph"/>
+        <w:numPr>
+          <w:ilvl w:val="0"/>
+          <w:numId w:val="114"/>
+        </w:numPr>
+        <w:rPr>
+          <w:b/>
+          <w:bCs/>
+        </w:rPr>
+      </w:pPr>
+      <w:r>
+        <w:t>Find the first quartile of this set of numbers</w:t>
+      </w:r>
+      <w:r>
+        <w:br/>
+      </w:r>
+      <w:r>
+        <w:t>{ 4, 5, 8, 8, 8, 10, 10, 13, 15, 17, 23 }.</w:t>
+      </w:r>
+      <w:r>
+        <w:br/>
+      </w:r>
+      <w:r>
+        <w:rPr>
+          <w:b/>
+          <w:bCs/>
+        </w:rPr>
+        <w:t>(1) 8</w:t>
+      </w:r>
+    </w:p>
+    <w:p>
+      <w:pPr>
+        <w:pStyle w:val="ListParagraph"/>
+        <w:numPr>
+          <w:ilvl w:val="0"/>
+          <w:numId w:val="114"/>
+        </w:numPr>
+        <w:rPr>
+          <w:b/>
+          <w:bCs/>
+        </w:rPr>
+      </w:pPr>
+      <w:r>
+        <w:t>Find the third quartile of this set of numbers</w:t>
+      </w:r>
+      <w:r>
+        <w:br/>
+      </w:r>
+      <w:r>
+        <w:t>{ 4, 5, 8, 8, 8, 10, 10, 13, 15, 17, 23 }.</w:t>
+      </w:r>
+      <w:r>
+        <w:br/>
+      </w:r>
+      <w:r>
+        <w:rPr>
+          <w:b/>
+          <w:bCs/>
+        </w:rPr>
+        <w:t>(2) 15</w:t>
+      </w:r>
+    </w:p>
+    <w:p>
+      <w:pPr>
+        <w:pStyle w:val="ListParagraph"/>
+        <w:numPr>
+          <w:ilvl w:val="0"/>
+          <w:numId w:val="114"/>
+        </w:numPr>
+        <w:rPr>
+          <w:b/>
+          <w:bCs/>
+        </w:rPr>
+      </w:pPr>
+      <w:r>
+        <w:t xml:space="preserve">Find the interquartile range of this set of numbers: </w:t>
+      </w:r>
+      <w:r>
+        <w:t>{ 4, 5, 8, 8, 8, 10, 10, 13, 15, 17, 23 }.</w:t>
+      </w:r>
+      <w:r>
+        <w:br/>
+      </w:r>
+      <w:r>
+        <w:t>15 – 8 = 7</w:t>
+      </w:r>
+      <w:r>
+        <w:br/>
+      </w:r>
+      <w:r>
+        <w:rPr>
+          <w:b/>
+          <w:bCs/>
+        </w:rPr>
+        <w:t>(1) 7</w:t>
+      </w:r>
+    </w:p>
+    <w:p>
+      <w:pPr>
+        <w:pStyle w:val="ListParagraph"/>
+        <w:numPr>
+          <w:ilvl w:val="0"/>
+          <w:numId w:val="114"/>
+        </w:numPr>
+        <w:rPr>
+          <w:b/>
+          <w:bCs/>
+        </w:rPr>
+      </w:pPr>
+      <w:r>
+        <w:t>For the first fourd days of a five-day vacation, the mean temperature was 80 degrees. What must be the terperature be on the fifth day in order for the man temperature to be 82 degrees?</w:t>
+      </w:r>
+      <w:r>
+        <w:br/>
+        <w:t>(4*80)+x)/5 = 82</w:t>
+      </w:r>
+      <w:r>
+        <w:br/>
+        <w:t>320+x = 410</w:t>
+      </w:r>
+      <w:r>
+        <w:br/>
+        <w:t>x = 90</w:t>
+      </w:r>
+      <w:r>
+        <w:br/>
+      </w:r>
+      <w:r>
+        <w:rPr>
+          <w:b/>
+          <w:bCs/>
+        </w:rPr>
+        <w:t>(3) 90</w:t>
+      </w:r>
+    </w:p>
+    <w:p>
+      <w:pPr>
+        <w:pStyle w:val="ListParagraph"/>
+        <w:numPr>
+          <w:ilvl w:val="0"/>
+          <w:numId w:val="114"/>
+        </w:numPr>
+        <w:rPr>
+          <w:b/>
+          <w:bCs/>
+        </w:rPr>
+      </w:pPr>
+      <w:r>
+        <w:t xml:space="preserve">What is the median of the set of numbers </w:t>
+      </w:r>
+      <w:r>
+        <w:br/>
+        <w:t>{ 12, 4, 8, 3, 1, 4, 9, 5 }?</w:t>
+      </w:r>
+      <w:r>
+        <w:br/>
+        <w:t>{ 1, 3, 4, 4, 5, 8, 9, 12 }</w:t>
+      </w:r>
+      <w:r>
+        <w:br/>
+        <w:t>(4 + 5)/2 = 4.5</w:t>
+      </w:r>
+      <w:r>
+        <w:br/>
+      </w:r>
+      <w:r>
+        <w:rPr>
+          <w:b/>
+          <w:bCs/>
+        </w:rPr>
+        <w:t>(4) 4.5</w:t>
+      </w:r>
+    </w:p>
+    <w:p>
+      <w:pPr>
+        <w:pStyle w:val="ListParagraph"/>
+        <w:numPr>
+          <w:ilvl w:val="0"/>
+          <w:numId w:val="114"/>
+        </w:numPr>
+        <w:rPr>
+          <w:b/>
+          <w:bCs/>
+        </w:rPr>
+      </w:pPr>
+      <w:r>
+        <w:t>In a set of seven numbers, the largest number is increased by 10. Which measure of central tendency must increase because of this?</w:t>
+      </w:r>
+      <w:r>
+        <w:br/>
+      </w:r>
+      <w:r>
+        <w:rPr>
+          <w:b/>
+          <w:bCs/>
+        </w:rPr>
+        <w:t>(1) Mean</w:t>
+      </w:r>
+    </w:p>
+    <w:p>
+      <w:pPr>
+        <w:pStyle w:val="ListParagraph"/>
+        <w:numPr>
+          <w:ilvl w:val="0"/>
+          <w:numId w:val="114"/>
+        </w:numPr>
+        <w:rPr>
+          <w:b/>
+          <w:bCs/>
+        </w:rPr>
+      </w:pPr>
+      <w:r>
+        <w:t>What is the sample standard deviation, rounded to the nearest hundredth of this data set: 20, 25, 28, 30, 32, 40?</w:t>
+      </w:r>
+      <w:r>
+        <w:br/>
+        <w:t>Microsoft Excel: =STDEV.S(A1:A6)</w:t>
+      </w:r>
+      <w:r>
+        <w:br/>
+      </w:r>
+      <w:r>
+        <w:rPr>
+          <w:b/>
+          <w:bCs/>
+        </w:rPr>
+        <w:t>(2) 6.77</w:t>
+      </w:r>
+    </w:p>
+    <w:p/>
     <w:sectPr>
       <w:type w:val="continuous"/>
       <w:pgSz w:w="12240" w:h="15840"/>
@@ -9223,6 +9325,95 @@
     </w:lvl>
   </w:abstractNum>
   <w:abstractNum w:abstractNumId="80" w15:restartNumberingAfterBreak="0">
+    <w:nsid w:val="6C4D1900"/>
+    <w:multiLevelType w:val="hybridMultilevel"/>
+    <w:tmpl w:val="2D7E9660"/>
+    <w:lvl w:ilvl="0" w:tplc="04090015">
+      <w:start w:val="1"/>
+      <w:numFmt w:val="upperLetter"/>
+      <w:lvlText w:val="%1."/>
+      <w:lvlJc w:val="left"/>
+      <w:pPr>
+        <w:ind w:left="360" w:hanging="360"/>
+      </w:pPr>
+      <w:rPr>
+        <w:rFonts w:hint="default"/>
+      </w:rPr>
+    </w:lvl>
+    <w:lvl w:ilvl="1" w:tplc="04090019" w:tentative="1">
+      <w:start w:val="1"/>
+      <w:numFmt w:val="lowerLetter"/>
+      <w:lvlText w:val="%2."/>
+      <w:lvlJc w:val="left"/>
+      <w:pPr>
+        <w:ind w:left="1080" w:hanging="360"/>
+      </w:pPr>
+    </w:lvl>
+    <w:lvl w:ilvl="2" w:tplc="0409001B" w:tentative="1">
+      <w:start w:val="1"/>
+      <w:numFmt w:val="lowerRoman"/>
+      <w:lvlText w:val="%3."/>
+      <w:lvlJc w:val="right"/>
+      <w:pPr>
+        <w:ind w:left="1800" w:hanging="180"/>
+      </w:pPr>
+    </w:lvl>
+    <w:lvl w:ilvl="3" w:tplc="0409000F" w:tentative="1">
+      <w:start w:val="1"/>
+      <w:numFmt w:val="decimal"/>
+      <w:lvlText w:val="%4."/>
+      <w:lvlJc w:val="left"/>
+      <w:pPr>
+        <w:ind w:left="2520" w:hanging="360"/>
+      </w:pPr>
+    </w:lvl>
+    <w:lvl w:ilvl="4" w:tplc="04090019" w:tentative="1">
+      <w:start w:val="1"/>
+      <w:numFmt w:val="lowerLetter"/>
+      <w:lvlText w:val="%5."/>
+      <w:lvlJc w:val="left"/>
+      <w:pPr>
+        <w:ind w:left="3240" w:hanging="360"/>
+      </w:pPr>
+    </w:lvl>
+    <w:lvl w:ilvl="5" w:tplc="0409001B" w:tentative="1">
+      <w:start w:val="1"/>
+      <w:numFmt w:val="lowerRoman"/>
+      <w:lvlText w:val="%6."/>
+      <w:lvlJc w:val="right"/>
+      <w:pPr>
+        <w:ind w:left="3960" w:hanging="180"/>
+      </w:pPr>
+    </w:lvl>
+    <w:lvl w:ilvl="6" w:tplc="0409000F" w:tentative="1">
+      <w:start w:val="1"/>
+      <w:numFmt w:val="decimal"/>
+      <w:lvlText w:val="%7."/>
+      <w:lvlJc w:val="left"/>
+      <w:pPr>
+        <w:ind w:left="4680" w:hanging="360"/>
+      </w:pPr>
+    </w:lvl>
+    <w:lvl w:ilvl="7" w:tplc="04090019" w:tentative="1">
+      <w:start w:val="1"/>
+      <w:numFmt w:val="lowerLetter"/>
+      <w:lvlText w:val="%8."/>
+      <w:lvlJc w:val="left"/>
+      <w:pPr>
+        <w:ind w:left="5400" w:hanging="360"/>
+      </w:pPr>
+    </w:lvl>
+    <w:lvl w:ilvl="8" w:tplc="0409001B" w:tentative="1">
+      <w:start w:val="1"/>
+      <w:numFmt w:val="lowerRoman"/>
+      <w:lvlText w:val="%9."/>
+      <w:lvlJc w:val="right"/>
+      <w:pPr>
+        <w:ind w:left="6120" w:hanging="180"/>
+      </w:pPr>
+    </w:lvl>
+  </w:abstractNum>
+  <w:abstractNum w:abstractNumId="81" w15:restartNumberingAfterBreak="0">
     <w:nsid w:val="6DE8237C"/>
     <w:multiLevelType w:val="hybridMultilevel"/>
     <w:tmpl w:val="60285DD8"/>
@@ -9311,7 +9502,7 @@
       </w:pPr>
     </w:lvl>
   </w:abstractNum>
-  <w:abstractNum w:abstractNumId="81" w15:restartNumberingAfterBreak="0">
+  <w:abstractNum w:abstractNumId="82" w15:restartNumberingAfterBreak="0">
     <w:nsid w:val="6F501202"/>
     <w:multiLevelType w:val="hybridMultilevel"/>
     <w:tmpl w:val="BFE682C2"/>
@@ -9400,7 +9591,7 @@
       </w:pPr>
     </w:lvl>
   </w:abstractNum>
-  <w:abstractNum w:abstractNumId="82" w15:restartNumberingAfterBreak="0">
+  <w:abstractNum w:abstractNumId="83" w15:restartNumberingAfterBreak="0">
     <w:nsid w:val="6FAE2998"/>
     <w:multiLevelType w:val="hybridMultilevel"/>
     <w:tmpl w:val="B2920DE6"/>
@@ -9489,7 +9680,7 @@
       </w:pPr>
     </w:lvl>
   </w:abstractNum>
-  <w:abstractNum w:abstractNumId="83" w15:restartNumberingAfterBreak="0">
+  <w:abstractNum w:abstractNumId="84" w15:restartNumberingAfterBreak="0">
     <w:nsid w:val="6FCC4394"/>
     <w:multiLevelType w:val="hybridMultilevel"/>
     <w:tmpl w:val="A4EA3158"/>
@@ -9578,7 +9769,7 @@
       </w:pPr>
     </w:lvl>
   </w:abstractNum>
-  <w:abstractNum w:abstractNumId="84" w15:restartNumberingAfterBreak="0">
+  <w:abstractNum w:abstractNumId="85" w15:restartNumberingAfterBreak="0">
     <w:nsid w:val="71313208"/>
     <w:multiLevelType w:val="hybridMultilevel"/>
     <w:tmpl w:val="2C5C4264"/>
@@ -9667,7 +9858,7 @@
       </w:pPr>
     </w:lvl>
   </w:abstractNum>
-  <w:abstractNum w:abstractNumId="85" w15:restartNumberingAfterBreak="0">
+  <w:abstractNum w:abstractNumId="86" w15:restartNumberingAfterBreak="0">
     <w:nsid w:val="731C57E5"/>
     <w:multiLevelType w:val="multilevel"/>
     <w:tmpl w:val="7B447906"/>
@@ -9788,7 +9979,7 @@
       </w:rPr>
     </w:lvl>
   </w:abstractNum>
-  <w:abstractNum w:abstractNumId="86" w15:restartNumberingAfterBreak="0">
+  <w:abstractNum w:abstractNumId="87" w15:restartNumberingAfterBreak="0">
     <w:nsid w:val="73CA633D"/>
     <w:multiLevelType w:val="hybridMultilevel"/>
     <w:tmpl w:val="B2C6DA1E"/>
@@ -9877,7 +10068,7 @@
       </w:pPr>
     </w:lvl>
   </w:abstractNum>
-  <w:abstractNum w:abstractNumId="87" w15:restartNumberingAfterBreak="0">
+  <w:abstractNum w:abstractNumId="88" w15:restartNumberingAfterBreak="0">
     <w:nsid w:val="750A4E5F"/>
     <w:multiLevelType w:val="hybridMultilevel"/>
     <w:tmpl w:val="D6BEB8D0"/>
@@ -9966,7 +10157,96 @@
       </w:pPr>
     </w:lvl>
   </w:abstractNum>
-  <w:abstractNum w:abstractNumId="88" w15:restartNumberingAfterBreak="0">
+  <w:abstractNum w:abstractNumId="89" w15:restartNumberingAfterBreak="0">
+    <w:nsid w:val="76B71DD1"/>
+    <w:multiLevelType w:val="hybridMultilevel"/>
+    <w:tmpl w:val="9C1EB000"/>
+    <w:lvl w:ilvl="0" w:tplc="0409000F">
+      <w:start w:val="1"/>
+      <w:numFmt w:val="decimal"/>
+      <w:lvlText w:val="%1."/>
+      <w:lvlJc w:val="left"/>
+      <w:pPr>
+        <w:ind w:left="720" w:hanging="360"/>
+      </w:pPr>
+      <w:rPr>
+        <w:rFonts w:hint="default"/>
+      </w:rPr>
+    </w:lvl>
+    <w:lvl w:ilvl="1" w:tplc="04090019" w:tentative="1">
+      <w:start w:val="1"/>
+      <w:numFmt w:val="lowerLetter"/>
+      <w:lvlText w:val="%2."/>
+      <w:lvlJc w:val="left"/>
+      <w:pPr>
+        <w:ind w:left="1440" w:hanging="360"/>
+      </w:pPr>
+    </w:lvl>
+    <w:lvl w:ilvl="2" w:tplc="0409001B" w:tentative="1">
+      <w:start w:val="1"/>
+      <w:numFmt w:val="lowerRoman"/>
+      <w:lvlText w:val="%3."/>
+      <w:lvlJc w:val="right"/>
+      <w:pPr>
+        <w:ind w:left="2160" w:hanging="180"/>
+      </w:pPr>
+    </w:lvl>
+    <w:lvl w:ilvl="3" w:tplc="0409000F" w:tentative="1">
+      <w:start w:val="1"/>
+      <w:numFmt w:val="decimal"/>
+      <w:lvlText w:val="%4."/>
+      <w:lvlJc w:val="left"/>
+      <w:pPr>
+        <w:ind w:left="2880" w:hanging="360"/>
+      </w:pPr>
+    </w:lvl>
+    <w:lvl w:ilvl="4" w:tplc="04090019" w:tentative="1">
+      <w:start w:val="1"/>
+      <w:numFmt w:val="lowerLetter"/>
+      <w:lvlText w:val="%5."/>
+      <w:lvlJc w:val="left"/>
+      <w:pPr>
+        <w:ind w:left="3600" w:hanging="360"/>
+      </w:pPr>
+    </w:lvl>
+    <w:lvl w:ilvl="5" w:tplc="0409001B" w:tentative="1">
+      <w:start w:val="1"/>
+      <w:numFmt w:val="lowerRoman"/>
+      <w:lvlText w:val="%6."/>
+      <w:lvlJc w:val="right"/>
+      <w:pPr>
+        <w:ind w:left="4320" w:hanging="180"/>
+      </w:pPr>
+    </w:lvl>
+    <w:lvl w:ilvl="6" w:tplc="0409000F" w:tentative="1">
+      <w:start w:val="1"/>
+      <w:numFmt w:val="decimal"/>
+      <w:lvlText w:val="%7."/>
+      <w:lvlJc w:val="left"/>
+      <w:pPr>
+        <w:ind w:left="5040" w:hanging="360"/>
+      </w:pPr>
+    </w:lvl>
+    <w:lvl w:ilvl="7" w:tplc="04090019" w:tentative="1">
+      <w:start w:val="1"/>
+      <w:numFmt w:val="lowerLetter"/>
+      <w:lvlText w:val="%8."/>
+      <w:lvlJc w:val="left"/>
+      <w:pPr>
+        <w:ind w:left="5760" w:hanging="360"/>
+      </w:pPr>
+    </w:lvl>
+    <w:lvl w:ilvl="8" w:tplc="0409001B" w:tentative="1">
+      <w:start w:val="1"/>
+      <w:numFmt w:val="lowerRoman"/>
+      <w:lvlText w:val="%9."/>
+      <w:lvlJc w:val="right"/>
+      <w:pPr>
+        <w:ind w:left="6480" w:hanging="180"/>
+      </w:pPr>
+    </w:lvl>
+  </w:abstractNum>
+  <w:abstractNum w:abstractNumId="90" w15:restartNumberingAfterBreak="0">
     <w:nsid w:val="77C46980"/>
     <w:multiLevelType w:val="hybridMultilevel"/>
     <w:tmpl w:val="0DE6782E"/>
@@ -10055,7 +10335,7 @@
       </w:pPr>
     </w:lvl>
   </w:abstractNum>
-  <w:abstractNum w:abstractNumId="89" w15:restartNumberingAfterBreak="0">
+  <w:abstractNum w:abstractNumId="91" w15:restartNumberingAfterBreak="0">
     <w:nsid w:val="7A58647C"/>
     <w:multiLevelType w:val="hybridMultilevel"/>
     <w:tmpl w:val="56325508"/>
@@ -10144,7 +10424,7 @@
       </w:pPr>
     </w:lvl>
   </w:abstractNum>
-  <w:abstractNum w:abstractNumId="90" w15:restartNumberingAfterBreak="0">
+  <w:abstractNum w:abstractNumId="92" w15:restartNumberingAfterBreak="0">
     <w:nsid w:val="7A5A1E66"/>
     <w:multiLevelType w:val="hybridMultilevel"/>
     <w:tmpl w:val="7B7842EC"/>
@@ -10233,7 +10513,7 @@
       </w:pPr>
     </w:lvl>
   </w:abstractNum>
-  <w:abstractNum w:abstractNumId="91" w15:restartNumberingAfterBreak="0">
+  <w:abstractNum w:abstractNumId="93" w15:restartNumberingAfterBreak="0">
     <w:nsid w:val="7AE15528"/>
     <w:multiLevelType w:val="hybridMultilevel"/>
     <w:tmpl w:val="F59AAF04"/>
@@ -10324,7 +10604,7 @@
       </w:pPr>
     </w:lvl>
   </w:abstractNum>
-  <w:abstractNum w:abstractNumId="92" w15:restartNumberingAfterBreak="0">
+  <w:abstractNum w:abstractNumId="94" w15:restartNumberingAfterBreak="0">
     <w:nsid w:val="7BB75F39"/>
     <w:multiLevelType w:val="hybridMultilevel"/>
     <w:tmpl w:val="10FE3B44"/>
@@ -10413,7 +10693,7 @@
       </w:pPr>
     </w:lvl>
   </w:abstractNum>
-  <w:abstractNum w:abstractNumId="93" w15:restartNumberingAfterBreak="0">
+  <w:abstractNum w:abstractNumId="95" w15:restartNumberingAfterBreak="0">
     <w:nsid w:val="7BBF0F1E"/>
     <w:multiLevelType w:val="multilevel"/>
     <w:tmpl w:val="4768D17A"/>
@@ -10562,7 +10842,7 @@
       </w:rPr>
     </w:lvl>
   </w:abstractNum>
-  <w:abstractNum w:abstractNumId="94" w15:restartNumberingAfterBreak="0">
+  <w:abstractNum w:abstractNumId="96" w15:restartNumberingAfterBreak="0">
     <w:nsid w:val="7BE25AC5"/>
     <w:multiLevelType w:val="hybridMultilevel"/>
     <w:tmpl w:val="E1449AE8"/>
@@ -10653,7 +10933,7 @@
       </w:pPr>
     </w:lvl>
   </w:abstractNum>
-  <w:abstractNum w:abstractNumId="95" w15:restartNumberingAfterBreak="0">
+  <w:abstractNum w:abstractNumId="97" w15:restartNumberingAfterBreak="0">
     <w:nsid w:val="7FA05FD2"/>
     <w:multiLevelType w:val="hybridMultilevel"/>
     <w:tmpl w:val="80C81604"/>
@@ -10742,7 +11022,7 @@
       </w:pPr>
     </w:lvl>
   </w:abstractNum>
-  <w:abstractNum w:abstractNumId="96" w15:restartNumberingAfterBreak="0">
+  <w:abstractNum w:abstractNumId="98" w15:restartNumberingAfterBreak="0">
     <w:nsid w:val="7FD60428"/>
     <w:multiLevelType w:val="hybridMultilevel"/>
     <w:tmpl w:val="F47A976E"/>
@@ -10853,10 +11133,10 @@
     <w:abstractNumId w:val="37"/>
   </w:num>
   <w:num w:numId="8" w16cid:durableId="1757020580">
-    <w:abstractNumId w:val="86"/>
+    <w:abstractNumId w:val="87"/>
   </w:num>
   <w:num w:numId="9" w16cid:durableId="207375291">
-    <w:abstractNumId w:val="88"/>
+    <w:abstractNumId w:val="90"/>
   </w:num>
   <w:num w:numId="10" w16cid:durableId="362873295">
     <w:abstractNumId w:val="65"/>
@@ -10868,10 +11148,10 @@
     <w:abstractNumId w:val="63"/>
   </w:num>
   <w:num w:numId="13" w16cid:durableId="1262566017">
-    <w:abstractNumId w:val="84"/>
+    <w:abstractNumId w:val="85"/>
   </w:num>
   <w:num w:numId="14" w16cid:durableId="1429232206">
-    <w:abstractNumId w:val="85"/>
+    <w:abstractNumId w:val="86"/>
   </w:num>
   <w:num w:numId="15" w16cid:durableId="267351934">
     <w:abstractNumId w:val="1"/>
@@ -10892,7 +11172,7 @@
     <w:abstractNumId w:val="54"/>
   </w:num>
   <w:num w:numId="21" w16cid:durableId="973944934">
-    <w:abstractNumId w:val="82"/>
+    <w:abstractNumId w:val="83"/>
   </w:num>
   <w:num w:numId="22" w16cid:durableId="1843469038">
     <w:abstractNumId w:val="24"/>
@@ -10922,10 +11202,10 @@
     <w:abstractNumId w:val="46"/>
   </w:num>
   <w:num w:numId="31" w16cid:durableId="610865096">
-    <w:abstractNumId w:val="80"/>
+    <w:abstractNumId w:val="81"/>
   </w:num>
   <w:num w:numId="32" w16cid:durableId="388038687">
-    <w:abstractNumId w:val="94"/>
+    <w:abstractNumId w:val="96"/>
   </w:num>
   <w:num w:numId="33" w16cid:durableId="1377196231">
     <w:abstractNumId w:val="0"/>
@@ -10955,13 +11235,13 @@
     <w:abstractNumId w:val="5"/>
   </w:num>
   <w:num w:numId="42" w16cid:durableId="1817334301">
-    <w:abstractNumId w:val="81"/>
+    <w:abstractNumId w:val="82"/>
   </w:num>
   <w:num w:numId="43" w16cid:durableId="1668090424">
-    <w:abstractNumId w:val="89"/>
+    <w:abstractNumId w:val="91"/>
   </w:num>
   <w:num w:numId="44" w16cid:durableId="709187225">
-    <w:abstractNumId w:val="90"/>
+    <w:abstractNumId w:val="92"/>
   </w:num>
   <w:num w:numId="45" w16cid:durableId="989359468">
     <w:abstractNumId w:val="9"/>
@@ -10973,10 +11253,10 @@
     <w:abstractNumId w:val="71"/>
   </w:num>
   <w:num w:numId="48" w16cid:durableId="1772429788">
-    <w:abstractNumId w:val="95"/>
+    <w:abstractNumId w:val="97"/>
   </w:num>
   <w:num w:numId="49" w16cid:durableId="1065032300">
-    <w:abstractNumId w:val="83"/>
+    <w:abstractNumId w:val="84"/>
   </w:num>
   <w:num w:numId="50" w16cid:durableId="2073040766">
     <w:abstractNumId w:val="75"/>
@@ -11054,7 +11334,7 @@
     <w:abstractNumId w:val="16"/>
   </w:num>
   <w:num w:numId="75" w16cid:durableId="825046445">
-    <w:abstractNumId w:val="96"/>
+    <w:abstractNumId w:val="98"/>
   </w:num>
   <w:num w:numId="76" w16cid:durableId="713818408">
     <w:abstractNumId w:val="25"/>
@@ -11063,7 +11343,7 @@
     <w:abstractNumId w:val="3"/>
   </w:num>
   <w:num w:numId="78" w16cid:durableId="724328861">
-    <w:abstractNumId w:val="91"/>
+    <w:abstractNumId w:val="93"/>
   </w:num>
   <w:num w:numId="79" w16cid:durableId="122310159">
     <w:abstractNumId w:val="45"/>
@@ -11087,7 +11367,7 @@
     <w:abstractNumId w:val="77"/>
   </w:num>
   <w:num w:numId="86" w16cid:durableId="1565141740">
-    <w:abstractNumId w:val="87"/>
+    <w:abstractNumId w:val="88"/>
   </w:num>
   <w:num w:numId="87" w16cid:durableId="1090852646">
     <w:abstractNumId w:val="48"/>
@@ -11096,7 +11376,7 @@
     <w:abstractNumId w:val="20"/>
   </w:num>
   <w:num w:numId="89" w16cid:durableId="662313682">
-    <w:abstractNumId w:val="92"/>
+    <w:abstractNumId w:val="94"/>
   </w:num>
   <w:num w:numId="90" w16cid:durableId="1949776416">
     <w:abstractNumId w:val="74"/>
@@ -11105,7 +11385,7 @@
     <w:abstractNumId w:val="2"/>
   </w:num>
   <w:num w:numId="92" w16cid:durableId="1784029956">
-    <w:abstractNumId w:val="93"/>
+    <w:abstractNumId w:val="95"/>
   </w:num>
   <w:num w:numId="93" w16cid:durableId="807557047">
     <w:abstractNumId w:val="38"/>
@@ -11421,6 +11701,12 @@
   </w:num>
   <w:num w:numId="112" w16cid:durableId="19090138">
     <w:abstractNumId w:val="70"/>
+  </w:num>
+  <w:num w:numId="113" w16cid:durableId="1148130785">
+    <w:abstractNumId w:val="80"/>
+  </w:num>
+  <w:num w:numId="114" w16cid:durableId="858206139">
+    <w:abstractNumId w:val="89"/>
   </w:num>
   <w:numIdMacAtCleanup w:val="6"/>
 </w:numbering>
@@ -12024,6 +12310,7 @@
   <w:style w:type="character" w:default="1" w:styleId="DefaultParagraphFont">
     <w:name w:val="Default Paragraph Font"/>
     <w:uiPriority w:val="1"/>
+    <w:semiHidden/>
     <w:unhideWhenUsed/>
   </w:style>
   <w:style w:type="table" w:default="1" w:styleId="TableNormal">

</xml_diff>

<commit_message>
Algebra 1 - Chapter 13: Statistics - 13.1 Measures of Central Tendency - Check Your Understanding of Section 13.1 - B. Show how you arrived at your answers.
</commit_message>
<xml_diff>
--- a/Algebra-1/ch13/Albebra 1 - Chapter 13.docx
+++ b/Algebra-1/ch13/Albebra 1 - Chapter 13.docx
@@ -76,6 +76,7 @@
       <w:r>
         <w:t xml:space="preserve">The </w:t>
       </w:r>
+      <w:proofErr w:type="gramStart"/>
       <w:r>
         <w:rPr>
           <w:i/>
@@ -83,8 +84,25 @@
         </w:rPr>
         <w:t>mean</w:t>
       </w:r>
-      <w:r>
-        <w:t xml:space="preserve"> of a data set is also known as the arithmetic mean or the average. To calculate the mean, add up all the numbers in the data set and divide that result by the amount of numbers in the set. The symbol for the mean is </w:t>
+      <w:proofErr w:type="gramEnd"/>
+      <w:r>
+        <w:t xml:space="preserve"> of a data set is also known as the arithmetic mean or the average. To calculate the </w:t>
+      </w:r>
+      <w:proofErr w:type="gramStart"/>
+      <w:r>
+        <w:t>mean</w:t>
+      </w:r>
+      <w:proofErr w:type="gramEnd"/>
+      <w:r>
+        <w:t xml:space="preserve">, add up all the numbers in the data set and divide that result by the </w:t>
+      </w:r>
+      <w:proofErr w:type="gramStart"/>
+      <w:r>
+        <w:t>amount</w:t>
+      </w:r>
+      <w:proofErr w:type="gramEnd"/>
+      <w:r>
+        <w:t xml:space="preserve"> of numbers in the set. The symbol for the mean is </w:t>
       </w:r>
       <m:oMath>
         <m:acc>
@@ -312,7 +330,21 @@
         <w:rPr>
           <w:rFonts w:eastAsiaTheme="minorEastAsia"/>
         </w:rPr>
-        <w:t xml:space="preserve">If the list has an even amount of numbers, add the two middle numbers and divide by 2. </w:t>
+        <w:t xml:space="preserve">If the list has an even </w:t>
+      </w:r>
+      <w:proofErr w:type="gramStart"/>
+      <w:r>
+        <w:rPr>
+          <w:rFonts w:eastAsiaTheme="minorEastAsia"/>
+        </w:rPr>
+        <w:t>amount</w:t>
+      </w:r>
+      <w:proofErr w:type="gramEnd"/>
+      <w:r>
+        <w:rPr>
+          <w:rFonts w:eastAsiaTheme="minorEastAsia"/>
+        </w:rPr>
+        <w:t xml:space="preserve"> of numbers, add the two middle numbers and divide by 2. </w:t>
       </w:r>
     </w:p>
     <w:p>
@@ -384,7 +416,21 @@
         <w:rPr>
           <w:rFonts w:eastAsiaTheme="minorEastAsia"/>
         </w:rPr>
-        <w:t xml:space="preserve"> is the number that is greater than 25% of the numbers in the list The </w:t>
+        <w:t xml:space="preserve"> is the number that is greater than 25% of the numbers in the list</w:t>
+      </w:r>
+      <w:proofErr w:type="gramStart"/>
+      <w:r>
+        <w:rPr>
+          <w:rFonts w:eastAsiaTheme="minorEastAsia"/>
+        </w:rPr>
+        <w:t xml:space="preserve"> The</w:t>
+      </w:r>
+      <w:proofErr w:type="gramEnd"/>
+      <w:r>
+        <w:rPr>
+          <w:rFonts w:eastAsiaTheme="minorEastAsia"/>
+        </w:rPr>
+        <w:t xml:space="preserve"> </w:t>
       </w:r>
       <w:r>
         <w:rPr>
@@ -480,7 +526,101 @@
         <w:rPr>
           <w:rFonts w:eastAsiaTheme="minorEastAsia"/>
         </w:rPr>
-        <w:t>To calculate the maximum, minimum, median, first quartile (Q1), and third quartile (Q3) in Excel, use these formulas: =MAX(data_range), =MIN(data_range), =MEDIAN(data_range), =QUARTILE.INC(data_range,1), and =QUARTILE.INC(data_range,3) respectively.</w:t>
+        <w:t>To calculate the maximum, minimum, median, first quartile (Q1), and third quartile (Q3) in Excel, use these formulas: =</w:t>
+      </w:r>
+      <w:proofErr w:type="gramStart"/>
+      <w:r>
+        <w:rPr>
+          <w:rFonts w:eastAsiaTheme="minorEastAsia"/>
+        </w:rPr>
+        <w:t>MAX(</w:t>
+      </w:r>
+      <w:proofErr w:type="spellStart"/>
+      <w:proofErr w:type="gramEnd"/>
+      <w:r>
+        <w:rPr>
+          <w:rFonts w:eastAsiaTheme="minorEastAsia"/>
+        </w:rPr>
+        <w:t>data_range</w:t>
+      </w:r>
+      <w:proofErr w:type="spellEnd"/>
+      <w:r>
+        <w:rPr>
+          <w:rFonts w:eastAsiaTheme="minorEastAsia"/>
+        </w:rPr>
+        <w:t>), =</w:t>
+      </w:r>
+      <w:proofErr w:type="gramStart"/>
+      <w:r>
+        <w:rPr>
+          <w:rFonts w:eastAsiaTheme="minorEastAsia"/>
+        </w:rPr>
+        <w:t>MIN(</w:t>
+      </w:r>
+      <w:proofErr w:type="spellStart"/>
+      <w:proofErr w:type="gramEnd"/>
+      <w:r>
+        <w:rPr>
+          <w:rFonts w:eastAsiaTheme="minorEastAsia"/>
+        </w:rPr>
+        <w:t>data_range</w:t>
+      </w:r>
+      <w:proofErr w:type="spellEnd"/>
+      <w:r>
+        <w:rPr>
+          <w:rFonts w:eastAsiaTheme="minorEastAsia"/>
+        </w:rPr>
+        <w:t>), =</w:t>
+      </w:r>
+      <w:proofErr w:type="gramStart"/>
+      <w:r>
+        <w:rPr>
+          <w:rFonts w:eastAsiaTheme="minorEastAsia"/>
+        </w:rPr>
+        <w:t>MEDIAN(</w:t>
+      </w:r>
+      <w:proofErr w:type="spellStart"/>
+      <w:proofErr w:type="gramEnd"/>
+      <w:r>
+        <w:rPr>
+          <w:rFonts w:eastAsiaTheme="minorEastAsia"/>
+        </w:rPr>
+        <w:t>data_range</w:t>
+      </w:r>
+      <w:proofErr w:type="spellEnd"/>
+      <w:r>
+        <w:rPr>
+          <w:rFonts w:eastAsiaTheme="minorEastAsia"/>
+        </w:rPr>
+        <w:t>), =</w:t>
+      </w:r>
+      <w:proofErr w:type="gramStart"/>
+      <w:r>
+        <w:rPr>
+          <w:rFonts w:eastAsiaTheme="minorEastAsia"/>
+        </w:rPr>
+        <w:t>QUARTILE.INC(</w:t>
+      </w:r>
+      <w:proofErr w:type="gramEnd"/>
+      <w:r>
+        <w:rPr>
+          <w:rFonts w:eastAsiaTheme="minorEastAsia"/>
+        </w:rPr>
+        <w:t>data_range,1), and =</w:t>
+      </w:r>
+      <w:proofErr w:type="gramStart"/>
+      <w:r>
+        <w:rPr>
+          <w:rFonts w:eastAsiaTheme="minorEastAsia"/>
+        </w:rPr>
+        <w:t>QUARTILE.INC(</w:t>
+      </w:r>
+      <w:proofErr w:type="gramEnd"/>
+      <w:r>
+        <w:rPr>
+          <w:rFonts w:eastAsiaTheme="minorEastAsia"/>
+        </w:rPr>
+        <w:t>data_range,3) respectively.</w:t>
       </w:r>
     </w:p>
     <w:p>
@@ -493,7 +633,79 @@
         <w:rPr>
           <w:rFonts w:eastAsiaTheme="minorEastAsia"/>
         </w:rPr>
-        <w:t>To calculate the population and sample mean in Excel, use the AVERAGE function for both, but be sure to use the correct data range: AVERAGE(data_range) for sample mean and AVERAGE(population_data_range) for population mean.</w:t>
+        <w:t xml:space="preserve">To calculate the population and sample </w:t>
+      </w:r>
+      <w:proofErr w:type="gramStart"/>
+      <w:r>
+        <w:rPr>
+          <w:rFonts w:eastAsiaTheme="minorEastAsia"/>
+        </w:rPr>
+        <w:t>mean</w:t>
+      </w:r>
+      <w:proofErr w:type="gramEnd"/>
+      <w:r>
+        <w:rPr>
+          <w:rFonts w:eastAsiaTheme="minorEastAsia"/>
+        </w:rPr>
+        <w:t xml:space="preserve"> in Excel, use the AVERAGE function for both, but be sure to use the correct data range: </w:t>
+      </w:r>
+      <w:proofErr w:type="gramStart"/>
+      <w:r>
+        <w:rPr>
+          <w:rFonts w:eastAsiaTheme="minorEastAsia"/>
+        </w:rPr>
+        <w:t>AVERAGE(</w:t>
+      </w:r>
+      <w:proofErr w:type="spellStart"/>
+      <w:proofErr w:type="gramEnd"/>
+      <w:r>
+        <w:rPr>
+          <w:rFonts w:eastAsiaTheme="minorEastAsia"/>
+        </w:rPr>
+        <w:t>data_range</w:t>
+      </w:r>
+      <w:proofErr w:type="spellEnd"/>
+      <w:r>
+        <w:rPr>
+          <w:rFonts w:eastAsiaTheme="minorEastAsia"/>
+        </w:rPr>
+        <w:t xml:space="preserve">) for sample </w:t>
+      </w:r>
+      <w:proofErr w:type="gramStart"/>
+      <w:r>
+        <w:rPr>
+          <w:rFonts w:eastAsiaTheme="minorEastAsia"/>
+        </w:rPr>
+        <w:t>mean</w:t>
+      </w:r>
+      <w:proofErr w:type="gramEnd"/>
+      <w:r>
+        <w:rPr>
+          <w:rFonts w:eastAsiaTheme="minorEastAsia"/>
+        </w:rPr>
+        <w:t xml:space="preserve"> and </w:t>
+      </w:r>
+      <w:proofErr w:type="gramStart"/>
+      <w:r>
+        <w:rPr>
+          <w:rFonts w:eastAsiaTheme="minorEastAsia"/>
+        </w:rPr>
+        <w:t>AVERAGE(</w:t>
+      </w:r>
+      <w:proofErr w:type="spellStart"/>
+      <w:proofErr w:type="gramEnd"/>
+      <w:r>
+        <w:rPr>
+          <w:rFonts w:eastAsiaTheme="minorEastAsia"/>
+        </w:rPr>
+        <w:t>population_data_range</w:t>
+      </w:r>
+      <w:proofErr w:type="spellEnd"/>
+      <w:r>
+        <w:rPr>
+          <w:rFonts w:eastAsiaTheme="minorEastAsia"/>
+        </w:rPr>
+        <w:t>) for population mean.</w:t>
       </w:r>
     </w:p>
     <w:p>
@@ -566,7 +778,21 @@
         <w:rPr>
           <w:rFonts w:eastAsiaTheme="minorEastAsia"/>
         </w:rPr>
-        <w:t>The average of values within a subset or sample taken from the larger population.</w:t>
+        <w:t xml:space="preserve">The </w:t>
+      </w:r>
+      <w:proofErr w:type="gramStart"/>
+      <w:r>
+        <w:rPr>
+          <w:rFonts w:eastAsiaTheme="minorEastAsia"/>
+        </w:rPr>
+        <w:t>average of</w:t>
+      </w:r>
+      <w:proofErr w:type="gramEnd"/>
+      <w:r>
+        <w:rPr>
+          <w:rFonts w:eastAsiaTheme="minorEastAsia"/>
+        </w:rPr>
+        <w:t xml:space="preserve"> values within a subset or sample taken from the larger population.</w:t>
       </w:r>
     </w:p>
     <w:p>
@@ -583,7 +809,25 @@
           <w:b/>
           <w:bCs/>
         </w:rPr>
-        <w:t>Calculating the Standard Deviation</w:t>
+        <w:t xml:space="preserve">Calculating </w:t>
+      </w:r>
+      <w:proofErr w:type="gramStart"/>
+      <w:r>
+        <w:rPr>
+          <w:rFonts w:eastAsiaTheme="minorEastAsia"/>
+          <w:b/>
+          <w:bCs/>
+        </w:rPr>
+        <w:t>the Standard</w:t>
+      </w:r>
+      <w:proofErr w:type="gramEnd"/>
+      <w:r>
+        <w:rPr>
+          <w:rFonts w:eastAsiaTheme="minorEastAsia"/>
+          <w:b/>
+          <w:bCs/>
+        </w:rPr>
+        <w:t xml:space="preserve"> Deviation</w:t>
       </w:r>
     </w:p>
     <w:p>
@@ -1364,7 +1608,15 @@
     </w:p>
     <w:p>
       <w:r>
-        <w:t>Interpreting a two-way frequency table based on a survey given to 40 menu and 60 women about whether or not math is their favorite subject.</w:t>
+        <w:t xml:space="preserve">Interpreting a two-way frequency table based on a survey given to 40 menu and 60 women about </w:t>
+      </w:r>
+      <w:proofErr w:type="gramStart"/>
+      <w:r>
+        <w:t>whether or not</w:t>
+      </w:r>
+      <w:proofErr w:type="gramEnd"/>
+      <w:r>
+        <w:t xml:space="preserve"> math is their favorite subject.</w:t>
       </w:r>
     </w:p>
     <w:tbl>
@@ -1667,6 +1919,9 @@
         <w:pStyle w:val="Heading3"/>
       </w:pPr>
       <w:r>
+        <w:br w:type="column"/>
+      </w:r>
+      <w:r>
         <w:t>Check Your Understanding of Section 13.1</w:t>
       </w:r>
     </w:p>
@@ -1695,7 +1950,15 @@
         </w:rPr>
       </w:pPr>
       <w:r>
-        <w:t>Find the mean of this set of numbers</w:t>
+        <w:t xml:space="preserve">Find the </w:t>
+      </w:r>
+      <w:proofErr w:type="gramStart"/>
+      <w:r>
+        <w:t>mean</w:t>
+      </w:r>
+      <w:proofErr w:type="gramEnd"/>
+      <w:r>
+        <w:t xml:space="preserve"> of this set of numbers</w:t>
       </w:r>
       <w:r>
         <w:br/>
@@ -1729,8 +1992,6 @@
       </w:r>
       <w:r>
         <w:br/>
-      </w:r>
-      <w:r>
         <w:t>{ 4, 5, 8, 8, 8, 10, 10, 13, 15, 17, 23 }.</w:t>
       </w:r>
       <w:r>
@@ -1761,8 +2022,6 @@
       </w:r>
       <w:r>
         <w:br/>
-      </w:r>
-      <w:r>
         <w:t>{ 4, 5, 8, 8, 8, 10, 10, 13, 15, 17, 23 }.</w:t>
       </w:r>
       <w:r>
@@ -1793,9 +2052,15 @@
       </w:r>
       <w:r>
         <w:br/>
-      </w:r>
-      <w:r>
-        <w:t>{ 4, 5, 8, 8, 8, 10, 10, 13, 15, 17, 23 }.</w:t>
+        <w:t xml:space="preserve">{ 4, 5, 8, 8, </w:t>
+      </w:r>
+      <w:proofErr w:type="gramStart"/>
+      <w:r>
+        <w:t>8,</w:t>
+      </w:r>
+      <w:proofErr w:type="gramEnd"/>
+      <w:r>
+        <w:t xml:space="preserve"> 10, 10, 13, 15, 17, 23 }.</w:t>
       </w:r>
       <w:r>
         <w:br/>
@@ -1825,8 +2090,6 @@
       </w:r>
       <w:r>
         <w:br/>
-      </w:r>
-      <w:r>
         <w:t>{ 4, 5, 8, 8, 8, 10, 10, 13, 15, 17, 23 }.</w:t>
       </w:r>
       <w:r>
@@ -1855,13 +2118,16 @@
       <w:r>
         <w:t xml:space="preserve">Find the interquartile range of this set of numbers: </w:t>
       </w:r>
-      <w:r>
-        <w:t>{ 4, 5, 8, 8, 8, 10, 10, 13, 15, 17, 23 }.</w:t>
+      <w:proofErr w:type="gramStart"/>
+      <w:r>
+        <w:t>{ 4</w:t>
+      </w:r>
+      <w:proofErr w:type="gramEnd"/>
+      <w:r>
+        <w:t>, 5, 8, 8, 8, 10, 10, 13, 15, 17, 23 }.</w:t>
       </w:r>
       <w:r>
         <w:br/>
-      </w:r>
-      <w:r>
         <w:t>15 – 8 = 7</w:t>
       </w:r>
       <w:r>
@@ -1888,11 +2154,43 @@
         </w:rPr>
       </w:pPr>
       <w:r>
-        <w:t>For the first fourd days of a five-day vacation, the mean temperature was 80 degrees. What must be the terperature be on the fifth day in order for the man temperature to be 82 degrees?</w:t>
+        <w:t xml:space="preserve">For the first </w:t>
+      </w:r>
+      <w:proofErr w:type="spellStart"/>
+      <w:r>
+        <w:t>fourd</w:t>
+      </w:r>
+      <w:proofErr w:type="spellEnd"/>
+      <w:r>
+        <w:t xml:space="preserve"> days of a five-day vacation, the mean temperature was 80 degrees. What must be the </w:t>
+      </w:r>
+      <w:proofErr w:type="spellStart"/>
+      <w:r>
+        <w:t>terperature</w:t>
+      </w:r>
+      <w:proofErr w:type="spellEnd"/>
+      <w:r>
+        <w:t xml:space="preserve"> be on the fifth day </w:t>
+      </w:r>
+      <w:proofErr w:type="gramStart"/>
+      <w:r>
+        <w:t>in order for</w:t>
+      </w:r>
+      <w:proofErr w:type="gramEnd"/>
+      <w:r>
+        <w:t xml:space="preserve"> the man temperature to be 82 degrees?</w:t>
       </w:r>
       <w:r>
         <w:br/>
-        <w:t>(4*80)+x)/5 = 82</w:t>
+        <w:t>(4*</w:t>
+      </w:r>
+      <w:proofErr w:type="gramStart"/>
+      <w:r>
+        <w:t>80)+</w:t>
+      </w:r>
+      <w:proofErr w:type="gramEnd"/>
+      <w:r>
+        <w:t>x)/5 = 82</w:t>
       </w:r>
       <w:r>
         <w:br/>
@@ -1934,8 +2232,28 @@
       </w:r>
       <w:r>
         <w:br/>
-        <w:t>{ 1, 3, 4, 4, 5, 8, 9, 12 }</w:t>
-      </w:r>
+      </w:r>
+      <w:proofErr w:type="gramStart"/>
+      <w:r>
+        <w:t>{ 1</w:t>
+      </w:r>
+      <w:proofErr w:type="gramEnd"/>
+      <w:r>
+        <w:t xml:space="preserve">, </w:t>
+      </w:r>
+      <w:proofErr w:type="gramStart"/>
+      <w:r>
+        <w:t>3,</w:t>
+      </w:r>
+      <w:proofErr w:type="gramEnd"/>
+      <w:r>
+        <w:t xml:space="preserve"> 4, 4, 5, 8, 9, </w:t>
+      </w:r>
+      <w:proofErr w:type="gramStart"/>
+      <w:r>
+        <w:t>12 }</w:t>
+      </w:r>
+      <w:proofErr w:type="gramEnd"/>
       <w:r>
         <w:br/>
         <w:t>(4 + 5)/2 = 4.5</w:t>
@@ -2005,6 +2323,469 @@
           <w:bCs/>
         </w:rPr>
         <w:t>(2) 6.77</w:t>
+      </w:r>
+    </w:p>
+    <w:p>
+      <w:pPr>
+        <w:pStyle w:val="ListParagraph"/>
+        <w:numPr>
+          <w:ilvl w:val="0"/>
+          <w:numId w:val="113"/>
+        </w:numPr>
+      </w:pPr>
+      <w:r>
+        <w:rPr>
+          <w:i/>
+          <w:iCs/>
+        </w:rPr>
+        <w:br w:type="column"/>
+      </w:r>
+      <w:r>
+        <w:rPr>
+          <w:i/>
+          <w:iCs/>
+        </w:rPr>
+        <w:lastRenderedPageBreak/>
+        <w:t>Show how you arrived at your answers</w:t>
+      </w:r>
+      <w:r>
+        <w:t>.</w:t>
+      </w:r>
+    </w:p>
+    <w:p>
+      <w:pPr>
+        <w:pStyle w:val="ListParagraph"/>
+        <w:numPr>
+          <w:ilvl w:val="0"/>
+          <w:numId w:val="115"/>
+        </w:numPr>
+      </w:pPr>
+      <w:r>
+        <w:t>Seven numbers out of a set of nine numbers are 16, 17, 19, 19, 21, 21, and 25. If the mode of the eight numbers is 19 and the mean is 20, what are the other two numbers?</w:t>
+      </w:r>
+      <w:r>
+        <w:br/>
+      </w:r>
+      <w:r>
+        <w:rPr>
+          <w:b/>
+          <w:bCs/>
+        </w:rPr>
+        <w:t>One number will be 19</w:t>
+      </w:r>
+      <w:r>
+        <w:t xml:space="preserve"> since it is the mode, and there are two instances of the number 21, so there must be three instances of 19 to be the mode.</w:t>
+      </w:r>
+      <w:r>
+        <w:br/>
+      </w:r>
+      <w:r>
+        <w:t xml:space="preserve">16, 17, 19, 19, </w:t>
+      </w:r>
+      <w:r>
+        <w:t xml:space="preserve">19, </w:t>
+      </w:r>
+      <w:r>
+        <w:t>21, 21, and 25</w:t>
+      </w:r>
+      <w:r>
+        <w:t xml:space="preserve"> and x</w:t>
+      </w:r>
+      <w:r>
+        <w:br/>
+      </w:r>
+      <w:proofErr w:type="spellStart"/>
+      <w:r>
+        <w:t>x</w:t>
+      </w:r>
+      <w:proofErr w:type="spellEnd"/>
+      <w:r>
+        <w:t xml:space="preserve"> + 157 = 9(20) = 180</w:t>
+      </w:r>
+      <w:r>
+        <w:br/>
+        <w:t xml:space="preserve">x = 180-157 = </w:t>
+      </w:r>
+      <w:r>
+        <w:rPr>
+          <w:b/>
+          <w:bCs/>
+        </w:rPr>
+        <w:t>23</w:t>
+      </w:r>
+    </w:p>
+    <w:p>
+      <w:pPr>
+        <w:pStyle w:val="ListParagraph"/>
+        <w:numPr>
+          <w:ilvl w:val="0"/>
+          <w:numId w:val="115"/>
+        </w:numPr>
+        <w:rPr>
+          <w:b/>
+          <w:bCs/>
+        </w:rPr>
+      </w:pPr>
+      <w:r>
+        <w:t xml:space="preserve">Two basketball </w:t>
+      </w:r>
+      <w:proofErr w:type="gramStart"/>
+      <w:r>
+        <w:t>teams each have</w:t>
+      </w:r>
+      <w:proofErr w:type="gramEnd"/>
+      <w:r>
+        <w:t xml:space="preserve"> a mean height of 6 feet and a median height of 6 feet, but the interquartile range of the first team is much greater than the interquartile range of the second team. How can this be? Explain.</w:t>
+      </w:r>
+      <w:r>
+        <w:br/>
+      </w:r>
+      <w:r>
+        <w:br/>
+      </w:r>
+      <w:r>
+        <w:rPr>
+          <w:b/>
+          <w:bCs/>
+        </w:rPr>
+        <w:t>The first team has a greater range of heights that average 6 feet, while the second team has a smaller range of heights that average 6 feet.</w:t>
+      </w:r>
+    </w:p>
+    <w:p>
+      <w:pPr>
+        <w:pStyle w:val="ListParagraph"/>
+        <w:numPr>
+          <w:ilvl w:val="0"/>
+          <w:numId w:val="115"/>
+        </w:numPr>
+      </w:pPr>
+      <w:proofErr w:type="spellStart"/>
+      <w:r>
+        <w:t>Zabra</w:t>
+      </w:r>
+      <w:proofErr w:type="spellEnd"/>
+      <w:r>
+        <w:t xml:space="preserve"> says that </w:t>
+      </w:r>
+      <w:proofErr w:type="gramStart"/>
+      <w:r>
+        <w:t>on</w:t>
+      </w:r>
+      <w:proofErr w:type="gramEnd"/>
+      <w:r>
+        <w:t xml:space="preserve"> five tests she has a mode of 81 but a mean and median of 90. How is this possible?</w:t>
+      </w:r>
+      <w:r>
+        <w:br/>
+      </w:r>
+      <w:r>
+        <w:br/>
+      </w:r>
+      <w:r>
+        <w:rPr>
+          <w:b/>
+          <w:bCs/>
+        </w:rPr>
+        <w:t xml:space="preserve">The mode represents the most “popular” number, so </w:t>
+      </w:r>
+      <w:proofErr w:type="spellStart"/>
+      <w:r>
+        <w:rPr>
+          <w:b/>
+          <w:bCs/>
+        </w:rPr>
+        <w:t>Zabra</w:t>
+      </w:r>
+      <w:proofErr w:type="spellEnd"/>
+      <w:r>
+        <w:rPr>
+          <w:b/>
+          <w:bCs/>
+        </w:rPr>
+        <w:t xml:space="preserve"> </w:t>
+      </w:r>
+      <w:proofErr w:type="spellStart"/>
+      <w:r>
+        <w:rPr>
+          <w:b/>
+          <w:bCs/>
+        </w:rPr>
+        <w:t>coud</w:t>
+      </w:r>
+      <w:proofErr w:type="spellEnd"/>
+      <w:r>
+        <w:rPr>
+          <w:b/>
+          <w:bCs/>
+        </w:rPr>
+        <w:t xml:space="preserve"> have scored an 81 on two tests, and that would be the most popular number.</w:t>
+      </w:r>
+      <w:r>
+        <w:br/>
+      </w:r>
+      <w:r>
+        <w:br/>
+      </w:r>
+      <w:r>
+        <w:rPr>
+          <w:b/>
+          <w:bCs/>
+        </w:rPr>
+        <w:t>To get a mean of 90, the five scores must total 450.</w:t>
+      </w:r>
+      <w:r>
+        <w:rPr>
+          <w:b/>
+          <w:bCs/>
+        </w:rPr>
+        <w:br/>
+        <w:t>81 + 81 + 90 + x + y = 450</w:t>
+      </w:r>
+      <w:r>
+        <w:rPr>
+          <w:b/>
+          <w:bCs/>
+        </w:rPr>
+        <w:br/>
+        <w:t>252 + x + y = 198</w:t>
+      </w:r>
+      <w:r>
+        <w:rPr>
+          <w:b/>
+          <w:bCs/>
+        </w:rPr>
+        <w:br/>
+        <w:t>x + y = 198</w:t>
+      </w:r>
+      <w:r>
+        <w:rPr>
+          <w:b/>
+          <w:bCs/>
+        </w:rPr>
+        <w:br/>
+        <w:t>x = 98, y = 100</w:t>
+      </w:r>
+      <w:r>
+        <w:rPr>
+          <w:b/>
+          <w:bCs/>
+        </w:rPr>
+        <w:t>k (can’t both be 99, because that would change the mode)</w:t>
+      </w:r>
+      <w:r>
+        <w:rPr>
+          <w:b/>
+          <w:bCs/>
+        </w:rPr>
+        <w:br/>
+      </w:r>
+      <w:r>
+        <w:rPr>
+          <w:b/>
+          <w:bCs/>
+        </w:rPr>
+        <w:br/>
+        <w:t xml:space="preserve">To achieve a mean of 90, she could have had scores of 81, 81, </w:t>
+      </w:r>
+      <w:r>
+        <w:rPr>
+          <w:b/>
+          <w:bCs/>
+        </w:rPr>
+        <w:t>90</w:t>
+      </w:r>
+      <w:r>
+        <w:rPr>
+          <w:b/>
+          <w:bCs/>
+        </w:rPr>
+        <w:t xml:space="preserve">, </w:t>
+      </w:r>
+      <w:r>
+        <w:rPr>
+          <w:b/>
+          <w:bCs/>
+        </w:rPr>
+        <w:t>98</w:t>
+      </w:r>
+      <w:r>
+        <w:rPr>
+          <w:b/>
+          <w:bCs/>
+        </w:rPr>
+        <w:t xml:space="preserve"> and </w:t>
+      </w:r>
+      <w:r>
+        <w:rPr>
+          <w:b/>
+          <w:bCs/>
+        </w:rPr>
+        <w:t>100</w:t>
+      </w:r>
+      <w:r>
+        <w:rPr>
+          <w:b/>
+          <w:bCs/>
+        </w:rPr>
+        <w:t>.</w:t>
+      </w:r>
+    </w:p>
+    <w:p>
+      <w:pPr>
+        <w:pStyle w:val="ListParagraph"/>
+        <w:numPr>
+          <w:ilvl w:val="0"/>
+          <w:numId w:val="115"/>
+        </w:numPr>
+      </w:pPr>
+      <w:r>
+        <w:br w:type="column"/>
+      </w:r>
+      <w:r>
+        <w:t>What fraction of these 11 numbers is between the first quartile and the third quartile?</w:t>
+      </w:r>
+      <w:r>
+        <w:br/>
+        <w:t>3, 17, 4, 8, 4, 9, 9, 15, 14, 19, 8</w:t>
+      </w:r>
+      <w:r>
+        <w:br/>
+        <w:t xml:space="preserve">3, 4, </w:t>
+      </w:r>
+      <w:r>
+        <w:rPr>
+          <w:highlight w:val="yellow"/>
+        </w:rPr>
+        <w:t>4</w:t>
+      </w:r>
+      <w:r>
+        <w:t xml:space="preserve">, 8, 8, </w:t>
+      </w:r>
+      <w:r>
+        <w:rPr>
+          <w:highlight w:val="yellow"/>
+        </w:rPr>
+        <w:t>9</w:t>
+      </w:r>
+      <w:r>
+        <w:t xml:space="preserve">, 9, 14, </w:t>
+      </w:r>
+      <w:r>
+        <w:rPr>
+          <w:highlight w:val="yellow"/>
+        </w:rPr>
+        <w:t>15</w:t>
+      </w:r>
+      <w:r>
+        <w:t>, 17, 19</w:t>
+      </w:r>
+      <w:r>
+        <w:br/>
+      </w:r>
+      <w:r>
+        <w:br/>
+        <w:t xml:space="preserve">The amount of numbers between the first quartile and the third quartile is 5 numbers which is </w:t>
+      </w:r>
+      <m:oMath>
+        <m:f>
+          <m:fPr>
+            <m:ctrlPr>
+              <w:rPr>
+                <w:rFonts w:ascii="Cambria Math" w:hAnsi="Cambria Math"/>
+                <w:b/>
+                <w:bCs/>
+                <w:i/>
+                <w:highlight w:val="yellow"/>
+              </w:rPr>
+            </m:ctrlPr>
+          </m:fPr>
+          <m:num>
+            <m:r>
+              <m:rPr>
+                <m:sty m:val="bi"/>
+              </m:rPr>
+              <w:rPr>
+                <w:rFonts w:ascii="Cambria Math" w:hAnsi="Cambria Math"/>
+                <w:highlight w:val="yellow"/>
+              </w:rPr>
+              <m:t>5</m:t>
+            </m:r>
+          </m:num>
+          <m:den>
+            <m:r>
+              <m:rPr>
+                <m:sty m:val="bi"/>
+              </m:rPr>
+              <w:rPr>
+                <w:rFonts w:ascii="Cambria Math" w:hAnsi="Cambria Math"/>
+                <w:highlight w:val="yellow"/>
+              </w:rPr>
+              <m:t>11</m:t>
+            </m:r>
+          </m:den>
+        </m:f>
+      </m:oMath>
+      <w:r>
+        <w:rPr>
+          <w:rFonts w:eastAsiaTheme="minorEastAsia"/>
+          <w:b/>
+          <w:bCs/>
+        </w:rPr>
+        <w:t>.</w:t>
+      </w:r>
+    </w:p>
+    <w:p>
+      <w:pPr>
+        <w:pStyle w:val="ListParagraph"/>
+        <w:numPr>
+          <w:ilvl w:val="0"/>
+          <w:numId w:val="115"/>
+        </w:numPr>
+      </w:pPr>
+      <w:r>
+        <w:rPr>
+          <w:rFonts w:eastAsiaTheme="minorEastAsia"/>
+        </w:rPr>
+        <w:t>Lila has taken five algebra tests. Her median score is 90, and her mode score is 90, but her mean score is greater than 90. What is the highest her mean score can be?</w:t>
+      </w:r>
+      <w:r>
+        <w:rPr>
+          <w:rFonts w:eastAsiaTheme="minorEastAsia"/>
+        </w:rPr>
+        <w:br/>
+      </w:r>
+      <w:r>
+        <w:rPr>
+          <w:rFonts w:eastAsiaTheme="minorEastAsia"/>
+        </w:rPr>
+        <w:t>90</w:t>
+      </w:r>
+      <w:r>
+        <w:rPr>
+          <w:rFonts w:eastAsiaTheme="minorEastAsia"/>
+        </w:rPr>
+        <w:t>, 90, 90, 100, 100</w:t>
+      </w:r>
+      <w:r>
+        <w:rPr>
+          <w:rFonts w:eastAsiaTheme="minorEastAsia"/>
+        </w:rPr>
+        <w:br/>
+        <w:t xml:space="preserve">Highest possible mean score: </w:t>
+      </w:r>
+      <w:r>
+        <w:rPr>
+          <w:rFonts w:eastAsiaTheme="minorEastAsia"/>
+          <w:highlight w:val="yellow"/>
+        </w:rPr>
+        <w:t>9</w:t>
+      </w:r>
+      <w:r>
+        <w:rPr>
+          <w:rFonts w:eastAsiaTheme="minorEastAsia"/>
+          <w:highlight w:val="yellow"/>
+        </w:rPr>
+        <w:t>4</w:t>
       </w:r>
     </w:p>
     <w:p/>
@@ -5493,6 +6274,95 @@
     </w:lvl>
   </w:abstractNum>
   <w:abstractNum w:abstractNumId="38" w15:restartNumberingAfterBreak="0">
+    <w:nsid w:val="35610938"/>
+    <w:multiLevelType w:val="hybridMultilevel"/>
+    <w:tmpl w:val="F2FEA70A"/>
+    <w:lvl w:ilvl="0" w:tplc="0409000F">
+      <w:start w:val="1"/>
+      <w:numFmt w:val="decimal"/>
+      <w:lvlText w:val="%1."/>
+      <w:lvlJc w:val="left"/>
+      <w:pPr>
+        <w:ind w:left="720" w:hanging="360"/>
+      </w:pPr>
+      <w:rPr>
+        <w:rFonts w:hint="default"/>
+      </w:rPr>
+    </w:lvl>
+    <w:lvl w:ilvl="1" w:tplc="04090019" w:tentative="1">
+      <w:start w:val="1"/>
+      <w:numFmt w:val="lowerLetter"/>
+      <w:lvlText w:val="%2."/>
+      <w:lvlJc w:val="left"/>
+      <w:pPr>
+        <w:ind w:left="1440" w:hanging="360"/>
+      </w:pPr>
+    </w:lvl>
+    <w:lvl w:ilvl="2" w:tplc="0409001B" w:tentative="1">
+      <w:start w:val="1"/>
+      <w:numFmt w:val="lowerRoman"/>
+      <w:lvlText w:val="%3."/>
+      <w:lvlJc w:val="right"/>
+      <w:pPr>
+        <w:ind w:left="2160" w:hanging="180"/>
+      </w:pPr>
+    </w:lvl>
+    <w:lvl w:ilvl="3" w:tplc="0409000F" w:tentative="1">
+      <w:start w:val="1"/>
+      <w:numFmt w:val="decimal"/>
+      <w:lvlText w:val="%4."/>
+      <w:lvlJc w:val="left"/>
+      <w:pPr>
+        <w:ind w:left="2880" w:hanging="360"/>
+      </w:pPr>
+    </w:lvl>
+    <w:lvl w:ilvl="4" w:tplc="04090019" w:tentative="1">
+      <w:start w:val="1"/>
+      <w:numFmt w:val="lowerLetter"/>
+      <w:lvlText w:val="%5."/>
+      <w:lvlJc w:val="left"/>
+      <w:pPr>
+        <w:ind w:left="3600" w:hanging="360"/>
+      </w:pPr>
+    </w:lvl>
+    <w:lvl w:ilvl="5" w:tplc="0409001B" w:tentative="1">
+      <w:start w:val="1"/>
+      <w:numFmt w:val="lowerRoman"/>
+      <w:lvlText w:val="%6."/>
+      <w:lvlJc w:val="right"/>
+      <w:pPr>
+        <w:ind w:left="4320" w:hanging="180"/>
+      </w:pPr>
+    </w:lvl>
+    <w:lvl w:ilvl="6" w:tplc="0409000F" w:tentative="1">
+      <w:start w:val="1"/>
+      <w:numFmt w:val="decimal"/>
+      <w:lvlText w:val="%7."/>
+      <w:lvlJc w:val="left"/>
+      <w:pPr>
+        <w:ind w:left="5040" w:hanging="360"/>
+      </w:pPr>
+    </w:lvl>
+    <w:lvl w:ilvl="7" w:tplc="04090019" w:tentative="1">
+      <w:start w:val="1"/>
+      <w:numFmt w:val="lowerLetter"/>
+      <w:lvlText w:val="%8."/>
+      <w:lvlJc w:val="left"/>
+      <w:pPr>
+        <w:ind w:left="5760" w:hanging="360"/>
+      </w:pPr>
+    </w:lvl>
+    <w:lvl w:ilvl="8" w:tplc="0409001B" w:tentative="1">
+      <w:start w:val="1"/>
+      <w:numFmt w:val="lowerRoman"/>
+      <w:lvlText w:val="%9."/>
+      <w:lvlJc w:val="right"/>
+      <w:pPr>
+        <w:ind w:left="6480" w:hanging="180"/>
+      </w:pPr>
+    </w:lvl>
+  </w:abstractNum>
+  <w:abstractNum w:abstractNumId="39" w15:restartNumberingAfterBreak="0">
     <w:nsid w:val="39E551FA"/>
     <w:multiLevelType w:val="multilevel"/>
     <w:tmpl w:val="3DF6519C"/>
@@ -5609,7 +6479,7 @@
       </w:pPr>
     </w:lvl>
   </w:abstractNum>
-  <w:abstractNum w:abstractNumId="39" w15:restartNumberingAfterBreak="0">
+  <w:abstractNum w:abstractNumId="40" w15:restartNumberingAfterBreak="0">
     <w:nsid w:val="3A411680"/>
     <w:multiLevelType w:val="hybridMultilevel"/>
     <w:tmpl w:val="2C6699C6"/>
@@ -5700,7 +6570,7 @@
       </w:pPr>
     </w:lvl>
   </w:abstractNum>
-  <w:abstractNum w:abstractNumId="40" w15:restartNumberingAfterBreak="0">
+  <w:abstractNum w:abstractNumId="41" w15:restartNumberingAfterBreak="0">
     <w:nsid w:val="3AD00A68"/>
     <w:multiLevelType w:val="hybridMultilevel"/>
     <w:tmpl w:val="3D52061A"/>
@@ -5789,7 +6659,7 @@
       </w:pPr>
     </w:lvl>
   </w:abstractNum>
-  <w:abstractNum w:abstractNumId="41" w15:restartNumberingAfterBreak="0">
+  <w:abstractNum w:abstractNumId="42" w15:restartNumberingAfterBreak="0">
     <w:nsid w:val="3AF17C48"/>
     <w:multiLevelType w:val="hybridMultilevel"/>
     <w:tmpl w:val="6E1A496E"/>
@@ -5878,7 +6748,7 @@
       </w:pPr>
     </w:lvl>
   </w:abstractNum>
-  <w:abstractNum w:abstractNumId="42" w15:restartNumberingAfterBreak="0">
+  <w:abstractNum w:abstractNumId="43" w15:restartNumberingAfterBreak="0">
     <w:nsid w:val="3BD47B9D"/>
     <w:multiLevelType w:val="hybridMultilevel"/>
     <w:tmpl w:val="AEE05742"/>
@@ -5967,7 +6837,7 @@
       </w:pPr>
     </w:lvl>
   </w:abstractNum>
-  <w:abstractNum w:abstractNumId="43" w15:restartNumberingAfterBreak="0">
+  <w:abstractNum w:abstractNumId="44" w15:restartNumberingAfterBreak="0">
     <w:nsid w:val="3CC75517"/>
     <w:multiLevelType w:val="hybridMultilevel"/>
     <w:tmpl w:val="ABBE29D8"/>
@@ -6056,7 +6926,7 @@
       </w:pPr>
     </w:lvl>
   </w:abstractNum>
-  <w:abstractNum w:abstractNumId="44" w15:restartNumberingAfterBreak="0">
+  <w:abstractNum w:abstractNumId="45" w15:restartNumberingAfterBreak="0">
     <w:nsid w:val="3DD6693D"/>
     <w:multiLevelType w:val="hybridMultilevel"/>
     <w:tmpl w:val="7E54EBF6"/>
@@ -6145,7 +7015,7 @@
       </w:pPr>
     </w:lvl>
   </w:abstractNum>
-  <w:abstractNum w:abstractNumId="45" w15:restartNumberingAfterBreak="0">
+  <w:abstractNum w:abstractNumId="46" w15:restartNumberingAfterBreak="0">
     <w:nsid w:val="3F81760F"/>
     <w:multiLevelType w:val="hybridMultilevel"/>
     <w:tmpl w:val="D1EAB02C"/>
@@ -6236,7 +7106,7 @@
       </w:pPr>
     </w:lvl>
   </w:abstractNum>
-  <w:abstractNum w:abstractNumId="46" w15:restartNumberingAfterBreak="0">
+  <w:abstractNum w:abstractNumId="47" w15:restartNumberingAfterBreak="0">
     <w:nsid w:val="40415072"/>
     <w:multiLevelType w:val="hybridMultilevel"/>
     <w:tmpl w:val="CC2C3296"/>
@@ -6325,7 +7195,7 @@
       </w:pPr>
     </w:lvl>
   </w:abstractNum>
-  <w:abstractNum w:abstractNumId="47" w15:restartNumberingAfterBreak="0">
+  <w:abstractNum w:abstractNumId="48" w15:restartNumberingAfterBreak="0">
     <w:nsid w:val="40E37E7C"/>
     <w:multiLevelType w:val="hybridMultilevel"/>
     <w:tmpl w:val="736C85AE"/>
@@ -6414,7 +7284,7 @@
       </w:pPr>
     </w:lvl>
   </w:abstractNum>
-  <w:abstractNum w:abstractNumId="48" w15:restartNumberingAfterBreak="0">
+  <w:abstractNum w:abstractNumId="49" w15:restartNumberingAfterBreak="0">
     <w:nsid w:val="42E16508"/>
     <w:multiLevelType w:val="hybridMultilevel"/>
     <w:tmpl w:val="16ECDA04"/>
@@ -6503,7 +7373,7 @@
       </w:pPr>
     </w:lvl>
   </w:abstractNum>
-  <w:abstractNum w:abstractNumId="49" w15:restartNumberingAfterBreak="0">
+  <w:abstractNum w:abstractNumId="50" w15:restartNumberingAfterBreak="0">
     <w:nsid w:val="43F262B9"/>
     <w:multiLevelType w:val="hybridMultilevel"/>
     <w:tmpl w:val="21FC3BAE"/>
@@ -6592,7 +7462,7 @@
       </w:pPr>
     </w:lvl>
   </w:abstractNum>
-  <w:abstractNum w:abstractNumId="50" w15:restartNumberingAfterBreak="0">
+  <w:abstractNum w:abstractNumId="51" w15:restartNumberingAfterBreak="0">
     <w:nsid w:val="44DF63BA"/>
     <w:multiLevelType w:val="hybridMultilevel"/>
     <w:tmpl w:val="1B864EDC"/>
@@ -6681,7 +7551,7 @@
       </w:pPr>
     </w:lvl>
   </w:abstractNum>
-  <w:abstractNum w:abstractNumId="51" w15:restartNumberingAfterBreak="0">
+  <w:abstractNum w:abstractNumId="52" w15:restartNumberingAfterBreak="0">
     <w:nsid w:val="45615CF3"/>
     <w:multiLevelType w:val="hybridMultilevel"/>
     <w:tmpl w:val="86840D6A"/>
@@ -6770,7 +7640,7 @@
       </w:pPr>
     </w:lvl>
   </w:abstractNum>
-  <w:abstractNum w:abstractNumId="52" w15:restartNumberingAfterBreak="0">
+  <w:abstractNum w:abstractNumId="53" w15:restartNumberingAfterBreak="0">
     <w:nsid w:val="46072C9B"/>
     <w:multiLevelType w:val="hybridMultilevel"/>
     <w:tmpl w:val="B57CC4A0"/>
@@ -6859,7 +7729,7 @@
       </w:pPr>
     </w:lvl>
   </w:abstractNum>
-  <w:abstractNum w:abstractNumId="53" w15:restartNumberingAfterBreak="0">
+  <w:abstractNum w:abstractNumId="54" w15:restartNumberingAfterBreak="0">
     <w:nsid w:val="46642FA4"/>
     <w:multiLevelType w:val="hybridMultilevel"/>
     <w:tmpl w:val="EE4C8742"/>
@@ -6948,7 +7818,7 @@
       </w:pPr>
     </w:lvl>
   </w:abstractNum>
-  <w:abstractNum w:abstractNumId="54" w15:restartNumberingAfterBreak="0">
+  <w:abstractNum w:abstractNumId="55" w15:restartNumberingAfterBreak="0">
     <w:nsid w:val="46863DEC"/>
     <w:multiLevelType w:val="hybridMultilevel"/>
     <w:tmpl w:val="FF9C9F36"/>
@@ -7037,7 +7907,7 @@
       </w:pPr>
     </w:lvl>
   </w:abstractNum>
-  <w:abstractNum w:abstractNumId="55" w15:restartNumberingAfterBreak="0">
+  <w:abstractNum w:abstractNumId="56" w15:restartNumberingAfterBreak="0">
     <w:nsid w:val="478C0B0F"/>
     <w:multiLevelType w:val="hybridMultilevel"/>
     <w:tmpl w:val="3D3698E6"/>
@@ -7126,7 +7996,7 @@
       </w:pPr>
     </w:lvl>
   </w:abstractNum>
-  <w:abstractNum w:abstractNumId="56" w15:restartNumberingAfterBreak="0">
+  <w:abstractNum w:abstractNumId="57" w15:restartNumberingAfterBreak="0">
     <w:nsid w:val="481108D8"/>
     <w:multiLevelType w:val="hybridMultilevel"/>
     <w:tmpl w:val="98905628"/>
@@ -7215,7 +8085,7 @@
       </w:pPr>
     </w:lvl>
   </w:abstractNum>
-  <w:abstractNum w:abstractNumId="57" w15:restartNumberingAfterBreak="0">
+  <w:abstractNum w:abstractNumId="58" w15:restartNumberingAfterBreak="0">
     <w:nsid w:val="483431B0"/>
     <w:multiLevelType w:val="hybridMultilevel"/>
     <w:tmpl w:val="93FEEFDA"/>
@@ -7304,7 +8174,7 @@
       </w:pPr>
     </w:lvl>
   </w:abstractNum>
-  <w:abstractNum w:abstractNumId="58" w15:restartNumberingAfterBreak="0">
+  <w:abstractNum w:abstractNumId="59" w15:restartNumberingAfterBreak="0">
     <w:nsid w:val="48A061B1"/>
     <w:multiLevelType w:val="hybridMultilevel"/>
     <w:tmpl w:val="0F08F8FA"/>
@@ -7393,7 +8263,7 @@
       </w:pPr>
     </w:lvl>
   </w:abstractNum>
-  <w:abstractNum w:abstractNumId="59" w15:restartNumberingAfterBreak="0">
+  <w:abstractNum w:abstractNumId="60" w15:restartNumberingAfterBreak="0">
     <w:nsid w:val="4A79369C"/>
     <w:multiLevelType w:val="hybridMultilevel"/>
     <w:tmpl w:val="0240989E"/>
@@ -7482,7 +8352,7 @@
       </w:pPr>
     </w:lvl>
   </w:abstractNum>
-  <w:abstractNum w:abstractNumId="60" w15:restartNumberingAfterBreak="0">
+  <w:abstractNum w:abstractNumId="61" w15:restartNumberingAfterBreak="0">
     <w:nsid w:val="4DDC2A89"/>
     <w:multiLevelType w:val="hybridMultilevel"/>
     <w:tmpl w:val="0DE6782E"/>
@@ -7571,7 +8441,7 @@
       </w:pPr>
     </w:lvl>
   </w:abstractNum>
-  <w:abstractNum w:abstractNumId="61" w15:restartNumberingAfterBreak="0">
+  <w:abstractNum w:abstractNumId="62" w15:restartNumberingAfterBreak="0">
     <w:nsid w:val="50603D11"/>
     <w:multiLevelType w:val="hybridMultilevel"/>
     <w:tmpl w:val="5C908BA8"/>
@@ -7660,7 +8530,7 @@
       </w:pPr>
     </w:lvl>
   </w:abstractNum>
-  <w:abstractNum w:abstractNumId="62" w15:restartNumberingAfterBreak="0">
+  <w:abstractNum w:abstractNumId="63" w15:restartNumberingAfterBreak="0">
     <w:nsid w:val="523B67BA"/>
     <w:multiLevelType w:val="hybridMultilevel"/>
     <w:tmpl w:val="E1041966"/>
@@ -7749,7 +8619,7 @@
       </w:pPr>
     </w:lvl>
   </w:abstractNum>
-  <w:abstractNum w:abstractNumId="63" w15:restartNumberingAfterBreak="0">
+  <w:abstractNum w:abstractNumId="64" w15:restartNumberingAfterBreak="0">
     <w:nsid w:val="536A5950"/>
     <w:multiLevelType w:val="hybridMultilevel"/>
     <w:tmpl w:val="C17AFC0A"/>
@@ -7838,7 +8708,7 @@
       </w:pPr>
     </w:lvl>
   </w:abstractNum>
-  <w:abstractNum w:abstractNumId="64" w15:restartNumberingAfterBreak="0">
+  <w:abstractNum w:abstractNumId="65" w15:restartNumberingAfterBreak="0">
     <w:nsid w:val="55393753"/>
     <w:multiLevelType w:val="hybridMultilevel"/>
     <w:tmpl w:val="6C1A97E0"/>
@@ -7927,7 +8797,7 @@
       </w:pPr>
     </w:lvl>
   </w:abstractNum>
-  <w:abstractNum w:abstractNumId="65" w15:restartNumberingAfterBreak="0">
+  <w:abstractNum w:abstractNumId="66" w15:restartNumberingAfterBreak="0">
     <w:nsid w:val="55A6798B"/>
     <w:multiLevelType w:val="multilevel"/>
     <w:tmpl w:val="D35268B0"/>
@@ -8048,7 +8918,7 @@
       </w:rPr>
     </w:lvl>
   </w:abstractNum>
-  <w:abstractNum w:abstractNumId="66" w15:restartNumberingAfterBreak="0">
+  <w:abstractNum w:abstractNumId="67" w15:restartNumberingAfterBreak="0">
     <w:nsid w:val="55E2772E"/>
     <w:multiLevelType w:val="hybridMultilevel"/>
     <w:tmpl w:val="FE9AF276"/>
@@ -8137,7 +9007,7 @@
       </w:pPr>
     </w:lvl>
   </w:abstractNum>
-  <w:abstractNum w:abstractNumId="67" w15:restartNumberingAfterBreak="0">
+  <w:abstractNum w:abstractNumId="68" w15:restartNumberingAfterBreak="0">
     <w:nsid w:val="564567B2"/>
     <w:multiLevelType w:val="hybridMultilevel"/>
     <w:tmpl w:val="B270EE0A"/>
@@ -8226,7 +9096,7 @@
       </w:pPr>
     </w:lvl>
   </w:abstractNum>
-  <w:abstractNum w:abstractNumId="68" w15:restartNumberingAfterBreak="0">
+  <w:abstractNum w:abstractNumId="69" w15:restartNumberingAfterBreak="0">
     <w:nsid w:val="56553BCD"/>
     <w:multiLevelType w:val="hybridMultilevel"/>
     <w:tmpl w:val="AD72932E"/>
@@ -8315,7 +9185,7 @@
       </w:pPr>
     </w:lvl>
   </w:abstractNum>
-  <w:abstractNum w:abstractNumId="69" w15:restartNumberingAfterBreak="0">
+  <w:abstractNum w:abstractNumId="70" w15:restartNumberingAfterBreak="0">
     <w:nsid w:val="56733D65"/>
     <w:multiLevelType w:val="hybridMultilevel"/>
     <w:tmpl w:val="6526CBA6"/>
@@ -8406,7 +9276,7 @@
       </w:pPr>
     </w:lvl>
   </w:abstractNum>
-  <w:abstractNum w:abstractNumId="70" w15:restartNumberingAfterBreak="0">
+  <w:abstractNum w:abstractNumId="71" w15:restartNumberingAfterBreak="0">
     <w:nsid w:val="5A930A5E"/>
     <w:multiLevelType w:val="hybridMultilevel"/>
     <w:tmpl w:val="E090B9A4"/>
@@ -8492,7 +9362,7 @@
       </w:pPr>
     </w:lvl>
   </w:abstractNum>
-  <w:abstractNum w:abstractNumId="71" w15:restartNumberingAfterBreak="0">
+  <w:abstractNum w:abstractNumId="72" w15:restartNumberingAfterBreak="0">
     <w:nsid w:val="5C092144"/>
     <w:multiLevelType w:val="hybridMultilevel"/>
     <w:tmpl w:val="DBC4ADF2"/>
@@ -8578,7 +9448,7 @@
       </w:pPr>
     </w:lvl>
   </w:abstractNum>
-  <w:abstractNum w:abstractNumId="72" w15:restartNumberingAfterBreak="0">
+  <w:abstractNum w:abstractNumId="73" w15:restartNumberingAfterBreak="0">
     <w:nsid w:val="5C0A26FD"/>
     <w:multiLevelType w:val="multilevel"/>
     <w:tmpl w:val="BE10F182"/>
@@ -8699,7 +9569,7 @@
       </w:rPr>
     </w:lvl>
   </w:abstractNum>
-  <w:abstractNum w:abstractNumId="73" w15:restartNumberingAfterBreak="0">
+  <w:abstractNum w:abstractNumId="74" w15:restartNumberingAfterBreak="0">
     <w:nsid w:val="5DDC06FB"/>
     <w:multiLevelType w:val="hybridMultilevel"/>
     <w:tmpl w:val="01BCF9B4"/>
@@ -8788,7 +9658,7 @@
       </w:pPr>
     </w:lvl>
   </w:abstractNum>
-  <w:abstractNum w:abstractNumId="74" w15:restartNumberingAfterBreak="0">
+  <w:abstractNum w:abstractNumId="75" w15:restartNumberingAfterBreak="0">
     <w:nsid w:val="602A72D0"/>
     <w:multiLevelType w:val="hybridMultilevel"/>
     <w:tmpl w:val="369A0A78"/>
@@ -8877,7 +9747,7 @@
       </w:pPr>
     </w:lvl>
   </w:abstractNum>
-  <w:abstractNum w:abstractNumId="75" w15:restartNumberingAfterBreak="0">
+  <w:abstractNum w:abstractNumId="76" w15:restartNumberingAfterBreak="0">
     <w:nsid w:val="61FE06D2"/>
     <w:multiLevelType w:val="hybridMultilevel"/>
     <w:tmpl w:val="DABA9182"/>
@@ -8966,7 +9836,7 @@
       </w:pPr>
     </w:lvl>
   </w:abstractNum>
-  <w:abstractNum w:abstractNumId="76" w15:restartNumberingAfterBreak="0">
+  <w:abstractNum w:abstractNumId="77" w15:restartNumberingAfterBreak="0">
     <w:nsid w:val="657450EF"/>
     <w:multiLevelType w:val="hybridMultilevel"/>
     <w:tmpl w:val="6BB0BD0A"/>
@@ -9055,7 +9925,7 @@
       </w:pPr>
     </w:lvl>
   </w:abstractNum>
-  <w:abstractNum w:abstractNumId="77" w15:restartNumberingAfterBreak="0">
+  <w:abstractNum w:abstractNumId="78" w15:restartNumberingAfterBreak="0">
     <w:nsid w:val="66A401B8"/>
     <w:multiLevelType w:val="hybridMultilevel"/>
     <w:tmpl w:val="3F82EE06"/>
@@ -9144,7 +10014,7 @@
       </w:pPr>
     </w:lvl>
   </w:abstractNum>
-  <w:abstractNum w:abstractNumId="78" w15:restartNumberingAfterBreak="0">
+  <w:abstractNum w:abstractNumId="79" w15:restartNumberingAfterBreak="0">
     <w:nsid w:val="691228FC"/>
     <w:multiLevelType w:val="hybridMultilevel"/>
     <w:tmpl w:val="6BE24058"/>
@@ -9233,7 +10103,7 @@
       </w:pPr>
     </w:lvl>
   </w:abstractNum>
-  <w:abstractNum w:abstractNumId="79" w15:restartNumberingAfterBreak="0">
+  <w:abstractNum w:abstractNumId="80" w15:restartNumberingAfterBreak="0">
     <w:nsid w:val="6B600FE7"/>
     <w:multiLevelType w:val="hybridMultilevel"/>
     <w:tmpl w:val="D4DCBDEE"/>
@@ -9324,7 +10194,7 @@
       </w:pPr>
     </w:lvl>
   </w:abstractNum>
-  <w:abstractNum w:abstractNumId="80" w15:restartNumberingAfterBreak="0">
+  <w:abstractNum w:abstractNumId="81" w15:restartNumberingAfterBreak="0">
     <w:nsid w:val="6C4D1900"/>
     <w:multiLevelType w:val="hybridMultilevel"/>
     <w:tmpl w:val="2D7E9660"/>
@@ -9413,7 +10283,7 @@
       </w:pPr>
     </w:lvl>
   </w:abstractNum>
-  <w:abstractNum w:abstractNumId="81" w15:restartNumberingAfterBreak="0">
+  <w:abstractNum w:abstractNumId="82" w15:restartNumberingAfterBreak="0">
     <w:nsid w:val="6DE8237C"/>
     <w:multiLevelType w:val="hybridMultilevel"/>
     <w:tmpl w:val="60285DD8"/>
@@ -9502,7 +10372,7 @@
       </w:pPr>
     </w:lvl>
   </w:abstractNum>
-  <w:abstractNum w:abstractNumId="82" w15:restartNumberingAfterBreak="0">
+  <w:abstractNum w:abstractNumId="83" w15:restartNumberingAfterBreak="0">
     <w:nsid w:val="6F501202"/>
     <w:multiLevelType w:val="hybridMultilevel"/>
     <w:tmpl w:val="BFE682C2"/>
@@ -9591,7 +10461,7 @@
       </w:pPr>
     </w:lvl>
   </w:abstractNum>
-  <w:abstractNum w:abstractNumId="83" w15:restartNumberingAfterBreak="0">
+  <w:abstractNum w:abstractNumId="84" w15:restartNumberingAfterBreak="0">
     <w:nsid w:val="6FAE2998"/>
     <w:multiLevelType w:val="hybridMultilevel"/>
     <w:tmpl w:val="B2920DE6"/>
@@ -9680,7 +10550,7 @@
       </w:pPr>
     </w:lvl>
   </w:abstractNum>
-  <w:abstractNum w:abstractNumId="84" w15:restartNumberingAfterBreak="0">
+  <w:abstractNum w:abstractNumId="85" w15:restartNumberingAfterBreak="0">
     <w:nsid w:val="6FCC4394"/>
     <w:multiLevelType w:val="hybridMultilevel"/>
     <w:tmpl w:val="A4EA3158"/>
@@ -9769,7 +10639,7 @@
       </w:pPr>
     </w:lvl>
   </w:abstractNum>
-  <w:abstractNum w:abstractNumId="85" w15:restartNumberingAfterBreak="0">
+  <w:abstractNum w:abstractNumId="86" w15:restartNumberingAfterBreak="0">
     <w:nsid w:val="71313208"/>
     <w:multiLevelType w:val="hybridMultilevel"/>
     <w:tmpl w:val="2C5C4264"/>
@@ -9858,7 +10728,7 @@
       </w:pPr>
     </w:lvl>
   </w:abstractNum>
-  <w:abstractNum w:abstractNumId="86" w15:restartNumberingAfterBreak="0">
+  <w:abstractNum w:abstractNumId="87" w15:restartNumberingAfterBreak="0">
     <w:nsid w:val="731C57E5"/>
     <w:multiLevelType w:val="multilevel"/>
     <w:tmpl w:val="7B447906"/>
@@ -9979,7 +10849,7 @@
       </w:rPr>
     </w:lvl>
   </w:abstractNum>
-  <w:abstractNum w:abstractNumId="87" w15:restartNumberingAfterBreak="0">
+  <w:abstractNum w:abstractNumId="88" w15:restartNumberingAfterBreak="0">
     <w:nsid w:val="73CA633D"/>
     <w:multiLevelType w:val="hybridMultilevel"/>
     <w:tmpl w:val="B2C6DA1E"/>
@@ -10068,7 +10938,7 @@
       </w:pPr>
     </w:lvl>
   </w:abstractNum>
-  <w:abstractNum w:abstractNumId="88" w15:restartNumberingAfterBreak="0">
+  <w:abstractNum w:abstractNumId="89" w15:restartNumberingAfterBreak="0">
     <w:nsid w:val="750A4E5F"/>
     <w:multiLevelType w:val="hybridMultilevel"/>
     <w:tmpl w:val="D6BEB8D0"/>
@@ -10157,7 +11027,7 @@
       </w:pPr>
     </w:lvl>
   </w:abstractNum>
-  <w:abstractNum w:abstractNumId="89" w15:restartNumberingAfterBreak="0">
+  <w:abstractNum w:abstractNumId="90" w15:restartNumberingAfterBreak="0">
     <w:nsid w:val="76B71DD1"/>
     <w:multiLevelType w:val="hybridMultilevel"/>
     <w:tmpl w:val="9C1EB000"/>
@@ -10246,7 +11116,7 @@
       </w:pPr>
     </w:lvl>
   </w:abstractNum>
-  <w:abstractNum w:abstractNumId="90" w15:restartNumberingAfterBreak="0">
+  <w:abstractNum w:abstractNumId="91" w15:restartNumberingAfterBreak="0">
     <w:nsid w:val="77C46980"/>
     <w:multiLevelType w:val="hybridMultilevel"/>
     <w:tmpl w:val="0DE6782E"/>
@@ -10335,7 +11205,7 @@
       </w:pPr>
     </w:lvl>
   </w:abstractNum>
-  <w:abstractNum w:abstractNumId="91" w15:restartNumberingAfterBreak="0">
+  <w:abstractNum w:abstractNumId="92" w15:restartNumberingAfterBreak="0">
     <w:nsid w:val="7A58647C"/>
     <w:multiLevelType w:val="hybridMultilevel"/>
     <w:tmpl w:val="56325508"/>
@@ -10424,7 +11294,7 @@
       </w:pPr>
     </w:lvl>
   </w:abstractNum>
-  <w:abstractNum w:abstractNumId="92" w15:restartNumberingAfterBreak="0">
+  <w:abstractNum w:abstractNumId="93" w15:restartNumberingAfterBreak="0">
     <w:nsid w:val="7A5A1E66"/>
     <w:multiLevelType w:val="hybridMultilevel"/>
     <w:tmpl w:val="7B7842EC"/>
@@ -10513,7 +11383,7 @@
       </w:pPr>
     </w:lvl>
   </w:abstractNum>
-  <w:abstractNum w:abstractNumId="93" w15:restartNumberingAfterBreak="0">
+  <w:abstractNum w:abstractNumId="94" w15:restartNumberingAfterBreak="0">
     <w:nsid w:val="7AE15528"/>
     <w:multiLevelType w:val="hybridMultilevel"/>
     <w:tmpl w:val="F59AAF04"/>
@@ -10604,7 +11474,7 @@
       </w:pPr>
     </w:lvl>
   </w:abstractNum>
-  <w:abstractNum w:abstractNumId="94" w15:restartNumberingAfterBreak="0">
+  <w:abstractNum w:abstractNumId="95" w15:restartNumberingAfterBreak="0">
     <w:nsid w:val="7BB75F39"/>
     <w:multiLevelType w:val="hybridMultilevel"/>
     <w:tmpl w:val="10FE3B44"/>
@@ -10693,7 +11563,7 @@
       </w:pPr>
     </w:lvl>
   </w:abstractNum>
-  <w:abstractNum w:abstractNumId="95" w15:restartNumberingAfterBreak="0">
+  <w:abstractNum w:abstractNumId="96" w15:restartNumberingAfterBreak="0">
     <w:nsid w:val="7BBF0F1E"/>
     <w:multiLevelType w:val="multilevel"/>
     <w:tmpl w:val="4768D17A"/>
@@ -10842,7 +11712,7 @@
       </w:rPr>
     </w:lvl>
   </w:abstractNum>
-  <w:abstractNum w:abstractNumId="96" w15:restartNumberingAfterBreak="0">
+  <w:abstractNum w:abstractNumId="97" w15:restartNumberingAfterBreak="0">
     <w:nsid w:val="7BE25AC5"/>
     <w:multiLevelType w:val="hybridMultilevel"/>
     <w:tmpl w:val="E1449AE8"/>
@@ -10933,7 +11803,7 @@
       </w:pPr>
     </w:lvl>
   </w:abstractNum>
-  <w:abstractNum w:abstractNumId="97" w15:restartNumberingAfterBreak="0">
+  <w:abstractNum w:abstractNumId="98" w15:restartNumberingAfterBreak="0">
     <w:nsid w:val="7FA05FD2"/>
     <w:multiLevelType w:val="hybridMultilevel"/>
     <w:tmpl w:val="80C81604"/>
@@ -11022,7 +11892,7 @@
       </w:pPr>
     </w:lvl>
   </w:abstractNum>
-  <w:abstractNum w:abstractNumId="98" w15:restartNumberingAfterBreak="0">
+  <w:abstractNum w:abstractNumId="99" w15:restartNumberingAfterBreak="0">
     <w:nsid w:val="7FD60428"/>
     <w:multiLevelType w:val="hybridMultilevel"/>
     <w:tmpl w:val="F47A976E"/>
@@ -11118,7 +11988,7 @@
     <w:abstractNumId w:val="6"/>
   </w:num>
   <w:num w:numId="3" w16cid:durableId="1030951891">
-    <w:abstractNumId w:val="61"/>
+    <w:abstractNumId w:val="62"/>
   </w:num>
   <w:num w:numId="4" w16cid:durableId="281231831">
     <w:abstractNumId w:val="15"/>
@@ -11133,25 +12003,25 @@
     <w:abstractNumId w:val="37"/>
   </w:num>
   <w:num w:numId="8" w16cid:durableId="1757020580">
-    <w:abstractNumId w:val="87"/>
+    <w:abstractNumId w:val="88"/>
   </w:num>
   <w:num w:numId="9" w16cid:durableId="207375291">
-    <w:abstractNumId w:val="90"/>
+    <w:abstractNumId w:val="91"/>
   </w:num>
   <w:num w:numId="10" w16cid:durableId="362873295">
-    <w:abstractNumId w:val="65"/>
+    <w:abstractNumId w:val="66"/>
   </w:num>
   <w:num w:numId="11" w16cid:durableId="11492151">
-    <w:abstractNumId w:val="60"/>
+    <w:abstractNumId w:val="61"/>
   </w:num>
   <w:num w:numId="12" w16cid:durableId="238053451">
-    <w:abstractNumId w:val="63"/>
+    <w:abstractNumId w:val="64"/>
   </w:num>
   <w:num w:numId="13" w16cid:durableId="1262566017">
-    <w:abstractNumId w:val="85"/>
+    <w:abstractNumId w:val="86"/>
   </w:num>
   <w:num w:numId="14" w16cid:durableId="1429232206">
-    <w:abstractNumId w:val="86"/>
+    <w:abstractNumId w:val="87"/>
   </w:num>
   <w:num w:numId="15" w16cid:durableId="267351934">
     <w:abstractNumId w:val="1"/>
@@ -11160,19 +12030,19 @@
     <w:abstractNumId w:val="14"/>
   </w:num>
   <w:num w:numId="17" w16cid:durableId="412161570">
-    <w:abstractNumId w:val="55"/>
+    <w:abstractNumId w:val="56"/>
   </w:num>
   <w:num w:numId="18" w16cid:durableId="307174898">
     <w:abstractNumId w:val="7"/>
   </w:num>
   <w:num w:numId="19" w16cid:durableId="443154894">
-    <w:abstractNumId w:val="62"/>
+    <w:abstractNumId w:val="63"/>
   </w:num>
   <w:num w:numId="20" w16cid:durableId="908228912">
-    <w:abstractNumId w:val="54"/>
+    <w:abstractNumId w:val="55"/>
   </w:num>
   <w:num w:numId="21" w16cid:durableId="973944934">
-    <w:abstractNumId w:val="83"/>
+    <w:abstractNumId w:val="84"/>
   </w:num>
   <w:num w:numId="22" w16cid:durableId="1843469038">
     <w:abstractNumId w:val="24"/>
@@ -11184,37 +12054,37 @@
     <w:abstractNumId w:val="33"/>
   </w:num>
   <w:num w:numId="25" w16cid:durableId="1541551869">
-    <w:abstractNumId w:val="39"/>
+    <w:abstractNumId w:val="40"/>
   </w:num>
   <w:num w:numId="26" w16cid:durableId="1944528243">
     <w:abstractNumId w:val="21"/>
   </w:num>
   <w:num w:numId="27" w16cid:durableId="1561329678">
-    <w:abstractNumId w:val="64"/>
+    <w:abstractNumId w:val="65"/>
   </w:num>
   <w:num w:numId="28" w16cid:durableId="754666643">
-    <w:abstractNumId w:val="66"/>
+    <w:abstractNumId w:val="67"/>
   </w:num>
   <w:num w:numId="29" w16cid:durableId="2012100127">
     <w:abstractNumId w:val="19"/>
   </w:num>
   <w:num w:numId="30" w16cid:durableId="548348388">
-    <w:abstractNumId w:val="46"/>
+    <w:abstractNumId w:val="47"/>
   </w:num>
   <w:num w:numId="31" w16cid:durableId="610865096">
-    <w:abstractNumId w:val="81"/>
+    <w:abstractNumId w:val="82"/>
   </w:num>
   <w:num w:numId="32" w16cid:durableId="388038687">
-    <w:abstractNumId w:val="96"/>
+    <w:abstractNumId w:val="97"/>
   </w:num>
   <w:num w:numId="33" w16cid:durableId="1377196231">
     <w:abstractNumId w:val="0"/>
   </w:num>
   <w:num w:numId="34" w16cid:durableId="1660965074">
-    <w:abstractNumId w:val="43"/>
+    <w:abstractNumId w:val="44"/>
   </w:num>
   <w:num w:numId="35" w16cid:durableId="722605231">
-    <w:abstractNumId w:val="67"/>
+    <w:abstractNumId w:val="68"/>
   </w:num>
   <w:num w:numId="36" w16cid:durableId="2019193403">
     <w:abstractNumId w:val="8"/>
@@ -11223,25 +12093,25 @@
     <w:abstractNumId w:val="28"/>
   </w:num>
   <w:num w:numId="38" w16cid:durableId="287131812">
-    <w:abstractNumId w:val="78"/>
+    <w:abstractNumId w:val="79"/>
   </w:num>
   <w:num w:numId="39" w16cid:durableId="486675214">
     <w:abstractNumId w:val="32"/>
   </w:num>
   <w:num w:numId="40" w16cid:durableId="758983635">
-    <w:abstractNumId w:val="50"/>
+    <w:abstractNumId w:val="51"/>
   </w:num>
   <w:num w:numId="41" w16cid:durableId="2047174361">
     <w:abstractNumId w:val="5"/>
   </w:num>
   <w:num w:numId="42" w16cid:durableId="1817334301">
-    <w:abstractNumId w:val="82"/>
+    <w:abstractNumId w:val="83"/>
   </w:num>
   <w:num w:numId="43" w16cid:durableId="1668090424">
-    <w:abstractNumId w:val="91"/>
+    <w:abstractNumId w:val="92"/>
   </w:num>
   <w:num w:numId="44" w16cid:durableId="709187225">
-    <w:abstractNumId w:val="92"/>
+    <w:abstractNumId w:val="93"/>
   </w:num>
   <w:num w:numId="45" w16cid:durableId="989359468">
     <w:abstractNumId w:val="9"/>
@@ -11250,16 +12120,16 @@
     <w:abstractNumId w:val="35"/>
   </w:num>
   <w:num w:numId="47" w16cid:durableId="1318144960">
-    <w:abstractNumId w:val="71"/>
+    <w:abstractNumId w:val="72"/>
   </w:num>
   <w:num w:numId="48" w16cid:durableId="1772429788">
-    <w:abstractNumId w:val="97"/>
+    <w:abstractNumId w:val="98"/>
   </w:num>
   <w:num w:numId="49" w16cid:durableId="1065032300">
-    <w:abstractNumId w:val="84"/>
+    <w:abstractNumId w:val="85"/>
   </w:num>
   <w:num w:numId="50" w16cid:durableId="2073040766">
-    <w:abstractNumId w:val="75"/>
+    <w:abstractNumId w:val="76"/>
   </w:num>
   <w:num w:numId="51" w16cid:durableId="107629475">
     <w:abstractNumId w:val="17"/>
@@ -11268,19 +12138,19 @@
     <w:abstractNumId w:val="29"/>
   </w:num>
   <w:num w:numId="53" w16cid:durableId="366107234">
-    <w:abstractNumId w:val="69"/>
+    <w:abstractNumId w:val="70"/>
   </w:num>
   <w:num w:numId="54" w16cid:durableId="2008557514">
     <w:abstractNumId w:val="31"/>
   </w:num>
   <w:num w:numId="55" w16cid:durableId="489564120">
-    <w:abstractNumId w:val="47"/>
+    <w:abstractNumId w:val="48"/>
   </w:num>
   <w:num w:numId="56" w16cid:durableId="406540941">
-    <w:abstractNumId w:val="76"/>
+    <w:abstractNumId w:val="77"/>
   </w:num>
   <w:num w:numId="57" w16cid:durableId="2096514699">
-    <w:abstractNumId w:val="49"/>
+    <w:abstractNumId w:val="50"/>
   </w:num>
   <w:num w:numId="58" w16cid:durableId="719479255">
     <w:abstractNumId w:val="34"/>
@@ -11289,19 +12159,19 @@
     <w:abstractNumId w:val="22"/>
   </w:num>
   <w:num w:numId="60" w16cid:durableId="796217350">
-    <w:abstractNumId w:val="56"/>
+    <w:abstractNumId w:val="57"/>
   </w:num>
   <w:num w:numId="61" w16cid:durableId="1916433285">
-    <w:abstractNumId w:val="59"/>
+    <w:abstractNumId w:val="60"/>
   </w:num>
   <w:num w:numId="62" w16cid:durableId="2117752793">
     <w:abstractNumId w:val="27"/>
   </w:num>
   <w:num w:numId="63" w16cid:durableId="1769034205">
-    <w:abstractNumId w:val="51"/>
+    <w:abstractNumId w:val="52"/>
   </w:num>
   <w:num w:numId="64" w16cid:durableId="1550148622">
-    <w:abstractNumId w:val="57"/>
+    <w:abstractNumId w:val="58"/>
   </w:num>
   <w:num w:numId="65" w16cid:durableId="376011792">
     <w:abstractNumId w:val="30"/>
@@ -11310,16 +12180,16 @@
     <w:abstractNumId w:val="36"/>
   </w:num>
   <w:num w:numId="67" w16cid:durableId="1756247649">
-    <w:abstractNumId w:val="72"/>
+    <w:abstractNumId w:val="73"/>
   </w:num>
   <w:num w:numId="68" w16cid:durableId="2115857085">
     <w:abstractNumId w:val="26"/>
   </w:num>
   <w:num w:numId="69" w16cid:durableId="2003463187">
-    <w:abstractNumId w:val="68"/>
+    <w:abstractNumId w:val="69"/>
   </w:num>
   <w:num w:numId="70" w16cid:durableId="1756856131">
-    <w:abstractNumId w:val="73"/>
+    <w:abstractNumId w:val="74"/>
   </w:num>
   <w:num w:numId="71" w16cid:durableId="1708799866">
     <w:abstractNumId w:val="23"/>
@@ -11328,13 +12198,13 @@
     <w:abstractNumId w:val="13"/>
   </w:num>
   <w:num w:numId="73" w16cid:durableId="209608502">
-    <w:abstractNumId w:val="52"/>
+    <w:abstractNumId w:val="53"/>
   </w:num>
   <w:num w:numId="74" w16cid:durableId="1133325184">
     <w:abstractNumId w:val="16"/>
   </w:num>
   <w:num w:numId="75" w16cid:durableId="825046445">
-    <w:abstractNumId w:val="98"/>
+    <w:abstractNumId w:val="99"/>
   </w:num>
   <w:num w:numId="76" w16cid:durableId="713818408">
     <w:abstractNumId w:val="25"/>
@@ -11343,55 +12213,55 @@
     <w:abstractNumId w:val="3"/>
   </w:num>
   <w:num w:numId="78" w16cid:durableId="724328861">
-    <w:abstractNumId w:val="93"/>
+    <w:abstractNumId w:val="94"/>
   </w:num>
   <w:num w:numId="79" w16cid:durableId="122310159">
+    <w:abstractNumId w:val="46"/>
+  </w:num>
+  <w:num w:numId="80" w16cid:durableId="240215414">
     <w:abstractNumId w:val="45"/>
   </w:num>
-  <w:num w:numId="80" w16cid:durableId="240215414">
-    <w:abstractNumId w:val="44"/>
+  <w:num w:numId="81" w16cid:durableId="1660772319">
+    <w:abstractNumId w:val="42"/>
   </w:num>
-  <w:num w:numId="81" w16cid:durableId="1660772319">
+  <w:num w:numId="82" w16cid:durableId="922033013">
     <w:abstractNumId w:val="41"/>
   </w:num>
-  <w:num w:numId="82" w16cid:durableId="922033013">
-    <w:abstractNumId w:val="40"/>
-  </w:num>
   <w:num w:numId="83" w16cid:durableId="1890726985">
-    <w:abstractNumId w:val="58"/>
+    <w:abstractNumId w:val="59"/>
   </w:num>
   <w:num w:numId="84" w16cid:durableId="478154991">
     <w:abstractNumId w:val="12"/>
   </w:num>
   <w:num w:numId="85" w16cid:durableId="765614234">
-    <w:abstractNumId w:val="77"/>
+    <w:abstractNumId w:val="78"/>
   </w:num>
   <w:num w:numId="86" w16cid:durableId="1565141740">
-    <w:abstractNumId w:val="88"/>
+    <w:abstractNumId w:val="89"/>
   </w:num>
   <w:num w:numId="87" w16cid:durableId="1090852646">
-    <w:abstractNumId w:val="48"/>
+    <w:abstractNumId w:val="49"/>
   </w:num>
   <w:num w:numId="88" w16cid:durableId="1647735050">
     <w:abstractNumId w:val="20"/>
   </w:num>
   <w:num w:numId="89" w16cid:durableId="662313682">
-    <w:abstractNumId w:val="94"/>
+    <w:abstractNumId w:val="95"/>
   </w:num>
   <w:num w:numId="90" w16cid:durableId="1949776416">
-    <w:abstractNumId w:val="74"/>
+    <w:abstractNumId w:val="75"/>
   </w:num>
   <w:num w:numId="91" w16cid:durableId="1197891229">
     <w:abstractNumId w:val="2"/>
   </w:num>
   <w:num w:numId="92" w16cid:durableId="1784029956">
-    <w:abstractNumId w:val="95"/>
+    <w:abstractNumId w:val="96"/>
   </w:num>
   <w:num w:numId="93" w16cid:durableId="807557047">
-    <w:abstractNumId w:val="38"/>
+    <w:abstractNumId w:val="39"/>
   </w:num>
   <w:num w:numId="94" w16cid:durableId="334652083">
-    <w:abstractNumId w:val="38"/>
+    <w:abstractNumId w:val="39"/>
     <w:lvlOverride w:ilvl="1">
       <w:lvl w:ilvl="1">
         <w:numFmt w:val="bullet"/>
@@ -11411,7 +12281,7 @@
     </w:lvlOverride>
   </w:num>
   <w:num w:numId="95" w16cid:durableId="1030256229">
-    <w:abstractNumId w:val="38"/>
+    <w:abstractNumId w:val="39"/>
     <w:lvlOverride w:ilvl="1">
       <w:lvl w:ilvl="1">
         <w:numFmt w:val="bullet"/>
@@ -11431,7 +12301,7 @@
     </w:lvlOverride>
   </w:num>
   <w:num w:numId="96" w16cid:durableId="1562130200">
-    <w:abstractNumId w:val="38"/>
+    <w:abstractNumId w:val="39"/>
     <w:lvlOverride w:ilvl="1">
       <w:lvl w:ilvl="1">
         <w:numFmt w:val="bullet"/>
@@ -11451,7 +12321,7 @@
     </w:lvlOverride>
   </w:num>
   <w:num w:numId="97" w16cid:durableId="1503471352">
-    <w:abstractNumId w:val="38"/>
+    <w:abstractNumId w:val="39"/>
     <w:lvlOverride w:ilvl="1">
       <w:lvl w:ilvl="1">
         <w:numFmt w:val="bullet"/>
@@ -11471,7 +12341,7 @@
     </w:lvlOverride>
   </w:num>
   <w:num w:numId="98" w16cid:durableId="787087812">
-    <w:abstractNumId w:val="38"/>
+    <w:abstractNumId w:val="39"/>
     <w:lvlOverride w:ilvl="1">
       <w:lvl w:ilvl="1">
         <w:numFmt w:val="bullet"/>
@@ -11491,7 +12361,7 @@
     </w:lvlOverride>
   </w:num>
   <w:num w:numId="99" w16cid:durableId="479157394">
-    <w:abstractNumId w:val="38"/>
+    <w:abstractNumId w:val="39"/>
     <w:lvlOverride w:ilvl="1">
       <w:lvl w:ilvl="1">
         <w:numFmt w:val="bullet"/>
@@ -11511,7 +12381,7 @@
     </w:lvlOverride>
   </w:num>
   <w:num w:numId="100" w16cid:durableId="410547963">
-    <w:abstractNumId w:val="38"/>
+    <w:abstractNumId w:val="39"/>
     <w:lvlOverride w:ilvl="1">
       <w:lvl w:ilvl="1">
         <w:numFmt w:val="bullet"/>
@@ -11531,7 +12401,7 @@
     </w:lvlOverride>
   </w:num>
   <w:num w:numId="101" w16cid:durableId="1185948796">
-    <w:abstractNumId w:val="38"/>
+    <w:abstractNumId w:val="39"/>
     <w:lvlOverride w:ilvl="1">
       <w:lvl w:ilvl="1">
         <w:numFmt w:val="bullet"/>
@@ -11551,7 +12421,7 @@
     </w:lvlOverride>
   </w:num>
   <w:num w:numId="102" w16cid:durableId="1488474957">
-    <w:abstractNumId w:val="38"/>
+    <w:abstractNumId w:val="39"/>
     <w:lvlOverride w:ilvl="1">
       <w:lvl w:ilvl="1">
         <w:numFmt w:val="bullet"/>
@@ -11571,7 +12441,7 @@
     </w:lvlOverride>
   </w:num>
   <w:num w:numId="103" w16cid:durableId="1695839564">
-    <w:abstractNumId w:val="38"/>
+    <w:abstractNumId w:val="39"/>
     <w:lvlOverride w:ilvl="1">
       <w:lvl w:ilvl="1">
         <w:numFmt w:val="bullet"/>
@@ -11591,7 +12461,7 @@
     </w:lvlOverride>
   </w:num>
   <w:num w:numId="104" w16cid:durableId="1622608465">
-    <w:abstractNumId w:val="38"/>
+    <w:abstractNumId w:val="39"/>
     <w:lvlOverride w:ilvl="1">
       <w:lvl w:ilvl="1">
         <w:numFmt w:val="bullet"/>
@@ -11611,7 +12481,7 @@
     </w:lvlOverride>
   </w:num>
   <w:num w:numId="105" w16cid:durableId="880747404">
-    <w:abstractNumId w:val="38"/>
+    <w:abstractNumId w:val="39"/>
     <w:lvlOverride w:ilvl="1">
       <w:lvl w:ilvl="1">
         <w:numFmt w:val="bullet"/>
@@ -11631,7 +12501,7 @@
     </w:lvlOverride>
   </w:num>
   <w:num w:numId="106" w16cid:durableId="764693548">
-    <w:abstractNumId w:val="38"/>
+    <w:abstractNumId w:val="39"/>
     <w:lvlOverride w:ilvl="1">
       <w:lvl w:ilvl="1">
         <w:numFmt w:val="bullet"/>
@@ -11651,7 +12521,7 @@
     </w:lvlOverride>
   </w:num>
   <w:num w:numId="107" w16cid:durableId="1940219056">
-    <w:abstractNumId w:val="38"/>
+    <w:abstractNumId w:val="39"/>
     <w:lvlOverride w:ilvl="1">
       <w:lvl w:ilvl="1">
         <w:numFmt w:val="bullet"/>
@@ -11671,7 +12541,7 @@
     </w:lvlOverride>
   </w:num>
   <w:num w:numId="108" w16cid:durableId="884827004">
-    <w:abstractNumId w:val="38"/>
+    <w:abstractNumId w:val="39"/>
     <w:lvlOverride w:ilvl="1">
       <w:lvl w:ilvl="1">
         <w:numFmt w:val="bullet"/>
@@ -11691,22 +12561,25 @@
     </w:lvlOverride>
   </w:num>
   <w:num w:numId="109" w16cid:durableId="1813712034">
-    <w:abstractNumId w:val="42"/>
+    <w:abstractNumId w:val="43"/>
   </w:num>
   <w:num w:numId="110" w16cid:durableId="1466503011">
-    <w:abstractNumId w:val="79"/>
+    <w:abstractNumId w:val="80"/>
   </w:num>
   <w:num w:numId="111" w16cid:durableId="1002664229">
-    <w:abstractNumId w:val="53"/>
+    <w:abstractNumId w:val="54"/>
   </w:num>
   <w:num w:numId="112" w16cid:durableId="19090138">
-    <w:abstractNumId w:val="70"/>
+    <w:abstractNumId w:val="71"/>
   </w:num>
   <w:num w:numId="113" w16cid:durableId="1148130785">
-    <w:abstractNumId w:val="80"/>
+    <w:abstractNumId w:val="81"/>
   </w:num>
   <w:num w:numId="114" w16cid:durableId="858206139">
-    <w:abstractNumId w:val="89"/>
+    <w:abstractNumId w:val="90"/>
+  </w:num>
+  <w:num w:numId="115" w16cid:durableId="1250188850">
+    <w:abstractNumId w:val="38"/>
   </w:num>
   <w:numIdMacAtCleanup w:val="6"/>
 </w:numbering>

</xml_diff>

<commit_message>
Algebra 1 - Chapter 13: Statistics - 13.2 Graphically Representing Data
</commit_message>
<xml_diff>
--- a/Algebra-1/ch13/Albebra 1 - Chapter 13.docx
+++ b/Algebra-1/ch13/Albebra 1 - Chapter 13.docx
@@ -76,7 +76,6 @@
       <w:r>
         <w:t xml:space="preserve">The </w:t>
       </w:r>
-      <w:proofErr w:type="gramStart"/>
       <w:r>
         <w:rPr>
           <w:i/>
@@ -84,25 +83,8 @@
         </w:rPr>
         <w:t>mean</w:t>
       </w:r>
-      <w:proofErr w:type="gramEnd"/>
-      <w:r>
-        <w:t xml:space="preserve"> of a data set is also known as the arithmetic mean or the average. To calculate the </w:t>
-      </w:r>
-      <w:proofErr w:type="gramStart"/>
-      <w:r>
-        <w:t>mean</w:t>
-      </w:r>
-      <w:proofErr w:type="gramEnd"/>
-      <w:r>
-        <w:t xml:space="preserve">, add up all the numbers in the data set and divide that result by the </w:t>
-      </w:r>
-      <w:proofErr w:type="gramStart"/>
-      <w:r>
-        <w:t>amount</w:t>
-      </w:r>
-      <w:proofErr w:type="gramEnd"/>
-      <w:r>
-        <w:t xml:space="preserve"> of numbers in the set. The symbol for the mean is </w:t>
+      <w:r>
+        <w:t xml:space="preserve"> of a data set is also known as the arithmetic mean or the average. To calculate the mean, add up all the numbers in the data set and divide that result by the amount of numbers in the set. The symbol for the mean is </w:t>
       </w:r>
       <m:oMath>
         <m:acc>
@@ -330,21 +312,7 @@
         <w:rPr>
           <w:rFonts w:eastAsiaTheme="minorEastAsia"/>
         </w:rPr>
-        <w:t xml:space="preserve">If the list has an even </w:t>
-      </w:r>
-      <w:proofErr w:type="gramStart"/>
-      <w:r>
-        <w:rPr>
-          <w:rFonts w:eastAsiaTheme="minorEastAsia"/>
-        </w:rPr>
-        <w:t>amount</w:t>
-      </w:r>
-      <w:proofErr w:type="gramEnd"/>
-      <w:r>
-        <w:rPr>
-          <w:rFonts w:eastAsiaTheme="minorEastAsia"/>
-        </w:rPr>
-        <w:t xml:space="preserve"> of numbers, add the two middle numbers and divide by 2. </w:t>
+        <w:t xml:space="preserve">If the list has an even amount of numbers, add the two middle numbers and divide by 2. </w:t>
       </w:r>
     </w:p>
     <w:p>
@@ -416,21 +384,7 @@
         <w:rPr>
           <w:rFonts w:eastAsiaTheme="minorEastAsia"/>
         </w:rPr>
-        <w:t xml:space="preserve"> is the number that is greater than 25% of the numbers in the list</w:t>
-      </w:r>
-      <w:proofErr w:type="gramStart"/>
-      <w:r>
-        <w:rPr>
-          <w:rFonts w:eastAsiaTheme="minorEastAsia"/>
-        </w:rPr>
-        <w:t xml:space="preserve"> The</w:t>
-      </w:r>
-      <w:proofErr w:type="gramEnd"/>
-      <w:r>
-        <w:rPr>
-          <w:rFonts w:eastAsiaTheme="minorEastAsia"/>
-        </w:rPr>
-        <w:t xml:space="preserve"> </w:t>
+        <w:t xml:space="preserve"> is the number that is greater than 25% of the numbers in the list The </w:t>
       </w:r>
       <w:r>
         <w:rPr>
@@ -526,101 +480,7 @@
         <w:rPr>
           <w:rFonts w:eastAsiaTheme="minorEastAsia"/>
         </w:rPr>
-        <w:t>To calculate the maximum, minimum, median, first quartile (Q1), and third quartile (Q3) in Excel, use these formulas: =</w:t>
-      </w:r>
-      <w:proofErr w:type="gramStart"/>
-      <w:r>
-        <w:rPr>
-          <w:rFonts w:eastAsiaTheme="minorEastAsia"/>
-        </w:rPr>
-        <w:t>MAX(</w:t>
-      </w:r>
-      <w:proofErr w:type="spellStart"/>
-      <w:proofErr w:type="gramEnd"/>
-      <w:r>
-        <w:rPr>
-          <w:rFonts w:eastAsiaTheme="minorEastAsia"/>
-        </w:rPr>
-        <w:t>data_range</w:t>
-      </w:r>
-      <w:proofErr w:type="spellEnd"/>
-      <w:r>
-        <w:rPr>
-          <w:rFonts w:eastAsiaTheme="minorEastAsia"/>
-        </w:rPr>
-        <w:t>), =</w:t>
-      </w:r>
-      <w:proofErr w:type="gramStart"/>
-      <w:r>
-        <w:rPr>
-          <w:rFonts w:eastAsiaTheme="minorEastAsia"/>
-        </w:rPr>
-        <w:t>MIN(</w:t>
-      </w:r>
-      <w:proofErr w:type="spellStart"/>
-      <w:proofErr w:type="gramEnd"/>
-      <w:r>
-        <w:rPr>
-          <w:rFonts w:eastAsiaTheme="minorEastAsia"/>
-        </w:rPr>
-        <w:t>data_range</w:t>
-      </w:r>
-      <w:proofErr w:type="spellEnd"/>
-      <w:r>
-        <w:rPr>
-          <w:rFonts w:eastAsiaTheme="minorEastAsia"/>
-        </w:rPr>
-        <w:t>), =</w:t>
-      </w:r>
-      <w:proofErr w:type="gramStart"/>
-      <w:r>
-        <w:rPr>
-          <w:rFonts w:eastAsiaTheme="minorEastAsia"/>
-        </w:rPr>
-        <w:t>MEDIAN(</w:t>
-      </w:r>
-      <w:proofErr w:type="spellStart"/>
-      <w:proofErr w:type="gramEnd"/>
-      <w:r>
-        <w:rPr>
-          <w:rFonts w:eastAsiaTheme="minorEastAsia"/>
-        </w:rPr>
-        <w:t>data_range</w:t>
-      </w:r>
-      <w:proofErr w:type="spellEnd"/>
-      <w:r>
-        <w:rPr>
-          <w:rFonts w:eastAsiaTheme="minorEastAsia"/>
-        </w:rPr>
-        <w:t>), =</w:t>
-      </w:r>
-      <w:proofErr w:type="gramStart"/>
-      <w:r>
-        <w:rPr>
-          <w:rFonts w:eastAsiaTheme="minorEastAsia"/>
-        </w:rPr>
-        <w:t>QUARTILE.INC(</w:t>
-      </w:r>
-      <w:proofErr w:type="gramEnd"/>
-      <w:r>
-        <w:rPr>
-          <w:rFonts w:eastAsiaTheme="minorEastAsia"/>
-        </w:rPr>
-        <w:t>data_range,1), and =</w:t>
-      </w:r>
-      <w:proofErr w:type="gramStart"/>
-      <w:r>
-        <w:rPr>
-          <w:rFonts w:eastAsiaTheme="minorEastAsia"/>
-        </w:rPr>
-        <w:t>QUARTILE.INC(</w:t>
-      </w:r>
-      <w:proofErr w:type="gramEnd"/>
-      <w:r>
-        <w:rPr>
-          <w:rFonts w:eastAsiaTheme="minorEastAsia"/>
-        </w:rPr>
-        <w:t>data_range,3) respectively.</w:t>
+        <w:t>To calculate the maximum, minimum, median, first quartile (Q1), and third quartile (Q3) in Excel, use these formulas: =MAX(data_range), =MIN(data_range), =MEDIAN(data_range), =QUARTILE.INC(data_range,1), and =QUARTILE.INC(data_range,3) respectively.</w:t>
       </w:r>
     </w:p>
     <w:p>
@@ -633,79 +493,7 @@
         <w:rPr>
           <w:rFonts w:eastAsiaTheme="minorEastAsia"/>
         </w:rPr>
-        <w:t xml:space="preserve">To calculate the population and sample </w:t>
-      </w:r>
-      <w:proofErr w:type="gramStart"/>
-      <w:r>
-        <w:rPr>
-          <w:rFonts w:eastAsiaTheme="minorEastAsia"/>
-        </w:rPr>
-        <w:t>mean</w:t>
-      </w:r>
-      <w:proofErr w:type="gramEnd"/>
-      <w:r>
-        <w:rPr>
-          <w:rFonts w:eastAsiaTheme="minorEastAsia"/>
-        </w:rPr>
-        <w:t xml:space="preserve"> in Excel, use the AVERAGE function for both, but be sure to use the correct data range: </w:t>
-      </w:r>
-      <w:proofErr w:type="gramStart"/>
-      <w:r>
-        <w:rPr>
-          <w:rFonts w:eastAsiaTheme="minorEastAsia"/>
-        </w:rPr>
-        <w:t>AVERAGE(</w:t>
-      </w:r>
-      <w:proofErr w:type="spellStart"/>
-      <w:proofErr w:type="gramEnd"/>
-      <w:r>
-        <w:rPr>
-          <w:rFonts w:eastAsiaTheme="minorEastAsia"/>
-        </w:rPr>
-        <w:t>data_range</w:t>
-      </w:r>
-      <w:proofErr w:type="spellEnd"/>
-      <w:r>
-        <w:rPr>
-          <w:rFonts w:eastAsiaTheme="minorEastAsia"/>
-        </w:rPr>
-        <w:t xml:space="preserve">) for sample </w:t>
-      </w:r>
-      <w:proofErr w:type="gramStart"/>
-      <w:r>
-        <w:rPr>
-          <w:rFonts w:eastAsiaTheme="minorEastAsia"/>
-        </w:rPr>
-        <w:t>mean</w:t>
-      </w:r>
-      <w:proofErr w:type="gramEnd"/>
-      <w:r>
-        <w:rPr>
-          <w:rFonts w:eastAsiaTheme="minorEastAsia"/>
-        </w:rPr>
-        <w:t xml:space="preserve"> and </w:t>
-      </w:r>
-      <w:proofErr w:type="gramStart"/>
-      <w:r>
-        <w:rPr>
-          <w:rFonts w:eastAsiaTheme="minorEastAsia"/>
-        </w:rPr>
-        <w:t>AVERAGE(</w:t>
-      </w:r>
-      <w:proofErr w:type="spellStart"/>
-      <w:proofErr w:type="gramEnd"/>
-      <w:r>
-        <w:rPr>
-          <w:rFonts w:eastAsiaTheme="minorEastAsia"/>
-        </w:rPr>
-        <w:t>population_data_range</w:t>
-      </w:r>
-      <w:proofErr w:type="spellEnd"/>
-      <w:r>
-        <w:rPr>
-          <w:rFonts w:eastAsiaTheme="minorEastAsia"/>
-        </w:rPr>
-        <w:t>) for population mean.</w:t>
+        <w:t>To calculate the population and sample mean in Excel, use the AVERAGE function for both, but be sure to use the correct data range: AVERAGE(data_range) for sample mean and AVERAGE(population_data_range) for population mean.</w:t>
       </w:r>
     </w:p>
     <w:p>
@@ -778,21 +566,7 @@
         <w:rPr>
           <w:rFonts w:eastAsiaTheme="minorEastAsia"/>
         </w:rPr>
-        <w:t xml:space="preserve">The </w:t>
-      </w:r>
-      <w:proofErr w:type="gramStart"/>
-      <w:r>
-        <w:rPr>
-          <w:rFonts w:eastAsiaTheme="minorEastAsia"/>
-        </w:rPr>
-        <w:t>average of</w:t>
-      </w:r>
-      <w:proofErr w:type="gramEnd"/>
-      <w:r>
-        <w:rPr>
-          <w:rFonts w:eastAsiaTheme="minorEastAsia"/>
-        </w:rPr>
-        <w:t xml:space="preserve"> values within a subset or sample taken from the larger population.</w:t>
+        <w:t>The average of values within a subset or sample taken from the larger population.</w:t>
       </w:r>
     </w:p>
     <w:p>
@@ -809,25 +583,7 @@
           <w:b/>
           <w:bCs/>
         </w:rPr>
-        <w:t xml:space="preserve">Calculating </w:t>
-      </w:r>
-      <w:proofErr w:type="gramStart"/>
-      <w:r>
-        <w:rPr>
-          <w:rFonts w:eastAsiaTheme="minorEastAsia"/>
-          <w:b/>
-          <w:bCs/>
-        </w:rPr>
-        <w:t>the Standard</w:t>
-      </w:r>
-      <w:proofErr w:type="gramEnd"/>
-      <w:r>
-        <w:rPr>
-          <w:rFonts w:eastAsiaTheme="minorEastAsia"/>
-          <w:b/>
-          <w:bCs/>
-        </w:rPr>
-        <w:t xml:space="preserve"> Deviation</w:t>
+        <w:t>Calculating the Standard Deviation</w:t>
       </w:r>
     </w:p>
     <w:p>
@@ -1608,15 +1364,7 @@
     </w:p>
     <w:p>
       <w:r>
-        <w:t xml:space="preserve">Interpreting a two-way frequency table based on a survey given to 40 menu and 60 women about </w:t>
-      </w:r>
-      <w:proofErr w:type="gramStart"/>
-      <w:r>
-        <w:t>whether or not</w:t>
-      </w:r>
-      <w:proofErr w:type="gramEnd"/>
-      <w:r>
-        <w:t xml:space="preserve"> math is their favorite subject.</w:t>
+        <w:t>Interpreting a two-way frequency table based on a survey given to 40 menu and 60 women about whether or not math is their favorite subject.</w:t>
       </w:r>
     </w:p>
     <w:tbl>
@@ -1950,15 +1698,7 @@
         </w:rPr>
       </w:pPr>
       <w:r>
-        <w:t xml:space="preserve">Find the </w:t>
-      </w:r>
-      <w:proofErr w:type="gramStart"/>
-      <w:r>
-        <w:t>mean</w:t>
-      </w:r>
-      <w:proofErr w:type="gramEnd"/>
-      <w:r>
-        <w:t xml:space="preserve"> of this set of numbers</w:t>
+        <w:t>Find the mean of this set of numbers</w:t>
       </w:r>
       <w:r>
         <w:br/>
@@ -2052,15 +1792,7 @@
       </w:r>
       <w:r>
         <w:br/>
-        <w:t xml:space="preserve">{ 4, 5, 8, 8, </w:t>
-      </w:r>
-      <w:proofErr w:type="gramStart"/>
-      <w:r>
-        <w:t>8,</w:t>
-      </w:r>
-      <w:proofErr w:type="gramEnd"/>
-      <w:r>
-        <w:t xml:space="preserve"> 10, 10, 13, 15, 17, 23 }.</w:t>
+        <w:t>{ 4, 5, 8, 8, 8, 10, 10, 13, 15, 17, 23 }.</w:t>
       </w:r>
       <w:r>
         <w:br/>
@@ -2116,15 +1848,7 @@
         </w:rPr>
       </w:pPr>
       <w:r>
-        <w:t xml:space="preserve">Find the interquartile range of this set of numbers: </w:t>
-      </w:r>
-      <w:proofErr w:type="gramStart"/>
-      <w:r>
-        <w:t>{ 4</w:t>
-      </w:r>
-      <w:proofErr w:type="gramEnd"/>
-      <w:r>
-        <w:t>, 5, 8, 8, 8, 10, 10, 13, 15, 17, 23 }.</w:t>
+        <w:t>Find the interquartile range of this set of numbers: { 4, 5, 8, 8, 8, 10, 10, 13, 15, 17, 23 }.</w:t>
       </w:r>
       <w:r>
         <w:br/>
@@ -2154,43 +1878,11 @@
         </w:rPr>
       </w:pPr>
       <w:r>
-        <w:t xml:space="preserve">For the first </w:t>
-      </w:r>
-      <w:proofErr w:type="spellStart"/>
-      <w:r>
-        <w:t>fourd</w:t>
-      </w:r>
-      <w:proofErr w:type="spellEnd"/>
-      <w:r>
-        <w:t xml:space="preserve"> days of a five-day vacation, the mean temperature was 80 degrees. What must be the </w:t>
-      </w:r>
-      <w:proofErr w:type="spellStart"/>
-      <w:r>
-        <w:t>terperature</w:t>
-      </w:r>
-      <w:proofErr w:type="spellEnd"/>
-      <w:r>
-        <w:t xml:space="preserve"> be on the fifth day </w:t>
-      </w:r>
-      <w:proofErr w:type="gramStart"/>
-      <w:r>
-        <w:t>in order for</w:t>
-      </w:r>
-      <w:proofErr w:type="gramEnd"/>
-      <w:r>
-        <w:t xml:space="preserve"> the man temperature to be 82 degrees?</w:t>
+        <w:t>For the first fourd days of a five-day vacation, the mean temperature was 80 degrees. What must be the terperature be on the fifth day in order for the man temperature to be 82 degrees?</w:t>
       </w:r>
       <w:r>
         <w:br/>
-        <w:t>(4*</w:t>
-      </w:r>
-      <w:proofErr w:type="gramStart"/>
-      <w:r>
-        <w:t>80)+</w:t>
-      </w:r>
-      <w:proofErr w:type="gramEnd"/>
-      <w:r>
-        <w:t>x)/5 = 82</w:t>
+        <w:t>(4*80)+x)/5 = 82</w:t>
       </w:r>
       <w:r>
         <w:br/>
@@ -2232,28 +1924,8 @@
       </w:r>
       <w:r>
         <w:br/>
-      </w:r>
-      <w:proofErr w:type="gramStart"/>
-      <w:r>
-        <w:t>{ 1</w:t>
-      </w:r>
-      <w:proofErr w:type="gramEnd"/>
-      <w:r>
-        <w:t xml:space="preserve">, </w:t>
-      </w:r>
-      <w:proofErr w:type="gramStart"/>
-      <w:r>
-        <w:t>3,</w:t>
-      </w:r>
-      <w:proofErr w:type="gramEnd"/>
-      <w:r>
-        <w:t xml:space="preserve"> 4, 4, 5, 8, 9, </w:t>
-      </w:r>
-      <w:proofErr w:type="gramStart"/>
-      <w:r>
-        <w:t>12 }</w:t>
-      </w:r>
-      <w:proofErr w:type="gramEnd"/>
+        <w:t>{ 1, 3, 4, 4, 5, 8, 9, 12 }</w:t>
+      </w:r>
       <w:r>
         <w:br/>
         <w:t>(4 + 5)/2 = 4.5</w:t>
@@ -2378,29 +2050,11 @@
       </w:r>
       <w:r>
         <w:br/>
-      </w:r>
-      <w:r>
-        <w:t xml:space="preserve">16, 17, 19, 19, </w:t>
-      </w:r>
-      <w:r>
-        <w:t xml:space="preserve">19, </w:t>
-      </w:r>
-      <w:r>
-        <w:t>21, 21, and 25</w:t>
-      </w:r>
-      <w:r>
-        <w:t xml:space="preserve"> and x</w:t>
+        <w:t>16, 17, 19, 19, 19, 21, 21, and 25 and x</w:t>
       </w:r>
       <w:r>
         <w:br/>
-      </w:r>
-      <w:proofErr w:type="spellStart"/>
-      <w:r>
-        <w:t>x</w:t>
-      </w:r>
-      <w:proofErr w:type="spellEnd"/>
-      <w:r>
-        <w:t xml:space="preserve"> + 157 = 9(20) = 180</w:t>
+        <w:t>x + 157 = 9(20) = 180</w:t>
       </w:r>
       <w:r>
         <w:br/>
@@ -2427,15 +2081,7 @@
         </w:rPr>
       </w:pPr>
       <w:r>
-        <w:t xml:space="preserve">Two basketball </w:t>
-      </w:r>
-      <w:proofErr w:type="gramStart"/>
-      <w:r>
-        <w:t>teams each have</w:t>
-      </w:r>
-      <w:proofErr w:type="gramEnd"/>
-      <w:r>
-        <w:t xml:space="preserve"> a mean height of 6 feet and a median height of 6 feet, but the interquartile range of the first team is much greater than the interquartile range of the second team. How can this be? Explain.</w:t>
+        <w:t>Two basketball teams each have a mean height of 6 feet and a median height of 6 feet, but the interquartile range of the first team is much greater than the interquartile range of the second team. How can this be? Explain.</w:t>
       </w:r>
       <w:r>
         <w:br/>
@@ -2459,21 +2105,8 @@
           <w:numId w:val="115"/>
         </w:numPr>
       </w:pPr>
-      <w:proofErr w:type="spellStart"/>
-      <w:r>
-        <w:t>Zabra</w:t>
-      </w:r>
-      <w:proofErr w:type="spellEnd"/>
-      <w:r>
-        <w:t xml:space="preserve"> says that </w:t>
-      </w:r>
-      <w:proofErr w:type="gramStart"/>
-      <w:r>
-        <w:t>on</w:t>
-      </w:r>
-      <w:proofErr w:type="gramEnd"/>
-      <w:r>
-        <w:t xml:space="preserve"> five tests she has a mode of 81 but a mean and median of 90. How is this possible?</w:t>
+      <w:r>
+        <w:t>Zabra says that on five tests she has a mode of 81 but a mean and median of 90. How is this possible?</w:t>
       </w:r>
       <w:r>
         <w:br/>
@@ -2486,39 +2119,7 @@
           <w:b/>
           <w:bCs/>
         </w:rPr>
-        <w:t xml:space="preserve">The mode represents the most “popular” number, so </w:t>
-      </w:r>
-      <w:proofErr w:type="spellStart"/>
-      <w:r>
-        <w:rPr>
-          <w:b/>
-          <w:bCs/>
-        </w:rPr>
-        <w:t>Zabra</w:t>
-      </w:r>
-      <w:proofErr w:type="spellEnd"/>
-      <w:r>
-        <w:rPr>
-          <w:b/>
-          <w:bCs/>
-        </w:rPr>
-        <w:t xml:space="preserve"> </w:t>
-      </w:r>
-      <w:proofErr w:type="spellStart"/>
-      <w:r>
-        <w:rPr>
-          <w:b/>
-          <w:bCs/>
-        </w:rPr>
-        <w:t>coud</w:t>
-      </w:r>
-      <w:proofErr w:type="spellEnd"/>
-      <w:r>
-        <w:rPr>
-          <w:b/>
-          <w:bCs/>
-        </w:rPr>
-        <w:t xml:space="preserve"> have scored an 81 on two tests, and that would be the most popular number.</w:t>
+        <w:t>The mode represents the most “popular” number, so Zabra coud have scored an 81 on two tests, and that would be the most popular number.</w:t>
       </w:r>
       <w:r>
         <w:br/>
@@ -2788,6 +2389,298 @@
         <w:t>4</w:t>
       </w:r>
     </w:p>
+    <w:p>
+      <w:pPr>
+        <w:pStyle w:val="Heading2"/>
+      </w:pPr>
+      <w:r>
+        <w:t>13.2 Graphically Representing Data</w:t>
+      </w:r>
+    </w:p>
+    <w:p>
+      <w:r>
+        <w:t>When data are listed as just a series of numbers, man aspects of the data set are not clear. With a graphical representation of the data, certain information can be seen, even without doing any calculations. Three ways to represent data graphically are dot plots, histograms, and box plots. Each provides more information than a list of numbers would.</w:t>
+      </w:r>
+    </w:p>
+    <w:p>
+      <w:r>
+        <w:t>If the data set for the heights, in inches, of 11 professional men’s basketball players are:</w:t>
+      </w:r>
+    </w:p>
+    <w:p>
+      <w:r>
+        <w:t>76, 67, 76, 77, 72, 77, 80, 70, 84, 77, 80</w:t>
+      </w:r>
+    </w:p>
+    <w:p>
+      <w:pPr>
+        <w:rPr>
+          <w:b/>
+          <w:bCs/>
+        </w:rPr>
+      </w:pPr>
+      <w:r>
+        <w:rPr>
+          <w:b/>
+          <w:bCs/>
+        </w:rPr>
+        <w:t>Dot Plots</w:t>
+      </w:r>
+    </w:p>
+    <w:p>
+      <w:r>
+        <w:t xml:space="preserve">In a </w:t>
+      </w:r>
+      <w:r>
+        <w:rPr>
+          <w:i/>
+          <w:iCs/>
+        </w:rPr>
+        <w:t>dot plot</w:t>
+      </w:r>
+      <w:r>
+        <w:t>, each piece of data is represented by a circle. When two data points represent the same value, they are stacked in a vertical line. With a dot plot, the mode can be easily determined. It is even possible to estimate the interquartile range from a dot plot.</w:t>
+      </w:r>
+    </w:p>
+    <w:p>
+      <w:pPr>
+        <w:rPr>
+          <w:b/>
+          <w:bCs/>
+        </w:rPr>
+      </w:pPr>
+      <w:r>
+        <w:rPr>
+          <w:b/>
+          <w:bCs/>
+        </w:rPr>
+        <w:t>Histograms</w:t>
+      </w:r>
+    </w:p>
+    <w:p>
+      <w:r>
+        <w:t>The same data set can be represented graphically with a histogram.</w:t>
+      </w:r>
+      <w:r>
+        <w:t xml:space="preserve"> In a histogram, the data are represented by rectangles. Unlike a bar graph, in a histogram there are not spaces between bars representing the two 76s and the bar representing the three 77s.</w:t>
+      </w:r>
+    </w:p>
+    <w:p>
+      <w:r>
+        <w:rPr>
+          <w:noProof/>
+        </w:rPr>
+        <w:lastRenderedPageBreak/>
+        <w:drawing>
+          <wp:inline distT="0" distB="0" distL="0" distR="0" wp14:anchorId="27924DC9" wp14:editId="4A562F96">
+            <wp:extent cx="2855595" cy="2524125"/>
+            <wp:effectExtent l="0" t="0" r="1905" b="9525"/>
+            <wp:docPr id="124387737" name="Picture 1"/>
+            <wp:cNvGraphicFramePr>
+              <a:graphicFrameLocks xmlns:a="http://schemas.openxmlformats.org/drawingml/2006/main" noChangeAspect="1"/>
+            </wp:cNvGraphicFramePr>
+            <a:graphic xmlns:a="http://schemas.openxmlformats.org/drawingml/2006/main">
+              <a:graphicData uri="http://schemas.openxmlformats.org/drawingml/2006/picture">
+                <pic:pic xmlns:pic="http://schemas.openxmlformats.org/drawingml/2006/picture">
+                  <pic:nvPicPr>
+                    <pic:cNvPr id="0" name="Picture 1"/>
+                    <pic:cNvPicPr>
+                      <a:picLocks noChangeAspect="1" noChangeArrowheads="1"/>
+                    </pic:cNvPicPr>
+                  </pic:nvPicPr>
+                  <pic:blipFill>
+                    <a:blip r:embed="rId6">
+                      <a:extLst>
+                        <a:ext uri="{28A0092B-C50C-407E-A947-70E740481C1C}">
+                          <a14:useLocalDpi xmlns:a14="http://schemas.microsoft.com/office/drawing/2010/main" val="0"/>
+                        </a:ext>
+                      </a:extLst>
+                    </a:blip>
+                    <a:srcRect/>
+                    <a:stretch>
+                      <a:fillRect/>
+                    </a:stretch>
+                  </pic:blipFill>
+                  <pic:spPr bwMode="auto">
+                    <a:xfrm>
+                      <a:off x="0" y="0"/>
+                      <a:ext cx="2855595" cy="2524125"/>
+                    </a:xfrm>
+                    <a:prstGeom prst="rect">
+                      <a:avLst/>
+                    </a:prstGeom>
+                    <a:noFill/>
+                    <a:ln>
+                      <a:noFill/>
+                    </a:ln>
+                  </pic:spPr>
+                </pic:pic>
+              </a:graphicData>
+            </a:graphic>
+          </wp:inline>
+        </w:drawing>
+      </w:r>
+    </w:p>
+    <w:p>
+      <w:pPr>
+        <w:rPr>
+          <w:b/>
+          <w:bCs/>
+        </w:rPr>
+      </w:pPr>
+      <w:r>
+        <w:rPr>
+          <w:b/>
+          <w:bCs/>
+        </w:rPr>
+        <w:t>Box Plots</w:t>
+      </w:r>
+    </w:p>
+    <w:p>
+      <w:r>
+        <w:t>A box plot is a way to represent graphically the minimum value, the maximum value, the first quartile, the median, the third quartile, and the maximum value on the same diagram.</w:t>
+      </w:r>
+    </w:p>
+    <w:p>
+      <w:r>
+        <w:rPr>
+          <w:noProof/>
+        </w:rPr>
+        <w:drawing>
+          <wp:inline distT="0" distB="0" distL="0" distR="0" wp14:anchorId="1A891591" wp14:editId="4373F3CE">
+            <wp:extent cx="3163824" cy="932688"/>
+            <wp:effectExtent l="0" t="0" r="0" b="1270"/>
+            <wp:docPr id="405181468" name="Picture 1" descr="A screenshot of a graph&#10;&#10;AI-generated content may be incorrect."/>
+            <wp:cNvGraphicFramePr>
+              <a:graphicFrameLocks xmlns:a="http://schemas.openxmlformats.org/drawingml/2006/main" noChangeAspect="1"/>
+            </wp:cNvGraphicFramePr>
+            <a:graphic xmlns:a="http://schemas.openxmlformats.org/drawingml/2006/main">
+              <a:graphicData uri="http://schemas.openxmlformats.org/drawingml/2006/picture">
+                <pic:pic xmlns:pic="http://schemas.openxmlformats.org/drawingml/2006/picture">
+                  <pic:nvPicPr>
+                    <pic:cNvPr id="405181468" name="Picture 1" descr="A screenshot of a graph&#10;&#10;AI-generated content may be incorrect."/>
+                    <pic:cNvPicPr/>
+                  </pic:nvPicPr>
+                  <pic:blipFill>
+                    <a:blip r:embed="rId7"/>
+                    <a:stretch>
+                      <a:fillRect/>
+                    </a:stretch>
+                  </pic:blipFill>
+                  <pic:spPr>
+                    <a:xfrm>
+                      <a:off x="0" y="0"/>
+                      <a:ext cx="3163824" cy="932688"/>
+                    </a:xfrm>
+                    <a:prstGeom prst="rect">
+                      <a:avLst/>
+                    </a:prstGeom>
+                  </pic:spPr>
+                </pic:pic>
+              </a:graphicData>
+            </a:graphic>
+          </wp:inline>
+        </w:drawing>
+      </w:r>
+    </w:p>
+    <w:p>
+      <w:r>
+        <w:rPr>
+          <w:noProof/>
+        </w:rPr>
+        <w:drawing>
+          <wp:inline distT="0" distB="0" distL="0" distR="0" wp14:anchorId="56374602" wp14:editId="5D91F514">
+            <wp:extent cx="1655064" cy="932688"/>
+            <wp:effectExtent l="0" t="0" r="2540" b="1270"/>
+            <wp:docPr id="1735819709" name="Picture 1" descr="A screenshot of a graph&#10;&#10;AI-generated content may be incorrect."/>
+            <wp:cNvGraphicFramePr>
+              <a:graphicFrameLocks xmlns:a="http://schemas.openxmlformats.org/drawingml/2006/main" noChangeAspect="1"/>
+            </wp:cNvGraphicFramePr>
+            <a:graphic xmlns:a="http://schemas.openxmlformats.org/drawingml/2006/main">
+              <a:graphicData uri="http://schemas.openxmlformats.org/drawingml/2006/picture">
+                <pic:pic xmlns:pic="http://schemas.openxmlformats.org/drawingml/2006/picture">
+                  <pic:nvPicPr>
+                    <pic:cNvPr id="1735819709" name="Picture 1" descr="A screenshot of a graph&#10;&#10;AI-generated content may be incorrect."/>
+                    <pic:cNvPicPr/>
+                  </pic:nvPicPr>
+                  <pic:blipFill>
+                    <a:blip r:embed="rId8"/>
+                    <a:stretch>
+                      <a:fillRect/>
+                    </a:stretch>
+                  </pic:blipFill>
+                  <pic:spPr>
+                    <a:xfrm>
+                      <a:off x="0" y="0"/>
+                      <a:ext cx="1655064" cy="932688"/>
+                    </a:xfrm>
+                    <a:prstGeom prst="rect">
+                      <a:avLst/>
+                    </a:prstGeom>
+                  </pic:spPr>
+                </pic:pic>
+              </a:graphicData>
+            </a:graphic>
+          </wp:inline>
+        </w:drawing>
+      </w:r>
+    </w:p>
+    <w:p>
+      <w:r>
+        <w:rPr>
+          <w:noProof/>
+        </w:rPr>
+        <w:drawing>
+          <wp:inline distT="0" distB="0" distL="0" distR="0" wp14:anchorId="2BF079EC" wp14:editId="19AFB935">
+            <wp:extent cx="3200400" cy="1922780"/>
+            <wp:effectExtent l="0" t="0" r="0" b="1270"/>
+            <wp:docPr id="846538563" name="Picture 3"/>
+            <wp:cNvGraphicFramePr>
+              <a:graphicFrameLocks xmlns:a="http://schemas.openxmlformats.org/drawingml/2006/main" noChangeAspect="1"/>
+            </wp:cNvGraphicFramePr>
+            <a:graphic xmlns:a="http://schemas.openxmlformats.org/drawingml/2006/main">
+              <a:graphicData uri="http://schemas.openxmlformats.org/drawingml/2006/picture">
+                <pic:pic xmlns:pic="http://schemas.openxmlformats.org/drawingml/2006/picture">
+                  <pic:nvPicPr>
+                    <pic:cNvPr id="0" name="Picture 3"/>
+                    <pic:cNvPicPr>
+                      <a:picLocks noChangeAspect="1" noChangeArrowheads="1"/>
+                    </pic:cNvPicPr>
+                  </pic:nvPicPr>
+                  <pic:blipFill>
+                    <a:blip r:embed="rId9">
+                      <a:extLst>
+                        <a:ext uri="{28A0092B-C50C-407E-A947-70E740481C1C}">
+                          <a14:useLocalDpi xmlns:a14="http://schemas.microsoft.com/office/drawing/2010/main" val="0"/>
+                        </a:ext>
+                      </a:extLst>
+                    </a:blip>
+                    <a:srcRect/>
+                    <a:stretch>
+                      <a:fillRect/>
+                    </a:stretch>
+                  </pic:blipFill>
+                  <pic:spPr bwMode="auto">
+                    <a:xfrm>
+                      <a:off x="0" y="0"/>
+                      <a:ext cx="3200400" cy="1922780"/>
+                    </a:xfrm>
+                    <a:prstGeom prst="rect">
+                      <a:avLst/>
+                    </a:prstGeom>
+                    <a:noFill/>
+                    <a:ln>
+                      <a:noFill/>
+                    </a:ln>
+                  </pic:spPr>
+                </pic:pic>
+              </a:graphicData>
+            </a:graphic>
+          </wp:inline>
+        </w:drawing>
+      </w:r>
+    </w:p>
+    <w:p/>
     <w:p/>
     <w:sectPr>
       <w:type w:val="continuous"/>

</xml_diff>

<commit_message>
Algebra 1 - Chapter 13: Statistics - 13.2 Graphically Representing Data - Check Your Understanding of Section 13.2 - A. Multiple-Choice
</commit_message>
<xml_diff>
--- a/Algebra-1/ch13/Albebra 1 - Chapter 13.docx
+++ b/Algebra-1/ch13/Albebra 1 - Chapter 13.docx
@@ -76,6 +76,7 @@
       <w:r>
         <w:t xml:space="preserve">The </w:t>
       </w:r>
+      <w:proofErr w:type="gramStart"/>
       <w:r>
         <w:rPr>
           <w:i/>
@@ -83,8 +84,25 @@
         </w:rPr>
         <w:t>mean</w:t>
       </w:r>
-      <w:r>
-        <w:t xml:space="preserve"> of a data set is also known as the arithmetic mean or the average. To calculate the mean, add up all the numbers in the data set and divide that result by the amount of numbers in the set. The symbol for the mean is </w:t>
+      <w:proofErr w:type="gramEnd"/>
+      <w:r>
+        <w:t xml:space="preserve"> of a data set is also known as the arithmetic mean or the average. To calculate the </w:t>
+      </w:r>
+      <w:proofErr w:type="gramStart"/>
+      <w:r>
+        <w:t>mean</w:t>
+      </w:r>
+      <w:proofErr w:type="gramEnd"/>
+      <w:r>
+        <w:t xml:space="preserve">, add up all the numbers in the data set and divide that result by the </w:t>
+      </w:r>
+      <w:proofErr w:type="gramStart"/>
+      <w:r>
+        <w:t>amount</w:t>
+      </w:r>
+      <w:proofErr w:type="gramEnd"/>
+      <w:r>
+        <w:t xml:space="preserve"> of numbers in the set. The symbol for the mean is </w:t>
       </w:r>
       <m:oMath>
         <m:acc>
@@ -312,7 +330,21 @@
         <w:rPr>
           <w:rFonts w:eastAsiaTheme="minorEastAsia"/>
         </w:rPr>
-        <w:t xml:space="preserve">If the list has an even amount of numbers, add the two middle numbers and divide by 2. </w:t>
+        <w:t xml:space="preserve">If the list has an even </w:t>
+      </w:r>
+      <w:proofErr w:type="gramStart"/>
+      <w:r>
+        <w:rPr>
+          <w:rFonts w:eastAsiaTheme="minorEastAsia"/>
+        </w:rPr>
+        <w:t>amount</w:t>
+      </w:r>
+      <w:proofErr w:type="gramEnd"/>
+      <w:r>
+        <w:rPr>
+          <w:rFonts w:eastAsiaTheme="minorEastAsia"/>
+        </w:rPr>
+        <w:t xml:space="preserve"> of numbers, add the two middle numbers and divide by 2. </w:t>
       </w:r>
     </w:p>
     <w:p>
@@ -384,7 +416,21 @@
         <w:rPr>
           <w:rFonts w:eastAsiaTheme="minorEastAsia"/>
         </w:rPr>
-        <w:t xml:space="preserve"> is the number that is greater than 25% of the numbers in the list The </w:t>
+        <w:t xml:space="preserve"> is the number that is greater than 25% of the numbers in the list</w:t>
+      </w:r>
+      <w:proofErr w:type="gramStart"/>
+      <w:r>
+        <w:rPr>
+          <w:rFonts w:eastAsiaTheme="minorEastAsia"/>
+        </w:rPr>
+        <w:t xml:space="preserve"> The</w:t>
+      </w:r>
+      <w:proofErr w:type="gramEnd"/>
+      <w:r>
+        <w:rPr>
+          <w:rFonts w:eastAsiaTheme="minorEastAsia"/>
+        </w:rPr>
+        <w:t xml:space="preserve"> </w:t>
       </w:r>
       <w:r>
         <w:rPr>
@@ -480,7 +526,101 @@
         <w:rPr>
           <w:rFonts w:eastAsiaTheme="minorEastAsia"/>
         </w:rPr>
-        <w:t>To calculate the maximum, minimum, median, first quartile (Q1), and third quartile (Q3) in Excel, use these formulas: =MAX(data_range), =MIN(data_range), =MEDIAN(data_range), =QUARTILE.INC(data_range,1), and =QUARTILE.INC(data_range,3) respectively.</w:t>
+        <w:t>To calculate the maximum, minimum, median, first quartile (Q1), and third quartile (Q3) in Excel, use these formulas: =</w:t>
+      </w:r>
+      <w:proofErr w:type="gramStart"/>
+      <w:r>
+        <w:rPr>
+          <w:rFonts w:eastAsiaTheme="minorEastAsia"/>
+        </w:rPr>
+        <w:t>MAX(</w:t>
+      </w:r>
+      <w:proofErr w:type="spellStart"/>
+      <w:proofErr w:type="gramEnd"/>
+      <w:r>
+        <w:rPr>
+          <w:rFonts w:eastAsiaTheme="minorEastAsia"/>
+        </w:rPr>
+        <w:t>data_range</w:t>
+      </w:r>
+      <w:proofErr w:type="spellEnd"/>
+      <w:r>
+        <w:rPr>
+          <w:rFonts w:eastAsiaTheme="minorEastAsia"/>
+        </w:rPr>
+        <w:t>), =</w:t>
+      </w:r>
+      <w:proofErr w:type="gramStart"/>
+      <w:r>
+        <w:rPr>
+          <w:rFonts w:eastAsiaTheme="minorEastAsia"/>
+        </w:rPr>
+        <w:t>MIN(</w:t>
+      </w:r>
+      <w:proofErr w:type="spellStart"/>
+      <w:proofErr w:type="gramEnd"/>
+      <w:r>
+        <w:rPr>
+          <w:rFonts w:eastAsiaTheme="minorEastAsia"/>
+        </w:rPr>
+        <w:t>data_range</w:t>
+      </w:r>
+      <w:proofErr w:type="spellEnd"/>
+      <w:r>
+        <w:rPr>
+          <w:rFonts w:eastAsiaTheme="minorEastAsia"/>
+        </w:rPr>
+        <w:t>), =</w:t>
+      </w:r>
+      <w:proofErr w:type="gramStart"/>
+      <w:r>
+        <w:rPr>
+          <w:rFonts w:eastAsiaTheme="minorEastAsia"/>
+        </w:rPr>
+        <w:t>MEDIAN(</w:t>
+      </w:r>
+      <w:proofErr w:type="spellStart"/>
+      <w:proofErr w:type="gramEnd"/>
+      <w:r>
+        <w:rPr>
+          <w:rFonts w:eastAsiaTheme="minorEastAsia"/>
+        </w:rPr>
+        <w:t>data_range</w:t>
+      </w:r>
+      <w:proofErr w:type="spellEnd"/>
+      <w:r>
+        <w:rPr>
+          <w:rFonts w:eastAsiaTheme="minorEastAsia"/>
+        </w:rPr>
+        <w:t>), =</w:t>
+      </w:r>
+      <w:proofErr w:type="gramStart"/>
+      <w:r>
+        <w:rPr>
+          <w:rFonts w:eastAsiaTheme="minorEastAsia"/>
+        </w:rPr>
+        <w:t>QUARTILE.INC(</w:t>
+      </w:r>
+      <w:proofErr w:type="gramEnd"/>
+      <w:r>
+        <w:rPr>
+          <w:rFonts w:eastAsiaTheme="minorEastAsia"/>
+        </w:rPr>
+        <w:t>data_range,1), and =</w:t>
+      </w:r>
+      <w:proofErr w:type="gramStart"/>
+      <w:r>
+        <w:rPr>
+          <w:rFonts w:eastAsiaTheme="minorEastAsia"/>
+        </w:rPr>
+        <w:t>QUARTILE.INC(</w:t>
+      </w:r>
+      <w:proofErr w:type="gramEnd"/>
+      <w:r>
+        <w:rPr>
+          <w:rFonts w:eastAsiaTheme="minorEastAsia"/>
+        </w:rPr>
+        <w:t>data_range,3) respectively.</w:t>
       </w:r>
     </w:p>
     <w:p>
@@ -493,7 +633,79 @@
         <w:rPr>
           <w:rFonts w:eastAsiaTheme="minorEastAsia"/>
         </w:rPr>
-        <w:t>To calculate the population and sample mean in Excel, use the AVERAGE function for both, but be sure to use the correct data range: AVERAGE(data_range) for sample mean and AVERAGE(population_data_range) for population mean.</w:t>
+        <w:t xml:space="preserve">To calculate the population and sample </w:t>
+      </w:r>
+      <w:proofErr w:type="gramStart"/>
+      <w:r>
+        <w:rPr>
+          <w:rFonts w:eastAsiaTheme="minorEastAsia"/>
+        </w:rPr>
+        <w:t>mean</w:t>
+      </w:r>
+      <w:proofErr w:type="gramEnd"/>
+      <w:r>
+        <w:rPr>
+          <w:rFonts w:eastAsiaTheme="minorEastAsia"/>
+        </w:rPr>
+        <w:t xml:space="preserve"> in Excel, use the AVERAGE function for both, but be sure to use the correct data range: </w:t>
+      </w:r>
+      <w:proofErr w:type="gramStart"/>
+      <w:r>
+        <w:rPr>
+          <w:rFonts w:eastAsiaTheme="minorEastAsia"/>
+        </w:rPr>
+        <w:t>AVERAGE(</w:t>
+      </w:r>
+      <w:proofErr w:type="spellStart"/>
+      <w:proofErr w:type="gramEnd"/>
+      <w:r>
+        <w:rPr>
+          <w:rFonts w:eastAsiaTheme="minorEastAsia"/>
+        </w:rPr>
+        <w:t>data_range</w:t>
+      </w:r>
+      <w:proofErr w:type="spellEnd"/>
+      <w:r>
+        <w:rPr>
+          <w:rFonts w:eastAsiaTheme="minorEastAsia"/>
+        </w:rPr>
+        <w:t xml:space="preserve">) for sample </w:t>
+      </w:r>
+      <w:proofErr w:type="gramStart"/>
+      <w:r>
+        <w:rPr>
+          <w:rFonts w:eastAsiaTheme="minorEastAsia"/>
+        </w:rPr>
+        <w:t>mean</w:t>
+      </w:r>
+      <w:proofErr w:type="gramEnd"/>
+      <w:r>
+        <w:rPr>
+          <w:rFonts w:eastAsiaTheme="minorEastAsia"/>
+        </w:rPr>
+        <w:t xml:space="preserve"> and </w:t>
+      </w:r>
+      <w:proofErr w:type="gramStart"/>
+      <w:r>
+        <w:rPr>
+          <w:rFonts w:eastAsiaTheme="minorEastAsia"/>
+        </w:rPr>
+        <w:t>AVERAGE(</w:t>
+      </w:r>
+      <w:proofErr w:type="spellStart"/>
+      <w:proofErr w:type="gramEnd"/>
+      <w:r>
+        <w:rPr>
+          <w:rFonts w:eastAsiaTheme="minorEastAsia"/>
+        </w:rPr>
+        <w:t>population_data_range</w:t>
+      </w:r>
+      <w:proofErr w:type="spellEnd"/>
+      <w:r>
+        <w:rPr>
+          <w:rFonts w:eastAsiaTheme="minorEastAsia"/>
+        </w:rPr>
+        <w:t>) for population mean.</w:t>
       </w:r>
     </w:p>
     <w:p>
@@ -566,7 +778,21 @@
         <w:rPr>
           <w:rFonts w:eastAsiaTheme="minorEastAsia"/>
         </w:rPr>
-        <w:t>The average of values within a subset or sample taken from the larger population.</w:t>
+        <w:t xml:space="preserve">The </w:t>
+      </w:r>
+      <w:proofErr w:type="gramStart"/>
+      <w:r>
+        <w:rPr>
+          <w:rFonts w:eastAsiaTheme="minorEastAsia"/>
+        </w:rPr>
+        <w:t>average of</w:t>
+      </w:r>
+      <w:proofErr w:type="gramEnd"/>
+      <w:r>
+        <w:rPr>
+          <w:rFonts w:eastAsiaTheme="minorEastAsia"/>
+        </w:rPr>
+        <w:t xml:space="preserve"> values within a subset or sample taken from the larger population.</w:t>
       </w:r>
     </w:p>
     <w:p>
@@ -583,7 +809,25 @@
           <w:b/>
           <w:bCs/>
         </w:rPr>
-        <w:t>Calculating the Standard Deviation</w:t>
+        <w:t xml:space="preserve">Calculating </w:t>
+      </w:r>
+      <w:proofErr w:type="gramStart"/>
+      <w:r>
+        <w:rPr>
+          <w:rFonts w:eastAsiaTheme="minorEastAsia"/>
+          <w:b/>
+          <w:bCs/>
+        </w:rPr>
+        <w:t>the Standard</w:t>
+      </w:r>
+      <w:proofErr w:type="gramEnd"/>
+      <w:r>
+        <w:rPr>
+          <w:rFonts w:eastAsiaTheme="minorEastAsia"/>
+          <w:b/>
+          <w:bCs/>
+        </w:rPr>
+        <w:t xml:space="preserve"> Deviation</w:t>
       </w:r>
     </w:p>
     <w:p>
@@ -1364,7 +1608,15 @@
     </w:p>
     <w:p>
       <w:r>
-        <w:t>Interpreting a two-way frequency table based on a survey given to 40 menu and 60 women about whether or not math is their favorite subject.</w:t>
+        <w:t xml:space="preserve">Interpreting a two-way frequency table based on a survey given to 40 menu and 60 women about </w:t>
+      </w:r>
+      <w:proofErr w:type="gramStart"/>
+      <w:r>
+        <w:t>whether or not</w:t>
+      </w:r>
+      <w:proofErr w:type="gramEnd"/>
+      <w:r>
+        <w:t xml:space="preserve"> math is their favorite subject.</w:t>
       </w:r>
     </w:p>
     <w:tbl>
@@ -1698,7 +1950,15 @@
         </w:rPr>
       </w:pPr>
       <w:r>
-        <w:t>Find the mean of this set of numbers</w:t>
+        <w:t xml:space="preserve">Find the </w:t>
+      </w:r>
+      <w:proofErr w:type="gramStart"/>
+      <w:r>
+        <w:t>mean</w:t>
+      </w:r>
+      <w:proofErr w:type="gramEnd"/>
+      <w:r>
+        <w:t xml:space="preserve"> of this set of numbers</w:t>
       </w:r>
       <w:r>
         <w:br/>
@@ -1792,7 +2052,15 @@
       </w:r>
       <w:r>
         <w:br/>
-        <w:t>{ 4, 5, 8, 8, 8, 10, 10, 13, 15, 17, 23 }.</w:t>
+        <w:t xml:space="preserve">{ 4, 5, 8, 8, </w:t>
+      </w:r>
+      <w:proofErr w:type="gramStart"/>
+      <w:r>
+        <w:t>8,</w:t>
+      </w:r>
+      <w:proofErr w:type="gramEnd"/>
+      <w:r>
+        <w:t xml:space="preserve"> 10, 10, 13, 15, 17, 23 }.</w:t>
       </w:r>
       <w:r>
         <w:br/>
@@ -1848,7 +2116,15 @@
         </w:rPr>
       </w:pPr>
       <w:r>
-        <w:t>Find the interquartile range of this set of numbers: { 4, 5, 8, 8, 8, 10, 10, 13, 15, 17, 23 }.</w:t>
+        <w:t xml:space="preserve">Find the interquartile range of this set of numbers: </w:t>
+      </w:r>
+      <w:proofErr w:type="gramStart"/>
+      <w:r>
+        <w:t>{ 4</w:t>
+      </w:r>
+      <w:proofErr w:type="gramEnd"/>
+      <w:r>
+        <w:t>, 5, 8, 8, 8, 10, 10, 13, 15, 17, 23 }.</w:t>
       </w:r>
       <w:r>
         <w:br/>
@@ -1878,11 +2154,43 @@
         </w:rPr>
       </w:pPr>
       <w:r>
-        <w:t>For the first fourd days of a five-day vacation, the mean temperature was 80 degrees. What must be the terperature be on the fifth day in order for the man temperature to be 82 degrees?</w:t>
+        <w:t xml:space="preserve">For the first </w:t>
+      </w:r>
+      <w:proofErr w:type="spellStart"/>
+      <w:r>
+        <w:t>fourd</w:t>
+      </w:r>
+      <w:proofErr w:type="spellEnd"/>
+      <w:r>
+        <w:t xml:space="preserve"> days of a five-day vacation, the mean temperature was 80 degrees. What must be the </w:t>
+      </w:r>
+      <w:proofErr w:type="spellStart"/>
+      <w:r>
+        <w:t>terperature</w:t>
+      </w:r>
+      <w:proofErr w:type="spellEnd"/>
+      <w:r>
+        <w:t xml:space="preserve"> be on the fifth day </w:t>
+      </w:r>
+      <w:proofErr w:type="gramStart"/>
+      <w:r>
+        <w:t>in order for</w:t>
+      </w:r>
+      <w:proofErr w:type="gramEnd"/>
+      <w:r>
+        <w:t xml:space="preserve"> the man temperature to be 82 degrees?</w:t>
       </w:r>
       <w:r>
         <w:br/>
-        <w:t>(4*80)+x)/5 = 82</w:t>
+        <w:t>(4*</w:t>
+      </w:r>
+      <w:proofErr w:type="gramStart"/>
+      <w:r>
+        <w:t>80)+</w:t>
+      </w:r>
+      <w:proofErr w:type="gramEnd"/>
+      <w:r>
+        <w:t>x)/5 = 82</w:t>
       </w:r>
       <w:r>
         <w:br/>
@@ -1924,8 +2232,28 @@
       </w:r>
       <w:r>
         <w:br/>
-        <w:t>{ 1, 3, 4, 4, 5, 8, 9, 12 }</w:t>
-      </w:r>
+      </w:r>
+      <w:proofErr w:type="gramStart"/>
+      <w:r>
+        <w:t>{ 1</w:t>
+      </w:r>
+      <w:proofErr w:type="gramEnd"/>
+      <w:r>
+        <w:t xml:space="preserve">, </w:t>
+      </w:r>
+      <w:proofErr w:type="gramStart"/>
+      <w:r>
+        <w:t>3,</w:t>
+      </w:r>
+      <w:proofErr w:type="gramEnd"/>
+      <w:r>
+        <w:t xml:space="preserve"> 4, 4, 5, 8, 9, </w:t>
+      </w:r>
+      <w:proofErr w:type="gramStart"/>
+      <w:r>
+        <w:t>12 }</w:t>
+      </w:r>
+      <w:proofErr w:type="gramEnd"/>
       <w:r>
         <w:br/>
         <w:t>(4 + 5)/2 = 4.5</w:t>
@@ -2054,7 +2382,14 @@
       </w:r>
       <w:r>
         <w:br/>
-        <w:t>x + 157 = 9(20) = 180</w:t>
+      </w:r>
+      <w:proofErr w:type="spellStart"/>
+      <w:r>
+        <w:t>x</w:t>
+      </w:r>
+      <w:proofErr w:type="spellEnd"/>
+      <w:r>
+        <w:t xml:space="preserve"> + 157 = 9(20) = 180</w:t>
       </w:r>
       <w:r>
         <w:br/>
@@ -2081,7 +2416,15 @@
         </w:rPr>
       </w:pPr>
       <w:r>
-        <w:t>Two basketball teams each have a mean height of 6 feet and a median height of 6 feet, but the interquartile range of the first team is much greater than the interquartile range of the second team. How can this be? Explain.</w:t>
+        <w:t xml:space="preserve">Two basketball </w:t>
+      </w:r>
+      <w:proofErr w:type="gramStart"/>
+      <w:r>
+        <w:t>teams each have</w:t>
+      </w:r>
+      <w:proofErr w:type="gramEnd"/>
+      <w:r>
+        <w:t xml:space="preserve"> a mean height of 6 feet and a median height of 6 feet, but the interquartile range of the first team is much greater than the interquartile range of the second team. How can this be? Explain.</w:t>
       </w:r>
       <w:r>
         <w:br/>
@@ -2105,8 +2448,21 @@
           <w:numId w:val="115"/>
         </w:numPr>
       </w:pPr>
-      <w:r>
-        <w:t>Zabra says that on five tests she has a mode of 81 but a mean and median of 90. How is this possible?</w:t>
+      <w:proofErr w:type="spellStart"/>
+      <w:r>
+        <w:t>Zabra</w:t>
+      </w:r>
+      <w:proofErr w:type="spellEnd"/>
+      <w:r>
+        <w:t xml:space="preserve"> says that </w:t>
+      </w:r>
+      <w:proofErr w:type="gramStart"/>
+      <w:r>
+        <w:t>on</w:t>
+      </w:r>
+      <w:proofErr w:type="gramEnd"/>
+      <w:r>
+        <w:t xml:space="preserve"> five tests she has a mode of 81 but a mean and median of 90. How is this possible?</w:t>
       </w:r>
       <w:r>
         <w:br/>
@@ -2119,7 +2475,39 @@
           <w:b/>
           <w:bCs/>
         </w:rPr>
-        <w:t>The mode represents the most “popular” number, so Zabra coud have scored an 81 on two tests, and that would be the most popular number.</w:t>
+        <w:t xml:space="preserve">The mode represents the most “popular” number, so </w:t>
+      </w:r>
+      <w:proofErr w:type="spellStart"/>
+      <w:r>
+        <w:rPr>
+          <w:b/>
+          <w:bCs/>
+        </w:rPr>
+        <w:t>Zabra</w:t>
+      </w:r>
+      <w:proofErr w:type="spellEnd"/>
+      <w:r>
+        <w:rPr>
+          <w:b/>
+          <w:bCs/>
+        </w:rPr>
+        <w:t xml:space="preserve"> </w:t>
+      </w:r>
+      <w:proofErr w:type="spellStart"/>
+      <w:r>
+        <w:rPr>
+          <w:b/>
+          <w:bCs/>
+        </w:rPr>
+        <w:t>coud</w:t>
+      </w:r>
+      <w:proofErr w:type="spellEnd"/>
+      <w:r>
+        <w:rPr>
+          <w:b/>
+          <w:bCs/>
+        </w:rPr>
+        <w:t xml:space="preserve"> have scored an 81 on two tests, and that would be the most popular number.</w:t>
       </w:r>
       <w:r>
         <w:br/>
@@ -2462,7 +2850,23 @@
         <w:t>The same data set can be represented graphically with a histogram.</w:t>
       </w:r>
       <w:r>
-        <w:t xml:space="preserve"> In a histogram, the data are represented by rectangles. Unlike a bar graph, in a histogram there are not spaces between bars representing the two 76s and the bar representing the three 77s.</w:t>
+        <w:t xml:space="preserve"> In a histogram, the data </w:t>
+      </w:r>
+      <w:proofErr w:type="gramStart"/>
+      <w:r>
+        <w:t>are</w:t>
+      </w:r>
+      <w:proofErr w:type="gramEnd"/>
+      <w:r>
+        <w:t xml:space="preserve"> represented by rectangles. Unlike a bar graph, in a histogram there are </w:t>
+      </w:r>
+      <w:proofErr w:type="gramStart"/>
+      <w:r>
+        <w:t>not</w:t>
+      </w:r>
+      <w:proofErr w:type="gramEnd"/>
+      <w:r>
+        <w:t xml:space="preserve"> spaces between bars representing the two 76s and the bar representing the three 77s.</w:t>
       </w:r>
     </w:p>
     <w:p>
@@ -2680,6 +3084,308 @@
         </w:drawing>
       </w:r>
     </w:p>
+    <w:p>
+      <w:pPr>
+        <w:pStyle w:val="Heading3"/>
+      </w:pPr>
+      <w:r>
+        <w:br w:type="column"/>
+      </w:r>
+      <w:r>
+        <w:t>Check Your Understanding of Section 13.2</w:t>
+      </w:r>
+    </w:p>
+    <w:p>
+      <w:pPr>
+        <w:pStyle w:val="ListParagraph"/>
+        <w:numPr>
+          <w:ilvl w:val="0"/>
+          <w:numId w:val="116"/>
+        </w:numPr>
+      </w:pPr>
+      <w:r>
+        <w:t>Multiple-Choice</w:t>
+      </w:r>
+    </w:p>
+    <w:p>
+      <w:pPr>
+        <w:pStyle w:val="ListParagraph"/>
+        <w:numPr>
+          <w:ilvl w:val="0"/>
+          <w:numId w:val="117"/>
+        </w:numPr>
+        <w:rPr>
+          <w:b/>
+          <w:bCs/>
+        </w:rPr>
+      </w:pPr>
+      <w:r>
+        <w:t>What is the mode of the data in this dot plot?</w:t>
+      </w:r>
+      <w:r>
+        <w:br/>
+      </w:r>
+      <w:r>
+        <w:rPr>
+          <w:b/>
+          <w:bCs/>
+        </w:rPr>
+        <w:t>(2) 6</w:t>
+      </w:r>
+    </w:p>
+    <w:p>
+      <w:pPr>
+        <w:pStyle w:val="ListParagraph"/>
+        <w:numPr>
+          <w:ilvl w:val="0"/>
+          <w:numId w:val="117"/>
+        </w:numPr>
+        <w:rPr>
+          <w:b/>
+          <w:bCs/>
+        </w:rPr>
+      </w:pPr>
+      <w:r>
+        <w:t>What is the median of the data plot in this dot plot?</w:t>
+      </w:r>
+      <w:r>
+        <w:br/>
+      </w:r>
+      <w:r>
+        <w:rPr>
+          <w:b/>
+          <w:bCs/>
+        </w:rPr>
+        <w:t>(3) 5</w:t>
+      </w:r>
+    </w:p>
+    <w:p>
+      <w:pPr>
+        <w:pStyle w:val="ListParagraph"/>
+        <w:numPr>
+          <w:ilvl w:val="0"/>
+          <w:numId w:val="117"/>
+        </w:numPr>
+        <w:rPr>
+          <w:b/>
+          <w:bCs/>
+        </w:rPr>
+      </w:pPr>
+      <w:r>
+        <w:t xml:space="preserve">What is the </w:t>
+      </w:r>
+      <w:proofErr w:type="gramStart"/>
+      <w:r>
+        <w:t>mean</w:t>
+      </w:r>
+      <w:proofErr w:type="gramEnd"/>
+      <w:r>
+        <w:t xml:space="preserve"> of the data in this dot plot, rounded to the nearest hundredth?</w:t>
+      </w:r>
+      <w:r>
+        <w:br/>
+      </w:r>
+      <w:r>
+        <w:rPr>
+          <w:b/>
+          <w:bCs/>
+        </w:rPr>
+        <w:t>(2) 5.27</w:t>
+      </w:r>
+    </w:p>
+    <w:p>
+      <w:pPr>
+        <w:pStyle w:val="ListParagraph"/>
+        <w:numPr>
+          <w:ilvl w:val="0"/>
+          <w:numId w:val="117"/>
+        </w:numPr>
+        <w:rPr>
+          <w:b/>
+          <w:bCs/>
+        </w:rPr>
+      </w:pPr>
+      <w:r>
+        <w:t>What is the mode of the data in this histogram?</w:t>
+      </w:r>
+      <w:r>
+        <w:br/>
+      </w:r>
+      <w:r>
+        <w:rPr>
+          <w:b/>
+          <w:bCs/>
+        </w:rPr>
+        <w:t>(4) 16</w:t>
+      </w:r>
+    </w:p>
+    <w:p>
+      <w:pPr>
+        <w:pStyle w:val="ListParagraph"/>
+        <w:numPr>
+          <w:ilvl w:val="0"/>
+          <w:numId w:val="117"/>
+        </w:numPr>
+        <w:rPr>
+          <w:b/>
+          <w:bCs/>
+        </w:rPr>
+      </w:pPr>
+      <w:r>
+        <w:t>What is the median of the data in this histogram?</w:t>
+      </w:r>
+      <w:r>
+        <w:br/>
+      </w:r>
+      <w:r>
+        <w:rPr>
+          <w:b/>
+          <w:bCs/>
+        </w:rPr>
+        <w:t>(2) 35</w:t>
+      </w:r>
+    </w:p>
+    <w:p>
+      <w:pPr>
+        <w:pStyle w:val="ListParagraph"/>
+        <w:numPr>
+          <w:ilvl w:val="0"/>
+          <w:numId w:val="117"/>
+        </w:numPr>
+        <w:rPr>
+          <w:b/>
+          <w:bCs/>
+        </w:rPr>
+      </w:pPr>
+      <w:r>
+        <w:t>What is the median in this box plot?</w:t>
+      </w:r>
+      <w:r>
+        <w:br/>
+      </w:r>
+      <w:r>
+        <w:rPr>
+          <w:b/>
+          <w:bCs/>
+        </w:rPr>
+        <w:t>(1) 17</w:t>
+      </w:r>
+    </w:p>
+    <w:p>
+      <w:pPr>
+        <w:pStyle w:val="ListParagraph"/>
+        <w:numPr>
+          <w:ilvl w:val="0"/>
+          <w:numId w:val="117"/>
+        </w:numPr>
+        <w:rPr>
+          <w:b/>
+          <w:bCs/>
+        </w:rPr>
+      </w:pPr>
+      <w:r>
+        <w:t>What is the interquartile range of the data in this box plot?</w:t>
+      </w:r>
+      <w:r>
+        <w:br/>
+      </w:r>
+      <w:r>
+        <w:rPr>
+          <w:b/>
+          <w:bCs/>
+        </w:rPr>
+        <w:t>(3) 18</w:t>
+      </w:r>
+    </w:p>
+    <w:p>
+      <w:pPr>
+        <w:pStyle w:val="ListParagraph"/>
+        <w:numPr>
+          <w:ilvl w:val="0"/>
+          <w:numId w:val="117"/>
+        </w:numPr>
+        <w:rPr>
+          <w:b/>
+          <w:bCs/>
+        </w:rPr>
+      </w:pPr>
+      <w:r>
+        <w:t>Which box plot is based on data from this histogram?</w:t>
+      </w:r>
+      <w:r>
+        <w:br/>
+      </w:r>
+      <w:r>
+        <w:rPr>
+          <w:b/>
+          <w:bCs/>
+        </w:rPr>
+        <w:t>(4)</w:t>
+      </w:r>
+    </w:p>
+    <w:p>
+      <w:pPr>
+        <w:pStyle w:val="ListParagraph"/>
+        <w:numPr>
+          <w:ilvl w:val="0"/>
+          <w:numId w:val="117"/>
+        </w:numPr>
+        <w:rPr>
+          <w:b/>
+          <w:bCs/>
+        </w:rPr>
+      </w:pPr>
+      <w:r>
+        <w:t xml:space="preserve">What is true about this data set: </w:t>
+      </w:r>
+      <w:r>
+        <w:br/>
+        <w:t>1, 2, 10, 11, 11?</w:t>
+      </w:r>
+      <w:r>
+        <w:br/>
+        <w:t>Median: 10, Mean: 7</w:t>
+      </w:r>
+      <w:r>
+        <w:t>, Mode: 11</w:t>
+      </w:r>
+      <w:r>
+        <w:br/>
+      </w:r>
+      <w:r>
+        <w:rPr>
+          <w:b/>
+          <w:bCs/>
+        </w:rPr>
+        <w:t>(1) The median is greater than the mean</w:t>
+      </w:r>
+    </w:p>
+    <w:p>
+      <w:pPr>
+        <w:pStyle w:val="ListParagraph"/>
+        <w:numPr>
+          <w:ilvl w:val="0"/>
+          <w:numId w:val="117"/>
+        </w:numPr>
+        <w:rPr>
+          <w:b/>
+          <w:bCs/>
+        </w:rPr>
+      </w:pPr>
+      <w:r>
+        <w:t>For which data set is the interquartile range equal to 0?</w:t>
+      </w:r>
+      <w:r>
+        <w:br/>
+      </w:r>
+      <w:r>
+        <w:rPr>
+          <w:b/>
+          <w:bCs/>
+        </w:rPr>
+        <w:t>(2)</w:t>
+      </w:r>
+    </w:p>
     <w:p/>
     <w:p/>
     <w:sectPr>
@@ -4232,6 +4938,95 @@
     </w:lvl>
   </w:abstractNum>
   <w:abstractNum w:abstractNumId="17" w15:restartNumberingAfterBreak="0">
+    <w:nsid w:val="13E440BD"/>
+    <w:multiLevelType w:val="hybridMultilevel"/>
+    <w:tmpl w:val="BAB0A6D6"/>
+    <w:lvl w:ilvl="0" w:tplc="04090015">
+      <w:start w:val="1"/>
+      <w:numFmt w:val="upperLetter"/>
+      <w:lvlText w:val="%1."/>
+      <w:lvlJc w:val="left"/>
+      <w:pPr>
+        <w:ind w:left="360" w:hanging="360"/>
+      </w:pPr>
+      <w:rPr>
+        <w:rFonts w:hint="default"/>
+      </w:rPr>
+    </w:lvl>
+    <w:lvl w:ilvl="1" w:tplc="04090019" w:tentative="1">
+      <w:start w:val="1"/>
+      <w:numFmt w:val="lowerLetter"/>
+      <w:lvlText w:val="%2."/>
+      <w:lvlJc w:val="left"/>
+      <w:pPr>
+        <w:ind w:left="1080" w:hanging="360"/>
+      </w:pPr>
+    </w:lvl>
+    <w:lvl w:ilvl="2" w:tplc="0409001B" w:tentative="1">
+      <w:start w:val="1"/>
+      <w:numFmt w:val="lowerRoman"/>
+      <w:lvlText w:val="%3."/>
+      <w:lvlJc w:val="right"/>
+      <w:pPr>
+        <w:ind w:left="1800" w:hanging="180"/>
+      </w:pPr>
+    </w:lvl>
+    <w:lvl w:ilvl="3" w:tplc="0409000F" w:tentative="1">
+      <w:start w:val="1"/>
+      <w:numFmt w:val="decimal"/>
+      <w:lvlText w:val="%4."/>
+      <w:lvlJc w:val="left"/>
+      <w:pPr>
+        <w:ind w:left="2520" w:hanging="360"/>
+      </w:pPr>
+    </w:lvl>
+    <w:lvl w:ilvl="4" w:tplc="04090019" w:tentative="1">
+      <w:start w:val="1"/>
+      <w:numFmt w:val="lowerLetter"/>
+      <w:lvlText w:val="%5."/>
+      <w:lvlJc w:val="left"/>
+      <w:pPr>
+        <w:ind w:left="3240" w:hanging="360"/>
+      </w:pPr>
+    </w:lvl>
+    <w:lvl w:ilvl="5" w:tplc="0409001B" w:tentative="1">
+      <w:start w:val="1"/>
+      <w:numFmt w:val="lowerRoman"/>
+      <w:lvlText w:val="%6."/>
+      <w:lvlJc w:val="right"/>
+      <w:pPr>
+        <w:ind w:left="3960" w:hanging="180"/>
+      </w:pPr>
+    </w:lvl>
+    <w:lvl w:ilvl="6" w:tplc="0409000F" w:tentative="1">
+      <w:start w:val="1"/>
+      <w:numFmt w:val="decimal"/>
+      <w:lvlText w:val="%7."/>
+      <w:lvlJc w:val="left"/>
+      <w:pPr>
+        <w:ind w:left="4680" w:hanging="360"/>
+      </w:pPr>
+    </w:lvl>
+    <w:lvl w:ilvl="7" w:tplc="04090019" w:tentative="1">
+      <w:start w:val="1"/>
+      <w:numFmt w:val="lowerLetter"/>
+      <w:lvlText w:val="%8."/>
+      <w:lvlJc w:val="left"/>
+      <w:pPr>
+        <w:ind w:left="5400" w:hanging="360"/>
+      </w:pPr>
+    </w:lvl>
+    <w:lvl w:ilvl="8" w:tplc="0409001B" w:tentative="1">
+      <w:start w:val="1"/>
+      <w:numFmt w:val="lowerRoman"/>
+      <w:lvlText w:val="%9."/>
+      <w:lvlJc w:val="right"/>
+      <w:pPr>
+        <w:ind w:left="6120" w:hanging="180"/>
+      </w:pPr>
+    </w:lvl>
+  </w:abstractNum>
+  <w:abstractNum w:abstractNumId="18" w15:restartNumberingAfterBreak="0">
     <w:nsid w:val="161312A3"/>
     <w:multiLevelType w:val="hybridMultilevel"/>
     <w:tmpl w:val="926495B6"/>
@@ -4320,7 +5115,7 @@
       </w:pPr>
     </w:lvl>
   </w:abstractNum>
-  <w:abstractNum w:abstractNumId="18" w15:restartNumberingAfterBreak="0">
+  <w:abstractNum w:abstractNumId="19" w15:restartNumberingAfterBreak="0">
     <w:nsid w:val="1691759B"/>
     <w:multiLevelType w:val="hybridMultilevel"/>
     <w:tmpl w:val="167E3802"/>
@@ -4409,7 +5204,7 @@
       </w:pPr>
     </w:lvl>
   </w:abstractNum>
-  <w:abstractNum w:abstractNumId="19" w15:restartNumberingAfterBreak="0">
+  <w:abstractNum w:abstractNumId="20" w15:restartNumberingAfterBreak="0">
     <w:nsid w:val="18436641"/>
     <w:multiLevelType w:val="hybridMultilevel"/>
     <w:tmpl w:val="6A3CF6E8"/>
@@ -4498,7 +5293,7 @@
       </w:pPr>
     </w:lvl>
   </w:abstractNum>
-  <w:abstractNum w:abstractNumId="20" w15:restartNumberingAfterBreak="0">
+  <w:abstractNum w:abstractNumId="21" w15:restartNumberingAfterBreak="0">
     <w:nsid w:val="196E3EB8"/>
     <w:multiLevelType w:val="hybridMultilevel"/>
     <w:tmpl w:val="360A7E04"/>
@@ -4587,7 +5382,7 @@
       </w:pPr>
     </w:lvl>
   </w:abstractNum>
-  <w:abstractNum w:abstractNumId="21" w15:restartNumberingAfterBreak="0">
+  <w:abstractNum w:abstractNumId="22" w15:restartNumberingAfterBreak="0">
     <w:nsid w:val="197250EE"/>
     <w:multiLevelType w:val="hybridMultilevel"/>
     <w:tmpl w:val="D8E20C04"/>
@@ -4676,7 +5471,7 @@
       </w:pPr>
     </w:lvl>
   </w:abstractNum>
-  <w:abstractNum w:abstractNumId="22" w15:restartNumberingAfterBreak="0">
+  <w:abstractNum w:abstractNumId="23" w15:restartNumberingAfterBreak="0">
     <w:nsid w:val="19981B3B"/>
     <w:multiLevelType w:val="hybridMultilevel"/>
     <w:tmpl w:val="5A04AFD4"/>
@@ -4765,7 +5560,7 @@
       </w:pPr>
     </w:lvl>
   </w:abstractNum>
-  <w:abstractNum w:abstractNumId="23" w15:restartNumberingAfterBreak="0">
+  <w:abstractNum w:abstractNumId="24" w15:restartNumberingAfterBreak="0">
     <w:nsid w:val="1D1312F4"/>
     <w:multiLevelType w:val="hybridMultilevel"/>
     <w:tmpl w:val="E92E1210"/>
@@ -4854,7 +5649,7 @@
       </w:pPr>
     </w:lvl>
   </w:abstractNum>
-  <w:abstractNum w:abstractNumId="24" w15:restartNumberingAfterBreak="0">
+  <w:abstractNum w:abstractNumId="25" w15:restartNumberingAfterBreak="0">
     <w:nsid w:val="1D1F694E"/>
     <w:multiLevelType w:val="hybridMultilevel"/>
     <w:tmpl w:val="AD702FD4"/>
@@ -4943,7 +5738,7 @@
       </w:pPr>
     </w:lvl>
   </w:abstractNum>
-  <w:abstractNum w:abstractNumId="25" w15:restartNumberingAfterBreak="0">
+  <w:abstractNum w:abstractNumId="26" w15:restartNumberingAfterBreak="0">
     <w:nsid w:val="1D823EF4"/>
     <w:multiLevelType w:val="hybridMultilevel"/>
     <w:tmpl w:val="3440D61A"/>
@@ -5032,7 +5827,7 @@
       </w:pPr>
     </w:lvl>
   </w:abstractNum>
-  <w:abstractNum w:abstractNumId="26" w15:restartNumberingAfterBreak="0">
+  <w:abstractNum w:abstractNumId="27" w15:restartNumberingAfterBreak="0">
     <w:nsid w:val="22815CA8"/>
     <w:multiLevelType w:val="hybridMultilevel"/>
     <w:tmpl w:val="3758B280"/>
@@ -5121,7 +5916,7 @@
       </w:pPr>
     </w:lvl>
   </w:abstractNum>
-  <w:abstractNum w:abstractNumId="27" w15:restartNumberingAfterBreak="0">
+  <w:abstractNum w:abstractNumId="28" w15:restartNumberingAfterBreak="0">
     <w:nsid w:val="25D05E9C"/>
     <w:multiLevelType w:val="multilevel"/>
     <w:tmpl w:val="EAB602C6"/>
@@ -5242,7 +6037,7 @@
       </w:rPr>
     </w:lvl>
   </w:abstractNum>
-  <w:abstractNum w:abstractNumId="28" w15:restartNumberingAfterBreak="0">
+  <w:abstractNum w:abstractNumId="29" w15:restartNumberingAfterBreak="0">
     <w:nsid w:val="26C104E4"/>
     <w:multiLevelType w:val="hybridMultilevel"/>
     <w:tmpl w:val="B798CCC8"/>
@@ -5331,7 +6126,7 @@
       </w:pPr>
     </w:lvl>
   </w:abstractNum>
-  <w:abstractNum w:abstractNumId="29" w15:restartNumberingAfterBreak="0">
+  <w:abstractNum w:abstractNumId="30" w15:restartNumberingAfterBreak="0">
     <w:nsid w:val="28285323"/>
     <w:multiLevelType w:val="hybridMultilevel"/>
     <w:tmpl w:val="07E63E92"/>
@@ -5420,7 +6215,98 @@
       </w:pPr>
     </w:lvl>
   </w:abstractNum>
-  <w:abstractNum w:abstractNumId="30" w15:restartNumberingAfterBreak="0">
+  <w:abstractNum w:abstractNumId="31" w15:restartNumberingAfterBreak="0">
+    <w:nsid w:val="286326BE"/>
+    <w:multiLevelType w:val="hybridMultilevel"/>
+    <w:tmpl w:val="11BCA8C8"/>
+    <w:lvl w:ilvl="0" w:tplc="80F47B4A">
+      <w:start w:val="1"/>
+      <w:numFmt w:val="decimal"/>
+      <w:lvlText w:val="%1."/>
+      <w:lvlJc w:val="left"/>
+      <w:pPr>
+        <w:ind w:left="720" w:hanging="360"/>
+      </w:pPr>
+      <w:rPr>
+        <w:rFonts w:hint="default"/>
+        <w:b w:val="0"/>
+        <w:bCs w:val="0"/>
+      </w:rPr>
+    </w:lvl>
+    <w:lvl w:ilvl="1" w:tplc="04090019" w:tentative="1">
+      <w:start w:val="1"/>
+      <w:numFmt w:val="lowerLetter"/>
+      <w:lvlText w:val="%2."/>
+      <w:lvlJc w:val="left"/>
+      <w:pPr>
+        <w:ind w:left="1440" w:hanging="360"/>
+      </w:pPr>
+    </w:lvl>
+    <w:lvl w:ilvl="2" w:tplc="0409001B" w:tentative="1">
+      <w:start w:val="1"/>
+      <w:numFmt w:val="lowerRoman"/>
+      <w:lvlText w:val="%3."/>
+      <w:lvlJc w:val="right"/>
+      <w:pPr>
+        <w:ind w:left="2160" w:hanging="180"/>
+      </w:pPr>
+    </w:lvl>
+    <w:lvl w:ilvl="3" w:tplc="0409000F" w:tentative="1">
+      <w:start w:val="1"/>
+      <w:numFmt w:val="decimal"/>
+      <w:lvlText w:val="%4."/>
+      <w:lvlJc w:val="left"/>
+      <w:pPr>
+        <w:ind w:left="2880" w:hanging="360"/>
+      </w:pPr>
+    </w:lvl>
+    <w:lvl w:ilvl="4" w:tplc="04090019" w:tentative="1">
+      <w:start w:val="1"/>
+      <w:numFmt w:val="lowerLetter"/>
+      <w:lvlText w:val="%5."/>
+      <w:lvlJc w:val="left"/>
+      <w:pPr>
+        <w:ind w:left="3600" w:hanging="360"/>
+      </w:pPr>
+    </w:lvl>
+    <w:lvl w:ilvl="5" w:tplc="0409001B" w:tentative="1">
+      <w:start w:val="1"/>
+      <w:numFmt w:val="lowerRoman"/>
+      <w:lvlText w:val="%6."/>
+      <w:lvlJc w:val="right"/>
+      <w:pPr>
+        <w:ind w:left="4320" w:hanging="180"/>
+      </w:pPr>
+    </w:lvl>
+    <w:lvl w:ilvl="6" w:tplc="0409000F" w:tentative="1">
+      <w:start w:val="1"/>
+      <w:numFmt w:val="decimal"/>
+      <w:lvlText w:val="%7."/>
+      <w:lvlJc w:val="left"/>
+      <w:pPr>
+        <w:ind w:left="5040" w:hanging="360"/>
+      </w:pPr>
+    </w:lvl>
+    <w:lvl w:ilvl="7" w:tplc="04090019" w:tentative="1">
+      <w:start w:val="1"/>
+      <w:numFmt w:val="lowerLetter"/>
+      <w:lvlText w:val="%8."/>
+      <w:lvlJc w:val="left"/>
+      <w:pPr>
+        <w:ind w:left="5760" w:hanging="360"/>
+      </w:pPr>
+    </w:lvl>
+    <w:lvl w:ilvl="8" w:tplc="0409001B" w:tentative="1">
+      <w:start w:val="1"/>
+      <w:numFmt w:val="lowerRoman"/>
+      <w:lvlText w:val="%9."/>
+      <w:lvlJc w:val="right"/>
+      <w:pPr>
+        <w:ind w:left="6480" w:hanging="180"/>
+      </w:pPr>
+    </w:lvl>
+  </w:abstractNum>
+  <w:abstractNum w:abstractNumId="32" w15:restartNumberingAfterBreak="0">
     <w:nsid w:val="2A1C2669"/>
     <w:multiLevelType w:val="multilevel"/>
     <w:tmpl w:val="BE10F182"/>
@@ -5541,7 +6427,7 @@
       </w:rPr>
     </w:lvl>
   </w:abstractNum>
-  <w:abstractNum w:abstractNumId="31" w15:restartNumberingAfterBreak="0">
+  <w:abstractNum w:abstractNumId="33" w15:restartNumberingAfterBreak="0">
     <w:nsid w:val="2AE66F55"/>
     <w:multiLevelType w:val="hybridMultilevel"/>
     <w:tmpl w:val="DD7EBB24"/>
@@ -5632,7 +6518,7 @@
       </w:pPr>
     </w:lvl>
   </w:abstractNum>
-  <w:abstractNum w:abstractNumId="32" w15:restartNumberingAfterBreak="0">
+  <w:abstractNum w:abstractNumId="34" w15:restartNumberingAfterBreak="0">
     <w:nsid w:val="2BD1247C"/>
     <w:multiLevelType w:val="hybridMultilevel"/>
     <w:tmpl w:val="80B40B74"/>
@@ -5721,7 +6607,7 @@
       </w:pPr>
     </w:lvl>
   </w:abstractNum>
-  <w:abstractNum w:abstractNumId="33" w15:restartNumberingAfterBreak="0">
+  <w:abstractNum w:abstractNumId="35" w15:restartNumberingAfterBreak="0">
     <w:nsid w:val="2C090F97"/>
     <w:multiLevelType w:val="hybridMultilevel"/>
     <w:tmpl w:val="83FA82EE"/>
@@ -5810,7 +6696,7 @@
       </w:pPr>
     </w:lvl>
   </w:abstractNum>
-  <w:abstractNum w:abstractNumId="34" w15:restartNumberingAfterBreak="0">
+  <w:abstractNum w:abstractNumId="36" w15:restartNumberingAfterBreak="0">
     <w:nsid w:val="2E117309"/>
     <w:multiLevelType w:val="hybridMultilevel"/>
     <w:tmpl w:val="5BA2D0AA"/>
@@ -5899,7 +6785,7 @@
       </w:pPr>
     </w:lvl>
   </w:abstractNum>
-  <w:abstractNum w:abstractNumId="35" w15:restartNumberingAfterBreak="0">
+  <w:abstractNum w:abstractNumId="37" w15:restartNumberingAfterBreak="0">
     <w:nsid w:val="2E536DA6"/>
     <w:multiLevelType w:val="hybridMultilevel"/>
     <w:tmpl w:val="7D386948"/>
@@ -5988,7 +6874,7 @@
       </w:pPr>
     </w:lvl>
   </w:abstractNum>
-  <w:abstractNum w:abstractNumId="36" w15:restartNumberingAfterBreak="0">
+  <w:abstractNum w:abstractNumId="38" w15:restartNumberingAfterBreak="0">
     <w:nsid w:val="2F160FFB"/>
     <w:multiLevelType w:val="hybridMultilevel"/>
     <w:tmpl w:val="31085750"/>
@@ -6077,7 +6963,7 @@
       </w:pPr>
     </w:lvl>
   </w:abstractNum>
-  <w:abstractNum w:abstractNumId="37" w15:restartNumberingAfterBreak="0">
+  <w:abstractNum w:abstractNumId="39" w15:restartNumberingAfterBreak="0">
     <w:nsid w:val="32052917"/>
     <w:multiLevelType w:val="hybridMultilevel"/>
     <w:tmpl w:val="7322407C"/>
@@ -6166,7 +7052,7 @@
       </w:pPr>
     </w:lvl>
   </w:abstractNum>
-  <w:abstractNum w:abstractNumId="38" w15:restartNumberingAfterBreak="0">
+  <w:abstractNum w:abstractNumId="40" w15:restartNumberingAfterBreak="0">
     <w:nsid w:val="35610938"/>
     <w:multiLevelType w:val="hybridMultilevel"/>
     <w:tmpl w:val="F2FEA70A"/>
@@ -6255,7 +7141,7 @@
       </w:pPr>
     </w:lvl>
   </w:abstractNum>
-  <w:abstractNum w:abstractNumId="39" w15:restartNumberingAfterBreak="0">
+  <w:abstractNum w:abstractNumId="41" w15:restartNumberingAfterBreak="0">
     <w:nsid w:val="39E551FA"/>
     <w:multiLevelType w:val="multilevel"/>
     <w:tmpl w:val="3DF6519C"/>
@@ -6372,7 +7258,7 @@
       </w:pPr>
     </w:lvl>
   </w:abstractNum>
-  <w:abstractNum w:abstractNumId="40" w15:restartNumberingAfterBreak="0">
+  <w:abstractNum w:abstractNumId="42" w15:restartNumberingAfterBreak="0">
     <w:nsid w:val="3A411680"/>
     <w:multiLevelType w:val="hybridMultilevel"/>
     <w:tmpl w:val="2C6699C6"/>
@@ -6463,7 +7349,7 @@
       </w:pPr>
     </w:lvl>
   </w:abstractNum>
-  <w:abstractNum w:abstractNumId="41" w15:restartNumberingAfterBreak="0">
+  <w:abstractNum w:abstractNumId="43" w15:restartNumberingAfterBreak="0">
     <w:nsid w:val="3AD00A68"/>
     <w:multiLevelType w:val="hybridMultilevel"/>
     <w:tmpl w:val="3D52061A"/>
@@ -6552,7 +7438,7 @@
       </w:pPr>
     </w:lvl>
   </w:abstractNum>
-  <w:abstractNum w:abstractNumId="42" w15:restartNumberingAfterBreak="0">
+  <w:abstractNum w:abstractNumId="44" w15:restartNumberingAfterBreak="0">
     <w:nsid w:val="3AF17C48"/>
     <w:multiLevelType w:val="hybridMultilevel"/>
     <w:tmpl w:val="6E1A496E"/>
@@ -6641,7 +7527,7 @@
       </w:pPr>
     </w:lvl>
   </w:abstractNum>
-  <w:abstractNum w:abstractNumId="43" w15:restartNumberingAfterBreak="0">
+  <w:abstractNum w:abstractNumId="45" w15:restartNumberingAfterBreak="0">
     <w:nsid w:val="3BD47B9D"/>
     <w:multiLevelType w:val="hybridMultilevel"/>
     <w:tmpl w:val="AEE05742"/>
@@ -6730,7 +7616,7 @@
       </w:pPr>
     </w:lvl>
   </w:abstractNum>
-  <w:abstractNum w:abstractNumId="44" w15:restartNumberingAfterBreak="0">
+  <w:abstractNum w:abstractNumId="46" w15:restartNumberingAfterBreak="0">
     <w:nsid w:val="3CC75517"/>
     <w:multiLevelType w:val="hybridMultilevel"/>
     <w:tmpl w:val="ABBE29D8"/>
@@ -6819,7 +7705,7 @@
       </w:pPr>
     </w:lvl>
   </w:abstractNum>
-  <w:abstractNum w:abstractNumId="45" w15:restartNumberingAfterBreak="0">
+  <w:abstractNum w:abstractNumId="47" w15:restartNumberingAfterBreak="0">
     <w:nsid w:val="3DD6693D"/>
     <w:multiLevelType w:val="hybridMultilevel"/>
     <w:tmpl w:val="7E54EBF6"/>
@@ -6908,7 +7794,7 @@
       </w:pPr>
     </w:lvl>
   </w:abstractNum>
-  <w:abstractNum w:abstractNumId="46" w15:restartNumberingAfterBreak="0">
+  <w:abstractNum w:abstractNumId="48" w15:restartNumberingAfterBreak="0">
     <w:nsid w:val="3F81760F"/>
     <w:multiLevelType w:val="hybridMultilevel"/>
     <w:tmpl w:val="D1EAB02C"/>
@@ -6999,7 +7885,7 @@
       </w:pPr>
     </w:lvl>
   </w:abstractNum>
-  <w:abstractNum w:abstractNumId="47" w15:restartNumberingAfterBreak="0">
+  <w:abstractNum w:abstractNumId="49" w15:restartNumberingAfterBreak="0">
     <w:nsid w:val="40415072"/>
     <w:multiLevelType w:val="hybridMultilevel"/>
     <w:tmpl w:val="CC2C3296"/>
@@ -7088,7 +7974,7 @@
       </w:pPr>
     </w:lvl>
   </w:abstractNum>
-  <w:abstractNum w:abstractNumId="48" w15:restartNumberingAfterBreak="0">
+  <w:abstractNum w:abstractNumId="50" w15:restartNumberingAfterBreak="0">
     <w:nsid w:val="40E37E7C"/>
     <w:multiLevelType w:val="hybridMultilevel"/>
     <w:tmpl w:val="736C85AE"/>
@@ -7177,7 +8063,7 @@
       </w:pPr>
     </w:lvl>
   </w:abstractNum>
-  <w:abstractNum w:abstractNumId="49" w15:restartNumberingAfterBreak="0">
+  <w:abstractNum w:abstractNumId="51" w15:restartNumberingAfterBreak="0">
     <w:nsid w:val="42E16508"/>
     <w:multiLevelType w:val="hybridMultilevel"/>
     <w:tmpl w:val="16ECDA04"/>
@@ -7266,7 +8152,7 @@
       </w:pPr>
     </w:lvl>
   </w:abstractNum>
-  <w:abstractNum w:abstractNumId="50" w15:restartNumberingAfterBreak="0">
+  <w:abstractNum w:abstractNumId="52" w15:restartNumberingAfterBreak="0">
     <w:nsid w:val="43F262B9"/>
     <w:multiLevelType w:val="hybridMultilevel"/>
     <w:tmpl w:val="21FC3BAE"/>
@@ -7355,7 +8241,7 @@
       </w:pPr>
     </w:lvl>
   </w:abstractNum>
-  <w:abstractNum w:abstractNumId="51" w15:restartNumberingAfterBreak="0">
+  <w:abstractNum w:abstractNumId="53" w15:restartNumberingAfterBreak="0">
     <w:nsid w:val="44DF63BA"/>
     <w:multiLevelType w:val="hybridMultilevel"/>
     <w:tmpl w:val="1B864EDC"/>
@@ -7444,7 +8330,7 @@
       </w:pPr>
     </w:lvl>
   </w:abstractNum>
-  <w:abstractNum w:abstractNumId="52" w15:restartNumberingAfterBreak="0">
+  <w:abstractNum w:abstractNumId="54" w15:restartNumberingAfterBreak="0">
     <w:nsid w:val="45615CF3"/>
     <w:multiLevelType w:val="hybridMultilevel"/>
     <w:tmpl w:val="86840D6A"/>
@@ -7533,7 +8419,7 @@
       </w:pPr>
     </w:lvl>
   </w:abstractNum>
-  <w:abstractNum w:abstractNumId="53" w15:restartNumberingAfterBreak="0">
+  <w:abstractNum w:abstractNumId="55" w15:restartNumberingAfterBreak="0">
     <w:nsid w:val="46072C9B"/>
     <w:multiLevelType w:val="hybridMultilevel"/>
     <w:tmpl w:val="B57CC4A0"/>
@@ -7622,7 +8508,7 @@
       </w:pPr>
     </w:lvl>
   </w:abstractNum>
-  <w:abstractNum w:abstractNumId="54" w15:restartNumberingAfterBreak="0">
+  <w:abstractNum w:abstractNumId="56" w15:restartNumberingAfterBreak="0">
     <w:nsid w:val="46642FA4"/>
     <w:multiLevelType w:val="hybridMultilevel"/>
     <w:tmpl w:val="EE4C8742"/>
@@ -7711,7 +8597,7 @@
       </w:pPr>
     </w:lvl>
   </w:abstractNum>
-  <w:abstractNum w:abstractNumId="55" w15:restartNumberingAfterBreak="0">
+  <w:abstractNum w:abstractNumId="57" w15:restartNumberingAfterBreak="0">
     <w:nsid w:val="46863DEC"/>
     <w:multiLevelType w:val="hybridMultilevel"/>
     <w:tmpl w:val="FF9C9F36"/>
@@ -7800,7 +8686,7 @@
       </w:pPr>
     </w:lvl>
   </w:abstractNum>
-  <w:abstractNum w:abstractNumId="56" w15:restartNumberingAfterBreak="0">
+  <w:abstractNum w:abstractNumId="58" w15:restartNumberingAfterBreak="0">
     <w:nsid w:val="478C0B0F"/>
     <w:multiLevelType w:val="hybridMultilevel"/>
     <w:tmpl w:val="3D3698E6"/>
@@ -7889,7 +8775,7 @@
       </w:pPr>
     </w:lvl>
   </w:abstractNum>
-  <w:abstractNum w:abstractNumId="57" w15:restartNumberingAfterBreak="0">
+  <w:abstractNum w:abstractNumId="59" w15:restartNumberingAfterBreak="0">
     <w:nsid w:val="481108D8"/>
     <w:multiLevelType w:val="hybridMultilevel"/>
     <w:tmpl w:val="98905628"/>
@@ -7978,7 +8864,7 @@
       </w:pPr>
     </w:lvl>
   </w:abstractNum>
-  <w:abstractNum w:abstractNumId="58" w15:restartNumberingAfterBreak="0">
+  <w:abstractNum w:abstractNumId="60" w15:restartNumberingAfterBreak="0">
     <w:nsid w:val="483431B0"/>
     <w:multiLevelType w:val="hybridMultilevel"/>
     <w:tmpl w:val="93FEEFDA"/>
@@ -8067,7 +8953,7 @@
       </w:pPr>
     </w:lvl>
   </w:abstractNum>
-  <w:abstractNum w:abstractNumId="59" w15:restartNumberingAfterBreak="0">
+  <w:abstractNum w:abstractNumId="61" w15:restartNumberingAfterBreak="0">
     <w:nsid w:val="48A061B1"/>
     <w:multiLevelType w:val="hybridMultilevel"/>
     <w:tmpl w:val="0F08F8FA"/>
@@ -8156,7 +9042,7 @@
       </w:pPr>
     </w:lvl>
   </w:abstractNum>
-  <w:abstractNum w:abstractNumId="60" w15:restartNumberingAfterBreak="0">
+  <w:abstractNum w:abstractNumId="62" w15:restartNumberingAfterBreak="0">
     <w:nsid w:val="4A79369C"/>
     <w:multiLevelType w:val="hybridMultilevel"/>
     <w:tmpl w:val="0240989E"/>
@@ -8245,7 +9131,7 @@
       </w:pPr>
     </w:lvl>
   </w:abstractNum>
-  <w:abstractNum w:abstractNumId="61" w15:restartNumberingAfterBreak="0">
+  <w:abstractNum w:abstractNumId="63" w15:restartNumberingAfterBreak="0">
     <w:nsid w:val="4DDC2A89"/>
     <w:multiLevelType w:val="hybridMultilevel"/>
     <w:tmpl w:val="0DE6782E"/>
@@ -8334,7 +9220,7 @@
       </w:pPr>
     </w:lvl>
   </w:abstractNum>
-  <w:abstractNum w:abstractNumId="62" w15:restartNumberingAfterBreak="0">
+  <w:abstractNum w:abstractNumId="64" w15:restartNumberingAfterBreak="0">
     <w:nsid w:val="50603D11"/>
     <w:multiLevelType w:val="hybridMultilevel"/>
     <w:tmpl w:val="5C908BA8"/>
@@ -8423,7 +9309,7 @@
       </w:pPr>
     </w:lvl>
   </w:abstractNum>
-  <w:abstractNum w:abstractNumId="63" w15:restartNumberingAfterBreak="0">
+  <w:abstractNum w:abstractNumId="65" w15:restartNumberingAfterBreak="0">
     <w:nsid w:val="523B67BA"/>
     <w:multiLevelType w:val="hybridMultilevel"/>
     <w:tmpl w:val="E1041966"/>
@@ -8512,7 +9398,7 @@
       </w:pPr>
     </w:lvl>
   </w:abstractNum>
-  <w:abstractNum w:abstractNumId="64" w15:restartNumberingAfterBreak="0">
+  <w:abstractNum w:abstractNumId="66" w15:restartNumberingAfterBreak="0">
     <w:nsid w:val="536A5950"/>
     <w:multiLevelType w:val="hybridMultilevel"/>
     <w:tmpl w:val="C17AFC0A"/>
@@ -8601,7 +9487,7 @@
       </w:pPr>
     </w:lvl>
   </w:abstractNum>
-  <w:abstractNum w:abstractNumId="65" w15:restartNumberingAfterBreak="0">
+  <w:abstractNum w:abstractNumId="67" w15:restartNumberingAfterBreak="0">
     <w:nsid w:val="55393753"/>
     <w:multiLevelType w:val="hybridMultilevel"/>
     <w:tmpl w:val="6C1A97E0"/>
@@ -8690,7 +9576,7 @@
       </w:pPr>
     </w:lvl>
   </w:abstractNum>
-  <w:abstractNum w:abstractNumId="66" w15:restartNumberingAfterBreak="0">
+  <w:abstractNum w:abstractNumId="68" w15:restartNumberingAfterBreak="0">
     <w:nsid w:val="55A6798B"/>
     <w:multiLevelType w:val="multilevel"/>
     <w:tmpl w:val="D35268B0"/>
@@ -8811,7 +9697,7 @@
       </w:rPr>
     </w:lvl>
   </w:abstractNum>
-  <w:abstractNum w:abstractNumId="67" w15:restartNumberingAfterBreak="0">
+  <w:abstractNum w:abstractNumId="69" w15:restartNumberingAfterBreak="0">
     <w:nsid w:val="55E2772E"/>
     <w:multiLevelType w:val="hybridMultilevel"/>
     <w:tmpl w:val="FE9AF276"/>
@@ -8900,7 +9786,7 @@
       </w:pPr>
     </w:lvl>
   </w:abstractNum>
-  <w:abstractNum w:abstractNumId="68" w15:restartNumberingAfterBreak="0">
+  <w:abstractNum w:abstractNumId="70" w15:restartNumberingAfterBreak="0">
     <w:nsid w:val="564567B2"/>
     <w:multiLevelType w:val="hybridMultilevel"/>
     <w:tmpl w:val="B270EE0A"/>
@@ -8989,7 +9875,7 @@
       </w:pPr>
     </w:lvl>
   </w:abstractNum>
-  <w:abstractNum w:abstractNumId="69" w15:restartNumberingAfterBreak="0">
+  <w:abstractNum w:abstractNumId="71" w15:restartNumberingAfterBreak="0">
     <w:nsid w:val="56553BCD"/>
     <w:multiLevelType w:val="hybridMultilevel"/>
     <w:tmpl w:val="AD72932E"/>
@@ -9078,7 +9964,7 @@
       </w:pPr>
     </w:lvl>
   </w:abstractNum>
-  <w:abstractNum w:abstractNumId="70" w15:restartNumberingAfterBreak="0">
+  <w:abstractNum w:abstractNumId="72" w15:restartNumberingAfterBreak="0">
     <w:nsid w:val="56733D65"/>
     <w:multiLevelType w:val="hybridMultilevel"/>
     <w:tmpl w:val="6526CBA6"/>
@@ -9169,7 +10055,7 @@
       </w:pPr>
     </w:lvl>
   </w:abstractNum>
-  <w:abstractNum w:abstractNumId="71" w15:restartNumberingAfterBreak="0">
+  <w:abstractNum w:abstractNumId="73" w15:restartNumberingAfterBreak="0">
     <w:nsid w:val="5A930A5E"/>
     <w:multiLevelType w:val="hybridMultilevel"/>
     <w:tmpl w:val="E090B9A4"/>
@@ -9255,7 +10141,7 @@
       </w:pPr>
     </w:lvl>
   </w:abstractNum>
-  <w:abstractNum w:abstractNumId="72" w15:restartNumberingAfterBreak="0">
+  <w:abstractNum w:abstractNumId="74" w15:restartNumberingAfterBreak="0">
     <w:nsid w:val="5C092144"/>
     <w:multiLevelType w:val="hybridMultilevel"/>
     <w:tmpl w:val="DBC4ADF2"/>
@@ -9341,7 +10227,7 @@
       </w:pPr>
     </w:lvl>
   </w:abstractNum>
-  <w:abstractNum w:abstractNumId="73" w15:restartNumberingAfterBreak="0">
+  <w:abstractNum w:abstractNumId="75" w15:restartNumberingAfterBreak="0">
     <w:nsid w:val="5C0A26FD"/>
     <w:multiLevelType w:val="multilevel"/>
     <w:tmpl w:val="BE10F182"/>
@@ -9462,7 +10348,7 @@
       </w:rPr>
     </w:lvl>
   </w:abstractNum>
-  <w:abstractNum w:abstractNumId="74" w15:restartNumberingAfterBreak="0">
+  <w:abstractNum w:abstractNumId="76" w15:restartNumberingAfterBreak="0">
     <w:nsid w:val="5DDC06FB"/>
     <w:multiLevelType w:val="hybridMultilevel"/>
     <w:tmpl w:val="01BCF9B4"/>
@@ -9551,7 +10437,7 @@
       </w:pPr>
     </w:lvl>
   </w:abstractNum>
-  <w:abstractNum w:abstractNumId="75" w15:restartNumberingAfterBreak="0">
+  <w:abstractNum w:abstractNumId="77" w15:restartNumberingAfterBreak="0">
     <w:nsid w:val="602A72D0"/>
     <w:multiLevelType w:val="hybridMultilevel"/>
     <w:tmpl w:val="369A0A78"/>
@@ -9640,7 +10526,7 @@
       </w:pPr>
     </w:lvl>
   </w:abstractNum>
-  <w:abstractNum w:abstractNumId="76" w15:restartNumberingAfterBreak="0">
+  <w:abstractNum w:abstractNumId="78" w15:restartNumberingAfterBreak="0">
     <w:nsid w:val="61FE06D2"/>
     <w:multiLevelType w:val="hybridMultilevel"/>
     <w:tmpl w:val="DABA9182"/>
@@ -9729,7 +10615,7 @@
       </w:pPr>
     </w:lvl>
   </w:abstractNum>
-  <w:abstractNum w:abstractNumId="77" w15:restartNumberingAfterBreak="0">
+  <w:abstractNum w:abstractNumId="79" w15:restartNumberingAfterBreak="0">
     <w:nsid w:val="657450EF"/>
     <w:multiLevelType w:val="hybridMultilevel"/>
     <w:tmpl w:val="6BB0BD0A"/>
@@ -9818,7 +10704,7 @@
       </w:pPr>
     </w:lvl>
   </w:abstractNum>
-  <w:abstractNum w:abstractNumId="78" w15:restartNumberingAfterBreak="0">
+  <w:abstractNum w:abstractNumId="80" w15:restartNumberingAfterBreak="0">
     <w:nsid w:val="66A401B8"/>
     <w:multiLevelType w:val="hybridMultilevel"/>
     <w:tmpl w:val="3F82EE06"/>
@@ -9907,7 +10793,7 @@
       </w:pPr>
     </w:lvl>
   </w:abstractNum>
-  <w:abstractNum w:abstractNumId="79" w15:restartNumberingAfterBreak="0">
+  <w:abstractNum w:abstractNumId="81" w15:restartNumberingAfterBreak="0">
     <w:nsid w:val="691228FC"/>
     <w:multiLevelType w:val="hybridMultilevel"/>
     <w:tmpl w:val="6BE24058"/>
@@ -9996,7 +10882,7 @@
       </w:pPr>
     </w:lvl>
   </w:abstractNum>
-  <w:abstractNum w:abstractNumId="80" w15:restartNumberingAfterBreak="0">
+  <w:abstractNum w:abstractNumId="82" w15:restartNumberingAfterBreak="0">
     <w:nsid w:val="6B600FE7"/>
     <w:multiLevelType w:val="hybridMultilevel"/>
     <w:tmpl w:val="D4DCBDEE"/>
@@ -10087,7 +10973,7 @@
       </w:pPr>
     </w:lvl>
   </w:abstractNum>
-  <w:abstractNum w:abstractNumId="81" w15:restartNumberingAfterBreak="0">
+  <w:abstractNum w:abstractNumId="83" w15:restartNumberingAfterBreak="0">
     <w:nsid w:val="6C4D1900"/>
     <w:multiLevelType w:val="hybridMultilevel"/>
     <w:tmpl w:val="2D7E9660"/>
@@ -10176,7 +11062,7 @@
       </w:pPr>
     </w:lvl>
   </w:abstractNum>
-  <w:abstractNum w:abstractNumId="82" w15:restartNumberingAfterBreak="0">
+  <w:abstractNum w:abstractNumId="84" w15:restartNumberingAfterBreak="0">
     <w:nsid w:val="6DE8237C"/>
     <w:multiLevelType w:val="hybridMultilevel"/>
     <w:tmpl w:val="60285DD8"/>
@@ -10265,7 +11151,7 @@
       </w:pPr>
     </w:lvl>
   </w:abstractNum>
-  <w:abstractNum w:abstractNumId="83" w15:restartNumberingAfterBreak="0">
+  <w:abstractNum w:abstractNumId="85" w15:restartNumberingAfterBreak="0">
     <w:nsid w:val="6F501202"/>
     <w:multiLevelType w:val="hybridMultilevel"/>
     <w:tmpl w:val="BFE682C2"/>
@@ -10354,7 +11240,7 @@
       </w:pPr>
     </w:lvl>
   </w:abstractNum>
-  <w:abstractNum w:abstractNumId="84" w15:restartNumberingAfterBreak="0">
+  <w:abstractNum w:abstractNumId="86" w15:restartNumberingAfterBreak="0">
     <w:nsid w:val="6FAE2998"/>
     <w:multiLevelType w:val="hybridMultilevel"/>
     <w:tmpl w:val="B2920DE6"/>
@@ -10443,7 +11329,7 @@
       </w:pPr>
     </w:lvl>
   </w:abstractNum>
-  <w:abstractNum w:abstractNumId="85" w15:restartNumberingAfterBreak="0">
+  <w:abstractNum w:abstractNumId="87" w15:restartNumberingAfterBreak="0">
     <w:nsid w:val="6FCC4394"/>
     <w:multiLevelType w:val="hybridMultilevel"/>
     <w:tmpl w:val="A4EA3158"/>
@@ -10532,7 +11418,7 @@
       </w:pPr>
     </w:lvl>
   </w:abstractNum>
-  <w:abstractNum w:abstractNumId="86" w15:restartNumberingAfterBreak="0">
+  <w:abstractNum w:abstractNumId="88" w15:restartNumberingAfterBreak="0">
     <w:nsid w:val="71313208"/>
     <w:multiLevelType w:val="hybridMultilevel"/>
     <w:tmpl w:val="2C5C4264"/>
@@ -10621,7 +11507,7 @@
       </w:pPr>
     </w:lvl>
   </w:abstractNum>
-  <w:abstractNum w:abstractNumId="87" w15:restartNumberingAfterBreak="0">
+  <w:abstractNum w:abstractNumId="89" w15:restartNumberingAfterBreak="0">
     <w:nsid w:val="731C57E5"/>
     <w:multiLevelType w:val="multilevel"/>
     <w:tmpl w:val="7B447906"/>
@@ -10742,7 +11628,7 @@
       </w:rPr>
     </w:lvl>
   </w:abstractNum>
-  <w:abstractNum w:abstractNumId="88" w15:restartNumberingAfterBreak="0">
+  <w:abstractNum w:abstractNumId="90" w15:restartNumberingAfterBreak="0">
     <w:nsid w:val="73CA633D"/>
     <w:multiLevelType w:val="hybridMultilevel"/>
     <w:tmpl w:val="B2C6DA1E"/>
@@ -10831,7 +11717,7 @@
       </w:pPr>
     </w:lvl>
   </w:abstractNum>
-  <w:abstractNum w:abstractNumId="89" w15:restartNumberingAfterBreak="0">
+  <w:abstractNum w:abstractNumId="91" w15:restartNumberingAfterBreak="0">
     <w:nsid w:val="750A4E5F"/>
     <w:multiLevelType w:val="hybridMultilevel"/>
     <w:tmpl w:val="D6BEB8D0"/>
@@ -10920,7 +11806,7 @@
       </w:pPr>
     </w:lvl>
   </w:abstractNum>
-  <w:abstractNum w:abstractNumId="90" w15:restartNumberingAfterBreak="0">
+  <w:abstractNum w:abstractNumId="92" w15:restartNumberingAfterBreak="0">
     <w:nsid w:val="76B71DD1"/>
     <w:multiLevelType w:val="hybridMultilevel"/>
     <w:tmpl w:val="9C1EB000"/>
@@ -11009,7 +11895,7 @@
       </w:pPr>
     </w:lvl>
   </w:abstractNum>
-  <w:abstractNum w:abstractNumId="91" w15:restartNumberingAfterBreak="0">
+  <w:abstractNum w:abstractNumId="93" w15:restartNumberingAfterBreak="0">
     <w:nsid w:val="77C46980"/>
     <w:multiLevelType w:val="hybridMultilevel"/>
     <w:tmpl w:val="0DE6782E"/>
@@ -11098,7 +11984,7 @@
       </w:pPr>
     </w:lvl>
   </w:abstractNum>
-  <w:abstractNum w:abstractNumId="92" w15:restartNumberingAfterBreak="0">
+  <w:abstractNum w:abstractNumId="94" w15:restartNumberingAfterBreak="0">
     <w:nsid w:val="7A58647C"/>
     <w:multiLevelType w:val="hybridMultilevel"/>
     <w:tmpl w:val="56325508"/>
@@ -11187,7 +12073,7 @@
       </w:pPr>
     </w:lvl>
   </w:abstractNum>
-  <w:abstractNum w:abstractNumId="93" w15:restartNumberingAfterBreak="0">
+  <w:abstractNum w:abstractNumId="95" w15:restartNumberingAfterBreak="0">
     <w:nsid w:val="7A5A1E66"/>
     <w:multiLevelType w:val="hybridMultilevel"/>
     <w:tmpl w:val="7B7842EC"/>
@@ -11276,7 +12162,7 @@
       </w:pPr>
     </w:lvl>
   </w:abstractNum>
-  <w:abstractNum w:abstractNumId="94" w15:restartNumberingAfterBreak="0">
+  <w:abstractNum w:abstractNumId="96" w15:restartNumberingAfterBreak="0">
     <w:nsid w:val="7AE15528"/>
     <w:multiLevelType w:val="hybridMultilevel"/>
     <w:tmpl w:val="F59AAF04"/>
@@ -11367,7 +12253,7 @@
       </w:pPr>
     </w:lvl>
   </w:abstractNum>
-  <w:abstractNum w:abstractNumId="95" w15:restartNumberingAfterBreak="0">
+  <w:abstractNum w:abstractNumId="97" w15:restartNumberingAfterBreak="0">
     <w:nsid w:val="7BB75F39"/>
     <w:multiLevelType w:val="hybridMultilevel"/>
     <w:tmpl w:val="10FE3B44"/>
@@ -11456,7 +12342,7 @@
       </w:pPr>
     </w:lvl>
   </w:abstractNum>
-  <w:abstractNum w:abstractNumId="96" w15:restartNumberingAfterBreak="0">
+  <w:abstractNum w:abstractNumId="98" w15:restartNumberingAfterBreak="0">
     <w:nsid w:val="7BBF0F1E"/>
     <w:multiLevelType w:val="multilevel"/>
     <w:tmpl w:val="4768D17A"/>
@@ -11605,7 +12491,7 @@
       </w:rPr>
     </w:lvl>
   </w:abstractNum>
-  <w:abstractNum w:abstractNumId="97" w15:restartNumberingAfterBreak="0">
+  <w:abstractNum w:abstractNumId="99" w15:restartNumberingAfterBreak="0">
     <w:nsid w:val="7BE25AC5"/>
     <w:multiLevelType w:val="hybridMultilevel"/>
     <w:tmpl w:val="E1449AE8"/>
@@ -11696,7 +12582,7 @@
       </w:pPr>
     </w:lvl>
   </w:abstractNum>
-  <w:abstractNum w:abstractNumId="98" w15:restartNumberingAfterBreak="0">
+  <w:abstractNum w:abstractNumId="100" w15:restartNumberingAfterBreak="0">
     <w:nsid w:val="7FA05FD2"/>
     <w:multiLevelType w:val="hybridMultilevel"/>
     <w:tmpl w:val="80C81604"/>
@@ -11785,7 +12671,7 @@
       </w:pPr>
     </w:lvl>
   </w:abstractNum>
-  <w:abstractNum w:abstractNumId="99" w15:restartNumberingAfterBreak="0">
+  <w:abstractNum w:abstractNumId="101" w15:restartNumberingAfterBreak="0">
     <w:nsid w:val="7FD60428"/>
     <w:multiLevelType w:val="hybridMultilevel"/>
     <w:tmpl w:val="F47A976E"/>
@@ -11881,7 +12767,7 @@
     <w:abstractNumId w:val="6"/>
   </w:num>
   <w:num w:numId="3" w16cid:durableId="1030951891">
-    <w:abstractNumId w:val="62"/>
+    <w:abstractNumId w:val="64"/>
   </w:num>
   <w:num w:numId="4" w16cid:durableId="281231831">
     <w:abstractNumId w:val="15"/>
@@ -11893,28 +12779,28 @@
     <w:abstractNumId w:val="4"/>
   </w:num>
   <w:num w:numId="7" w16cid:durableId="619413073">
-    <w:abstractNumId w:val="37"/>
+    <w:abstractNumId w:val="39"/>
   </w:num>
   <w:num w:numId="8" w16cid:durableId="1757020580">
+    <w:abstractNumId w:val="90"/>
+  </w:num>
+  <w:num w:numId="9" w16cid:durableId="207375291">
+    <w:abstractNumId w:val="93"/>
+  </w:num>
+  <w:num w:numId="10" w16cid:durableId="362873295">
+    <w:abstractNumId w:val="68"/>
+  </w:num>
+  <w:num w:numId="11" w16cid:durableId="11492151">
+    <w:abstractNumId w:val="63"/>
+  </w:num>
+  <w:num w:numId="12" w16cid:durableId="238053451">
+    <w:abstractNumId w:val="66"/>
+  </w:num>
+  <w:num w:numId="13" w16cid:durableId="1262566017">
     <w:abstractNumId w:val="88"/>
   </w:num>
-  <w:num w:numId="9" w16cid:durableId="207375291">
-    <w:abstractNumId w:val="91"/>
-  </w:num>
-  <w:num w:numId="10" w16cid:durableId="362873295">
-    <w:abstractNumId w:val="66"/>
-  </w:num>
-  <w:num w:numId="11" w16cid:durableId="11492151">
-    <w:abstractNumId w:val="61"/>
-  </w:num>
-  <w:num w:numId="12" w16cid:durableId="238053451">
-    <w:abstractNumId w:val="64"/>
-  </w:num>
-  <w:num w:numId="13" w16cid:durableId="1262566017">
-    <w:abstractNumId w:val="86"/>
-  </w:num>
   <w:num w:numId="14" w16cid:durableId="1429232206">
-    <w:abstractNumId w:val="87"/>
+    <w:abstractNumId w:val="89"/>
   </w:num>
   <w:num w:numId="15" w16cid:durableId="267351934">
     <w:abstractNumId w:val="1"/>
@@ -11923,238 +12809,238 @@
     <w:abstractNumId w:val="14"/>
   </w:num>
   <w:num w:numId="17" w16cid:durableId="412161570">
-    <w:abstractNumId w:val="56"/>
+    <w:abstractNumId w:val="58"/>
   </w:num>
   <w:num w:numId="18" w16cid:durableId="307174898">
     <w:abstractNumId w:val="7"/>
   </w:num>
   <w:num w:numId="19" w16cid:durableId="443154894">
-    <w:abstractNumId w:val="63"/>
+    <w:abstractNumId w:val="65"/>
   </w:num>
   <w:num w:numId="20" w16cid:durableId="908228912">
-    <w:abstractNumId w:val="55"/>
+    <w:abstractNumId w:val="57"/>
   </w:num>
   <w:num w:numId="21" w16cid:durableId="973944934">
+    <w:abstractNumId w:val="86"/>
+  </w:num>
+  <w:num w:numId="22" w16cid:durableId="1843469038">
+    <w:abstractNumId w:val="25"/>
+  </w:num>
+  <w:num w:numId="23" w16cid:durableId="986399584">
+    <w:abstractNumId w:val="19"/>
+  </w:num>
+  <w:num w:numId="24" w16cid:durableId="1663506107">
+    <w:abstractNumId w:val="35"/>
+  </w:num>
+  <w:num w:numId="25" w16cid:durableId="1541551869">
+    <w:abstractNumId w:val="42"/>
+  </w:num>
+  <w:num w:numId="26" w16cid:durableId="1944528243">
+    <w:abstractNumId w:val="22"/>
+  </w:num>
+  <w:num w:numId="27" w16cid:durableId="1561329678">
+    <w:abstractNumId w:val="67"/>
+  </w:num>
+  <w:num w:numId="28" w16cid:durableId="754666643">
+    <w:abstractNumId w:val="69"/>
+  </w:num>
+  <w:num w:numId="29" w16cid:durableId="2012100127">
+    <w:abstractNumId w:val="20"/>
+  </w:num>
+  <w:num w:numId="30" w16cid:durableId="548348388">
+    <w:abstractNumId w:val="49"/>
+  </w:num>
+  <w:num w:numId="31" w16cid:durableId="610865096">
     <w:abstractNumId w:val="84"/>
   </w:num>
-  <w:num w:numId="22" w16cid:durableId="1843469038">
-    <w:abstractNumId w:val="24"/>
-  </w:num>
-  <w:num w:numId="23" w16cid:durableId="986399584">
-    <w:abstractNumId w:val="18"/>
-  </w:num>
-  <w:num w:numId="24" w16cid:durableId="1663506107">
-    <w:abstractNumId w:val="33"/>
-  </w:num>
-  <w:num w:numId="25" w16cid:durableId="1541551869">
-    <w:abstractNumId w:val="40"/>
-  </w:num>
-  <w:num w:numId="26" w16cid:durableId="1944528243">
-    <w:abstractNumId w:val="21"/>
-  </w:num>
-  <w:num w:numId="27" w16cid:durableId="1561329678">
-    <w:abstractNumId w:val="65"/>
-  </w:num>
-  <w:num w:numId="28" w16cid:durableId="754666643">
-    <w:abstractNumId w:val="67"/>
-  </w:num>
-  <w:num w:numId="29" w16cid:durableId="2012100127">
-    <w:abstractNumId w:val="19"/>
-  </w:num>
-  <w:num w:numId="30" w16cid:durableId="548348388">
-    <w:abstractNumId w:val="47"/>
-  </w:num>
-  <w:num w:numId="31" w16cid:durableId="610865096">
-    <w:abstractNumId w:val="82"/>
-  </w:num>
   <w:num w:numId="32" w16cid:durableId="388038687">
-    <w:abstractNumId w:val="97"/>
+    <w:abstractNumId w:val="99"/>
   </w:num>
   <w:num w:numId="33" w16cid:durableId="1377196231">
     <w:abstractNumId w:val="0"/>
   </w:num>
   <w:num w:numId="34" w16cid:durableId="1660965074">
-    <w:abstractNumId w:val="44"/>
+    <w:abstractNumId w:val="46"/>
   </w:num>
   <w:num w:numId="35" w16cid:durableId="722605231">
-    <w:abstractNumId w:val="68"/>
+    <w:abstractNumId w:val="70"/>
   </w:num>
   <w:num w:numId="36" w16cid:durableId="2019193403">
     <w:abstractNumId w:val="8"/>
   </w:num>
   <w:num w:numId="37" w16cid:durableId="1984771427">
-    <w:abstractNumId w:val="28"/>
+    <w:abstractNumId w:val="29"/>
   </w:num>
   <w:num w:numId="38" w16cid:durableId="287131812">
-    <w:abstractNumId w:val="79"/>
+    <w:abstractNumId w:val="81"/>
   </w:num>
   <w:num w:numId="39" w16cid:durableId="486675214">
-    <w:abstractNumId w:val="32"/>
+    <w:abstractNumId w:val="34"/>
   </w:num>
   <w:num w:numId="40" w16cid:durableId="758983635">
-    <w:abstractNumId w:val="51"/>
+    <w:abstractNumId w:val="53"/>
   </w:num>
   <w:num w:numId="41" w16cid:durableId="2047174361">
     <w:abstractNumId w:val="5"/>
   </w:num>
   <w:num w:numId="42" w16cid:durableId="1817334301">
-    <w:abstractNumId w:val="83"/>
+    <w:abstractNumId w:val="85"/>
   </w:num>
   <w:num w:numId="43" w16cid:durableId="1668090424">
-    <w:abstractNumId w:val="92"/>
+    <w:abstractNumId w:val="94"/>
   </w:num>
   <w:num w:numId="44" w16cid:durableId="709187225">
-    <w:abstractNumId w:val="93"/>
+    <w:abstractNumId w:val="95"/>
   </w:num>
   <w:num w:numId="45" w16cid:durableId="989359468">
     <w:abstractNumId w:val="9"/>
   </w:num>
   <w:num w:numId="46" w16cid:durableId="1607345044">
-    <w:abstractNumId w:val="35"/>
+    <w:abstractNumId w:val="37"/>
   </w:num>
   <w:num w:numId="47" w16cid:durableId="1318144960">
+    <w:abstractNumId w:val="74"/>
+  </w:num>
+  <w:num w:numId="48" w16cid:durableId="1772429788">
+    <w:abstractNumId w:val="100"/>
+  </w:num>
+  <w:num w:numId="49" w16cid:durableId="1065032300">
+    <w:abstractNumId w:val="87"/>
+  </w:num>
+  <w:num w:numId="50" w16cid:durableId="2073040766">
+    <w:abstractNumId w:val="78"/>
+  </w:num>
+  <w:num w:numId="51" w16cid:durableId="107629475">
+    <w:abstractNumId w:val="18"/>
+  </w:num>
+  <w:num w:numId="52" w16cid:durableId="920023039">
+    <w:abstractNumId w:val="30"/>
+  </w:num>
+  <w:num w:numId="53" w16cid:durableId="366107234">
     <w:abstractNumId w:val="72"/>
   </w:num>
-  <w:num w:numId="48" w16cid:durableId="1772429788">
-    <w:abstractNumId w:val="98"/>
+  <w:num w:numId="54" w16cid:durableId="2008557514">
+    <w:abstractNumId w:val="33"/>
   </w:num>
-  <w:num w:numId="49" w16cid:durableId="1065032300">
-    <w:abstractNumId w:val="85"/>
+  <w:num w:numId="55" w16cid:durableId="489564120">
+    <w:abstractNumId w:val="50"/>
   </w:num>
-  <w:num w:numId="50" w16cid:durableId="2073040766">
+  <w:num w:numId="56" w16cid:durableId="406540941">
+    <w:abstractNumId w:val="79"/>
+  </w:num>
+  <w:num w:numId="57" w16cid:durableId="2096514699">
+    <w:abstractNumId w:val="52"/>
+  </w:num>
+  <w:num w:numId="58" w16cid:durableId="719479255">
+    <w:abstractNumId w:val="36"/>
+  </w:num>
+  <w:num w:numId="59" w16cid:durableId="486942106">
+    <w:abstractNumId w:val="23"/>
+  </w:num>
+  <w:num w:numId="60" w16cid:durableId="796217350">
+    <w:abstractNumId w:val="59"/>
+  </w:num>
+  <w:num w:numId="61" w16cid:durableId="1916433285">
+    <w:abstractNumId w:val="62"/>
+  </w:num>
+  <w:num w:numId="62" w16cid:durableId="2117752793">
+    <w:abstractNumId w:val="28"/>
+  </w:num>
+  <w:num w:numId="63" w16cid:durableId="1769034205">
+    <w:abstractNumId w:val="54"/>
+  </w:num>
+  <w:num w:numId="64" w16cid:durableId="1550148622">
+    <w:abstractNumId w:val="60"/>
+  </w:num>
+  <w:num w:numId="65" w16cid:durableId="376011792">
+    <w:abstractNumId w:val="32"/>
+  </w:num>
+  <w:num w:numId="66" w16cid:durableId="2018578102">
+    <w:abstractNumId w:val="38"/>
+  </w:num>
+  <w:num w:numId="67" w16cid:durableId="1756247649">
+    <w:abstractNumId w:val="75"/>
+  </w:num>
+  <w:num w:numId="68" w16cid:durableId="2115857085">
+    <w:abstractNumId w:val="27"/>
+  </w:num>
+  <w:num w:numId="69" w16cid:durableId="2003463187">
+    <w:abstractNumId w:val="71"/>
+  </w:num>
+  <w:num w:numId="70" w16cid:durableId="1756856131">
     <w:abstractNumId w:val="76"/>
   </w:num>
-  <w:num w:numId="51" w16cid:durableId="107629475">
-    <w:abstractNumId w:val="17"/>
-  </w:num>
-  <w:num w:numId="52" w16cid:durableId="920023039">
-    <w:abstractNumId w:val="29"/>
-  </w:num>
-  <w:num w:numId="53" w16cid:durableId="366107234">
-    <w:abstractNumId w:val="70"/>
-  </w:num>
-  <w:num w:numId="54" w16cid:durableId="2008557514">
-    <w:abstractNumId w:val="31"/>
-  </w:num>
-  <w:num w:numId="55" w16cid:durableId="489564120">
-    <w:abstractNumId w:val="48"/>
-  </w:num>
-  <w:num w:numId="56" w16cid:durableId="406540941">
-    <w:abstractNumId w:val="77"/>
-  </w:num>
-  <w:num w:numId="57" w16cid:durableId="2096514699">
-    <w:abstractNumId w:val="50"/>
-  </w:num>
-  <w:num w:numId="58" w16cid:durableId="719479255">
-    <w:abstractNumId w:val="34"/>
-  </w:num>
-  <w:num w:numId="59" w16cid:durableId="486942106">
-    <w:abstractNumId w:val="22"/>
-  </w:num>
-  <w:num w:numId="60" w16cid:durableId="796217350">
-    <w:abstractNumId w:val="57"/>
-  </w:num>
-  <w:num w:numId="61" w16cid:durableId="1916433285">
-    <w:abstractNumId w:val="60"/>
-  </w:num>
-  <w:num w:numId="62" w16cid:durableId="2117752793">
-    <w:abstractNumId w:val="27"/>
-  </w:num>
-  <w:num w:numId="63" w16cid:durableId="1769034205">
-    <w:abstractNumId w:val="52"/>
-  </w:num>
-  <w:num w:numId="64" w16cid:durableId="1550148622">
-    <w:abstractNumId w:val="58"/>
-  </w:num>
-  <w:num w:numId="65" w16cid:durableId="376011792">
-    <w:abstractNumId w:val="30"/>
-  </w:num>
-  <w:num w:numId="66" w16cid:durableId="2018578102">
-    <w:abstractNumId w:val="36"/>
-  </w:num>
-  <w:num w:numId="67" w16cid:durableId="1756247649">
-    <w:abstractNumId w:val="73"/>
-  </w:num>
-  <w:num w:numId="68" w16cid:durableId="2115857085">
-    <w:abstractNumId w:val="26"/>
-  </w:num>
-  <w:num w:numId="69" w16cid:durableId="2003463187">
-    <w:abstractNumId w:val="69"/>
-  </w:num>
-  <w:num w:numId="70" w16cid:durableId="1756856131">
-    <w:abstractNumId w:val="74"/>
-  </w:num>
   <w:num w:numId="71" w16cid:durableId="1708799866">
-    <w:abstractNumId w:val="23"/>
+    <w:abstractNumId w:val="24"/>
   </w:num>
   <w:num w:numId="72" w16cid:durableId="1593930078">
     <w:abstractNumId w:val="13"/>
   </w:num>
   <w:num w:numId="73" w16cid:durableId="209608502">
-    <w:abstractNumId w:val="53"/>
+    <w:abstractNumId w:val="55"/>
   </w:num>
   <w:num w:numId="74" w16cid:durableId="1133325184">
     <w:abstractNumId w:val="16"/>
   </w:num>
   <w:num w:numId="75" w16cid:durableId="825046445">
-    <w:abstractNumId w:val="99"/>
+    <w:abstractNumId w:val="101"/>
   </w:num>
   <w:num w:numId="76" w16cid:durableId="713818408">
-    <w:abstractNumId w:val="25"/>
+    <w:abstractNumId w:val="26"/>
   </w:num>
   <w:num w:numId="77" w16cid:durableId="1807316597">
     <w:abstractNumId w:val="3"/>
   </w:num>
   <w:num w:numId="78" w16cid:durableId="724328861">
-    <w:abstractNumId w:val="94"/>
+    <w:abstractNumId w:val="96"/>
   </w:num>
   <w:num w:numId="79" w16cid:durableId="122310159">
-    <w:abstractNumId w:val="46"/>
+    <w:abstractNumId w:val="48"/>
   </w:num>
   <w:num w:numId="80" w16cid:durableId="240215414">
-    <w:abstractNumId w:val="45"/>
+    <w:abstractNumId w:val="47"/>
   </w:num>
   <w:num w:numId="81" w16cid:durableId="1660772319">
-    <w:abstractNumId w:val="42"/>
+    <w:abstractNumId w:val="44"/>
   </w:num>
   <w:num w:numId="82" w16cid:durableId="922033013">
-    <w:abstractNumId w:val="41"/>
+    <w:abstractNumId w:val="43"/>
   </w:num>
   <w:num w:numId="83" w16cid:durableId="1890726985">
-    <w:abstractNumId w:val="59"/>
+    <w:abstractNumId w:val="61"/>
   </w:num>
   <w:num w:numId="84" w16cid:durableId="478154991">
     <w:abstractNumId w:val="12"/>
   </w:num>
   <w:num w:numId="85" w16cid:durableId="765614234">
-    <w:abstractNumId w:val="78"/>
+    <w:abstractNumId w:val="80"/>
   </w:num>
   <w:num w:numId="86" w16cid:durableId="1565141740">
-    <w:abstractNumId w:val="89"/>
+    <w:abstractNumId w:val="91"/>
   </w:num>
   <w:num w:numId="87" w16cid:durableId="1090852646">
-    <w:abstractNumId w:val="49"/>
+    <w:abstractNumId w:val="51"/>
   </w:num>
   <w:num w:numId="88" w16cid:durableId="1647735050">
-    <w:abstractNumId w:val="20"/>
+    <w:abstractNumId w:val="21"/>
   </w:num>
   <w:num w:numId="89" w16cid:durableId="662313682">
-    <w:abstractNumId w:val="95"/>
+    <w:abstractNumId w:val="97"/>
   </w:num>
   <w:num w:numId="90" w16cid:durableId="1949776416">
-    <w:abstractNumId w:val="75"/>
+    <w:abstractNumId w:val="77"/>
   </w:num>
   <w:num w:numId="91" w16cid:durableId="1197891229">
     <w:abstractNumId w:val="2"/>
   </w:num>
   <w:num w:numId="92" w16cid:durableId="1784029956">
-    <w:abstractNumId w:val="96"/>
+    <w:abstractNumId w:val="98"/>
   </w:num>
   <w:num w:numId="93" w16cid:durableId="807557047">
-    <w:abstractNumId w:val="39"/>
+    <w:abstractNumId w:val="41"/>
   </w:num>
   <w:num w:numId="94" w16cid:durableId="334652083">
-    <w:abstractNumId w:val="39"/>
+    <w:abstractNumId w:val="41"/>
     <w:lvlOverride w:ilvl="1">
       <w:lvl w:ilvl="1">
         <w:numFmt w:val="bullet"/>
@@ -12174,7 +13060,7 @@
     </w:lvlOverride>
   </w:num>
   <w:num w:numId="95" w16cid:durableId="1030256229">
-    <w:abstractNumId w:val="39"/>
+    <w:abstractNumId w:val="41"/>
     <w:lvlOverride w:ilvl="1">
       <w:lvl w:ilvl="1">
         <w:numFmt w:val="bullet"/>
@@ -12194,7 +13080,7 @@
     </w:lvlOverride>
   </w:num>
   <w:num w:numId="96" w16cid:durableId="1562130200">
-    <w:abstractNumId w:val="39"/>
+    <w:abstractNumId w:val="41"/>
     <w:lvlOverride w:ilvl="1">
       <w:lvl w:ilvl="1">
         <w:numFmt w:val="bullet"/>
@@ -12214,7 +13100,7 @@
     </w:lvlOverride>
   </w:num>
   <w:num w:numId="97" w16cid:durableId="1503471352">
-    <w:abstractNumId w:val="39"/>
+    <w:abstractNumId w:val="41"/>
     <w:lvlOverride w:ilvl="1">
       <w:lvl w:ilvl="1">
         <w:numFmt w:val="bullet"/>
@@ -12234,7 +13120,7 @@
     </w:lvlOverride>
   </w:num>
   <w:num w:numId="98" w16cid:durableId="787087812">
-    <w:abstractNumId w:val="39"/>
+    <w:abstractNumId w:val="41"/>
     <w:lvlOverride w:ilvl="1">
       <w:lvl w:ilvl="1">
         <w:numFmt w:val="bullet"/>
@@ -12254,7 +13140,7 @@
     </w:lvlOverride>
   </w:num>
   <w:num w:numId="99" w16cid:durableId="479157394">
-    <w:abstractNumId w:val="39"/>
+    <w:abstractNumId w:val="41"/>
     <w:lvlOverride w:ilvl="1">
       <w:lvl w:ilvl="1">
         <w:numFmt w:val="bullet"/>
@@ -12274,7 +13160,7 @@
     </w:lvlOverride>
   </w:num>
   <w:num w:numId="100" w16cid:durableId="410547963">
-    <w:abstractNumId w:val="39"/>
+    <w:abstractNumId w:val="41"/>
     <w:lvlOverride w:ilvl="1">
       <w:lvl w:ilvl="1">
         <w:numFmt w:val="bullet"/>
@@ -12294,7 +13180,7 @@
     </w:lvlOverride>
   </w:num>
   <w:num w:numId="101" w16cid:durableId="1185948796">
-    <w:abstractNumId w:val="39"/>
+    <w:abstractNumId w:val="41"/>
     <w:lvlOverride w:ilvl="1">
       <w:lvl w:ilvl="1">
         <w:numFmt w:val="bullet"/>
@@ -12314,7 +13200,7 @@
     </w:lvlOverride>
   </w:num>
   <w:num w:numId="102" w16cid:durableId="1488474957">
-    <w:abstractNumId w:val="39"/>
+    <w:abstractNumId w:val="41"/>
     <w:lvlOverride w:ilvl="1">
       <w:lvl w:ilvl="1">
         <w:numFmt w:val="bullet"/>
@@ -12334,7 +13220,7 @@
     </w:lvlOverride>
   </w:num>
   <w:num w:numId="103" w16cid:durableId="1695839564">
-    <w:abstractNumId w:val="39"/>
+    <w:abstractNumId w:val="41"/>
     <w:lvlOverride w:ilvl="1">
       <w:lvl w:ilvl="1">
         <w:numFmt w:val="bullet"/>
@@ -12354,7 +13240,7 @@
     </w:lvlOverride>
   </w:num>
   <w:num w:numId="104" w16cid:durableId="1622608465">
-    <w:abstractNumId w:val="39"/>
+    <w:abstractNumId w:val="41"/>
     <w:lvlOverride w:ilvl="1">
       <w:lvl w:ilvl="1">
         <w:numFmt w:val="bullet"/>
@@ -12374,7 +13260,7 @@
     </w:lvlOverride>
   </w:num>
   <w:num w:numId="105" w16cid:durableId="880747404">
-    <w:abstractNumId w:val="39"/>
+    <w:abstractNumId w:val="41"/>
     <w:lvlOverride w:ilvl="1">
       <w:lvl w:ilvl="1">
         <w:numFmt w:val="bullet"/>
@@ -12394,7 +13280,7 @@
     </w:lvlOverride>
   </w:num>
   <w:num w:numId="106" w16cid:durableId="764693548">
-    <w:abstractNumId w:val="39"/>
+    <w:abstractNumId w:val="41"/>
     <w:lvlOverride w:ilvl="1">
       <w:lvl w:ilvl="1">
         <w:numFmt w:val="bullet"/>
@@ -12414,7 +13300,7 @@
     </w:lvlOverride>
   </w:num>
   <w:num w:numId="107" w16cid:durableId="1940219056">
-    <w:abstractNumId w:val="39"/>
+    <w:abstractNumId w:val="41"/>
     <w:lvlOverride w:ilvl="1">
       <w:lvl w:ilvl="1">
         <w:numFmt w:val="bullet"/>
@@ -12434,7 +13320,7 @@
     </w:lvlOverride>
   </w:num>
   <w:num w:numId="108" w16cid:durableId="884827004">
-    <w:abstractNumId w:val="39"/>
+    <w:abstractNumId w:val="41"/>
     <w:lvlOverride w:ilvl="1">
       <w:lvl w:ilvl="1">
         <w:numFmt w:val="bullet"/>
@@ -12454,25 +13340,31 @@
     </w:lvlOverride>
   </w:num>
   <w:num w:numId="109" w16cid:durableId="1813712034">
-    <w:abstractNumId w:val="43"/>
+    <w:abstractNumId w:val="45"/>
   </w:num>
   <w:num w:numId="110" w16cid:durableId="1466503011">
-    <w:abstractNumId w:val="80"/>
+    <w:abstractNumId w:val="82"/>
   </w:num>
   <w:num w:numId="111" w16cid:durableId="1002664229">
-    <w:abstractNumId w:val="54"/>
+    <w:abstractNumId w:val="56"/>
   </w:num>
   <w:num w:numId="112" w16cid:durableId="19090138">
-    <w:abstractNumId w:val="71"/>
+    <w:abstractNumId w:val="73"/>
   </w:num>
   <w:num w:numId="113" w16cid:durableId="1148130785">
-    <w:abstractNumId w:val="81"/>
+    <w:abstractNumId w:val="83"/>
   </w:num>
   <w:num w:numId="114" w16cid:durableId="858206139">
-    <w:abstractNumId w:val="90"/>
+    <w:abstractNumId w:val="92"/>
   </w:num>
   <w:num w:numId="115" w16cid:durableId="1250188850">
-    <w:abstractNumId w:val="38"/>
+    <w:abstractNumId w:val="40"/>
+  </w:num>
+  <w:num w:numId="116" w16cid:durableId="2089955675">
+    <w:abstractNumId w:val="17"/>
+  </w:num>
+  <w:num w:numId="117" w16cid:durableId="1772777156">
+    <w:abstractNumId w:val="31"/>
   </w:num>
   <w:numIdMacAtCleanup w:val="6"/>
 </w:numbering>

</xml_diff>

<commit_message>
Algebra 1 - Chapter 13: Statistics - 13.2 Graphically Representing Data - Check Your Understanding of Section 13.2 - B. Show how you arrived at your answers.
</commit_message>
<xml_diff>
--- a/Algebra-1/ch13/Albebra 1 - Chapter 13.docx
+++ b/Algebra-1/ch13/Albebra 1 - Chapter 13.docx
@@ -76,7 +76,6 @@
       <w:r>
         <w:t xml:space="preserve">The </w:t>
       </w:r>
-      <w:proofErr w:type="gramStart"/>
       <w:r>
         <w:rPr>
           <w:i/>
@@ -84,25 +83,8 @@
         </w:rPr>
         <w:t>mean</w:t>
       </w:r>
-      <w:proofErr w:type="gramEnd"/>
-      <w:r>
-        <w:t xml:space="preserve"> of a data set is also known as the arithmetic mean or the average. To calculate the </w:t>
-      </w:r>
-      <w:proofErr w:type="gramStart"/>
-      <w:r>
-        <w:t>mean</w:t>
-      </w:r>
-      <w:proofErr w:type="gramEnd"/>
-      <w:r>
-        <w:t xml:space="preserve">, add up all the numbers in the data set and divide that result by the </w:t>
-      </w:r>
-      <w:proofErr w:type="gramStart"/>
-      <w:r>
-        <w:t>amount</w:t>
-      </w:r>
-      <w:proofErr w:type="gramEnd"/>
-      <w:r>
-        <w:t xml:space="preserve"> of numbers in the set. The symbol for the mean is </w:t>
+      <w:r>
+        <w:t xml:space="preserve"> of a data set is also known as the arithmetic mean or the average. To calculate the mean, add up all the numbers in the data set and divide that result by the amount of numbers in the set. The symbol for the mean is </w:t>
       </w:r>
       <m:oMath>
         <m:acc>
@@ -330,21 +312,7 @@
         <w:rPr>
           <w:rFonts w:eastAsiaTheme="minorEastAsia"/>
         </w:rPr>
-        <w:t xml:space="preserve">If the list has an even </w:t>
-      </w:r>
-      <w:proofErr w:type="gramStart"/>
-      <w:r>
-        <w:rPr>
-          <w:rFonts w:eastAsiaTheme="minorEastAsia"/>
-        </w:rPr>
-        <w:t>amount</w:t>
-      </w:r>
-      <w:proofErr w:type="gramEnd"/>
-      <w:r>
-        <w:rPr>
-          <w:rFonts w:eastAsiaTheme="minorEastAsia"/>
-        </w:rPr>
-        <w:t xml:space="preserve"> of numbers, add the two middle numbers and divide by 2. </w:t>
+        <w:t xml:space="preserve">If the list has an even amount of numbers, add the two middle numbers and divide by 2. </w:t>
       </w:r>
     </w:p>
     <w:p>
@@ -416,21 +384,7 @@
         <w:rPr>
           <w:rFonts w:eastAsiaTheme="minorEastAsia"/>
         </w:rPr>
-        <w:t xml:space="preserve"> is the number that is greater than 25% of the numbers in the list</w:t>
-      </w:r>
-      <w:proofErr w:type="gramStart"/>
-      <w:r>
-        <w:rPr>
-          <w:rFonts w:eastAsiaTheme="minorEastAsia"/>
-        </w:rPr>
-        <w:t xml:space="preserve"> The</w:t>
-      </w:r>
-      <w:proofErr w:type="gramEnd"/>
-      <w:r>
-        <w:rPr>
-          <w:rFonts w:eastAsiaTheme="minorEastAsia"/>
-        </w:rPr>
-        <w:t xml:space="preserve"> </w:t>
+        <w:t xml:space="preserve"> is the number that is greater than 25% of the numbers in the list The </w:t>
       </w:r>
       <w:r>
         <w:rPr>
@@ -526,101 +480,7 @@
         <w:rPr>
           <w:rFonts w:eastAsiaTheme="minorEastAsia"/>
         </w:rPr>
-        <w:t>To calculate the maximum, minimum, median, first quartile (Q1), and third quartile (Q3) in Excel, use these formulas: =</w:t>
-      </w:r>
-      <w:proofErr w:type="gramStart"/>
-      <w:r>
-        <w:rPr>
-          <w:rFonts w:eastAsiaTheme="minorEastAsia"/>
-        </w:rPr>
-        <w:t>MAX(</w:t>
-      </w:r>
-      <w:proofErr w:type="spellStart"/>
-      <w:proofErr w:type="gramEnd"/>
-      <w:r>
-        <w:rPr>
-          <w:rFonts w:eastAsiaTheme="minorEastAsia"/>
-        </w:rPr>
-        <w:t>data_range</w:t>
-      </w:r>
-      <w:proofErr w:type="spellEnd"/>
-      <w:r>
-        <w:rPr>
-          <w:rFonts w:eastAsiaTheme="minorEastAsia"/>
-        </w:rPr>
-        <w:t>), =</w:t>
-      </w:r>
-      <w:proofErr w:type="gramStart"/>
-      <w:r>
-        <w:rPr>
-          <w:rFonts w:eastAsiaTheme="minorEastAsia"/>
-        </w:rPr>
-        <w:t>MIN(</w:t>
-      </w:r>
-      <w:proofErr w:type="spellStart"/>
-      <w:proofErr w:type="gramEnd"/>
-      <w:r>
-        <w:rPr>
-          <w:rFonts w:eastAsiaTheme="minorEastAsia"/>
-        </w:rPr>
-        <w:t>data_range</w:t>
-      </w:r>
-      <w:proofErr w:type="spellEnd"/>
-      <w:r>
-        <w:rPr>
-          <w:rFonts w:eastAsiaTheme="minorEastAsia"/>
-        </w:rPr>
-        <w:t>), =</w:t>
-      </w:r>
-      <w:proofErr w:type="gramStart"/>
-      <w:r>
-        <w:rPr>
-          <w:rFonts w:eastAsiaTheme="minorEastAsia"/>
-        </w:rPr>
-        <w:t>MEDIAN(</w:t>
-      </w:r>
-      <w:proofErr w:type="spellStart"/>
-      <w:proofErr w:type="gramEnd"/>
-      <w:r>
-        <w:rPr>
-          <w:rFonts w:eastAsiaTheme="minorEastAsia"/>
-        </w:rPr>
-        <w:t>data_range</w:t>
-      </w:r>
-      <w:proofErr w:type="spellEnd"/>
-      <w:r>
-        <w:rPr>
-          <w:rFonts w:eastAsiaTheme="minorEastAsia"/>
-        </w:rPr>
-        <w:t>), =</w:t>
-      </w:r>
-      <w:proofErr w:type="gramStart"/>
-      <w:r>
-        <w:rPr>
-          <w:rFonts w:eastAsiaTheme="minorEastAsia"/>
-        </w:rPr>
-        <w:t>QUARTILE.INC(</w:t>
-      </w:r>
-      <w:proofErr w:type="gramEnd"/>
-      <w:r>
-        <w:rPr>
-          <w:rFonts w:eastAsiaTheme="minorEastAsia"/>
-        </w:rPr>
-        <w:t>data_range,1), and =</w:t>
-      </w:r>
-      <w:proofErr w:type="gramStart"/>
-      <w:r>
-        <w:rPr>
-          <w:rFonts w:eastAsiaTheme="minorEastAsia"/>
-        </w:rPr>
-        <w:t>QUARTILE.INC(</w:t>
-      </w:r>
-      <w:proofErr w:type="gramEnd"/>
-      <w:r>
-        <w:rPr>
-          <w:rFonts w:eastAsiaTheme="minorEastAsia"/>
-        </w:rPr>
-        <w:t>data_range,3) respectively.</w:t>
+        <w:t>To calculate the maximum, minimum, median, first quartile (Q1), and third quartile (Q3) in Excel, use these formulas: =MAX(data_range), =MIN(data_range), =MEDIAN(data_range), =QUARTILE.INC(data_range,1), and =QUARTILE.INC(data_range,3) respectively.</w:t>
       </w:r>
     </w:p>
     <w:p>
@@ -633,79 +493,7 @@
         <w:rPr>
           <w:rFonts w:eastAsiaTheme="minorEastAsia"/>
         </w:rPr>
-        <w:t xml:space="preserve">To calculate the population and sample </w:t>
-      </w:r>
-      <w:proofErr w:type="gramStart"/>
-      <w:r>
-        <w:rPr>
-          <w:rFonts w:eastAsiaTheme="minorEastAsia"/>
-        </w:rPr>
-        <w:t>mean</w:t>
-      </w:r>
-      <w:proofErr w:type="gramEnd"/>
-      <w:r>
-        <w:rPr>
-          <w:rFonts w:eastAsiaTheme="minorEastAsia"/>
-        </w:rPr>
-        <w:t xml:space="preserve"> in Excel, use the AVERAGE function for both, but be sure to use the correct data range: </w:t>
-      </w:r>
-      <w:proofErr w:type="gramStart"/>
-      <w:r>
-        <w:rPr>
-          <w:rFonts w:eastAsiaTheme="minorEastAsia"/>
-        </w:rPr>
-        <w:t>AVERAGE(</w:t>
-      </w:r>
-      <w:proofErr w:type="spellStart"/>
-      <w:proofErr w:type="gramEnd"/>
-      <w:r>
-        <w:rPr>
-          <w:rFonts w:eastAsiaTheme="minorEastAsia"/>
-        </w:rPr>
-        <w:t>data_range</w:t>
-      </w:r>
-      <w:proofErr w:type="spellEnd"/>
-      <w:r>
-        <w:rPr>
-          <w:rFonts w:eastAsiaTheme="minorEastAsia"/>
-        </w:rPr>
-        <w:t xml:space="preserve">) for sample </w:t>
-      </w:r>
-      <w:proofErr w:type="gramStart"/>
-      <w:r>
-        <w:rPr>
-          <w:rFonts w:eastAsiaTheme="minorEastAsia"/>
-        </w:rPr>
-        <w:t>mean</w:t>
-      </w:r>
-      <w:proofErr w:type="gramEnd"/>
-      <w:r>
-        <w:rPr>
-          <w:rFonts w:eastAsiaTheme="minorEastAsia"/>
-        </w:rPr>
-        <w:t xml:space="preserve"> and </w:t>
-      </w:r>
-      <w:proofErr w:type="gramStart"/>
-      <w:r>
-        <w:rPr>
-          <w:rFonts w:eastAsiaTheme="minorEastAsia"/>
-        </w:rPr>
-        <w:t>AVERAGE(</w:t>
-      </w:r>
-      <w:proofErr w:type="spellStart"/>
-      <w:proofErr w:type="gramEnd"/>
-      <w:r>
-        <w:rPr>
-          <w:rFonts w:eastAsiaTheme="minorEastAsia"/>
-        </w:rPr>
-        <w:t>population_data_range</w:t>
-      </w:r>
-      <w:proofErr w:type="spellEnd"/>
-      <w:r>
-        <w:rPr>
-          <w:rFonts w:eastAsiaTheme="minorEastAsia"/>
-        </w:rPr>
-        <w:t>) for population mean.</w:t>
+        <w:t>To calculate the population and sample mean in Excel, use the AVERAGE function for both, but be sure to use the correct data range: AVERAGE(data_range) for sample mean and AVERAGE(population_data_range) for population mean.</w:t>
       </w:r>
     </w:p>
     <w:p>
@@ -778,21 +566,7 @@
         <w:rPr>
           <w:rFonts w:eastAsiaTheme="minorEastAsia"/>
         </w:rPr>
-        <w:t xml:space="preserve">The </w:t>
-      </w:r>
-      <w:proofErr w:type="gramStart"/>
-      <w:r>
-        <w:rPr>
-          <w:rFonts w:eastAsiaTheme="minorEastAsia"/>
-        </w:rPr>
-        <w:t>average of</w:t>
-      </w:r>
-      <w:proofErr w:type="gramEnd"/>
-      <w:r>
-        <w:rPr>
-          <w:rFonts w:eastAsiaTheme="minorEastAsia"/>
-        </w:rPr>
-        <w:t xml:space="preserve"> values within a subset or sample taken from the larger population.</w:t>
+        <w:t>The average of values within a subset or sample taken from the larger population.</w:t>
       </w:r>
     </w:p>
     <w:p>
@@ -809,25 +583,7 @@
           <w:b/>
           <w:bCs/>
         </w:rPr>
-        <w:t xml:space="preserve">Calculating </w:t>
-      </w:r>
-      <w:proofErr w:type="gramStart"/>
-      <w:r>
-        <w:rPr>
-          <w:rFonts w:eastAsiaTheme="minorEastAsia"/>
-          <w:b/>
-          <w:bCs/>
-        </w:rPr>
-        <w:t>the Standard</w:t>
-      </w:r>
-      <w:proofErr w:type="gramEnd"/>
-      <w:r>
-        <w:rPr>
-          <w:rFonts w:eastAsiaTheme="minorEastAsia"/>
-          <w:b/>
-          <w:bCs/>
-        </w:rPr>
-        <w:t xml:space="preserve"> Deviation</w:t>
+        <w:t>Calculating the Standard Deviation</w:t>
       </w:r>
     </w:p>
     <w:p>
@@ -1608,15 +1364,7 @@
     </w:p>
     <w:p>
       <w:r>
-        <w:t xml:space="preserve">Interpreting a two-way frequency table based on a survey given to 40 menu and 60 women about </w:t>
-      </w:r>
-      <w:proofErr w:type="gramStart"/>
-      <w:r>
-        <w:t>whether or not</w:t>
-      </w:r>
-      <w:proofErr w:type="gramEnd"/>
-      <w:r>
-        <w:t xml:space="preserve"> math is their favorite subject.</w:t>
+        <w:t>Interpreting a two-way frequency table based on a survey given to 40 menu and 60 women about whether or not math is their favorite subject.</w:t>
       </w:r>
     </w:p>
     <w:tbl>
@@ -1950,15 +1698,7 @@
         </w:rPr>
       </w:pPr>
       <w:r>
-        <w:t xml:space="preserve">Find the </w:t>
-      </w:r>
-      <w:proofErr w:type="gramStart"/>
-      <w:r>
-        <w:t>mean</w:t>
-      </w:r>
-      <w:proofErr w:type="gramEnd"/>
-      <w:r>
-        <w:t xml:space="preserve"> of this set of numbers</w:t>
+        <w:t>Find the mean of this set of numbers</w:t>
       </w:r>
       <w:r>
         <w:br/>
@@ -2052,15 +1792,7 @@
       </w:r>
       <w:r>
         <w:br/>
-        <w:t xml:space="preserve">{ 4, 5, 8, 8, </w:t>
-      </w:r>
-      <w:proofErr w:type="gramStart"/>
-      <w:r>
-        <w:t>8,</w:t>
-      </w:r>
-      <w:proofErr w:type="gramEnd"/>
-      <w:r>
-        <w:t xml:space="preserve"> 10, 10, 13, 15, 17, 23 }.</w:t>
+        <w:t>{ 4, 5, 8, 8, 8, 10, 10, 13, 15, 17, 23 }.</w:t>
       </w:r>
       <w:r>
         <w:br/>
@@ -2116,15 +1848,7 @@
         </w:rPr>
       </w:pPr>
       <w:r>
-        <w:t xml:space="preserve">Find the interquartile range of this set of numbers: </w:t>
-      </w:r>
-      <w:proofErr w:type="gramStart"/>
-      <w:r>
-        <w:t>{ 4</w:t>
-      </w:r>
-      <w:proofErr w:type="gramEnd"/>
-      <w:r>
-        <w:t>, 5, 8, 8, 8, 10, 10, 13, 15, 17, 23 }.</w:t>
+        <w:t>Find the interquartile range of this set of numbers: { 4, 5, 8, 8, 8, 10, 10, 13, 15, 17, 23 }.</w:t>
       </w:r>
       <w:r>
         <w:br/>
@@ -2154,43 +1878,11 @@
         </w:rPr>
       </w:pPr>
       <w:r>
-        <w:t xml:space="preserve">For the first </w:t>
-      </w:r>
-      <w:proofErr w:type="spellStart"/>
-      <w:r>
-        <w:t>fourd</w:t>
-      </w:r>
-      <w:proofErr w:type="spellEnd"/>
-      <w:r>
-        <w:t xml:space="preserve"> days of a five-day vacation, the mean temperature was 80 degrees. What must be the </w:t>
-      </w:r>
-      <w:proofErr w:type="spellStart"/>
-      <w:r>
-        <w:t>terperature</w:t>
-      </w:r>
-      <w:proofErr w:type="spellEnd"/>
-      <w:r>
-        <w:t xml:space="preserve"> be on the fifth day </w:t>
-      </w:r>
-      <w:proofErr w:type="gramStart"/>
-      <w:r>
-        <w:t>in order for</w:t>
-      </w:r>
-      <w:proofErr w:type="gramEnd"/>
-      <w:r>
-        <w:t xml:space="preserve"> the man temperature to be 82 degrees?</w:t>
+        <w:t>For the first fourd days of a five-day vacation, the mean temperature was 80 degrees. What must be the terperature be on the fifth day in order for the man temperature to be 82 degrees?</w:t>
       </w:r>
       <w:r>
         <w:br/>
-        <w:t>(4*</w:t>
-      </w:r>
-      <w:proofErr w:type="gramStart"/>
-      <w:r>
-        <w:t>80)+</w:t>
-      </w:r>
-      <w:proofErr w:type="gramEnd"/>
-      <w:r>
-        <w:t>x)/5 = 82</w:t>
+        <w:t>(4*80)+x)/5 = 82</w:t>
       </w:r>
       <w:r>
         <w:br/>
@@ -2232,28 +1924,8 @@
       </w:r>
       <w:r>
         <w:br/>
-      </w:r>
-      <w:proofErr w:type="gramStart"/>
-      <w:r>
-        <w:t>{ 1</w:t>
-      </w:r>
-      <w:proofErr w:type="gramEnd"/>
-      <w:r>
-        <w:t xml:space="preserve">, </w:t>
-      </w:r>
-      <w:proofErr w:type="gramStart"/>
-      <w:r>
-        <w:t>3,</w:t>
-      </w:r>
-      <w:proofErr w:type="gramEnd"/>
-      <w:r>
-        <w:t xml:space="preserve"> 4, 4, 5, 8, 9, </w:t>
-      </w:r>
-      <w:proofErr w:type="gramStart"/>
-      <w:r>
-        <w:t>12 }</w:t>
-      </w:r>
-      <w:proofErr w:type="gramEnd"/>
+        <w:t>{ 1, 3, 4, 4, 5, 8, 9, 12 }</w:t>
+      </w:r>
       <w:r>
         <w:br/>
         <w:t>(4 + 5)/2 = 4.5</w:t>
@@ -2382,14 +2054,7 @@
       </w:r>
       <w:r>
         <w:br/>
-      </w:r>
-      <w:proofErr w:type="spellStart"/>
-      <w:r>
-        <w:t>x</w:t>
-      </w:r>
-      <w:proofErr w:type="spellEnd"/>
-      <w:r>
-        <w:t xml:space="preserve"> + 157 = 9(20) = 180</w:t>
+        <w:t>x + 157 = 9(20) = 180</w:t>
       </w:r>
       <w:r>
         <w:br/>
@@ -2416,15 +2081,7 @@
         </w:rPr>
       </w:pPr>
       <w:r>
-        <w:t xml:space="preserve">Two basketball </w:t>
-      </w:r>
-      <w:proofErr w:type="gramStart"/>
-      <w:r>
-        <w:t>teams each have</w:t>
-      </w:r>
-      <w:proofErr w:type="gramEnd"/>
-      <w:r>
-        <w:t xml:space="preserve"> a mean height of 6 feet and a median height of 6 feet, but the interquartile range of the first team is much greater than the interquartile range of the second team. How can this be? Explain.</w:t>
+        <w:t>Two basketball teams each have a mean height of 6 feet and a median height of 6 feet, but the interquartile range of the first team is much greater than the interquartile range of the second team. How can this be? Explain.</w:t>
       </w:r>
       <w:r>
         <w:br/>
@@ -2448,21 +2105,8 @@
           <w:numId w:val="115"/>
         </w:numPr>
       </w:pPr>
-      <w:proofErr w:type="spellStart"/>
-      <w:r>
-        <w:t>Zabra</w:t>
-      </w:r>
-      <w:proofErr w:type="spellEnd"/>
-      <w:r>
-        <w:t xml:space="preserve"> says that </w:t>
-      </w:r>
-      <w:proofErr w:type="gramStart"/>
-      <w:r>
-        <w:t>on</w:t>
-      </w:r>
-      <w:proofErr w:type="gramEnd"/>
-      <w:r>
-        <w:t xml:space="preserve"> five tests she has a mode of 81 but a mean and median of 90. How is this possible?</w:t>
+      <w:r>
+        <w:t>Zabra says that on five tests she has a mode of 81 but a mean and median of 90. How is this possible?</w:t>
       </w:r>
       <w:r>
         <w:br/>
@@ -2475,39 +2119,7 @@
           <w:b/>
           <w:bCs/>
         </w:rPr>
-        <w:t xml:space="preserve">The mode represents the most “popular” number, so </w:t>
-      </w:r>
-      <w:proofErr w:type="spellStart"/>
-      <w:r>
-        <w:rPr>
-          <w:b/>
-          <w:bCs/>
-        </w:rPr>
-        <w:t>Zabra</w:t>
-      </w:r>
-      <w:proofErr w:type="spellEnd"/>
-      <w:r>
-        <w:rPr>
-          <w:b/>
-          <w:bCs/>
-        </w:rPr>
-        <w:t xml:space="preserve"> </w:t>
-      </w:r>
-      <w:proofErr w:type="spellStart"/>
-      <w:r>
-        <w:rPr>
-          <w:b/>
-          <w:bCs/>
-        </w:rPr>
-        <w:t>coud</w:t>
-      </w:r>
-      <w:proofErr w:type="spellEnd"/>
-      <w:r>
-        <w:rPr>
-          <w:b/>
-          <w:bCs/>
-        </w:rPr>
-        <w:t xml:space="preserve"> have scored an 81 on two tests, and that would be the most popular number.</w:t>
+        <w:t>The mode represents the most “popular” number, so Zabra coud have scored an 81 on two tests, and that would be the most popular number.</w:t>
       </w:r>
       <w:r>
         <w:br/>
@@ -2850,23 +2462,7 @@
         <w:t>The same data set can be represented graphically with a histogram.</w:t>
       </w:r>
       <w:r>
-        <w:t xml:space="preserve"> In a histogram, the data </w:t>
-      </w:r>
-      <w:proofErr w:type="gramStart"/>
-      <w:r>
-        <w:t>are</w:t>
-      </w:r>
-      <w:proofErr w:type="gramEnd"/>
-      <w:r>
-        <w:t xml:space="preserve"> represented by rectangles. Unlike a bar graph, in a histogram there are </w:t>
-      </w:r>
-      <w:proofErr w:type="gramStart"/>
-      <w:r>
-        <w:t>not</w:t>
-      </w:r>
-      <w:proofErr w:type="gramEnd"/>
-      <w:r>
-        <w:t xml:space="preserve"> spaces between bars representing the two 76s and the bar representing the three 77s.</w:t>
+        <w:t xml:space="preserve"> In a histogram, the data are represented by rectangles. Unlike a bar graph, in a histogram there are not spaces between bars representing the two 76s and the bar representing the three 77s.</w:t>
       </w:r>
     </w:p>
     <w:p>
@@ -3172,15 +2768,7 @@
         </w:rPr>
       </w:pPr>
       <w:r>
-        <w:t xml:space="preserve">What is the </w:t>
-      </w:r>
-      <w:proofErr w:type="gramStart"/>
-      <w:r>
-        <w:t>mean</w:t>
-      </w:r>
-      <w:proofErr w:type="gramEnd"/>
-      <w:r>
-        <w:t xml:space="preserve"> of the data in this dot plot, rounded to the nearest hundredth?</w:t>
+        <w:t>What is the mean of the data in this dot plot, rounded to the nearest hundredth?</w:t>
       </w:r>
       <w:r>
         <w:br/>
@@ -3386,8 +2974,527 @@
         <w:t>(2)</w:t>
       </w:r>
     </w:p>
-    <w:p/>
-    <w:p/>
+    <w:p>
+      <w:pPr>
+        <w:pStyle w:val="ListParagraph"/>
+        <w:numPr>
+          <w:ilvl w:val="0"/>
+          <w:numId w:val="116"/>
+        </w:numPr>
+      </w:pPr>
+      <w:r>
+        <w:rPr>
+          <w:i/>
+          <w:iCs/>
+        </w:rPr>
+        <w:br w:type="column"/>
+      </w:r>
+      <w:r>
+        <w:rPr>
+          <w:i/>
+          <w:iCs/>
+        </w:rPr>
+        <w:lastRenderedPageBreak/>
+        <w:t>Show how you arrived at your answers</w:t>
+      </w:r>
+      <w:r>
+        <w:t>.</w:t>
+      </w:r>
+    </w:p>
+    <w:p>
+      <w:pPr>
+        <w:pStyle w:val="ListParagraph"/>
+        <w:numPr>
+          <w:ilvl w:val="0"/>
+          <w:numId w:val="118"/>
+        </w:numPr>
+      </w:pPr>
+      <w:r>
+        <w:t>Create a dot plot for the following set:</w:t>
+      </w:r>
+      <w:r>
+        <w:br/>
+        <w:t>5,5,6,7,7,7,8,8,10,10,12,13,14,14,14,14</w:t>
+      </w:r>
+      <w:r>
+        <w:br/>
+      </w:r>
+      <w:r>
+        <w:rPr>
+          <w:noProof/>
+        </w:rPr>
+        <w:drawing>
+          <wp:inline distT="0" distB="0" distL="0" distR="0" wp14:anchorId="527D79A9" wp14:editId="7BE3D2CB">
+            <wp:extent cx="960120" cy="1307592"/>
+            <wp:effectExtent l="0" t="0" r="0" b="6985"/>
+            <wp:docPr id="822469657" name="Picture 1" descr="A screenshot of a table&#10;&#10;AI-generated content may be incorrect."/>
+            <wp:cNvGraphicFramePr>
+              <a:graphicFrameLocks xmlns:a="http://schemas.openxmlformats.org/drawingml/2006/main" noChangeAspect="1"/>
+            </wp:cNvGraphicFramePr>
+            <a:graphic xmlns:a="http://schemas.openxmlformats.org/drawingml/2006/main">
+              <a:graphicData uri="http://schemas.openxmlformats.org/drawingml/2006/picture">
+                <pic:pic xmlns:pic="http://schemas.openxmlformats.org/drawingml/2006/picture">
+                  <pic:nvPicPr>
+                    <pic:cNvPr id="822469657" name="Picture 1" descr="A screenshot of a table&#10;&#10;AI-generated content may be incorrect."/>
+                    <pic:cNvPicPr/>
+                  </pic:nvPicPr>
+                  <pic:blipFill>
+                    <a:blip r:embed="rId10"/>
+                    <a:stretch>
+                      <a:fillRect/>
+                    </a:stretch>
+                  </pic:blipFill>
+                  <pic:spPr>
+                    <a:xfrm>
+                      <a:off x="0" y="0"/>
+                      <a:ext cx="960120" cy="1307592"/>
+                    </a:xfrm>
+                    <a:prstGeom prst="rect">
+                      <a:avLst/>
+                    </a:prstGeom>
+                  </pic:spPr>
+                </pic:pic>
+              </a:graphicData>
+            </a:graphic>
+          </wp:inline>
+        </w:drawing>
+      </w:r>
+      <w:r>
+        <w:br/>
+      </w:r>
+      <w:r>
+        <w:rPr>
+          <w:noProof/>
+        </w:rPr>
+        <w:drawing>
+          <wp:inline distT="0" distB="0" distL="0" distR="0" wp14:anchorId="60A32DFD" wp14:editId="3CC8B9E7">
+            <wp:extent cx="2203704" cy="1325880"/>
+            <wp:effectExtent l="0" t="0" r="6350" b="7620"/>
+            <wp:docPr id="1729250570" name="Picture 2"/>
+            <wp:cNvGraphicFramePr>
+              <a:graphicFrameLocks xmlns:a="http://schemas.openxmlformats.org/drawingml/2006/main" noChangeAspect="1"/>
+            </wp:cNvGraphicFramePr>
+            <a:graphic xmlns:a="http://schemas.openxmlformats.org/drawingml/2006/main">
+              <a:graphicData uri="http://schemas.openxmlformats.org/drawingml/2006/picture">
+                <pic:pic xmlns:pic="http://schemas.openxmlformats.org/drawingml/2006/picture">
+                  <pic:nvPicPr>
+                    <pic:cNvPr id="0" name="Picture 2"/>
+                    <pic:cNvPicPr>
+                      <a:picLocks noChangeAspect="1" noChangeArrowheads="1"/>
+                    </pic:cNvPicPr>
+                  </pic:nvPicPr>
+                  <pic:blipFill>
+                    <a:blip r:embed="rId11">
+                      <a:extLst>
+                        <a:ext uri="{28A0092B-C50C-407E-A947-70E740481C1C}">
+                          <a14:useLocalDpi xmlns:a14="http://schemas.microsoft.com/office/drawing/2010/main" val="0"/>
+                        </a:ext>
+                      </a:extLst>
+                    </a:blip>
+                    <a:srcRect/>
+                    <a:stretch>
+                      <a:fillRect/>
+                    </a:stretch>
+                  </pic:blipFill>
+                  <pic:spPr bwMode="auto">
+                    <a:xfrm>
+                      <a:off x="0" y="0"/>
+                      <a:ext cx="2203704" cy="1325880"/>
+                    </a:xfrm>
+                    <a:prstGeom prst="rect">
+                      <a:avLst/>
+                    </a:prstGeom>
+                    <a:noFill/>
+                    <a:ln>
+                      <a:noFill/>
+                    </a:ln>
+                  </pic:spPr>
+                </pic:pic>
+              </a:graphicData>
+            </a:graphic>
+          </wp:inline>
+        </w:drawing>
+      </w:r>
+    </w:p>
+    <w:p>
+      <w:pPr>
+        <w:pStyle w:val="ListParagraph"/>
+        <w:numPr>
+          <w:ilvl w:val="0"/>
+          <w:numId w:val="118"/>
+        </w:numPr>
+      </w:pPr>
+      <w:r>
+        <w:t>Create a box plot for the following set.</w:t>
+      </w:r>
+      <w:r>
+        <w:br/>
+        <w:t>20,12,4,8,4,8,12,17,2,12,9,3,2,6,15</w:t>
+      </w:r>
+      <w:r>
+        <w:br/>
+        <w:t>Average: 8.9, Median: 8, Mode: 12</w:t>
+      </w:r>
+      <w:r>
+        <w:br/>
+      </w:r>
+      <w:r>
+        <w:rPr>
+          <w:noProof/>
+        </w:rPr>
+        <w:drawing>
+          <wp:inline distT="0" distB="0" distL="0" distR="0" wp14:anchorId="4DAA704B" wp14:editId="78C43146">
+            <wp:extent cx="923544" cy="2002536"/>
+            <wp:effectExtent l="0" t="0" r="0" b="0"/>
+            <wp:docPr id="1953906068" name="Picture 1" descr="A screenshot of a table&#10;&#10;AI-generated content may be incorrect."/>
+            <wp:cNvGraphicFramePr>
+              <a:graphicFrameLocks xmlns:a="http://schemas.openxmlformats.org/drawingml/2006/main" noChangeAspect="1"/>
+            </wp:cNvGraphicFramePr>
+            <a:graphic xmlns:a="http://schemas.openxmlformats.org/drawingml/2006/main">
+              <a:graphicData uri="http://schemas.openxmlformats.org/drawingml/2006/picture">
+                <pic:pic xmlns:pic="http://schemas.openxmlformats.org/drawingml/2006/picture">
+                  <pic:nvPicPr>
+                    <pic:cNvPr id="1953906068" name="Picture 1" descr="A screenshot of a table&#10;&#10;AI-generated content may be incorrect."/>
+                    <pic:cNvPicPr/>
+                  </pic:nvPicPr>
+                  <pic:blipFill>
+                    <a:blip r:embed="rId12"/>
+                    <a:stretch>
+                      <a:fillRect/>
+                    </a:stretch>
+                  </pic:blipFill>
+                  <pic:spPr>
+                    <a:xfrm>
+                      <a:off x="0" y="0"/>
+                      <a:ext cx="923544" cy="2002536"/>
+                    </a:xfrm>
+                    <a:prstGeom prst="rect">
+                      <a:avLst/>
+                    </a:prstGeom>
+                  </pic:spPr>
+                </pic:pic>
+              </a:graphicData>
+            </a:graphic>
+          </wp:inline>
+        </w:drawing>
+      </w:r>
+      <w:r>
+        <w:br/>
+      </w:r>
+      <w:r>
+        <w:br/>
+      </w:r>
+      <w:r>
+        <w:rPr>
+          <w:noProof/>
+        </w:rPr>
+        <w:drawing>
+          <wp:inline distT="0" distB="0" distL="0" distR="0" wp14:anchorId="1678D0C3" wp14:editId="62E02197">
+            <wp:extent cx="2212848" cy="1508760"/>
+            <wp:effectExtent l="0" t="0" r="0" b="0"/>
+            <wp:docPr id="1698052450" name="Picture 3"/>
+            <wp:cNvGraphicFramePr>
+              <a:graphicFrameLocks xmlns:a="http://schemas.openxmlformats.org/drawingml/2006/main" noChangeAspect="1"/>
+            </wp:cNvGraphicFramePr>
+            <a:graphic xmlns:a="http://schemas.openxmlformats.org/drawingml/2006/main">
+              <a:graphicData uri="http://schemas.openxmlformats.org/drawingml/2006/picture">
+                <pic:pic xmlns:pic="http://schemas.openxmlformats.org/drawingml/2006/picture">
+                  <pic:nvPicPr>
+                    <pic:cNvPr id="0" name="Picture 3"/>
+                    <pic:cNvPicPr>
+                      <a:picLocks noChangeAspect="1" noChangeArrowheads="1"/>
+                    </pic:cNvPicPr>
+                  </pic:nvPicPr>
+                  <pic:blipFill>
+                    <a:blip r:embed="rId13">
+                      <a:extLst>
+                        <a:ext uri="{28A0092B-C50C-407E-A947-70E740481C1C}">
+                          <a14:useLocalDpi xmlns:a14="http://schemas.microsoft.com/office/drawing/2010/main" val="0"/>
+                        </a:ext>
+                      </a:extLst>
+                    </a:blip>
+                    <a:srcRect/>
+                    <a:stretch>
+                      <a:fillRect/>
+                    </a:stretch>
+                  </pic:blipFill>
+                  <pic:spPr bwMode="auto">
+                    <a:xfrm>
+                      <a:off x="0" y="0"/>
+                      <a:ext cx="2212848" cy="1508760"/>
+                    </a:xfrm>
+                    <a:prstGeom prst="rect">
+                      <a:avLst/>
+                    </a:prstGeom>
+                    <a:noFill/>
+                    <a:ln>
+                      <a:noFill/>
+                    </a:ln>
+                  </pic:spPr>
+                </pic:pic>
+              </a:graphicData>
+            </a:graphic>
+          </wp:inline>
+        </w:drawing>
+      </w:r>
+    </w:p>
+    <w:p>
+      <w:pPr>
+        <w:pStyle w:val="ListParagraph"/>
+        <w:numPr>
+          <w:ilvl w:val="0"/>
+          <w:numId w:val="118"/>
+        </w:numPr>
+      </w:pPr>
+      <w:r>
+        <w:br w:type="column"/>
+      </w:r>
+      <w:r>
+        <w:t>Two basketball teams each have a mean height of 72 inches and a median height of 72 inches. The box plots for the two teams are below. How is it that two teams with the same mean and median can have such different box plots?</w:t>
+      </w:r>
+      <w:r>
+        <w:br/>
+      </w:r>
+      <w:r>
+        <w:br/>
+        <w:t>The first team has members that are closer to the mean of 72 inches, and the second team has players more widely distributed and farther from the mean of 72 inches.</w:t>
+      </w:r>
+      <w:r>
+        <w:br/>
+      </w:r>
+      <w:r>
+        <w:br/>
+        <w:t>The first team has a first quartile of 70 inches and third quartile of 73 inches.</w:t>
+      </w:r>
+      <w:r>
+        <w:br/>
+      </w:r>
+      <w:r>
+        <w:br/>
+        <w:t>The second team has a first quartile of 60 inches and third quartile of 80 inches.</w:t>
+      </w:r>
+    </w:p>
+    <w:p>
+      <w:pPr>
+        <w:pStyle w:val="ListParagraph"/>
+      </w:pPr>
+    </w:p>
+    <w:p>
+      <w:pPr>
+        <w:pStyle w:val="ListParagraph"/>
+        <w:numPr>
+          <w:ilvl w:val="0"/>
+          <w:numId w:val="118"/>
+        </w:numPr>
+      </w:pPr>
+      <w:r>
+        <w:t>The box plot below is based on 11 numbers. Find two different sets of data that would produce this plot.</w:t>
+      </w:r>
+      <w:r>
+        <w:br/>
+        <w:t>Range: 10 to 30, Median: 18</w:t>
+      </w:r>
+      <w:r>
+        <w:br/>
+        <w:t>10, 12, 14, 16, 17, 18, 22, 24, 26, 28, 30</w:t>
+      </w:r>
+      <w:r>
+        <w:br/>
+        <w:t>10, 11, 13, 15, 17, 18, 21, 23, 25, 27, 30</w:t>
+      </w:r>
+    </w:p>
+    <w:p>
+      <w:pPr>
+        <w:pStyle w:val="ListParagraph"/>
+      </w:pPr>
+    </w:p>
+    <w:p>
+      <w:pPr>
+        <w:pStyle w:val="ListParagraph"/>
+        <w:numPr>
+          <w:ilvl w:val="0"/>
+          <w:numId w:val="118"/>
+        </w:numPr>
+      </w:pPr>
+      <w:r>
+        <w:br w:type="column"/>
+      </w:r>
+      <w:r>
+        <w:lastRenderedPageBreak/>
+        <w:t>Make a histogram for this data set using 6 bars, each with a width of 5, using 0 to 5, including 5, but not 0, 5 to 10 including 10 but not 5, 10 to 15 including 15 but not 10, 15 to 20 including 15 but not 20, 20 to 25 including 25 but not 20, and 25 to 30 including 30 but not 25.</w:t>
+      </w:r>
+      <w:r>
+        <w:br/>
+      </w:r>
+      <w:r>
+        <w:br/>
+        <w:t xml:space="preserve">2, 2, 4, 6, 7, 7, 8, 8, 9, 11, 12, 12, 13, 16, 17, 17, 18, 18, 18, 19, 21, 21, 22, </w:t>
+      </w:r>
+      <w:r>
+        <w:t xml:space="preserve">22, 22, </w:t>
+      </w:r>
+      <w:r>
+        <w:t>23, 24, 28, 29, 29</w:t>
+      </w:r>
+      <w:r>
+        <w:br/>
+      </w:r>
+      <w:r>
+        <w:br/>
+      </w:r>
+      <w:r>
+        <w:rPr>
+          <w:noProof/>
+        </w:rPr>
+        <w:drawing>
+          <wp:inline distT="0" distB="0" distL="0" distR="0" wp14:anchorId="11D71D51" wp14:editId="3ADF386F">
+            <wp:extent cx="2322576" cy="1911096"/>
+            <wp:effectExtent l="0" t="0" r="1905" b="0"/>
+            <wp:docPr id="2002470415" name="Picture 1" descr="A graph with numbers and a bar&#10;&#10;AI-generated content may be incorrect."/>
+            <wp:cNvGraphicFramePr>
+              <a:graphicFrameLocks xmlns:a="http://schemas.openxmlformats.org/drawingml/2006/main" noChangeAspect="1"/>
+            </wp:cNvGraphicFramePr>
+            <a:graphic xmlns:a="http://schemas.openxmlformats.org/drawingml/2006/main">
+              <a:graphicData uri="http://schemas.openxmlformats.org/drawingml/2006/picture">
+                <pic:pic xmlns:pic="http://schemas.openxmlformats.org/drawingml/2006/picture">
+                  <pic:nvPicPr>
+                    <pic:cNvPr id="2002470415" name="Picture 1" descr="A graph with numbers and a bar&#10;&#10;AI-generated content may be incorrect."/>
+                    <pic:cNvPicPr/>
+                  </pic:nvPicPr>
+                  <pic:blipFill>
+                    <a:blip r:embed="rId14"/>
+                    <a:stretch>
+                      <a:fillRect/>
+                    </a:stretch>
+                  </pic:blipFill>
+                  <pic:spPr>
+                    <a:xfrm>
+                      <a:off x="0" y="0"/>
+                      <a:ext cx="2322576" cy="1911096"/>
+                    </a:xfrm>
+                    <a:prstGeom prst="rect">
+                      <a:avLst/>
+                    </a:prstGeom>
+                  </pic:spPr>
+                </pic:pic>
+              </a:graphicData>
+            </a:graphic>
+          </wp:inline>
+        </w:drawing>
+      </w:r>
+      <w:r>
+        <w:br/>
+      </w:r>
+      <w:r>
+        <w:br/>
+        <w:t>Using Microsoft Excel Analysis Pak add-in, using Data Analysis on Data tab, using Histogram</w:t>
+      </w:r>
+      <w:r>
+        <w:br/>
+      </w:r>
+      <w:r>
+        <w:br/>
+      </w:r>
+      <w:r>
+        <w:rPr>
+          <w:noProof/>
+        </w:rPr>
+        <w:drawing>
+          <wp:inline distT="0" distB="0" distL="0" distR="0" wp14:anchorId="729B7A92" wp14:editId="22FEA6C3">
+            <wp:extent cx="3201704" cy="2807208"/>
+            <wp:effectExtent l="0" t="0" r="0" b="0"/>
+            <wp:docPr id="1263401899" name="Picture 1" descr="A graph on a sheet of paper&#10;&#10;AI-generated content may be incorrect."/>
+            <wp:cNvGraphicFramePr>
+              <a:graphicFrameLocks xmlns:a="http://schemas.openxmlformats.org/drawingml/2006/main" noChangeAspect="1"/>
+            </wp:cNvGraphicFramePr>
+            <a:graphic xmlns:a="http://schemas.openxmlformats.org/drawingml/2006/main">
+              <a:graphicData uri="http://schemas.openxmlformats.org/drawingml/2006/picture">
+                <pic:pic xmlns:pic="http://schemas.openxmlformats.org/drawingml/2006/picture">
+                  <pic:nvPicPr>
+                    <pic:cNvPr id="1263401899" name="Picture 1" descr="A graph on a sheet of paper&#10;&#10;AI-generated content may be incorrect."/>
+                    <pic:cNvPicPr/>
+                  </pic:nvPicPr>
+                  <pic:blipFill>
+                    <a:blip r:embed="rId15"/>
+                    <a:stretch>
+                      <a:fillRect/>
+                    </a:stretch>
+                  </pic:blipFill>
+                  <pic:spPr>
+                    <a:xfrm>
+                      <a:off x="0" y="0"/>
+                      <a:ext cx="3201704" cy="2807208"/>
+                    </a:xfrm>
+                    <a:prstGeom prst="rect">
+                      <a:avLst/>
+                    </a:prstGeom>
+                  </pic:spPr>
+                </pic:pic>
+              </a:graphicData>
+            </a:graphic>
+          </wp:inline>
+        </w:drawing>
+      </w:r>
+      <w:r>
+        <w:br/>
+      </w:r>
+      <w:r>
+        <w:br/>
+      </w:r>
+      <w:r>
+        <w:rPr>
+          <w:noProof/>
+        </w:rPr>
+        <w:drawing>
+          <wp:inline distT="0" distB="0" distL="0" distR="0" wp14:anchorId="0DCC7B0A" wp14:editId="1CBC4C4D">
+            <wp:extent cx="2322576" cy="1399032"/>
+            <wp:effectExtent l="0" t="0" r="1905" b="0"/>
+            <wp:docPr id="840325569" name="Picture 4"/>
+            <wp:cNvGraphicFramePr>
+              <a:graphicFrameLocks xmlns:a="http://schemas.openxmlformats.org/drawingml/2006/main" noChangeAspect="1"/>
+            </wp:cNvGraphicFramePr>
+            <a:graphic xmlns:a="http://schemas.openxmlformats.org/drawingml/2006/main">
+              <a:graphicData uri="http://schemas.openxmlformats.org/drawingml/2006/picture">
+                <pic:pic xmlns:pic="http://schemas.openxmlformats.org/drawingml/2006/picture">
+                  <pic:nvPicPr>
+                    <pic:cNvPr id="0" name="Picture 4"/>
+                    <pic:cNvPicPr>
+                      <a:picLocks noChangeAspect="1" noChangeArrowheads="1"/>
+                    </pic:cNvPicPr>
+                  </pic:nvPicPr>
+                  <pic:blipFill>
+                    <a:blip r:embed="rId16">
+                      <a:extLst>
+                        <a:ext uri="{28A0092B-C50C-407E-A947-70E740481C1C}">
+                          <a14:useLocalDpi xmlns:a14="http://schemas.microsoft.com/office/drawing/2010/main" val="0"/>
+                        </a:ext>
+                      </a:extLst>
+                    </a:blip>
+                    <a:srcRect/>
+                    <a:stretch>
+                      <a:fillRect/>
+                    </a:stretch>
+                  </pic:blipFill>
+                  <pic:spPr bwMode="auto">
+                    <a:xfrm>
+                      <a:off x="0" y="0"/>
+                      <a:ext cx="2322576" cy="1399032"/>
+                    </a:xfrm>
+                    <a:prstGeom prst="rect">
+                      <a:avLst/>
+                    </a:prstGeom>
+                    <a:noFill/>
+                    <a:ln>
+                      <a:noFill/>
+                    </a:ln>
+                  </pic:spPr>
+                </pic:pic>
+              </a:graphicData>
+            </a:graphic>
+          </wp:inline>
+        </w:drawing>
+      </w:r>
+    </w:p>
     <w:sectPr>
       <w:type w:val="continuous"/>
       <w:pgSz w:w="12240" w:h="15840"/>
@@ -6964,6 +7071,95 @@
     </w:lvl>
   </w:abstractNum>
   <w:abstractNum w:abstractNumId="39" w15:restartNumberingAfterBreak="0">
+    <w:nsid w:val="306608B7"/>
+    <w:multiLevelType w:val="hybridMultilevel"/>
+    <w:tmpl w:val="E3329FC4"/>
+    <w:lvl w:ilvl="0" w:tplc="0409000F">
+      <w:start w:val="1"/>
+      <w:numFmt w:val="decimal"/>
+      <w:lvlText w:val="%1."/>
+      <w:lvlJc w:val="left"/>
+      <w:pPr>
+        <w:ind w:left="720" w:hanging="360"/>
+      </w:pPr>
+      <w:rPr>
+        <w:rFonts w:hint="default"/>
+      </w:rPr>
+    </w:lvl>
+    <w:lvl w:ilvl="1" w:tplc="04090019" w:tentative="1">
+      <w:start w:val="1"/>
+      <w:numFmt w:val="lowerLetter"/>
+      <w:lvlText w:val="%2."/>
+      <w:lvlJc w:val="left"/>
+      <w:pPr>
+        <w:ind w:left="1440" w:hanging="360"/>
+      </w:pPr>
+    </w:lvl>
+    <w:lvl w:ilvl="2" w:tplc="0409001B" w:tentative="1">
+      <w:start w:val="1"/>
+      <w:numFmt w:val="lowerRoman"/>
+      <w:lvlText w:val="%3."/>
+      <w:lvlJc w:val="right"/>
+      <w:pPr>
+        <w:ind w:left="2160" w:hanging="180"/>
+      </w:pPr>
+    </w:lvl>
+    <w:lvl w:ilvl="3" w:tplc="0409000F" w:tentative="1">
+      <w:start w:val="1"/>
+      <w:numFmt w:val="decimal"/>
+      <w:lvlText w:val="%4."/>
+      <w:lvlJc w:val="left"/>
+      <w:pPr>
+        <w:ind w:left="2880" w:hanging="360"/>
+      </w:pPr>
+    </w:lvl>
+    <w:lvl w:ilvl="4" w:tplc="04090019" w:tentative="1">
+      <w:start w:val="1"/>
+      <w:numFmt w:val="lowerLetter"/>
+      <w:lvlText w:val="%5."/>
+      <w:lvlJc w:val="left"/>
+      <w:pPr>
+        <w:ind w:left="3600" w:hanging="360"/>
+      </w:pPr>
+    </w:lvl>
+    <w:lvl w:ilvl="5" w:tplc="0409001B" w:tentative="1">
+      <w:start w:val="1"/>
+      <w:numFmt w:val="lowerRoman"/>
+      <w:lvlText w:val="%6."/>
+      <w:lvlJc w:val="right"/>
+      <w:pPr>
+        <w:ind w:left="4320" w:hanging="180"/>
+      </w:pPr>
+    </w:lvl>
+    <w:lvl w:ilvl="6" w:tplc="0409000F" w:tentative="1">
+      <w:start w:val="1"/>
+      <w:numFmt w:val="decimal"/>
+      <w:lvlText w:val="%7."/>
+      <w:lvlJc w:val="left"/>
+      <w:pPr>
+        <w:ind w:left="5040" w:hanging="360"/>
+      </w:pPr>
+    </w:lvl>
+    <w:lvl w:ilvl="7" w:tplc="04090019" w:tentative="1">
+      <w:start w:val="1"/>
+      <w:numFmt w:val="lowerLetter"/>
+      <w:lvlText w:val="%8."/>
+      <w:lvlJc w:val="left"/>
+      <w:pPr>
+        <w:ind w:left="5760" w:hanging="360"/>
+      </w:pPr>
+    </w:lvl>
+    <w:lvl w:ilvl="8" w:tplc="0409001B" w:tentative="1">
+      <w:start w:val="1"/>
+      <w:numFmt w:val="lowerRoman"/>
+      <w:lvlText w:val="%9."/>
+      <w:lvlJc w:val="right"/>
+      <w:pPr>
+        <w:ind w:left="6480" w:hanging="180"/>
+      </w:pPr>
+    </w:lvl>
+  </w:abstractNum>
+  <w:abstractNum w:abstractNumId="40" w15:restartNumberingAfterBreak="0">
     <w:nsid w:val="32052917"/>
     <w:multiLevelType w:val="hybridMultilevel"/>
     <w:tmpl w:val="7322407C"/>
@@ -7052,7 +7248,7 @@
       </w:pPr>
     </w:lvl>
   </w:abstractNum>
-  <w:abstractNum w:abstractNumId="40" w15:restartNumberingAfterBreak="0">
+  <w:abstractNum w:abstractNumId="41" w15:restartNumberingAfterBreak="0">
     <w:nsid w:val="35610938"/>
     <w:multiLevelType w:val="hybridMultilevel"/>
     <w:tmpl w:val="F2FEA70A"/>
@@ -7141,7 +7337,7 @@
       </w:pPr>
     </w:lvl>
   </w:abstractNum>
-  <w:abstractNum w:abstractNumId="41" w15:restartNumberingAfterBreak="0">
+  <w:abstractNum w:abstractNumId="42" w15:restartNumberingAfterBreak="0">
     <w:nsid w:val="39E551FA"/>
     <w:multiLevelType w:val="multilevel"/>
     <w:tmpl w:val="3DF6519C"/>
@@ -7258,7 +7454,7 @@
       </w:pPr>
     </w:lvl>
   </w:abstractNum>
-  <w:abstractNum w:abstractNumId="42" w15:restartNumberingAfterBreak="0">
+  <w:abstractNum w:abstractNumId="43" w15:restartNumberingAfterBreak="0">
     <w:nsid w:val="3A411680"/>
     <w:multiLevelType w:val="hybridMultilevel"/>
     <w:tmpl w:val="2C6699C6"/>
@@ -7349,7 +7545,7 @@
       </w:pPr>
     </w:lvl>
   </w:abstractNum>
-  <w:abstractNum w:abstractNumId="43" w15:restartNumberingAfterBreak="0">
+  <w:abstractNum w:abstractNumId="44" w15:restartNumberingAfterBreak="0">
     <w:nsid w:val="3AD00A68"/>
     <w:multiLevelType w:val="hybridMultilevel"/>
     <w:tmpl w:val="3D52061A"/>
@@ -7438,7 +7634,7 @@
       </w:pPr>
     </w:lvl>
   </w:abstractNum>
-  <w:abstractNum w:abstractNumId="44" w15:restartNumberingAfterBreak="0">
+  <w:abstractNum w:abstractNumId="45" w15:restartNumberingAfterBreak="0">
     <w:nsid w:val="3AF17C48"/>
     <w:multiLevelType w:val="hybridMultilevel"/>
     <w:tmpl w:val="6E1A496E"/>
@@ -7527,7 +7723,7 @@
       </w:pPr>
     </w:lvl>
   </w:abstractNum>
-  <w:abstractNum w:abstractNumId="45" w15:restartNumberingAfterBreak="0">
+  <w:abstractNum w:abstractNumId="46" w15:restartNumberingAfterBreak="0">
     <w:nsid w:val="3BD47B9D"/>
     <w:multiLevelType w:val="hybridMultilevel"/>
     <w:tmpl w:val="AEE05742"/>
@@ -7616,7 +7812,7 @@
       </w:pPr>
     </w:lvl>
   </w:abstractNum>
-  <w:abstractNum w:abstractNumId="46" w15:restartNumberingAfterBreak="0">
+  <w:abstractNum w:abstractNumId="47" w15:restartNumberingAfterBreak="0">
     <w:nsid w:val="3CC75517"/>
     <w:multiLevelType w:val="hybridMultilevel"/>
     <w:tmpl w:val="ABBE29D8"/>
@@ -7705,7 +7901,7 @@
       </w:pPr>
     </w:lvl>
   </w:abstractNum>
-  <w:abstractNum w:abstractNumId="47" w15:restartNumberingAfterBreak="0">
+  <w:abstractNum w:abstractNumId="48" w15:restartNumberingAfterBreak="0">
     <w:nsid w:val="3DD6693D"/>
     <w:multiLevelType w:val="hybridMultilevel"/>
     <w:tmpl w:val="7E54EBF6"/>
@@ -7794,7 +7990,7 @@
       </w:pPr>
     </w:lvl>
   </w:abstractNum>
-  <w:abstractNum w:abstractNumId="48" w15:restartNumberingAfterBreak="0">
+  <w:abstractNum w:abstractNumId="49" w15:restartNumberingAfterBreak="0">
     <w:nsid w:val="3F81760F"/>
     <w:multiLevelType w:val="hybridMultilevel"/>
     <w:tmpl w:val="D1EAB02C"/>
@@ -7885,7 +8081,7 @@
       </w:pPr>
     </w:lvl>
   </w:abstractNum>
-  <w:abstractNum w:abstractNumId="49" w15:restartNumberingAfterBreak="0">
+  <w:abstractNum w:abstractNumId="50" w15:restartNumberingAfterBreak="0">
     <w:nsid w:val="40415072"/>
     <w:multiLevelType w:val="hybridMultilevel"/>
     <w:tmpl w:val="CC2C3296"/>
@@ -7974,7 +8170,7 @@
       </w:pPr>
     </w:lvl>
   </w:abstractNum>
-  <w:abstractNum w:abstractNumId="50" w15:restartNumberingAfterBreak="0">
+  <w:abstractNum w:abstractNumId="51" w15:restartNumberingAfterBreak="0">
     <w:nsid w:val="40E37E7C"/>
     <w:multiLevelType w:val="hybridMultilevel"/>
     <w:tmpl w:val="736C85AE"/>
@@ -8063,7 +8259,7 @@
       </w:pPr>
     </w:lvl>
   </w:abstractNum>
-  <w:abstractNum w:abstractNumId="51" w15:restartNumberingAfterBreak="0">
+  <w:abstractNum w:abstractNumId="52" w15:restartNumberingAfterBreak="0">
     <w:nsid w:val="42E16508"/>
     <w:multiLevelType w:val="hybridMultilevel"/>
     <w:tmpl w:val="16ECDA04"/>
@@ -8152,7 +8348,7 @@
       </w:pPr>
     </w:lvl>
   </w:abstractNum>
-  <w:abstractNum w:abstractNumId="52" w15:restartNumberingAfterBreak="0">
+  <w:abstractNum w:abstractNumId="53" w15:restartNumberingAfterBreak="0">
     <w:nsid w:val="43F262B9"/>
     <w:multiLevelType w:val="hybridMultilevel"/>
     <w:tmpl w:val="21FC3BAE"/>
@@ -8241,7 +8437,7 @@
       </w:pPr>
     </w:lvl>
   </w:abstractNum>
-  <w:abstractNum w:abstractNumId="53" w15:restartNumberingAfterBreak="0">
+  <w:abstractNum w:abstractNumId="54" w15:restartNumberingAfterBreak="0">
     <w:nsid w:val="44DF63BA"/>
     <w:multiLevelType w:val="hybridMultilevel"/>
     <w:tmpl w:val="1B864EDC"/>
@@ -8330,7 +8526,7 @@
       </w:pPr>
     </w:lvl>
   </w:abstractNum>
-  <w:abstractNum w:abstractNumId="54" w15:restartNumberingAfterBreak="0">
+  <w:abstractNum w:abstractNumId="55" w15:restartNumberingAfterBreak="0">
     <w:nsid w:val="45615CF3"/>
     <w:multiLevelType w:val="hybridMultilevel"/>
     <w:tmpl w:val="86840D6A"/>
@@ -8419,7 +8615,7 @@
       </w:pPr>
     </w:lvl>
   </w:abstractNum>
-  <w:abstractNum w:abstractNumId="55" w15:restartNumberingAfterBreak="0">
+  <w:abstractNum w:abstractNumId="56" w15:restartNumberingAfterBreak="0">
     <w:nsid w:val="46072C9B"/>
     <w:multiLevelType w:val="hybridMultilevel"/>
     <w:tmpl w:val="B57CC4A0"/>
@@ -8508,7 +8704,7 @@
       </w:pPr>
     </w:lvl>
   </w:abstractNum>
-  <w:abstractNum w:abstractNumId="56" w15:restartNumberingAfterBreak="0">
+  <w:abstractNum w:abstractNumId="57" w15:restartNumberingAfterBreak="0">
     <w:nsid w:val="46642FA4"/>
     <w:multiLevelType w:val="hybridMultilevel"/>
     <w:tmpl w:val="EE4C8742"/>
@@ -8597,7 +8793,7 @@
       </w:pPr>
     </w:lvl>
   </w:abstractNum>
-  <w:abstractNum w:abstractNumId="57" w15:restartNumberingAfterBreak="0">
+  <w:abstractNum w:abstractNumId="58" w15:restartNumberingAfterBreak="0">
     <w:nsid w:val="46863DEC"/>
     <w:multiLevelType w:val="hybridMultilevel"/>
     <w:tmpl w:val="FF9C9F36"/>
@@ -8686,7 +8882,7 @@
       </w:pPr>
     </w:lvl>
   </w:abstractNum>
-  <w:abstractNum w:abstractNumId="58" w15:restartNumberingAfterBreak="0">
+  <w:abstractNum w:abstractNumId="59" w15:restartNumberingAfterBreak="0">
     <w:nsid w:val="478C0B0F"/>
     <w:multiLevelType w:val="hybridMultilevel"/>
     <w:tmpl w:val="3D3698E6"/>
@@ -8775,7 +8971,7 @@
       </w:pPr>
     </w:lvl>
   </w:abstractNum>
-  <w:abstractNum w:abstractNumId="59" w15:restartNumberingAfterBreak="0">
+  <w:abstractNum w:abstractNumId="60" w15:restartNumberingAfterBreak="0">
     <w:nsid w:val="481108D8"/>
     <w:multiLevelType w:val="hybridMultilevel"/>
     <w:tmpl w:val="98905628"/>
@@ -8864,7 +9060,7 @@
       </w:pPr>
     </w:lvl>
   </w:abstractNum>
-  <w:abstractNum w:abstractNumId="60" w15:restartNumberingAfterBreak="0">
+  <w:abstractNum w:abstractNumId="61" w15:restartNumberingAfterBreak="0">
     <w:nsid w:val="483431B0"/>
     <w:multiLevelType w:val="hybridMultilevel"/>
     <w:tmpl w:val="93FEEFDA"/>
@@ -8953,7 +9149,7 @@
       </w:pPr>
     </w:lvl>
   </w:abstractNum>
-  <w:abstractNum w:abstractNumId="61" w15:restartNumberingAfterBreak="0">
+  <w:abstractNum w:abstractNumId="62" w15:restartNumberingAfterBreak="0">
     <w:nsid w:val="48A061B1"/>
     <w:multiLevelType w:val="hybridMultilevel"/>
     <w:tmpl w:val="0F08F8FA"/>
@@ -9042,7 +9238,7 @@
       </w:pPr>
     </w:lvl>
   </w:abstractNum>
-  <w:abstractNum w:abstractNumId="62" w15:restartNumberingAfterBreak="0">
+  <w:abstractNum w:abstractNumId="63" w15:restartNumberingAfterBreak="0">
     <w:nsid w:val="4A79369C"/>
     <w:multiLevelType w:val="hybridMultilevel"/>
     <w:tmpl w:val="0240989E"/>
@@ -9131,7 +9327,7 @@
       </w:pPr>
     </w:lvl>
   </w:abstractNum>
-  <w:abstractNum w:abstractNumId="63" w15:restartNumberingAfterBreak="0">
+  <w:abstractNum w:abstractNumId="64" w15:restartNumberingAfterBreak="0">
     <w:nsid w:val="4DDC2A89"/>
     <w:multiLevelType w:val="hybridMultilevel"/>
     <w:tmpl w:val="0DE6782E"/>
@@ -9220,7 +9416,7 @@
       </w:pPr>
     </w:lvl>
   </w:abstractNum>
-  <w:abstractNum w:abstractNumId="64" w15:restartNumberingAfterBreak="0">
+  <w:abstractNum w:abstractNumId="65" w15:restartNumberingAfterBreak="0">
     <w:nsid w:val="50603D11"/>
     <w:multiLevelType w:val="hybridMultilevel"/>
     <w:tmpl w:val="5C908BA8"/>
@@ -9309,7 +9505,7 @@
       </w:pPr>
     </w:lvl>
   </w:abstractNum>
-  <w:abstractNum w:abstractNumId="65" w15:restartNumberingAfterBreak="0">
+  <w:abstractNum w:abstractNumId="66" w15:restartNumberingAfterBreak="0">
     <w:nsid w:val="523B67BA"/>
     <w:multiLevelType w:val="hybridMultilevel"/>
     <w:tmpl w:val="E1041966"/>
@@ -9398,7 +9594,7 @@
       </w:pPr>
     </w:lvl>
   </w:abstractNum>
-  <w:abstractNum w:abstractNumId="66" w15:restartNumberingAfterBreak="0">
+  <w:abstractNum w:abstractNumId="67" w15:restartNumberingAfterBreak="0">
     <w:nsid w:val="536A5950"/>
     <w:multiLevelType w:val="hybridMultilevel"/>
     <w:tmpl w:val="C17AFC0A"/>
@@ -9487,7 +9683,7 @@
       </w:pPr>
     </w:lvl>
   </w:abstractNum>
-  <w:abstractNum w:abstractNumId="67" w15:restartNumberingAfterBreak="0">
+  <w:abstractNum w:abstractNumId="68" w15:restartNumberingAfterBreak="0">
     <w:nsid w:val="55393753"/>
     <w:multiLevelType w:val="hybridMultilevel"/>
     <w:tmpl w:val="6C1A97E0"/>
@@ -9576,7 +9772,7 @@
       </w:pPr>
     </w:lvl>
   </w:abstractNum>
-  <w:abstractNum w:abstractNumId="68" w15:restartNumberingAfterBreak="0">
+  <w:abstractNum w:abstractNumId="69" w15:restartNumberingAfterBreak="0">
     <w:nsid w:val="55A6798B"/>
     <w:multiLevelType w:val="multilevel"/>
     <w:tmpl w:val="D35268B0"/>
@@ -9697,7 +9893,7 @@
       </w:rPr>
     </w:lvl>
   </w:abstractNum>
-  <w:abstractNum w:abstractNumId="69" w15:restartNumberingAfterBreak="0">
+  <w:abstractNum w:abstractNumId="70" w15:restartNumberingAfterBreak="0">
     <w:nsid w:val="55E2772E"/>
     <w:multiLevelType w:val="hybridMultilevel"/>
     <w:tmpl w:val="FE9AF276"/>
@@ -9786,7 +9982,7 @@
       </w:pPr>
     </w:lvl>
   </w:abstractNum>
-  <w:abstractNum w:abstractNumId="70" w15:restartNumberingAfterBreak="0">
+  <w:abstractNum w:abstractNumId="71" w15:restartNumberingAfterBreak="0">
     <w:nsid w:val="564567B2"/>
     <w:multiLevelType w:val="hybridMultilevel"/>
     <w:tmpl w:val="B270EE0A"/>
@@ -9875,7 +10071,7 @@
       </w:pPr>
     </w:lvl>
   </w:abstractNum>
-  <w:abstractNum w:abstractNumId="71" w15:restartNumberingAfterBreak="0">
+  <w:abstractNum w:abstractNumId="72" w15:restartNumberingAfterBreak="0">
     <w:nsid w:val="56553BCD"/>
     <w:multiLevelType w:val="hybridMultilevel"/>
     <w:tmpl w:val="AD72932E"/>
@@ -9964,7 +10160,7 @@
       </w:pPr>
     </w:lvl>
   </w:abstractNum>
-  <w:abstractNum w:abstractNumId="72" w15:restartNumberingAfterBreak="0">
+  <w:abstractNum w:abstractNumId="73" w15:restartNumberingAfterBreak="0">
     <w:nsid w:val="56733D65"/>
     <w:multiLevelType w:val="hybridMultilevel"/>
     <w:tmpl w:val="6526CBA6"/>
@@ -10055,7 +10251,7 @@
       </w:pPr>
     </w:lvl>
   </w:abstractNum>
-  <w:abstractNum w:abstractNumId="73" w15:restartNumberingAfterBreak="0">
+  <w:abstractNum w:abstractNumId="74" w15:restartNumberingAfterBreak="0">
     <w:nsid w:val="5A930A5E"/>
     <w:multiLevelType w:val="hybridMultilevel"/>
     <w:tmpl w:val="E090B9A4"/>
@@ -10141,7 +10337,7 @@
       </w:pPr>
     </w:lvl>
   </w:abstractNum>
-  <w:abstractNum w:abstractNumId="74" w15:restartNumberingAfterBreak="0">
+  <w:abstractNum w:abstractNumId="75" w15:restartNumberingAfterBreak="0">
     <w:nsid w:val="5C092144"/>
     <w:multiLevelType w:val="hybridMultilevel"/>
     <w:tmpl w:val="DBC4ADF2"/>
@@ -10227,7 +10423,7 @@
       </w:pPr>
     </w:lvl>
   </w:abstractNum>
-  <w:abstractNum w:abstractNumId="75" w15:restartNumberingAfterBreak="0">
+  <w:abstractNum w:abstractNumId="76" w15:restartNumberingAfterBreak="0">
     <w:nsid w:val="5C0A26FD"/>
     <w:multiLevelType w:val="multilevel"/>
     <w:tmpl w:val="BE10F182"/>
@@ -10348,7 +10544,7 @@
       </w:rPr>
     </w:lvl>
   </w:abstractNum>
-  <w:abstractNum w:abstractNumId="76" w15:restartNumberingAfterBreak="0">
+  <w:abstractNum w:abstractNumId="77" w15:restartNumberingAfterBreak="0">
     <w:nsid w:val="5DDC06FB"/>
     <w:multiLevelType w:val="hybridMultilevel"/>
     <w:tmpl w:val="01BCF9B4"/>
@@ -10437,7 +10633,7 @@
       </w:pPr>
     </w:lvl>
   </w:abstractNum>
-  <w:abstractNum w:abstractNumId="77" w15:restartNumberingAfterBreak="0">
+  <w:abstractNum w:abstractNumId="78" w15:restartNumberingAfterBreak="0">
     <w:nsid w:val="602A72D0"/>
     <w:multiLevelType w:val="hybridMultilevel"/>
     <w:tmpl w:val="369A0A78"/>
@@ -10526,7 +10722,7 @@
       </w:pPr>
     </w:lvl>
   </w:abstractNum>
-  <w:abstractNum w:abstractNumId="78" w15:restartNumberingAfterBreak="0">
+  <w:abstractNum w:abstractNumId="79" w15:restartNumberingAfterBreak="0">
     <w:nsid w:val="61FE06D2"/>
     <w:multiLevelType w:val="hybridMultilevel"/>
     <w:tmpl w:val="DABA9182"/>
@@ -10615,7 +10811,7 @@
       </w:pPr>
     </w:lvl>
   </w:abstractNum>
-  <w:abstractNum w:abstractNumId="79" w15:restartNumberingAfterBreak="0">
+  <w:abstractNum w:abstractNumId="80" w15:restartNumberingAfterBreak="0">
     <w:nsid w:val="657450EF"/>
     <w:multiLevelType w:val="hybridMultilevel"/>
     <w:tmpl w:val="6BB0BD0A"/>
@@ -10704,7 +10900,7 @@
       </w:pPr>
     </w:lvl>
   </w:abstractNum>
-  <w:abstractNum w:abstractNumId="80" w15:restartNumberingAfterBreak="0">
+  <w:abstractNum w:abstractNumId="81" w15:restartNumberingAfterBreak="0">
     <w:nsid w:val="66A401B8"/>
     <w:multiLevelType w:val="hybridMultilevel"/>
     <w:tmpl w:val="3F82EE06"/>
@@ -10793,7 +10989,7 @@
       </w:pPr>
     </w:lvl>
   </w:abstractNum>
-  <w:abstractNum w:abstractNumId="81" w15:restartNumberingAfterBreak="0">
+  <w:abstractNum w:abstractNumId="82" w15:restartNumberingAfterBreak="0">
     <w:nsid w:val="691228FC"/>
     <w:multiLevelType w:val="hybridMultilevel"/>
     <w:tmpl w:val="6BE24058"/>
@@ -10882,7 +11078,7 @@
       </w:pPr>
     </w:lvl>
   </w:abstractNum>
-  <w:abstractNum w:abstractNumId="82" w15:restartNumberingAfterBreak="0">
+  <w:abstractNum w:abstractNumId="83" w15:restartNumberingAfterBreak="0">
     <w:nsid w:val="6B600FE7"/>
     <w:multiLevelType w:val="hybridMultilevel"/>
     <w:tmpl w:val="D4DCBDEE"/>
@@ -10973,7 +11169,7 @@
       </w:pPr>
     </w:lvl>
   </w:abstractNum>
-  <w:abstractNum w:abstractNumId="83" w15:restartNumberingAfterBreak="0">
+  <w:abstractNum w:abstractNumId="84" w15:restartNumberingAfterBreak="0">
     <w:nsid w:val="6C4D1900"/>
     <w:multiLevelType w:val="hybridMultilevel"/>
     <w:tmpl w:val="2D7E9660"/>
@@ -11062,7 +11258,7 @@
       </w:pPr>
     </w:lvl>
   </w:abstractNum>
-  <w:abstractNum w:abstractNumId="84" w15:restartNumberingAfterBreak="0">
+  <w:abstractNum w:abstractNumId="85" w15:restartNumberingAfterBreak="0">
     <w:nsid w:val="6DE8237C"/>
     <w:multiLevelType w:val="hybridMultilevel"/>
     <w:tmpl w:val="60285DD8"/>
@@ -11151,7 +11347,7 @@
       </w:pPr>
     </w:lvl>
   </w:abstractNum>
-  <w:abstractNum w:abstractNumId="85" w15:restartNumberingAfterBreak="0">
+  <w:abstractNum w:abstractNumId="86" w15:restartNumberingAfterBreak="0">
     <w:nsid w:val="6F501202"/>
     <w:multiLevelType w:val="hybridMultilevel"/>
     <w:tmpl w:val="BFE682C2"/>
@@ -11240,7 +11436,7 @@
       </w:pPr>
     </w:lvl>
   </w:abstractNum>
-  <w:abstractNum w:abstractNumId="86" w15:restartNumberingAfterBreak="0">
+  <w:abstractNum w:abstractNumId="87" w15:restartNumberingAfterBreak="0">
     <w:nsid w:val="6FAE2998"/>
     <w:multiLevelType w:val="hybridMultilevel"/>
     <w:tmpl w:val="B2920DE6"/>
@@ -11329,7 +11525,7 @@
       </w:pPr>
     </w:lvl>
   </w:abstractNum>
-  <w:abstractNum w:abstractNumId="87" w15:restartNumberingAfterBreak="0">
+  <w:abstractNum w:abstractNumId="88" w15:restartNumberingAfterBreak="0">
     <w:nsid w:val="6FCC4394"/>
     <w:multiLevelType w:val="hybridMultilevel"/>
     <w:tmpl w:val="A4EA3158"/>
@@ -11418,7 +11614,7 @@
       </w:pPr>
     </w:lvl>
   </w:abstractNum>
-  <w:abstractNum w:abstractNumId="88" w15:restartNumberingAfterBreak="0">
+  <w:abstractNum w:abstractNumId="89" w15:restartNumberingAfterBreak="0">
     <w:nsid w:val="71313208"/>
     <w:multiLevelType w:val="hybridMultilevel"/>
     <w:tmpl w:val="2C5C4264"/>
@@ -11507,7 +11703,7 @@
       </w:pPr>
     </w:lvl>
   </w:abstractNum>
-  <w:abstractNum w:abstractNumId="89" w15:restartNumberingAfterBreak="0">
+  <w:abstractNum w:abstractNumId="90" w15:restartNumberingAfterBreak="0">
     <w:nsid w:val="731C57E5"/>
     <w:multiLevelType w:val="multilevel"/>
     <w:tmpl w:val="7B447906"/>
@@ -11628,7 +11824,7 @@
       </w:rPr>
     </w:lvl>
   </w:abstractNum>
-  <w:abstractNum w:abstractNumId="90" w15:restartNumberingAfterBreak="0">
+  <w:abstractNum w:abstractNumId="91" w15:restartNumberingAfterBreak="0">
     <w:nsid w:val="73CA633D"/>
     <w:multiLevelType w:val="hybridMultilevel"/>
     <w:tmpl w:val="B2C6DA1E"/>
@@ -11717,7 +11913,7 @@
       </w:pPr>
     </w:lvl>
   </w:abstractNum>
-  <w:abstractNum w:abstractNumId="91" w15:restartNumberingAfterBreak="0">
+  <w:abstractNum w:abstractNumId="92" w15:restartNumberingAfterBreak="0">
     <w:nsid w:val="750A4E5F"/>
     <w:multiLevelType w:val="hybridMultilevel"/>
     <w:tmpl w:val="D6BEB8D0"/>
@@ -11806,7 +12002,7 @@
       </w:pPr>
     </w:lvl>
   </w:abstractNum>
-  <w:abstractNum w:abstractNumId="92" w15:restartNumberingAfterBreak="0">
+  <w:abstractNum w:abstractNumId="93" w15:restartNumberingAfterBreak="0">
     <w:nsid w:val="76B71DD1"/>
     <w:multiLevelType w:val="hybridMultilevel"/>
     <w:tmpl w:val="9C1EB000"/>
@@ -11895,7 +12091,7 @@
       </w:pPr>
     </w:lvl>
   </w:abstractNum>
-  <w:abstractNum w:abstractNumId="93" w15:restartNumberingAfterBreak="0">
+  <w:abstractNum w:abstractNumId="94" w15:restartNumberingAfterBreak="0">
     <w:nsid w:val="77C46980"/>
     <w:multiLevelType w:val="hybridMultilevel"/>
     <w:tmpl w:val="0DE6782E"/>
@@ -11984,7 +12180,7 @@
       </w:pPr>
     </w:lvl>
   </w:abstractNum>
-  <w:abstractNum w:abstractNumId="94" w15:restartNumberingAfterBreak="0">
+  <w:abstractNum w:abstractNumId="95" w15:restartNumberingAfterBreak="0">
     <w:nsid w:val="7A58647C"/>
     <w:multiLevelType w:val="hybridMultilevel"/>
     <w:tmpl w:val="56325508"/>
@@ -12073,7 +12269,7 @@
       </w:pPr>
     </w:lvl>
   </w:abstractNum>
-  <w:abstractNum w:abstractNumId="95" w15:restartNumberingAfterBreak="0">
+  <w:abstractNum w:abstractNumId="96" w15:restartNumberingAfterBreak="0">
     <w:nsid w:val="7A5A1E66"/>
     <w:multiLevelType w:val="hybridMultilevel"/>
     <w:tmpl w:val="7B7842EC"/>
@@ -12162,7 +12358,7 @@
       </w:pPr>
     </w:lvl>
   </w:abstractNum>
-  <w:abstractNum w:abstractNumId="96" w15:restartNumberingAfterBreak="0">
+  <w:abstractNum w:abstractNumId="97" w15:restartNumberingAfterBreak="0">
     <w:nsid w:val="7AE15528"/>
     <w:multiLevelType w:val="hybridMultilevel"/>
     <w:tmpl w:val="F59AAF04"/>
@@ -12253,7 +12449,7 @@
       </w:pPr>
     </w:lvl>
   </w:abstractNum>
-  <w:abstractNum w:abstractNumId="97" w15:restartNumberingAfterBreak="0">
+  <w:abstractNum w:abstractNumId="98" w15:restartNumberingAfterBreak="0">
     <w:nsid w:val="7BB75F39"/>
     <w:multiLevelType w:val="hybridMultilevel"/>
     <w:tmpl w:val="10FE3B44"/>
@@ -12342,7 +12538,7 @@
       </w:pPr>
     </w:lvl>
   </w:abstractNum>
-  <w:abstractNum w:abstractNumId="98" w15:restartNumberingAfterBreak="0">
+  <w:abstractNum w:abstractNumId="99" w15:restartNumberingAfterBreak="0">
     <w:nsid w:val="7BBF0F1E"/>
     <w:multiLevelType w:val="multilevel"/>
     <w:tmpl w:val="4768D17A"/>
@@ -12491,7 +12687,7 @@
       </w:rPr>
     </w:lvl>
   </w:abstractNum>
-  <w:abstractNum w:abstractNumId="99" w15:restartNumberingAfterBreak="0">
+  <w:abstractNum w:abstractNumId="100" w15:restartNumberingAfterBreak="0">
     <w:nsid w:val="7BE25AC5"/>
     <w:multiLevelType w:val="hybridMultilevel"/>
     <w:tmpl w:val="E1449AE8"/>
@@ -12582,7 +12778,7 @@
       </w:pPr>
     </w:lvl>
   </w:abstractNum>
-  <w:abstractNum w:abstractNumId="100" w15:restartNumberingAfterBreak="0">
+  <w:abstractNum w:abstractNumId="101" w15:restartNumberingAfterBreak="0">
     <w:nsid w:val="7FA05FD2"/>
     <w:multiLevelType w:val="hybridMultilevel"/>
     <w:tmpl w:val="80C81604"/>
@@ -12671,7 +12867,7 @@
       </w:pPr>
     </w:lvl>
   </w:abstractNum>
-  <w:abstractNum w:abstractNumId="101" w15:restartNumberingAfterBreak="0">
+  <w:abstractNum w:abstractNumId="102" w15:restartNumberingAfterBreak="0">
     <w:nsid w:val="7FD60428"/>
     <w:multiLevelType w:val="hybridMultilevel"/>
     <w:tmpl w:val="F47A976E"/>
@@ -12767,7 +12963,7 @@
     <w:abstractNumId w:val="6"/>
   </w:num>
   <w:num w:numId="3" w16cid:durableId="1030951891">
-    <w:abstractNumId w:val="64"/>
+    <w:abstractNumId w:val="65"/>
   </w:num>
   <w:num w:numId="4" w16cid:durableId="281231831">
     <w:abstractNumId w:val="15"/>
@@ -12779,28 +12975,28 @@
     <w:abstractNumId w:val="4"/>
   </w:num>
   <w:num w:numId="7" w16cid:durableId="619413073">
-    <w:abstractNumId w:val="39"/>
+    <w:abstractNumId w:val="40"/>
   </w:num>
   <w:num w:numId="8" w16cid:durableId="1757020580">
-    <w:abstractNumId w:val="90"/>
+    <w:abstractNumId w:val="91"/>
   </w:num>
   <w:num w:numId="9" w16cid:durableId="207375291">
-    <w:abstractNumId w:val="93"/>
+    <w:abstractNumId w:val="94"/>
   </w:num>
   <w:num w:numId="10" w16cid:durableId="362873295">
-    <w:abstractNumId w:val="68"/>
+    <w:abstractNumId w:val="69"/>
   </w:num>
   <w:num w:numId="11" w16cid:durableId="11492151">
-    <w:abstractNumId w:val="63"/>
+    <w:abstractNumId w:val="64"/>
   </w:num>
   <w:num w:numId="12" w16cid:durableId="238053451">
-    <w:abstractNumId w:val="66"/>
+    <w:abstractNumId w:val="67"/>
   </w:num>
   <w:num w:numId="13" w16cid:durableId="1262566017">
-    <w:abstractNumId w:val="88"/>
+    <w:abstractNumId w:val="89"/>
   </w:num>
   <w:num w:numId="14" w16cid:durableId="1429232206">
-    <w:abstractNumId w:val="89"/>
+    <w:abstractNumId w:val="90"/>
   </w:num>
   <w:num w:numId="15" w16cid:durableId="267351934">
     <w:abstractNumId w:val="1"/>
@@ -12809,19 +13005,19 @@
     <w:abstractNumId w:val="14"/>
   </w:num>
   <w:num w:numId="17" w16cid:durableId="412161570">
-    <w:abstractNumId w:val="58"/>
+    <w:abstractNumId w:val="59"/>
   </w:num>
   <w:num w:numId="18" w16cid:durableId="307174898">
     <w:abstractNumId w:val="7"/>
   </w:num>
   <w:num w:numId="19" w16cid:durableId="443154894">
-    <w:abstractNumId w:val="65"/>
+    <w:abstractNumId w:val="66"/>
   </w:num>
   <w:num w:numId="20" w16cid:durableId="908228912">
-    <w:abstractNumId w:val="57"/>
+    <w:abstractNumId w:val="58"/>
   </w:num>
   <w:num w:numId="21" w16cid:durableId="973944934">
-    <w:abstractNumId w:val="86"/>
+    <w:abstractNumId w:val="87"/>
   </w:num>
   <w:num w:numId="22" w16cid:durableId="1843469038">
     <w:abstractNumId w:val="25"/>
@@ -12833,37 +13029,37 @@
     <w:abstractNumId w:val="35"/>
   </w:num>
   <w:num w:numId="25" w16cid:durableId="1541551869">
-    <w:abstractNumId w:val="42"/>
+    <w:abstractNumId w:val="43"/>
   </w:num>
   <w:num w:numId="26" w16cid:durableId="1944528243">
     <w:abstractNumId w:val="22"/>
   </w:num>
   <w:num w:numId="27" w16cid:durableId="1561329678">
-    <w:abstractNumId w:val="67"/>
+    <w:abstractNumId w:val="68"/>
   </w:num>
   <w:num w:numId="28" w16cid:durableId="754666643">
-    <w:abstractNumId w:val="69"/>
+    <w:abstractNumId w:val="70"/>
   </w:num>
   <w:num w:numId="29" w16cid:durableId="2012100127">
     <w:abstractNumId w:val="20"/>
   </w:num>
   <w:num w:numId="30" w16cid:durableId="548348388">
-    <w:abstractNumId w:val="49"/>
+    <w:abstractNumId w:val="50"/>
   </w:num>
   <w:num w:numId="31" w16cid:durableId="610865096">
-    <w:abstractNumId w:val="84"/>
+    <w:abstractNumId w:val="85"/>
   </w:num>
   <w:num w:numId="32" w16cid:durableId="388038687">
-    <w:abstractNumId w:val="99"/>
+    <w:abstractNumId w:val="100"/>
   </w:num>
   <w:num w:numId="33" w16cid:durableId="1377196231">
     <w:abstractNumId w:val="0"/>
   </w:num>
   <w:num w:numId="34" w16cid:durableId="1660965074">
-    <w:abstractNumId w:val="46"/>
+    <w:abstractNumId w:val="47"/>
   </w:num>
   <w:num w:numId="35" w16cid:durableId="722605231">
-    <w:abstractNumId w:val="70"/>
+    <w:abstractNumId w:val="71"/>
   </w:num>
   <w:num w:numId="36" w16cid:durableId="2019193403">
     <w:abstractNumId w:val="8"/>
@@ -12872,25 +13068,25 @@
     <w:abstractNumId w:val="29"/>
   </w:num>
   <w:num w:numId="38" w16cid:durableId="287131812">
-    <w:abstractNumId w:val="81"/>
+    <w:abstractNumId w:val="82"/>
   </w:num>
   <w:num w:numId="39" w16cid:durableId="486675214">
     <w:abstractNumId w:val="34"/>
   </w:num>
   <w:num w:numId="40" w16cid:durableId="758983635">
-    <w:abstractNumId w:val="53"/>
+    <w:abstractNumId w:val="54"/>
   </w:num>
   <w:num w:numId="41" w16cid:durableId="2047174361">
     <w:abstractNumId w:val="5"/>
   </w:num>
   <w:num w:numId="42" w16cid:durableId="1817334301">
-    <w:abstractNumId w:val="85"/>
+    <w:abstractNumId w:val="86"/>
   </w:num>
   <w:num w:numId="43" w16cid:durableId="1668090424">
-    <w:abstractNumId w:val="94"/>
+    <w:abstractNumId w:val="95"/>
   </w:num>
   <w:num w:numId="44" w16cid:durableId="709187225">
-    <w:abstractNumId w:val="95"/>
+    <w:abstractNumId w:val="96"/>
   </w:num>
   <w:num w:numId="45" w16cid:durableId="989359468">
     <w:abstractNumId w:val="9"/>
@@ -12899,16 +13095,16 @@
     <w:abstractNumId w:val="37"/>
   </w:num>
   <w:num w:numId="47" w16cid:durableId="1318144960">
-    <w:abstractNumId w:val="74"/>
+    <w:abstractNumId w:val="75"/>
   </w:num>
   <w:num w:numId="48" w16cid:durableId="1772429788">
-    <w:abstractNumId w:val="100"/>
+    <w:abstractNumId w:val="101"/>
   </w:num>
   <w:num w:numId="49" w16cid:durableId="1065032300">
-    <w:abstractNumId w:val="87"/>
+    <w:abstractNumId w:val="88"/>
   </w:num>
   <w:num w:numId="50" w16cid:durableId="2073040766">
-    <w:abstractNumId w:val="78"/>
+    <w:abstractNumId w:val="79"/>
   </w:num>
   <w:num w:numId="51" w16cid:durableId="107629475">
     <w:abstractNumId w:val="18"/>
@@ -12917,19 +13113,19 @@
     <w:abstractNumId w:val="30"/>
   </w:num>
   <w:num w:numId="53" w16cid:durableId="366107234">
-    <w:abstractNumId w:val="72"/>
+    <w:abstractNumId w:val="73"/>
   </w:num>
   <w:num w:numId="54" w16cid:durableId="2008557514">
     <w:abstractNumId w:val="33"/>
   </w:num>
   <w:num w:numId="55" w16cid:durableId="489564120">
-    <w:abstractNumId w:val="50"/>
+    <w:abstractNumId w:val="51"/>
   </w:num>
   <w:num w:numId="56" w16cid:durableId="406540941">
-    <w:abstractNumId w:val="79"/>
+    <w:abstractNumId w:val="80"/>
   </w:num>
   <w:num w:numId="57" w16cid:durableId="2096514699">
-    <w:abstractNumId w:val="52"/>
+    <w:abstractNumId w:val="53"/>
   </w:num>
   <w:num w:numId="58" w16cid:durableId="719479255">
     <w:abstractNumId w:val="36"/>
@@ -12938,19 +13134,19 @@
     <w:abstractNumId w:val="23"/>
   </w:num>
   <w:num w:numId="60" w16cid:durableId="796217350">
-    <w:abstractNumId w:val="59"/>
+    <w:abstractNumId w:val="60"/>
   </w:num>
   <w:num w:numId="61" w16cid:durableId="1916433285">
-    <w:abstractNumId w:val="62"/>
+    <w:abstractNumId w:val="63"/>
   </w:num>
   <w:num w:numId="62" w16cid:durableId="2117752793">
     <w:abstractNumId w:val="28"/>
   </w:num>
   <w:num w:numId="63" w16cid:durableId="1769034205">
-    <w:abstractNumId w:val="54"/>
+    <w:abstractNumId w:val="55"/>
   </w:num>
   <w:num w:numId="64" w16cid:durableId="1550148622">
-    <w:abstractNumId w:val="60"/>
+    <w:abstractNumId w:val="61"/>
   </w:num>
   <w:num w:numId="65" w16cid:durableId="376011792">
     <w:abstractNumId w:val="32"/>
@@ -12959,16 +13155,16 @@
     <w:abstractNumId w:val="38"/>
   </w:num>
   <w:num w:numId="67" w16cid:durableId="1756247649">
-    <w:abstractNumId w:val="75"/>
+    <w:abstractNumId w:val="76"/>
   </w:num>
   <w:num w:numId="68" w16cid:durableId="2115857085">
     <w:abstractNumId w:val="27"/>
   </w:num>
   <w:num w:numId="69" w16cid:durableId="2003463187">
-    <w:abstractNumId w:val="71"/>
+    <w:abstractNumId w:val="72"/>
   </w:num>
   <w:num w:numId="70" w16cid:durableId="1756856131">
-    <w:abstractNumId w:val="76"/>
+    <w:abstractNumId w:val="77"/>
   </w:num>
   <w:num w:numId="71" w16cid:durableId="1708799866">
     <w:abstractNumId w:val="24"/>
@@ -12977,13 +13173,13 @@
     <w:abstractNumId w:val="13"/>
   </w:num>
   <w:num w:numId="73" w16cid:durableId="209608502">
-    <w:abstractNumId w:val="55"/>
+    <w:abstractNumId w:val="56"/>
   </w:num>
   <w:num w:numId="74" w16cid:durableId="1133325184">
     <w:abstractNumId w:val="16"/>
   </w:num>
   <w:num w:numId="75" w16cid:durableId="825046445">
-    <w:abstractNumId w:val="101"/>
+    <w:abstractNumId w:val="102"/>
   </w:num>
   <w:num w:numId="76" w16cid:durableId="713818408">
     <w:abstractNumId w:val="26"/>
@@ -12992,55 +13188,55 @@
     <w:abstractNumId w:val="3"/>
   </w:num>
   <w:num w:numId="78" w16cid:durableId="724328861">
-    <w:abstractNumId w:val="96"/>
+    <w:abstractNumId w:val="97"/>
   </w:num>
   <w:num w:numId="79" w16cid:durableId="122310159">
+    <w:abstractNumId w:val="49"/>
+  </w:num>
+  <w:num w:numId="80" w16cid:durableId="240215414">
     <w:abstractNumId w:val="48"/>
   </w:num>
-  <w:num w:numId="80" w16cid:durableId="240215414">
-    <w:abstractNumId w:val="47"/>
+  <w:num w:numId="81" w16cid:durableId="1660772319">
+    <w:abstractNumId w:val="45"/>
   </w:num>
-  <w:num w:numId="81" w16cid:durableId="1660772319">
+  <w:num w:numId="82" w16cid:durableId="922033013">
     <w:abstractNumId w:val="44"/>
   </w:num>
-  <w:num w:numId="82" w16cid:durableId="922033013">
-    <w:abstractNumId w:val="43"/>
-  </w:num>
   <w:num w:numId="83" w16cid:durableId="1890726985">
-    <w:abstractNumId w:val="61"/>
+    <w:abstractNumId w:val="62"/>
   </w:num>
   <w:num w:numId="84" w16cid:durableId="478154991">
     <w:abstractNumId w:val="12"/>
   </w:num>
   <w:num w:numId="85" w16cid:durableId="765614234">
-    <w:abstractNumId w:val="80"/>
+    <w:abstractNumId w:val="81"/>
   </w:num>
   <w:num w:numId="86" w16cid:durableId="1565141740">
-    <w:abstractNumId w:val="91"/>
+    <w:abstractNumId w:val="92"/>
   </w:num>
   <w:num w:numId="87" w16cid:durableId="1090852646">
-    <w:abstractNumId w:val="51"/>
+    <w:abstractNumId w:val="52"/>
   </w:num>
   <w:num w:numId="88" w16cid:durableId="1647735050">
     <w:abstractNumId w:val="21"/>
   </w:num>
   <w:num w:numId="89" w16cid:durableId="662313682">
-    <w:abstractNumId w:val="97"/>
+    <w:abstractNumId w:val="98"/>
   </w:num>
   <w:num w:numId="90" w16cid:durableId="1949776416">
-    <w:abstractNumId w:val="77"/>
+    <w:abstractNumId w:val="78"/>
   </w:num>
   <w:num w:numId="91" w16cid:durableId="1197891229">
     <w:abstractNumId w:val="2"/>
   </w:num>
   <w:num w:numId="92" w16cid:durableId="1784029956">
-    <w:abstractNumId w:val="98"/>
+    <w:abstractNumId w:val="99"/>
   </w:num>
   <w:num w:numId="93" w16cid:durableId="807557047">
-    <w:abstractNumId w:val="41"/>
+    <w:abstractNumId w:val="42"/>
   </w:num>
   <w:num w:numId="94" w16cid:durableId="334652083">
-    <w:abstractNumId w:val="41"/>
+    <w:abstractNumId w:val="42"/>
     <w:lvlOverride w:ilvl="1">
       <w:lvl w:ilvl="1">
         <w:numFmt w:val="bullet"/>
@@ -13060,7 +13256,7 @@
     </w:lvlOverride>
   </w:num>
   <w:num w:numId="95" w16cid:durableId="1030256229">
-    <w:abstractNumId w:val="41"/>
+    <w:abstractNumId w:val="42"/>
     <w:lvlOverride w:ilvl="1">
       <w:lvl w:ilvl="1">
         <w:numFmt w:val="bullet"/>
@@ -13080,7 +13276,7 @@
     </w:lvlOverride>
   </w:num>
   <w:num w:numId="96" w16cid:durableId="1562130200">
-    <w:abstractNumId w:val="41"/>
+    <w:abstractNumId w:val="42"/>
     <w:lvlOverride w:ilvl="1">
       <w:lvl w:ilvl="1">
         <w:numFmt w:val="bullet"/>
@@ -13100,7 +13296,7 @@
     </w:lvlOverride>
   </w:num>
   <w:num w:numId="97" w16cid:durableId="1503471352">
-    <w:abstractNumId w:val="41"/>
+    <w:abstractNumId w:val="42"/>
     <w:lvlOverride w:ilvl="1">
       <w:lvl w:ilvl="1">
         <w:numFmt w:val="bullet"/>
@@ -13120,7 +13316,7 @@
     </w:lvlOverride>
   </w:num>
   <w:num w:numId="98" w16cid:durableId="787087812">
-    <w:abstractNumId w:val="41"/>
+    <w:abstractNumId w:val="42"/>
     <w:lvlOverride w:ilvl="1">
       <w:lvl w:ilvl="1">
         <w:numFmt w:val="bullet"/>
@@ -13140,7 +13336,7 @@
     </w:lvlOverride>
   </w:num>
   <w:num w:numId="99" w16cid:durableId="479157394">
-    <w:abstractNumId w:val="41"/>
+    <w:abstractNumId w:val="42"/>
     <w:lvlOverride w:ilvl="1">
       <w:lvl w:ilvl="1">
         <w:numFmt w:val="bullet"/>
@@ -13160,7 +13356,7 @@
     </w:lvlOverride>
   </w:num>
   <w:num w:numId="100" w16cid:durableId="410547963">
-    <w:abstractNumId w:val="41"/>
+    <w:abstractNumId w:val="42"/>
     <w:lvlOverride w:ilvl="1">
       <w:lvl w:ilvl="1">
         <w:numFmt w:val="bullet"/>
@@ -13180,7 +13376,7 @@
     </w:lvlOverride>
   </w:num>
   <w:num w:numId="101" w16cid:durableId="1185948796">
-    <w:abstractNumId w:val="41"/>
+    <w:abstractNumId w:val="42"/>
     <w:lvlOverride w:ilvl="1">
       <w:lvl w:ilvl="1">
         <w:numFmt w:val="bullet"/>
@@ -13200,7 +13396,7 @@
     </w:lvlOverride>
   </w:num>
   <w:num w:numId="102" w16cid:durableId="1488474957">
-    <w:abstractNumId w:val="41"/>
+    <w:abstractNumId w:val="42"/>
     <w:lvlOverride w:ilvl="1">
       <w:lvl w:ilvl="1">
         <w:numFmt w:val="bullet"/>
@@ -13220,7 +13416,7 @@
     </w:lvlOverride>
   </w:num>
   <w:num w:numId="103" w16cid:durableId="1695839564">
-    <w:abstractNumId w:val="41"/>
+    <w:abstractNumId w:val="42"/>
     <w:lvlOverride w:ilvl="1">
       <w:lvl w:ilvl="1">
         <w:numFmt w:val="bullet"/>
@@ -13240,7 +13436,7 @@
     </w:lvlOverride>
   </w:num>
   <w:num w:numId="104" w16cid:durableId="1622608465">
-    <w:abstractNumId w:val="41"/>
+    <w:abstractNumId w:val="42"/>
     <w:lvlOverride w:ilvl="1">
       <w:lvl w:ilvl="1">
         <w:numFmt w:val="bullet"/>
@@ -13260,7 +13456,7 @@
     </w:lvlOverride>
   </w:num>
   <w:num w:numId="105" w16cid:durableId="880747404">
-    <w:abstractNumId w:val="41"/>
+    <w:abstractNumId w:val="42"/>
     <w:lvlOverride w:ilvl="1">
       <w:lvl w:ilvl="1">
         <w:numFmt w:val="bullet"/>
@@ -13280,7 +13476,7 @@
     </w:lvlOverride>
   </w:num>
   <w:num w:numId="106" w16cid:durableId="764693548">
-    <w:abstractNumId w:val="41"/>
+    <w:abstractNumId w:val="42"/>
     <w:lvlOverride w:ilvl="1">
       <w:lvl w:ilvl="1">
         <w:numFmt w:val="bullet"/>
@@ -13300,7 +13496,7 @@
     </w:lvlOverride>
   </w:num>
   <w:num w:numId="107" w16cid:durableId="1940219056">
-    <w:abstractNumId w:val="41"/>
+    <w:abstractNumId w:val="42"/>
     <w:lvlOverride w:ilvl="1">
       <w:lvl w:ilvl="1">
         <w:numFmt w:val="bullet"/>
@@ -13320,7 +13516,7 @@
     </w:lvlOverride>
   </w:num>
   <w:num w:numId="108" w16cid:durableId="884827004">
-    <w:abstractNumId w:val="41"/>
+    <w:abstractNumId w:val="42"/>
     <w:lvlOverride w:ilvl="1">
       <w:lvl w:ilvl="1">
         <w:numFmt w:val="bullet"/>
@@ -13340,31 +13536,34 @@
     </w:lvlOverride>
   </w:num>
   <w:num w:numId="109" w16cid:durableId="1813712034">
-    <w:abstractNumId w:val="45"/>
+    <w:abstractNumId w:val="46"/>
   </w:num>
   <w:num w:numId="110" w16cid:durableId="1466503011">
-    <w:abstractNumId w:val="82"/>
+    <w:abstractNumId w:val="83"/>
   </w:num>
   <w:num w:numId="111" w16cid:durableId="1002664229">
-    <w:abstractNumId w:val="56"/>
+    <w:abstractNumId w:val="57"/>
   </w:num>
   <w:num w:numId="112" w16cid:durableId="19090138">
-    <w:abstractNumId w:val="73"/>
+    <w:abstractNumId w:val="74"/>
   </w:num>
   <w:num w:numId="113" w16cid:durableId="1148130785">
-    <w:abstractNumId w:val="83"/>
+    <w:abstractNumId w:val="84"/>
   </w:num>
   <w:num w:numId="114" w16cid:durableId="858206139">
-    <w:abstractNumId w:val="92"/>
+    <w:abstractNumId w:val="93"/>
   </w:num>
   <w:num w:numId="115" w16cid:durableId="1250188850">
-    <w:abstractNumId w:val="40"/>
+    <w:abstractNumId w:val="41"/>
   </w:num>
   <w:num w:numId="116" w16cid:durableId="2089955675">
     <w:abstractNumId w:val="17"/>
   </w:num>
   <w:num w:numId="117" w16cid:durableId="1772777156">
     <w:abstractNumId w:val="31"/>
+  </w:num>
+  <w:num w:numId="118" w16cid:durableId="1367485685">
+    <w:abstractNumId w:val="39"/>
   </w:num>
   <w:numIdMacAtCleanup w:val="6"/>
 </w:numbering>

</xml_diff>

<commit_message>
Algebra 1 - Chapter 13: Statistics - 13.2 Graphically Representing Data - Check Your Understanding of Section 13.2 - Improve Dot Plots
</commit_message>
<xml_diff>
--- a/Algebra-1/ch13/Albebra 1 - Chapter 13.docx
+++ b/Algebra-1/ch13/Albebra 1 - Chapter 13.docx
@@ -2442,6 +2442,1422 @@
         <w:t>, each piece of data is represented by a circle. When two data points represent the same value, they are stacked in a vertical line. With a dot plot, the mode can be easily determined. It is even possible to estimate the interquartile range from a dot plot.</w:t>
       </w:r>
     </w:p>
+    <w:tbl>
+      <w:tblPr>
+        <w:tblStyle w:val="TableGrid"/>
+        <w:tblW w:w="0" w:type="auto"/>
+        <w:tblBorders>
+          <w:top w:val="none" w:sz="0" w:space="0" w:color="auto"/>
+          <w:left w:val="none" w:sz="0" w:space="0" w:color="auto"/>
+          <w:bottom w:val="none" w:sz="0" w:space="0" w:color="auto"/>
+          <w:right w:val="none" w:sz="0" w:space="0" w:color="auto"/>
+          <w:insideH w:val="none" w:sz="0" w:space="0" w:color="auto"/>
+          <w:insideV w:val="none" w:sz="0" w:space="0" w:color="auto"/>
+        </w:tblBorders>
+        <w:tblCellMar>
+          <w:left w:w="0" w:type="dxa"/>
+          <w:right w:w="0" w:type="dxa"/>
+        </w:tblCellMar>
+        <w:tblLook w:val="04A0" w:firstRow="1" w:lastRow="0" w:firstColumn="1" w:lastColumn="0" w:noHBand="0" w:noVBand="1"/>
+      </w:tblPr>
+      <w:tblGrid>
+        <w:gridCol w:w="297"/>
+        <w:gridCol w:w="259"/>
+        <w:gridCol w:w="259"/>
+        <w:gridCol w:w="297"/>
+        <w:gridCol w:w="258"/>
+        <w:gridCol w:w="297"/>
+        <w:gridCol w:w="258"/>
+        <w:gridCol w:w="258"/>
+        <w:gridCol w:w="258"/>
+        <w:gridCol w:w="269"/>
+        <w:gridCol w:w="269"/>
+        <w:gridCol w:w="258"/>
+        <w:gridCol w:w="258"/>
+        <w:gridCol w:w="269"/>
+        <w:gridCol w:w="258"/>
+        <w:gridCol w:w="258"/>
+        <w:gridCol w:w="258"/>
+        <w:gridCol w:w="269"/>
+      </w:tblGrid>
+      <w:tr>
+        <w:tc>
+          <w:tcPr>
+            <w:tcW w:w="297" w:type="dxa"/>
+          </w:tcPr>
+          <w:p>
+            <w:pPr>
+              <w:jc w:val="center"/>
+              <w:rPr>
+                <w:color w:val="4C94D8" w:themeColor="text2" w:themeTint="80"/>
+              </w:rPr>
+            </w:pPr>
+          </w:p>
+        </w:tc>
+        <w:tc>
+          <w:tcPr>
+            <w:tcW w:w="259" w:type="dxa"/>
+          </w:tcPr>
+          <w:p>
+            <w:pPr>
+              <w:jc w:val="center"/>
+              <w:rPr>
+                <w:color w:val="4C94D8" w:themeColor="text2" w:themeTint="80"/>
+              </w:rPr>
+            </w:pPr>
+          </w:p>
+        </w:tc>
+        <w:tc>
+          <w:tcPr>
+            <w:tcW w:w="259" w:type="dxa"/>
+          </w:tcPr>
+          <w:p>
+            <w:pPr>
+              <w:jc w:val="center"/>
+              <w:rPr>
+                <w:color w:val="4C94D8" w:themeColor="text2" w:themeTint="80"/>
+              </w:rPr>
+            </w:pPr>
+          </w:p>
+        </w:tc>
+        <w:tc>
+          <w:tcPr>
+            <w:tcW w:w="297" w:type="dxa"/>
+          </w:tcPr>
+          <w:p>
+            <w:pPr>
+              <w:jc w:val="center"/>
+              <w:rPr>
+                <w:color w:val="4C94D8" w:themeColor="text2" w:themeTint="80"/>
+              </w:rPr>
+            </w:pPr>
+          </w:p>
+        </w:tc>
+        <w:tc>
+          <w:tcPr>
+            <w:tcW w:w="258" w:type="dxa"/>
+          </w:tcPr>
+          <w:p>
+            <w:pPr>
+              <w:jc w:val="center"/>
+              <w:rPr>
+                <w:color w:val="4C94D8" w:themeColor="text2" w:themeTint="80"/>
+              </w:rPr>
+            </w:pPr>
+          </w:p>
+        </w:tc>
+        <w:tc>
+          <w:tcPr>
+            <w:tcW w:w="297" w:type="dxa"/>
+          </w:tcPr>
+          <w:p>
+            <w:pPr>
+              <w:jc w:val="center"/>
+              <w:rPr>
+                <w:color w:val="4C94D8" w:themeColor="text2" w:themeTint="80"/>
+              </w:rPr>
+            </w:pPr>
+          </w:p>
+        </w:tc>
+        <w:tc>
+          <w:tcPr>
+            <w:tcW w:w="258" w:type="dxa"/>
+          </w:tcPr>
+          <w:p>
+            <w:pPr>
+              <w:jc w:val="center"/>
+              <w:rPr>
+                <w:color w:val="4C94D8" w:themeColor="text2" w:themeTint="80"/>
+              </w:rPr>
+            </w:pPr>
+          </w:p>
+        </w:tc>
+        <w:tc>
+          <w:tcPr>
+            <w:tcW w:w="258" w:type="dxa"/>
+          </w:tcPr>
+          <w:p>
+            <w:pPr>
+              <w:jc w:val="center"/>
+              <w:rPr>
+                <w:color w:val="4C94D8" w:themeColor="text2" w:themeTint="80"/>
+              </w:rPr>
+            </w:pPr>
+          </w:p>
+        </w:tc>
+        <w:tc>
+          <w:tcPr>
+            <w:tcW w:w="258" w:type="dxa"/>
+          </w:tcPr>
+          <w:p>
+            <w:pPr>
+              <w:jc w:val="center"/>
+              <w:rPr>
+                <w:color w:val="4C94D8" w:themeColor="text2" w:themeTint="80"/>
+              </w:rPr>
+            </w:pPr>
+          </w:p>
+        </w:tc>
+        <w:tc>
+          <w:tcPr>
+            <w:tcW w:w="269" w:type="dxa"/>
+          </w:tcPr>
+          <w:p>
+            <w:pPr>
+              <w:jc w:val="center"/>
+              <w:rPr>
+                <w:color w:val="4C94D8" w:themeColor="text2" w:themeTint="80"/>
+              </w:rPr>
+            </w:pPr>
+          </w:p>
+        </w:tc>
+        <w:tc>
+          <w:tcPr>
+            <w:tcW w:w="269" w:type="dxa"/>
+          </w:tcPr>
+          <w:p>
+            <w:pPr>
+              <w:jc w:val="center"/>
+              <w:rPr>
+                <w:color w:val="4C94D8" w:themeColor="text2" w:themeTint="80"/>
+              </w:rPr>
+            </w:pPr>
+          </w:p>
+        </w:tc>
+        <w:tc>
+          <w:tcPr>
+            <w:tcW w:w="258" w:type="dxa"/>
+          </w:tcPr>
+          <w:p>
+            <w:pPr>
+              <w:jc w:val="center"/>
+              <w:rPr>
+                <w:color w:val="4C94D8" w:themeColor="text2" w:themeTint="80"/>
+              </w:rPr>
+            </w:pPr>
+          </w:p>
+        </w:tc>
+        <w:tc>
+          <w:tcPr>
+            <w:tcW w:w="258" w:type="dxa"/>
+          </w:tcPr>
+          <w:p>
+            <w:pPr>
+              <w:jc w:val="center"/>
+              <w:rPr>
+                <w:color w:val="4C94D8" w:themeColor="text2" w:themeTint="80"/>
+              </w:rPr>
+            </w:pPr>
+          </w:p>
+        </w:tc>
+        <w:tc>
+          <w:tcPr>
+            <w:tcW w:w="269" w:type="dxa"/>
+          </w:tcPr>
+          <w:p>
+            <w:pPr>
+              <w:jc w:val="center"/>
+              <w:rPr>
+                <w:color w:val="4C94D8" w:themeColor="text2" w:themeTint="80"/>
+              </w:rPr>
+            </w:pPr>
+          </w:p>
+        </w:tc>
+        <w:tc>
+          <w:tcPr>
+            <w:tcW w:w="258" w:type="dxa"/>
+          </w:tcPr>
+          <w:p>
+            <w:pPr>
+              <w:jc w:val="center"/>
+              <w:rPr>
+                <w:color w:val="4C94D8" w:themeColor="text2" w:themeTint="80"/>
+              </w:rPr>
+            </w:pPr>
+          </w:p>
+        </w:tc>
+        <w:tc>
+          <w:tcPr>
+            <w:tcW w:w="258" w:type="dxa"/>
+          </w:tcPr>
+          <w:p>
+            <w:pPr>
+              <w:jc w:val="center"/>
+              <w:rPr>
+                <w:color w:val="4C94D8" w:themeColor="text2" w:themeTint="80"/>
+              </w:rPr>
+            </w:pPr>
+          </w:p>
+        </w:tc>
+        <w:tc>
+          <w:tcPr>
+            <w:tcW w:w="258" w:type="dxa"/>
+          </w:tcPr>
+          <w:p>
+            <w:pPr>
+              <w:jc w:val="center"/>
+              <w:rPr>
+                <w:color w:val="4C94D8" w:themeColor="text2" w:themeTint="80"/>
+              </w:rPr>
+            </w:pPr>
+          </w:p>
+        </w:tc>
+        <w:tc>
+          <w:tcPr>
+            <w:tcW w:w="269" w:type="dxa"/>
+          </w:tcPr>
+          <w:p>
+            <w:pPr>
+              <w:jc w:val="center"/>
+              <w:rPr>
+                <w:color w:val="4C94D8" w:themeColor="text2" w:themeTint="80"/>
+              </w:rPr>
+            </w:pPr>
+          </w:p>
+        </w:tc>
+      </w:tr>
+      <w:tr>
+        <w:tc>
+          <w:tcPr>
+            <w:tcW w:w="297" w:type="dxa"/>
+          </w:tcPr>
+          <w:p>
+            <w:pPr>
+              <w:jc w:val="center"/>
+            </w:pPr>
+          </w:p>
+        </w:tc>
+        <w:tc>
+          <w:tcPr>
+            <w:tcW w:w="259" w:type="dxa"/>
+          </w:tcPr>
+          <w:p>
+            <w:pPr>
+              <w:jc w:val="center"/>
+            </w:pPr>
+          </w:p>
+        </w:tc>
+        <w:tc>
+          <w:tcPr>
+            <w:tcW w:w="259" w:type="dxa"/>
+          </w:tcPr>
+          <w:p>
+            <w:pPr>
+              <w:jc w:val="center"/>
+            </w:pPr>
+          </w:p>
+        </w:tc>
+        <w:tc>
+          <w:tcPr>
+            <w:tcW w:w="297" w:type="dxa"/>
+          </w:tcPr>
+          <w:p>
+            <w:pPr>
+              <w:jc w:val="center"/>
+            </w:pPr>
+          </w:p>
+        </w:tc>
+        <w:tc>
+          <w:tcPr>
+            <w:tcW w:w="258" w:type="dxa"/>
+          </w:tcPr>
+          <w:p>
+            <w:pPr>
+              <w:jc w:val="center"/>
+            </w:pPr>
+          </w:p>
+        </w:tc>
+        <w:tc>
+          <w:tcPr>
+            <w:tcW w:w="297" w:type="dxa"/>
+          </w:tcPr>
+          <w:p>
+            <w:pPr>
+              <w:jc w:val="center"/>
+            </w:pPr>
+          </w:p>
+        </w:tc>
+        <w:tc>
+          <w:tcPr>
+            <w:tcW w:w="258" w:type="dxa"/>
+          </w:tcPr>
+          <w:p>
+            <w:pPr>
+              <w:jc w:val="center"/>
+            </w:pPr>
+          </w:p>
+        </w:tc>
+        <w:tc>
+          <w:tcPr>
+            <w:tcW w:w="258" w:type="dxa"/>
+          </w:tcPr>
+          <w:p>
+            <w:pPr>
+              <w:jc w:val="center"/>
+            </w:pPr>
+          </w:p>
+        </w:tc>
+        <w:tc>
+          <w:tcPr>
+            <w:tcW w:w="258" w:type="dxa"/>
+          </w:tcPr>
+          <w:p>
+            <w:pPr>
+              <w:jc w:val="center"/>
+            </w:pPr>
+          </w:p>
+        </w:tc>
+        <w:tc>
+          <w:tcPr>
+            <w:tcW w:w="269" w:type="dxa"/>
+          </w:tcPr>
+          <w:p>
+            <w:pPr>
+              <w:jc w:val="center"/>
+            </w:pPr>
+          </w:p>
+        </w:tc>
+        <w:tc>
+          <w:tcPr>
+            <w:tcW w:w="269" w:type="dxa"/>
+          </w:tcPr>
+          <w:p>
+            <w:pPr>
+              <w:jc w:val="center"/>
+            </w:pPr>
+            <w:r>
+              <w:rPr>
+                <w:rFonts w:ascii="Cambria Math" w:hAnsi="Cambria Math" w:cs="Cambria Math"/>
+              </w:rPr>
+              <w:t>◯</w:t>
+            </w:r>
+          </w:p>
+        </w:tc>
+        <w:tc>
+          <w:tcPr>
+            <w:tcW w:w="258" w:type="dxa"/>
+          </w:tcPr>
+          <w:p>
+            <w:pPr>
+              <w:jc w:val="center"/>
+            </w:pPr>
+          </w:p>
+        </w:tc>
+        <w:tc>
+          <w:tcPr>
+            <w:tcW w:w="258" w:type="dxa"/>
+          </w:tcPr>
+          <w:p>
+            <w:pPr>
+              <w:jc w:val="center"/>
+            </w:pPr>
+          </w:p>
+        </w:tc>
+        <w:tc>
+          <w:tcPr>
+            <w:tcW w:w="269" w:type="dxa"/>
+          </w:tcPr>
+          <w:p>
+            <w:pPr>
+              <w:jc w:val="center"/>
+            </w:pPr>
+          </w:p>
+        </w:tc>
+        <w:tc>
+          <w:tcPr>
+            <w:tcW w:w="258" w:type="dxa"/>
+          </w:tcPr>
+          <w:p>
+            <w:pPr>
+              <w:jc w:val="center"/>
+            </w:pPr>
+          </w:p>
+        </w:tc>
+        <w:tc>
+          <w:tcPr>
+            <w:tcW w:w="258" w:type="dxa"/>
+          </w:tcPr>
+          <w:p>
+            <w:pPr>
+              <w:jc w:val="center"/>
+            </w:pPr>
+          </w:p>
+        </w:tc>
+        <w:tc>
+          <w:tcPr>
+            <w:tcW w:w="258" w:type="dxa"/>
+          </w:tcPr>
+          <w:p>
+            <w:pPr>
+              <w:jc w:val="center"/>
+            </w:pPr>
+          </w:p>
+        </w:tc>
+        <w:tc>
+          <w:tcPr>
+            <w:tcW w:w="269" w:type="dxa"/>
+          </w:tcPr>
+          <w:p>
+            <w:pPr>
+              <w:jc w:val="center"/>
+            </w:pPr>
+          </w:p>
+        </w:tc>
+      </w:tr>
+      <w:tr>
+        <w:tc>
+          <w:tcPr>
+            <w:tcW w:w="297" w:type="dxa"/>
+          </w:tcPr>
+          <w:p>
+            <w:pPr>
+              <w:jc w:val="center"/>
+            </w:pPr>
+          </w:p>
+        </w:tc>
+        <w:tc>
+          <w:tcPr>
+            <w:tcW w:w="259" w:type="dxa"/>
+          </w:tcPr>
+          <w:p>
+            <w:pPr>
+              <w:jc w:val="center"/>
+            </w:pPr>
+          </w:p>
+        </w:tc>
+        <w:tc>
+          <w:tcPr>
+            <w:tcW w:w="259" w:type="dxa"/>
+          </w:tcPr>
+          <w:p>
+            <w:pPr>
+              <w:jc w:val="center"/>
+            </w:pPr>
+          </w:p>
+        </w:tc>
+        <w:tc>
+          <w:tcPr>
+            <w:tcW w:w="297" w:type="dxa"/>
+          </w:tcPr>
+          <w:p>
+            <w:pPr>
+              <w:jc w:val="center"/>
+            </w:pPr>
+          </w:p>
+        </w:tc>
+        <w:tc>
+          <w:tcPr>
+            <w:tcW w:w="258" w:type="dxa"/>
+          </w:tcPr>
+          <w:p>
+            <w:pPr>
+              <w:jc w:val="center"/>
+            </w:pPr>
+          </w:p>
+        </w:tc>
+        <w:tc>
+          <w:tcPr>
+            <w:tcW w:w="297" w:type="dxa"/>
+          </w:tcPr>
+          <w:p>
+            <w:pPr>
+              <w:jc w:val="center"/>
+            </w:pPr>
+          </w:p>
+        </w:tc>
+        <w:tc>
+          <w:tcPr>
+            <w:tcW w:w="258" w:type="dxa"/>
+          </w:tcPr>
+          <w:p>
+            <w:pPr>
+              <w:jc w:val="center"/>
+            </w:pPr>
+          </w:p>
+        </w:tc>
+        <w:tc>
+          <w:tcPr>
+            <w:tcW w:w="258" w:type="dxa"/>
+          </w:tcPr>
+          <w:p>
+            <w:pPr>
+              <w:jc w:val="center"/>
+            </w:pPr>
+          </w:p>
+        </w:tc>
+        <w:tc>
+          <w:tcPr>
+            <w:tcW w:w="258" w:type="dxa"/>
+          </w:tcPr>
+          <w:p>
+            <w:pPr>
+              <w:jc w:val="center"/>
+            </w:pPr>
+          </w:p>
+        </w:tc>
+        <w:tc>
+          <w:tcPr>
+            <w:tcW w:w="269" w:type="dxa"/>
+          </w:tcPr>
+          <w:p>
+            <w:pPr>
+              <w:jc w:val="center"/>
+            </w:pPr>
+            <w:r>
+              <w:rPr>
+                <w:rFonts w:ascii="Cambria Math" w:hAnsi="Cambria Math" w:cs="Cambria Math"/>
+              </w:rPr>
+              <w:t>◯</w:t>
+            </w:r>
+          </w:p>
+        </w:tc>
+        <w:tc>
+          <w:tcPr>
+            <w:tcW w:w="269" w:type="dxa"/>
+          </w:tcPr>
+          <w:p>
+            <w:pPr>
+              <w:jc w:val="center"/>
+            </w:pPr>
+            <w:r>
+              <w:rPr>
+                <w:rFonts w:ascii="Cambria Math" w:hAnsi="Cambria Math" w:cs="Cambria Math"/>
+              </w:rPr>
+              <w:t>◯</w:t>
+            </w:r>
+          </w:p>
+        </w:tc>
+        <w:tc>
+          <w:tcPr>
+            <w:tcW w:w="258" w:type="dxa"/>
+          </w:tcPr>
+          <w:p>
+            <w:pPr>
+              <w:jc w:val="center"/>
+            </w:pPr>
+          </w:p>
+        </w:tc>
+        <w:tc>
+          <w:tcPr>
+            <w:tcW w:w="258" w:type="dxa"/>
+          </w:tcPr>
+          <w:p>
+            <w:pPr>
+              <w:jc w:val="center"/>
+            </w:pPr>
+          </w:p>
+        </w:tc>
+        <w:tc>
+          <w:tcPr>
+            <w:tcW w:w="269" w:type="dxa"/>
+          </w:tcPr>
+          <w:p>
+            <w:pPr>
+              <w:jc w:val="center"/>
+            </w:pPr>
+            <w:r>
+              <w:rPr>
+                <w:rFonts w:ascii="Cambria Math" w:hAnsi="Cambria Math" w:cs="Cambria Math"/>
+              </w:rPr>
+              <w:t>◯</w:t>
+            </w:r>
+          </w:p>
+        </w:tc>
+        <w:tc>
+          <w:tcPr>
+            <w:tcW w:w="258" w:type="dxa"/>
+          </w:tcPr>
+          <w:p>
+            <w:pPr>
+              <w:jc w:val="center"/>
+            </w:pPr>
+          </w:p>
+        </w:tc>
+        <w:tc>
+          <w:tcPr>
+            <w:tcW w:w="258" w:type="dxa"/>
+          </w:tcPr>
+          <w:p>
+            <w:pPr>
+              <w:jc w:val="center"/>
+            </w:pPr>
+          </w:p>
+        </w:tc>
+        <w:tc>
+          <w:tcPr>
+            <w:tcW w:w="258" w:type="dxa"/>
+          </w:tcPr>
+          <w:p>
+            <w:pPr>
+              <w:jc w:val="center"/>
+            </w:pPr>
+          </w:p>
+        </w:tc>
+        <w:tc>
+          <w:tcPr>
+            <w:tcW w:w="269" w:type="dxa"/>
+          </w:tcPr>
+          <w:p>
+            <w:pPr>
+              <w:jc w:val="center"/>
+            </w:pPr>
+          </w:p>
+        </w:tc>
+      </w:tr>
+      <w:tr>
+        <w:tc>
+          <w:tcPr>
+            <w:tcW w:w="297" w:type="dxa"/>
+            <w:tcBorders>
+              <w:bottom w:val="single" w:sz="4" w:space="0" w:color="auto"/>
+            </w:tcBorders>
+          </w:tcPr>
+          <w:p>
+            <w:pPr>
+              <w:jc w:val="center"/>
+            </w:pPr>
+            <w:r>
+              <w:rPr>
+                <w:rFonts w:ascii="Cambria Math" w:hAnsi="Cambria Math" w:cs="Cambria Math"/>
+              </w:rPr>
+              <w:t>◯</w:t>
+            </w:r>
+          </w:p>
+        </w:tc>
+        <w:tc>
+          <w:tcPr>
+            <w:tcW w:w="259" w:type="dxa"/>
+            <w:tcBorders>
+              <w:bottom w:val="single" w:sz="4" w:space="0" w:color="auto"/>
+            </w:tcBorders>
+          </w:tcPr>
+          <w:p>
+            <w:pPr>
+              <w:jc w:val="center"/>
+            </w:pPr>
+          </w:p>
+        </w:tc>
+        <w:tc>
+          <w:tcPr>
+            <w:tcW w:w="259" w:type="dxa"/>
+            <w:tcBorders>
+              <w:bottom w:val="single" w:sz="4" w:space="0" w:color="auto"/>
+            </w:tcBorders>
+          </w:tcPr>
+          <w:p>
+            <w:pPr>
+              <w:jc w:val="center"/>
+            </w:pPr>
+          </w:p>
+        </w:tc>
+        <w:tc>
+          <w:tcPr>
+            <w:tcW w:w="297" w:type="dxa"/>
+            <w:tcBorders>
+              <w:bottom w:val="single" w:sz="4" w:space="0" w:color="auto"/>
+            </w:tcBorders>
+          </w:tcPr>
+          <w:p>
+            <w:pPr>
+              <w:jc w:val="center"/>
+            </w:pPr>
+            <w:r>
+              <w:rPr>
+                <w:rFonts w:ascii="Cambria Math" w:hAnsi="Cambria Math" w:cs="Cambria Math"/>
+              </w:rPr>
+              <w:t>◯</w:t>
+            </w:r>
+          </w:p>
+        </w:tc>
+        <w:tc>
+          <w:tcPr>
+            <w:tcW w:w="258" w:type="dxa"/>
+            <w:tcBorders>
+              <w:bottom w:val="single" w:sz="4" w:space="0" w:color="auto"/>
+            </w:tcBorders>
+          </w:tcPr>
+          <w:p>
+            <w:pPr>
+              <w:jc w:val="center"/>
+            </w:pPr>
+          </w:p>
+        </w:tc>
+        <w:tc>
+          <w:tcPr>
+            <w:tcW w:w="297" w:type="dxa"/>
+            <w:tcBorders>
+              <w:bottom w:val="single" w:sz="4" w:space="0" w:color="auto"/>
+            </w:tcBorders>
+          </w:tcPr>
+          <w:p>
+            <w:pPr>
+              <w:jc w:val="center"/>
+            </w:pPr>
+            <w:r>
+              <w:rPr>
+                <w:rFonts w:ascii="Cambria Math" w:hAnsi="Cambria Math" w:cs="Cambria Math"/>
+              </w:rPr>
+              <w:t>◯</w:t>
+            </w:r>
+          </w:p>
+        </w:tc>
+        <w:tc>
+          <w:tcPr>
+            <w:tcW w:w="258" w:type="dxa"/>
+            <w:tcBorders>
+              <w:bottom w:val="single" w:sz="4" w:space="0" w:color="auto"/>
+            </w:tcBorders>
+          </w:tcPr>
+          <w:p>
+            <w:pPr>
+              <w:jc w:val="center"/>
+            </w:pPr>
+          </w:p>
+        </w:tc>
+        <w:tc>
+          <w:tcPr>
+            <w:tcW w:w="258" w:type="dxa"/>
+            <w:tcBorders>
+              <w:bottom w:val="single" w:sz="4" w:space="0" w:color="auto"/>
+            </w:tcBorders>
+          </w:tcPr>
+          <w:p>
+            <w:pPr>
+              <w:jc w:val="center"/>
+            </w:pPr>
+          </w:p>
+        </w:tc>
+        <w:tc>
+          <w:tcPr>
+            <w:tcW w:w="258" w:type="dxa"/>
+            <w:tcBorders>
+              <w:bottom w:val="single" w:sz="4" w:space="0" w:color="auto"/>
+            </w:tcBorders>
+          </w:tcPr>
+          <w:p>
+            <w:pPr>
+              <w:jc w:val="center"/>
+            </w:pPr>
+          </w:p>
+        </w:tc>
+        <w:tc>
+          <w:tcPr>
+            <w:tcW w:w="269" w:type="dxa"/>
+            <w:tcBorders>
+              <w:bottom w:val="single" w:sz="4" w:space="0" w:color="auto"/>
+            </w:tcBorders>
+          </w:tcPr>
+          <w:p>
+            <w:pPr>
+              <w:jc w:val="center"/>
+            </w:pPr>
+            <w:r>
+              <w:rPr>
+                <w:rFonts w:ascii="Cambria Math" w:hAnsi="Cambria Math" w:cs="Cambria Math"/>
+              </w:rPr>
+              <w:t>◯</w:t>
+            </w:r>
+          </w:p>
+        </w:tc>
+        <w:tc>
+          <w:tcPr>
+            <w:tcW w:w="269" w:type="dxa"/>
+            <w:tcBorders>
+              <w:bottom w:val="single" w:sz="4" w:space="0" w:color="auto"/>
+            </w:tcBorders>
+          </w:tcPr>
+          <w:p>
+            <w:pPr>
+              <w:jc w:val="center"/>
+            </w:pPr>
+            <w:r>
+              <w:rPr>
+                <w:rFonts w:ascii="Cambria Math" w:hAnsi="Cambria Math" w:cs="Cambria Math"/>
+              </w:rPr>
+              <w:t>◯</w:t>
+            </w:r>
+          </w:p>
+        </w:tc>
+        <w:tc>
+          <w:tcPr>
+            <w:tcW w:w="258" w:type="dxa"/>
+            <w:tcBorders>
+              <w:bottom w:val="single" w:sz="4" w:space="0" w:color="auto"/>
+            </w:tcBorders>
+          </w:tcPr>
+          <w:p>
+            <w:pPr>
+              <w:jc w:val="center"/>
+            </w:pPr>
+          </w:p>
+        </w:tc>
+        <w:tc>
+          <w:tcPr>
+            <w:tcW w:w="258" w:type="dxa"/>
+            <w:tcBorders>
+              <w:bottom w:val="single" w:sz="4" w:space="0" w:color="auto"/>
+            </w:tcBorders>
+          </w:tcPr>
+          <w:p>
+            <w:pPr>
+              <w:jc w:val="center"/>
+            </w:pPr>
+          </w:p>
+        </w:tc>
+        <w:tc>
+          <w:tcPr>
+            <w:tcW w:w="269" w:type="dxa"/>
+            <w:tcBorders>
+              <w:bottom w:val="single" w:sz="4" w:space="0" w:color="auto"/>
+            </w:tcBorders>
+          </w:tcPr>
+          <w:p>
+            <w:pPr>
+              <w:jc w:val="center"/>
+            </w:pPr>
+            <w:r>
+              <w:rPr>
+                <w:rFonts w:ascii="Cambria Math" w:hAnsi="Cambria Math" w:cs="Cambria Math"/>
+              </w:rPr>
+              <w:t>◯</w:t>
+            </w:r>
+          </w:p>
+        </w:tc>
+        <w:tc>
+          <w:tcPr>
+            <w:tcW w:w="258" w:type="dxa"/>
+            <w:tcBorders>
+              <w:bottom w:val="single" w:sz="4" w:space="0" w:color="auto"/>
+            </w:tcBorders>
+          </w:tcPr>
+          <w:p>
+            <w:pPr>
+              <w:jc w:val="center"/>
+            </w:pPr>
+          </w:p>
+        </w:tc>
+        <w:tc>
+          <w:tcPr>
+            <w:tcW w:w="258" w:type="dxa"/>
+            <w:tcBorders>
+              <w:bottom w:val="single" w:sz="4" w:space="0" w:color="auto"/>
+            </w:tcBorders>
+          </w:tcPr>
+          <w:p>
+            <w:pPr>
+              <w:jc w:val="center"/>
+            </w:pPr>
+          </w:p>
+        </w:tc>
+        <w:tc>
+          <w:tcPr>
+            <w:tcW w:w="258" w:type="dxa"/>
+            <w:tcBorders>
+              <w:bottom w:val="single" w:sz="4" w:space="0" w:color="auto"/>
+            </w:tcBorders>
+          </w:tcPr>
+          <w:p>
+            <w:pPr>
+              <w:jc w:val="center"/>
+            </w:pPr>
+          </w:p>
+        </w:tc>
+        <w:tc>
+          <w:tcPr>
+            <w:tcW w:w="269" w:type="dxa"/>
+            <w:tcBorders>
+              <w:bottom w:val="single" w:sz="4" w:space="0" w:color="auto"/>
+            </w:tcBorders>
+          </w:tcPr>
+          <w:p>
+            <w:pPr>
+              <w:jc w:val="center"/>
+            </w:pPr>
+            <w:r>
+              <w:rPr>
+                <w:rFonts w:ascii="Cambria Math" w:hAnsi="Cambria Math" w:cs="Cambria Math"/>
+              </w:rPr>
+              <w:t>◯</w:t>
+            </w:r>
+          </w:p>
+        </w:tc>
+      </w:tr>
+      <w:tr>
+        <w:tc>
+          <w:tcPr>
+            <w:tcW w:w="297" w:type="dxa"/>
+            <w:tcBorders>
+              <w:top w:val="single" w:sz="4" w:space="0" w:color="auto"/>
+              <w:left w:val="single" w:sz="4" w:space="0" w:color="auto"/>
+              <w:right w:val="single" w:sz="4" w:space="0" w:color="auto"/>
+            </w:tcBorders>
+          </w:tcPr>
+          <w:p>
+            <w:pPr>
+              <w:jc w:val="center"/>
+              <w:rPr>
+                <w:sz w:val="16"/>
+                <w:szCs w:val="16"/>
+              </w:rPr>
+            </w:pPr>
+            <w:r>
+              <w:rPr>
+                <w:sz w:val="16"/>
+                <w:szCs w:val="16"/>
+              </w:rPr>
+              <w:t>67</w:t>
+            </w:r>
+          </w:p>
+        </w:tc>
+        <w:tc>
+          <w:tcPr>
+            <w:tcW w:w="259" w:type="dxa"/>
+            <w:tcBorders>
+              <w:top w:val="single" w:sz="4" w:space="0" w:color="auto"/>
+              <w:left w:val="single" w:sz="4" w:space="0" w:color="auto"/>
+              <w:right w:val="single" w:sz="4" w:space="0" w:color="auto"/>
+            </w:tcBorders>
+          </w:tcPr>
+          <w:p>
+            <w:pPr>
+              <w:jc w:val="center"/>
+              <w:rPr>
+                <w:sz w:val="16"/>
+                <w:szCs w:val="16"/>
+              </w:rPr>
+            </w:pPr>
+            <w:r>
+              <w:rPr>
+                <w:sz w:val="16"/>
+                <w:szCs w:val="16"/>
+              </w:rPr>
+              <w:t>68</w:t>
+            </w:r>
+          </w:p>
+        </w:tc>
+        <w:tc>
+          <w:tcPr>
+            <w:tcW w:w="259" w:type="dxa"/>
+            <w:tcBorders>
+              <w:top w:val="single" w:sz="4" w:space="0" w:color="auto"/>
+              <w:left w:val="single" w:sz="4" w:space="0" w:color="auto"/>
+              <w:right w:val="single" w:sz="4" w:space="0" w:color="auto"/>
+            </w:tcBorders>
+          </w:tcPr>
+          <w:p>
+            <w:pPr>
+              <w:jc w:val="center"/>
+              <w:rPr>
+                <w:sz w:val="16"/>
+                <w:szCs w:val="16"/>
+              </w:rPr>
+            </w:pPr>
+            <w:r>
+              <w:rPr>
+                <w:sz w:val="16"/>
+                <w:szCs w:val="16"/>
+              </w:rPr>
+              <w:t>69</w:t>
+            </w:r>
+          </w:p>
+        </w:tc>
+        <w:tc>
+          <w:tcPr>
+            <w:tcW w:w="297" w:type="dxa"/>
+            <w:tcBorders>
+              <w:top w:val="single" w:sz="4" w:space="0" w:color="auto"/>
+              <w:left w:val="single" w:sz="4" w:space="0" w:color="auto"/>
+              <w:right w:val="single" w:sz="4" w:space="0" w:color="auto"/>
+            </w:tcBorders>
+          </w:tcPr>
+          <w:p>
+            <w:pPr>
+              <w:jc w:val="center"/>
+              <w:rPr>
+                <w:sz w:val="16"/>
+                <w:szCs w:val="16"/>
+              </w:rPr>
+            </w:pPr>
+            <w:r>
+              <w:rPr>
+                <w:sz w:val="16"/>
+                <w:szCs w:val="16"/>
+              </w:rPr>
+              <w:t>70</w:t>
+            </w:r>
+          </w:p>
+        </w:tc>
+        <w:tc>
+          <w:tcPr>
+            <w:tcW w:w="258" w:type="dxa"/>
+            <w:tcBorders>
+              <w:top w:val="single" w:sz="4" w:space="0" w:color="auto"/>
+              <w:left w:val="single" w:sz="4" w:space="0" w:color="auto"/>
+              <w:right w:val="single" w:sz="4" w:space="0" w:color="auto"/>
+            </w:tcBorders>
+          </w:tcPr>
+          <w:p>
+            <w:pPr>
+              <w:jc w:val="center"/>
+              <w:rPr>
+                <w:sz w:val="16"/>
+                <w:szCs w:val="16"/>
+              </w:rPr>
+            </w:pPr>
+            <w:r>
+              <w:rPr>
+                <w:sz w:val="16"/>
+                <w:szCs w:val="16"/>
+              </w:rPr>
+              <w:t>71</w:t>
+            </w:r>
+          </w:p>
+        </w:tc>
+        <w:tc>
+          <w:tcPr>
+            <w:tcW w:w="297" w:type="dxa"/>
+            <w:tcBorders>
+              <w:top w:val="single" w:sz="4" w:space="0" w:color="auto"/>
+              <w:left w:val="single" w:sz="4" w:space="0" w:color="auto"/>
+              <w:right w:val="single" w:sz="4" w:space="0" w:color="auto"/>
+            </w:tcBorders>
+          </w:tcPr>
+          <w:p>
+            <w:pPr>
+              <w:jc w:val="center"/>
+              <w:rPr>
+                <w:sz w:val="16"/>
+                <w:szCs w:val="16"/>
+              </w:rPr>
+            </w:pPr>
+            <w:r>
+              <w:rPr>
+                <w:sz w:val="16"/>
+                <w:szCs w:val="16"/>
+              </w:rPr>
+              <w:t>72</w:t>
+            </w:r>
+          </w:p>
+        </w:tc>
+        <w:tc>
+          <w:tcPr>
+            <w:tcW w:w="258" w:type="dxa"/>
+            <w:tcBorders>
+              <w:top w:val="single" w:sz="4" w:space="0" w:color="auto"/>
+              <w:left w:val="single" w:sz="4" w:space="0" w:color="auto"/>
+              <w:right w:val="single" w:sz="4" w:space="0" w:color="auto"/>
+            </w:tcBorders>
+          </w:tcPr>
+          <w:p>
+            <w:pPr>
+              <w:jc w:val="center"/>
+              <w:rPr>
+                <w:sz w:val="16"/>
+                <w:szCs w:val="16"/>
+              </w:rPr>
+            </w:pPr>
+            <w:r>
+              <w:rPr>
+                <w:sz w:val="16"/>
+                <w:szCs w:val="16"/>
+              </w:rPr>
+              <w:t>73</w:t>
+            </w:r>
+          </w:p>
+        </w:tc>
+        <w:tc>
+          <w:tcPr>
+            <w:tcW w:w="258" w:type="dxa"/>
+            <w:tcBorders>
+              <w:top w:val="single" w:sz="4" w:space="0" w:color="auto"/>
+              <w:left w:val="single" w:sz="4" w:space="0" w:color="auto"/>
+              <w:right w:val="single" w:sz="4" w:space="0" w:color="auto"/>
+            </w:tcBorders>
+          </w:tcPr>
+          <w:p>
+            <w:pPr>
+              <w:jc w:val="center"/>
+              <w:rPr>
+                <w:sz w:val="16"/>
+                <w:szCs w:val="16"/>
+              </w:rPr>
+            </w:pPr>
+            <w:r>
+              <w:rPr>
+                <w:sz w:val="16"/>
+                <w:szCs w:val="16"/>
+              </w:rPr>
+              <w:t>74</w:t>
+            </w:r>
+          </w:p>
+        </w:tc>
+        <w:tc>
+          <w:tcPr>
+            <w:tcW w:w="258" w:type="dxa"/>
+            <w:tcBorders>
+              <w:top w:val="single" w:sz="4" w:space="0" w:color="auto"/>
+              <w:left w:val="single" w:sz="4" w:space="0" w:color="auto"/>
+              <w:right w:val="single" w:sz="4" w:space="0" w:color="auto"/>
+            </w:tcBorders>
+          </w:tcPr>
+          <w:p>
+            <w:pPr>
+              <w:jc w:val="center"/>
+              <w:rPr>
+                <w:sz w:val="16"/>
+                <w:szCs w:val="16"/>
+              </w:rPr>
+            </w:pPr>
+            <w:r>
+              <w:rPr>
+                <w:sz w:val="16"/>
+                <w:szCs w:val="16"/>
+              </w:rPr>
+              <w:t>75</w:t>
+            </w:r>
+          </w:p>
+        </w:tc>
+        <w:tc>
+          <w:tcPr>
+            <w:tcW w:w="269" w:type="dxa"/>
+            <w:tcBorders>
+              <w:top w:val="single" w:sz="4" w:space="0" w:color="auto"/>
+              <w:left w:val="single" w:sz="4" w:space="0" w:color="auto"/>
+              <w:right w:val="single" w:sz="4" w:space="0" w:color="auto"/>
+            </w:tcBorders>
+          </w:tcPr>
+          <w:p>
+            <w:pPr>
+              <w:jc w:val="center"/>
+              <w:rPr>
+                <w:sz w:val="16"/>
+                <w:szCs w:val="16"/>
+              </w:rPr>
+            </w:pPr>
+            <w:r>
+              <w:rPr>
+                <w:sz w:val="16"/>
+                <w:szCs w:val="16"/>
+              </w:rPr>
+              <w:t>76</w:t>
+            </w:r>
+          </w:p>
+        </w:tc>
+        <w:tc>
+          <w:tcPr>
+            <w:tcW w:w="269" w:type="dxa"/>
+            <w:tcBorders>
+              <w:top w:val="single" w:sz="4" w:space="0" w:color="auto"/>
+              <w:left w:val="single" w:sz="4" w:space="0" w:color="auto"/>
+              <w:right w:val="single" w:sz="4" w:space="0" w:color="auto"/>
+            </w:tcBorders>
+          </w:tcPr>
+          <w:p>
+            <w:pPr>
+              <w:jc w:val="center"/>
+              <w:rPr>
+                <w:sz w:val="16"/>
+                <w:szCs w:val="16"/>
+              </w:rPr>
+            </w:pPr>
+            <w:r>
+              <w:rPr>
+                <w:sz w:val="16"/>
+                <w:szCs w:val="16"/>
+              </w:rPr>
+              <w:t>77</w:t>
+            </w:r>
+          </w:p>
+        </w:tc>
+        <w:tc>
+          <w:tcPr>
+            <w:tcW w:w="258" w:type="dxa"/>
+            <w:tcBorders>
+              <w:top w:val="single" w:sz="4" w:space="0" w:color="auto"/>
+              <w:left w:val="single" w:sz="4" w:space="0" w:color="auto"/>
+              <w:right w:val="single" w:sz="4" w:space="0" w:color="auto"/>
+            </w:tcBorders>
+          </w:tcPr>
+          <w:p>
+            <w:pPr>
+              <w:jc w:val="center"/>
+              <w:rPr>
+                <w:sz w:val="16"/>
+                <w:szCs w:val="16"/>
+              </w:rPr>
+            </w:pPr>
+            <w:r>
+              <w:rPr>
+                <w:sz w:val="16"/>
+                <w:szCs w:val="16"/>
+              </w:rPr>
+              <w:t>78</w:t>
+            </w:r>
+          </w:p>
+        </w:tc>
+        <w:tc>
+          <w:tcPr>
+            <w:tcW w:w="258" w:type="dxa"/>
+            <w:tcBorders>
+              <w:top w:val="single" w:sz="4" w:space="0" w:color="auto"/>
+              <w:left w:val="single" w:sz="4" w:space="0" w:color="auto"/>
+              <w:right w:val="single" w:sz="4" w:space="0" w:color="auto"/>
+            </w:tcBorders>
+          </w:tcPr>
+          <w:p>
+            <w:pPr>
+              <w:jc w:val="center"/>
+              <w:rPr>
+                <w:sz w:val="16"/>
+                <w:szCs w:val="16"/>
+              </w:rPr>
+            </w:pPr>
+            <w:r>
+              <w:rPr>
+                <w:sz w:val="16"/>
+                <w:szCs w:val="16"/>
+              </w:rPr>
+              <w:t>79</w:t>
+            </w:r>
+          </w:p>
+        </w:tc>
+        <w:tc>
+          <w:tcPr>
+            <w:tcW w:w="269" w:type="dxa"/>
+            <w:tcBorders>
+              <w:top w:val="single" w:sz="4" w:space="0" w:color="auto"/>
+              <w:left w:val="single" w:sz="4" w:space="0" w:color="auto"/>
+              <w:right w:val="single" w:sz="4" w:space="0" w:color="auto"/>
+            </w:tcBorders>
+          </w:tcPr>
+          <w:p>
+            <w:pPr>
+              <w:jc w:val="center"/>
+              <w:rPr>
+                <w:sz w:val="16"/>
+                <w:szCs w:val="16"/>
+              </w:rPr>
+            </w:pPr>
+            <w:r>
+              <w:rPr>
+                <w:sz w:val="16"/>
+                <w:szCs w:val="16"/>
+              </w:rPr>
+              <w:t>80</w:t>
+            </w:r>
+          </w:p>
+        </w:tc>
+        <w:tc>
+          <w:tcPr>
+            <w:tcW w:w="258" w:type="dxa"/>
+            <w:tcBorders>
+              <w:top w:val="single" w:sz="4" w:space="0" w:color="auto"/>
+              <w:left w:val="single" w:sz="4" w:space="0" w:color="auto"/>
+              <w:right w:val="single" w:sz="4" w:space="0" w:color="auto"/>
+            </w:tcBorders>
+          </w:tcPr>
+          <w:p>
+            <w:pPr>
+              <w:jc w:val="center"/>
+              <w:rPr>
+                <w:sz w:val="16"/>
+                <w:szCs w:val="16"/>
+              </w:rPr>
+            </w:pPr>
+            <w:r>
+              <w:rPr>
+                <w:sz w:val="16"/>
+                <w:szCs w:val="16"/>
+              </w:rPr>
+              <w:t>81</w:t>
+            </w:r>
+          </w:p>
+        </w:tc>
+        <w:tc>
+          <w:tcPr>
+            <w:tcW w:w="258" w:type="dxa"/>
+            <w:tcBorders>
+              <w:top w:val="single" w:sz="4" w:space="0" w:color="auto"/>
+              <w:left w:val="single" w:sz="4" w:space="0" w:color="auto"/>
+              <w:right w:val="single" w:sz="4" w:space="0" w:color="auto"/>
+            </w:tcBorders>
+          </w:tcPr>
+          <w:p>
+            <w:pPr>
+              <w:jc w:val="center"/>
+              <w:rPr>
+                <w:sz w:val="16"/>
+                <w:szCs w:val="16"/>
+              </w:rPr>
+            </w:pPr>
+            <w:r>
+              <w:rPr>
+                <w:sz w:val="16"/>
+                <w:szCs w:val="16"/>
+              </w:rPr>
+              <w:t>82</w:t>
+            </w:r>
+          </w:p>
+        </w:tc>
+        <w:tc>
+          <w:tcPr>
+            <w:tcW w:w="258" w:type="dxa"/>
+            <w:tcBorders>
+              <w:top w:val="single" w:sz="4" w:space="0" w:color="auto"/>
+              <w:left w:val="single" w:sz="4" w:space="0" w:color="auto"/>
+              <w:right w:val="single" w:sz="4" w:space="0" w:color="auto"/>
+            </w:tcBorders>
+          </w:tcPr>
+          <w:p>
+            <w:pPr>
+              <w:jc w:val="center"/>
+              <w:rPr>
+                <w:sz w:val="16"/>
+                <w:szCs w:val="16"/>
+              </w:rPr>
+            </w:pPr>
+            <w:r>
+              <w:rPr>
+                <w:sz w:val="16"/>
+                <w:szCs w:val="16"/>
+              </w:rPr>
+              <w:t>83</w:t>
+            </w:r>
+          </w:p>
+        </w:tc>
+        <w:tc>
+          <w:tcPr>
+            <w:tcW w:w="269" w:type="dxa"/>
+            <w:tcBorders>
+              <w:top w:val="single" w:sz="4" w:space="0" w:color="auto"/>
+              <w:left w:val="single" w:sz="4" w:space="0" w:color="auto"/>
+              <w:right w:val="single" w:sz="4" w:space="0" w:color="auto"/>
+            </w:tcBorders>
+          </w:tcPr>
+          <w:p>
+            <w:pPr>
+              <w:jc w:val="center"/>
+              <w:rPr>
+                <w:sz w:val="16"/>
+                <w:szCs w:val="16"/>
+              </w:rPr>
+            </w:pPr>
+            <w:r>
+              <w:rPr>
+                <w:sz w:val="16"/>
+                <w:szCs w:val="16"/>
+              </w:rPr>
+              <w:t>84</w:t>
+            </w:r>
+          </w:p>
+        </w:tc>
+      </w:tr>
+    </w:tbl>
+    <w:p>
+      <w:pPr>
+        <w:pStyle w:val="NoSpacing"/>
+      </w:pPr>
+    </w:p>
     <w:p>
       <w:pPr>
         <w:rPr>
@@ -2462,7 +3878,11 @@
         <w:t>The same data set can be represented graphically with a histogram.</w:t>
       </w:r>
       <w:r>
-        <w:t xml:space="preserve"> In a histogram, the data are represented by rectangles. Unlike a bar graph, in a histogram there are not spaces between bars representing the two 76s and the bar representing the three 77s.</w:t>
+        <w:t xml:space="preserve"> In a histogram, the data are represented by rectangles. Unlike a bar graph, in a histogram there are not spaces between bars </w:t>
+      </w:r>
+      <w:r>
+        <w:lastRenderedPageBreak/>
+        <w:t>representing the two 76s and the bar representing the three 77s.</w:t>
       </w:r>
     </w:p>
     <w:p>
@@ -2470,7 +3890,6 @@
         <w:rPr>
           <w:noProof/>
         </w:rPr>
-        <w:lastRenderedPageBreak/>
         <w:drawing>
           <wp:inline distT="0" distB="0" distL="0" distR="0" wp14:anchorId="27924DC9" wp14:editId="4A562F96">
             <wp:extent cx="2855595" cy="2524125"/>
@@ -3059,6 +4478,1056 @@
           </wp:inline>
         </w:drawing>
       </w:r>
+    </w:p>
+    <w:p>
+      <w:pPr>
+        <w:pStyle w:val="ListParagraph"/>
+      </w:pPr>
+    </w:p>
+    <w:tbl>
+      <w:tblPr>
+        <w:tblStyle w:val="TableGrid"/>
+        <w:tblW w:w="0" w:type="auto"/>
+        <w:tblInd w:w="720" w:type="dxa"/>
+        <w:tblCellMar>
+          <w:left w:w="0" w:type="dxa"/>
+          <w:right w:w="0" w:type="dxa"/>
+        </w:tblCellMar>
+        <w:tblLook w:val="04A0" w:firstRow="1" w:lastRow="0" w:firstColumn="1" w:lastColumn="0" w:noHBand="0" w:noVBand="1"/>
+      </w:tblPr>
+      <w:tblGrid>
+        <w:gridCol w:w="418"/>
+        <w:gridCol w:w="418"/>
+        <w:gridCol w:w="418"/>
+        <w:gridCol w:w="418"/>
+        <w:gridCol w:w="418"/>
+        <w:gridCol w:w="444"/>
+        <w:gridCol w:w="444"/>
+        <w:gridCol w:w="444"/>
+        <w:gridCol w:w="444"/>
+        <w:gridCol w:w="444"/>
+      </w:tblGrid>
+      <w:tr>
+        <w:tc>
+          <w:tcPr>
+            <w:tcW w:w="418" w:type="dxa"/>
+            <w:tcBorders>
+              <w:top w:val="nil"/>
+              <w:left w:val="nil"/>
+              <w:bottom w:val="nil"/>
+              <w:right w:val="nil"/>
+            </w:tcBorders>
+          </w:tcPr>
+          <w:p>
+            <w:pPr>
+              <w:pStyle w:val="ListParagraph"/>
+              <w:ind w:left="0"/>
+              <w:jc w:val="center"/>
+            </w:pPr>
+          </w:p>
+        </w:tc>
+        <w:tc>
+          <w:tcPr>
+            <w:tcW w:w="418" w:type="dxa"/>
+            <w:tcBorders>
+              <w:top w:val="nil"/>
+              <w:left w:val="nil"/>
+              <w:bottom w:val="nil"/>
+              <w:right w:val="nil"/>
+            </w:tcBorders>
+          </w:tcPr>
+          <w:p>
+            <w:pPr>
+              <w:pStyle w:val="ListParagraph"/>
+              <w:ind w:left="0"/>
+              <w:jc w:val="center"/>
+            </w:pPr>
+          </w:p>
+        </w:tc>
+        <w:tc>
+          <w:tcPr>
+            <w:tcW w:w="418" w:type="dxa"/>
+            <w:tcBorders>
+              <w:top w:val="nil"/>
+              <w:left w:val="nil"/>
+              <w:bottom w:val="nil"/>
+              <w:right w:val="nil"/>
+            </w:tcBorders>
+          </w:tcPr>
+          <w:p>
+            <w:pPr>
+              <w:pStyle w:val="ListParagraph"/>
+              <w:ind w:left="0"/>
+              <w:jc w:val="center"/>
+            </w:pPr>
+          </w:p>
+        </w:tc>
+        <w:tc>
+          <w:tcPr>
+            <w:tcW w:w="418" w:type="dxa"/>
+            <w:tcBorders>
+              <w:top w:val="nil"/>
+              <w:left w:val="nil"/>
+              <w:bottom w:val="nil"/>
+              <w:right w:val="nil"/>
+            </w:tcBorders>
+          </w:tcPr>
+          <w:p>
+            <w:pPr>
+              <w:pStyle w:val="ListParagraph"/>
+              <w:ind w:left="0"/>
+              <w:jc w:val="center"/>
+            </w:pPr>
+          </w:p>
+        </w:tc>
+        <w:tc>
+          <w:tcPr>
+            <w:tcW w:w="418" w:type="dxa"/>
+            <w:tcBorders>
+              <w:top w:val="nil"/>
+              <w:left w:val="nil"/>
+              <w:bottom w:val="nil"/>
+              <w:right w:val="nil"/>
+            </w:tcBorders>
+          </w:tcPr>
+          <w:p>
+            <w:pPr>
+              <w:pStyle w:val="ListParagraph"/>
+              <w:ind w:left="0"/>
+              <w:jc w:val="center"/>
+            </w:pPr>
+          </w:p>
+        </w:tc>
+        <w:tc>
+          <w:tcPr>
+            <w:tcW w:w="444" w:type="dxa"/>
+            <w:tcBorders>
+              <w:top w:val="nil"/>
+              <w:left w:val="nil"/>
+              <w:bottom w:val="nil"/>
+              <w:right w:val="nil"/>
+            </w:tcBorders>
+          </w:tcPr>
+          <w:p>
+            <w:pPr>
+              <w:pStyle w:val="ListParagraph"/>
+              <w:ind w:left="0"/>
+              <w:jc w:val="center"/>
+            </w:pPr>
+          </w:p>
+        </w:tc>
+        <w:tc>
+          <w:tcPr>
+            <w:tcW w:w="444" w:type="dxa"/>
+            <w:tcBorders>
+              <w:top w:val="nil"/>
+              <w:left w:val="nil"/>
+              <w:bottom w:val="nil"/>
+              <w:right w:val="nil"/>
+            </w:tcBorders>
+          </w:tcPr>
+          <w:p>
+            <w:pPr>
+              <w:pStyle w:val="ListParagraph"/>
+              <w:ind w:left="0"/>
+              <w:jc w:val="center"/>
+            </w:pPr>
+          </w:p>
+        </w:tc>
+        <w:tc>
+          <w:tcPr>
+            <w:tcW w:w="444" w:type="dxa"/>
+            <w:tcBorders>
+              <w:top w:val="nil"/>
+              <w:left w:val="nil"/>
+              <w:bottom w:val="nil"/>
+              <w:right w:val="nil"/>
+            </w:tcBorders>
+          </w:tcPr>
+          <w:p>
+            <w:pPr>
+              <w:pStyle w:val="ListParagraph"/>
+              <w:ind w:left="0"/>
+              <w:jc w:val="center"/>
+            </w:pPr>
+          </w:p>
+        </w:tc>
+        <w:tc>
+          <w:tcPr>
+            <w:tcW w:w="444" w:type="dxa"/>
+            <w:tcBorders>
+              <w:top w:val="nil"/>
+              <w:left w:val="nil"/>
+              <w:bottom w:val="nil"/>
+              <w:right w:val="nil"/>
+            </w:tcBorders>
+          </w:tcPr>
+          <w:p>
+            <w:pPr>
+              <w:pStyle w:val="ListParagraph"/>
+              <w:ind w:left="0"/>
+              <w:jc w:val="center"/>
+            </w:pPr>
+          </w:p>
+        </w:tc>
+        <w:tc>
+          <w:tcPr>
+            <w:tcW w:w="444" w:type="dxa"/>
+            <w:tcBorders>
+              <w:top w:val="nil"/>
+              <w:left w:val="nil"/>
+              <w:bottom w:val="nil"/>
+              <w:right w:val="nil"/>
+            </w:tcBorders>
+          </w:tcPr>
+          <w:p>
+            <w:pPr>
+              <w:pStyle w:val="ListParagraph"/>
+              <w:ind w:left="0"/>
+              <w:jc w:val="center"/>
+            </w:pPr>
+            <w:r>
+              <w:rPr>
+                <w:rFonts w:ascii="Cambria Math" w:hAnsi="Cambria Math" w:cs="Cambria Math"/>
+              </w:rPr>
+              <w:t>◯</w:t>
+            </w:r>
+          </w:p>
+        </w:tc>
+      </w:tr>
+      <w:tr>
+        <w:tc>
+          <w:tcPr>
+            <w:tcW w:w="418" w:type="dxa"/>
+            <w:tcBorders>
+              <w:top w:val="nil"/>
+              <w:left w:val="nil"/>
+              <w:bottom w:val="nil"/>
+              <w:right w:val="nil"/>
+            </w:tcBorders>
+          </w:tcPr>
+          <w:p>
+            <w:pPr>
+              <w:pStyle w:val="ListParagraph"/>
+              <w:ind w:left="0"/>
+              <w:jc w:val="center"/>
+            </w:pPr>
+          </w:p>
+        </w:tc>
+        <w:tc>
+          <w:tcPr>
+            <w:tcW w:w="418" w:type="dxa"/>
+            <w:tcBorders>
+              <w:top w:val="nil"/>
+              <w:left w:val="nil"/>
+              <w:bottom w:val="nil"/>
+              <w:right w:val="nil"/>
+            </w:tcBorders>
+          </w:tcPr>
+          <w:p>
+            <w:pPr>
+              <w:pStyle w:val="ListParagraph"/>
+              <w:ind w:left="0"/>
+              <w:jc w:val="center"/>
+            </w:pPr>
+          </w:p>
+        </w:tc>
+        <w:tc>
+          <w:tcPr>
+            <w:tcW w:w="418" w:type="dxa"/>
+            <w:tcBorders>
+              <w:top w:val="nil"/>
+              <w:left w:val="nil"/>
+              <w:bottom w:val="nil"/>
+              <w:right w:val="nil"/>
+            </w:tcBorders>
+          </w:tcPr>
+          <w:p>
+            <w:pPr>
+              <w:pStyle w:val="ListParagraph"/>
+              <w:ind w:left="0"/>
+              <w:jc w:val="center"/>
+            </w:pPr>
+            <w:r>
+              <w:rPr>
+                <w:rFonts w:ascii="Cambria Math" w:hAnsi="Cambria Math" w:cs="Cambria Math"/>
+              </w:rPr>
+              <w:t>◯</w:t>
+            </w:r>
+          </w:p>
+        </w:tc>
+        <w:tc>
+          <w:tcPr>
+            <w:tcW w:w="418" w:type="dxa"/>
+            <w:tcBorders>
+              <w:top w:val="nil"/>
+              <w:left w:val="nil"/>
+              <w:bottom w:val="nil"/>
+              <w:right w:val="nil"/>
+            </w:tcBorders>
+          </w:tcPr>
+          <w:p>
+            <w:pPr>
+              <w:pStyle w:val="ListParagraph"/>
+              <w:ind w:left="0"/>
+              <w:jc w:val="center"/>
+            </w:pPr>
+          </w:p>
+        </w:tc>
+        <w:tc>
+          <w:tcPr>
+            <w:tcW w:w="418" w:type="dxa"/>
+            <w:tcBorders>
+              <w:top w:val="nil"/>
+              <w:left w:val="nil"/>
+              <w:bottom w:val="nil"/>
+              <w:right w:val="nil"/>
+            </w:tcBorders>
+          </w:tcPr>
+          <w:p>
+            <w:pPr>
+              <w:pStyle w:val="ListParagraph"/>
+              <w:ind w:left="0"/>
+              <w:jc w:val="center"/>
+            </w:pPr>
+          </w:p>
+        </w:tc>
+        <w:tc>
+          <w:tcPr>
+            <w:tcW w:w="444" w:type="dxa"/>
+            <w:tcBorders>
+              <w:top w:val="nil"/>
+              <w:left w:val="nil"/>
+              <w:bottom w:val="nil"/>
+              <w:right w:val="nil"/>
+            </w:tcBorders>
+          </w:tcPr>
+          <w:p>
+            <w:pPr>
+              <w:pStyle w:val="ListParagraph"/>
+              <w:ind w:left="0"/>
+              <w:jc w:val="center"/>
+            </w:pPr>
+          </w:p>
+        </w:tc>
+        <w:tc>
+          <w:tcPr>
+            <w:tcW w:w="444" w:type="dxa"/>
+            <w:tcBorders>
+              <w:top w:val="nil"/>
+              <w:left w:val="nil"/>
+              <w:bottom w:val="nil"/>
+              <w:right w:val="nil"/>
+            </w:tcBorders>
+          </w:tcPr>
+          <w:p>
+            <w:pPr>
+              <w:pStyle w:val="ListParagraph"/>
+              <w:ind w:left="0"/>
+              <w:jc w:val="center"/>
+            </w:pPr>
+          </w:p>
+        </w:tc>
+        <w:tc>
+          <w:tcPr>
+            <w:tcW w:w="444" w:type="dxa"/>
+            <w:tcBorders>
+              <w:top w:val="nil"/>
+              <w:left w:val="nil"/>
+              <w:bottom w:val="nil"/>
+              <w:right w:val="nil"/>
+            </w:tcBorders>
+          </w:tcPr>
+          <w:p>
+            <w:pPr>
+              <w:pStyle w:val="ListParagraph"/>
+              <w:ind w:left="0"/>
+              <w:jc w:val="center"/>
+            </w:pPr>
+          </w:p>
+        </w:tc>
+        <w:tc>
+          <w:tcPr>
+            <w:tcW w:w="444" w:type="dxa"/>
+            <w:tcBorders>
+              <w:top w:val="nil"/>
+              <w:left w:val="nil"/>
+              <w:bottom w:val="nil"/>
+              <w:right w:val="nil"/>
+            </w:tcBorders>
+          </w:tcPr>
+          <w:p>
+            <w:pPr>
+              <w:pStyle w:val="ListParagraph"/>
+              <w:ind w:left="0"/>
+              <w:jc w:val="center"/>
+            </w:pPr>
+          </w:p>
+        </w:tc>
+        <w:tc>
+          <w:tcPr>
+            <w:tcW w:w="444" w:type="dxa"/>
+            <w:tcBorders>
+              <w:top w:val="nil"/>
+              <w:left w:val="nil"/>
+              <w:bottom w:val="nil"/>
+              <w:right w:val="nil"/>
+            </w:tcBorders>
+          </w:tcPr>
+          <w:p>
+            <w:pPr>
+              <w:pStyle w:val="ListParagraph"/>
+              <w:ind w:left="0"/>
+              <w:jc w:val="center"/>
+            </w:pPr>
+            <w:r>
+              <w:rPr>
+                <w:rFonts w:ascii="Cambria Math" w:hAnsi="Cambria Math" w:cs="Cambria Math"/>
+              </w:rPr>
+              <w:t>◯</w:t>
+            </w:r>
+          </w:p>
+        </w:tc>
+      </w:tr>
+      <w:tr>
+        <w:tc>
+          <w:tcPr>
+            <w:tcW w:w="418" w:type="dxa"/>
+            <w:tcBorders>
+              <w:top w:val="nil"/>
+              <w:left w:val="nil"/>
+              <w:bottom w:val="nil"/>
+              <w:right w:val="nil"/>
+            </w:tcBorders>
+          </w:tcPr>
+          <w:p>
+            <w:pPr>
+              <w:pStyle w:val="ListParagraph"/>
+              <w:ind w:left="0"/>
+              <w:jc w:val="center"/>
+            </w:pPr>
+            <w:r>
+              <w:rPr>
+                <w:rFonts w:ascii="Cambria Math" w:hAnsi="Cambria Math" w:cs="Cambria Math"/>
+              </w:rPr>
+              <w:t>◯</w:t>
+            </w:r>
+          </w:p>
+        </w:tc>
+        <w:tc>
+          <w:tcPr>
+            <w:tcW w:w="418" w:type="dxa"/>
+            <w:tcBorders>
+              <w:top w:val="nil"/>
+              <w:left w:val="nil"/>
+              <w:bottom w:val="nil"/>
+              <w:right w:val="nil"/>
+            </w:tcBorders>
+          </w:tcPr>
+          <w:p>
+            <w:pPr>
+              <w:pStyle w:val="ListParagraph"/>
+              <w:ind w:left="0"/>
+              <w:jc w:val="center"/>
+            </w:pPr>
+          </w:p>
+        </w:tc>
+        <w:tc>
+          <w:tcPr>
+            <w:tcW w:w="418" w:type="dxa"/>
+            <w:tcBorders>
+              <w:top w:val="nil"/>
+              <w:left w:val="nil"/>
+              <w:bottom w:val="nil"/>
+              <w:right w:val="nil"/>
+            </w:tcBorders>
+          </w:tcPr>
+          <w:p>
+            <w:pPr>
+              <w:pStyle w:val="ListParagraph"/>
+              <w:ind w:left="0"/>
+              <w:jc w:val="center"/>
+            </w:pPr>
+            <w:r>
+              <w:rPr>
+                <w:rFonts w:ascii="Cambria Math" w:hAnsi="Cambria Math" w:cs="Cambria Math"/>
+              </w:rPr>
+              <w:t>◯</w:t>
+            </w:r>
+          </w:p>
+        </w:tc>
+        <w:tc>
+          <w:tcPr>
+            <w:tcW w:w="418" w:type="dxa"/>
+            <w:tcBorders>
+              <w:top w:val="nil"/>
+              <w:left w:val="nil"/>
+              <w:bottom w:val="nil"/>
+              <w:right w:val="nil"/>
+            </w:tcBorders>
+          </w:tcPr>
+          <w:p>
+            <w:pPr>
+              <w:pStyle w:val="ListParagraph"/>
+              <w:ind w:left="0"/>
+              <w:jc w:val="center"/>
+            </w:pPr>
+            <w:r>
+              <w:rPr>
+                <w:rFonts w:ascii="Cambria Math" w:hAnsi="Cambria Math" w:cs="Cambria Math"/>
+              </w:rPr>
+              <w:t>◯</w:t>
+            </w:r>
+          </w:p>
+        </w:tc>
+        <w:tc>
+          <w:tcPr>
+            <w:tcW w:w="418" w:type="dxa"/>
+            <w:tcBorders>
+              <w:top w:val="nil"/>
+              <w:left w:val="nil"/>
+              <w:bottom w:val="nil"/>
+              <w:right w:val="nil"/>
+            </w:tcBorders>
+          </w:tcPr>
+          <w:p>
+            <w:pPr>
+              <w:pStyle w:val="ListParagraph"/>
+              <w:ind w:left="0"/>
+              <w:jc w:val="center"/>
+            </w:pPr>
+          </w:p>
+        </w:tc>
+        <w:tc>
+          <w:tcPr>
+            <w:tcW w:w="444" w:type="dxa"/>
+            <w:tcBorders>
+              <w:top w:val="nil"/>
+              <w:left w:val="nil"/>
+              <w:bottom w:val="nil"/>
+              <w:right w:val="nil"/>
+            </w:tcBorders>
+          </w:tcPr>
+          <w:p>
+            <w:pPr>
+              <w:pStyle w:val="ListParagraph"/>
+              <w:ind w:left="0"/>
+              <w:jc w:val="center"/>
+            </w:pPr>
+            <w:r>
+              <w:rPr>
+                <w:rFonts w:ascii="Cambria Math" w:hAnsi="Cambria Math" w:cs="Cambria Math"/>
+              </w:rPr>
+              <w:t>◯</w:t>
+            </w:r>
+          </w:p>
+        </w:tc>
+        <w:tc>
+          <w:tcPr>
+            <w:tcW w:w="444" w:type="dxa"/>
+            <w:tcBorders>
+              <w:top w:val="nil"/>
+              <w:left w:val="nil"/>
+              <w:bottom w:val="nil"/>
+              <w:right w:val="nil"/>
+            </w:tcBorders>
+          </w:tcPr>
+          <w:p>
+            <w:pPr>
+              <w:pStyle w:val="ListParagraph"/>
+              <w:ind w:left="0"/>
+              <w:jc w:val="center"/>
+            </w:pPr>
+          </w:p>
+        </w:tc>
+        <w:tc>
+          <w:tcPr>
+            <w:tcW w:w="444" w:type="dxa"/>
+            <w:tcBorders>
+              <w:top w:val="nil"/>
+              <w:left w:val="nil"/>
+              <w:bottom w:val="nil"/>
+              <w:right w:val="nil"/>
+            </w:tcBorders>
+          </w:tcPr>
+          <w:p>
+            <w:pPr>
+              <w:pStyle w:val="ListParagraph"/>
+              <w:ind w:left="0"/>
+              <w:jc w:val="center"/>
+            </w:pPr>
+          </w:p>
+        </w:tc>
+        <w:tc>
+          <w:tcPr>
+            <w:tcW w:w="444" w:type="dxa"/>
+            <w:tcBorders>
+              <w:top w:val="nil"/>
+              <w:left w:val="nil"/>
+              <w:bottom w:val="nil"/>
+              <w:right w:val="nil"/>
+            </w:tcBorders>
+          </w:tcPr>
+          <w:p>
+            <w:pPr>
+              <w:pStyle w:val="ListParagraph"/>
+              <w:ind w:left="0"/>
+              <w:jc w:val="center"/>
+            </w:pPr>
+          </w:p>
+        </w:tc>
+        <w:tc>
+          <w:tcPr>
+            <w:tcW w:w="444" w:type="dxa"/>
+            <w:tcBorders>
+              <w:top w:val="nil"/>
+              <w:left w:val="nil"/>
+              <w:bottom w:val="nil"/>
+              <w:right w:val="nil"/>
+            </w:tcBorders>
+          </w:tcPr>
+          <w:p>
+            <w:pPr>
+              <w:pStyle w:val="ListParagraph"/>
+              <w:ind w:left="0"/>
+              <w:jc w:val="center"/>
+            </w:pPr>
+            <w:r>
+              <w:rPr>
+                <w:rFonts w:ascii="Cambria Math" w:hAnsi="Cambria Math" w:cs="Cambria Math"/>
+              </w:rPr>
+              <w:t>◯</w:t>
+            </w:r>
+          </w:p>
+        </w:tc>
+      </w:tr>
+      <w:tr>
+        <w:tc>
+          <w:tcPr>
+            <w:tcW w:w="418" w:type="dxa"/>
+            <w:tcBorders>
+              <w:top w:val="nil"/>
+              <w:left w:val="nil"/>
+              <w:bottom w:val="single" w:sz="4" w:space="0" w:color="auto"/>
+              <w:right w:val="nil"/>
+            </w:tcBorders>
+          </w:tcPr>
+          <w:p>
+            <w:pPr>
+              <w:pStyle w:val="ListParagraph"/>
+              <w:ind w:left="0"/>
+              <w:jc w:val="center"/>
+            </w:pPr>
+            <w:r>
+              <w:rPr>
+                <w:rFonts w:ascii="Cambria Math" w:hAnsi="Cambria Math" w:cs="Cambria Math"/>
+              </w:rPr>
+              <w:t>◯</w:t>
+            </w:r>
+          </w:p>
+        </w:tc>
+        <w:tc>
+          <w:tcPr>
+            <w:tcW w:w="418" w:type="dxa"/>
+            <w:tcBorders>
+              <w:top w:val="nil"/>
+              <w:left w:val="nil"/>
+              <w:bottom w:val="single" w:sz="4" w:space="0" w:color="auto"/>
+              <w:right w:val="nil"/>
+            </w:tcBorders>
+          </w:tcPr>
+          <w:p>
+            <w:pPr>
+              <w:pStyle w:val="ListParagraph"/>
+              <w:ind w:left="0"/>
+              <w:jc w:val="center"/>
+            </w:pPr>
+            <w:r>
+              <w:rPr>
+                <w:rFonts w:ascii="Cambria Math" w:hAnsi="Cambria Math" w:cs="Cambria Math"/>
+              </w:rPr>
+              <w:t>◯</w:t>
+            </w:r>
+          </w:p>
+        </w:tc>
+        <w:tc>
+          <w:tcPr>
+            <w:tcW w:w="418" w:type="dxa"/>
+            <w:tcBorders>
+              <w:top w:val="nil"/>
+              <w:left w:val="nil"/>
+              <w:bottom w:val="single" w:sz="4" w:space="0" w:color="auto"/>
+              <w:right w:val="nil"/>
+            </w:tcBorders>
+          </w:tcPr>
+          <w:p>
+            <w:pPr>
+              <w:pStyle w:val="ListParagraph"/>
+              <w:ind w:left="0"/>
+              <w:jc w:val="center"/>
+            </w:pPr>
+            <w:r>
+              <w:rPr>
+                <w:rFonts w:ascii="Cambria Math" w:hAnsi="Cambria Math" w:cs="Cambria Math"/>
+              </w:rPr>
+              <w:t>◯</w:t>
+            </w:r>
+          </w:p>
+        </w:tc>
+        <w:tc>
+          <w:tcPr>
+            <w:tcW w:w="418" w:type="dxa"/>
+            <w:tcBorders>
+              <w:top w:val="nil"/>
+              <w:left w:val="nil"/>
+              <w:bottom w:val="single" w:sz="4" w:space="0" w:color="auto"/>
+              <w:right w:val="nil"/>
+            </w:tcBorders>
+          </w:tcPr>
+          <w:p>
+            <w:pPr>
+              <w:pStyle w:val="ListParagraph"/>
+              <w:ind w:left="0"/>
+              <w:jc w:val="center"/>
+            </w:pPr>
+            <w:r>
+              <w:rPr>
+                <w:rFonts w:ascii="Cambria Math" w:hAnsi="Cambria Math" w:cs="Cambria Math"/>
+              </w:rPr>
+              <w:t>◯</w:t>
+            </w:r>
+          </w:p>
+        </w:tc>
+        <w:tc>
+          <w:tcPr>
+            <w:tcW w:w="418" w:type="dxa"/>
+            <w:tcBorders>
+              <w:top w:val="nil"/>
+              <w:left w:val="nil"/>
+              <w:bottom w:val="single" w:sz="4" w:space="0" w:color="auto"/>
+              <w:right w:val="nil"/>
+            </w:tcBorders>
+          </w:tcPr>
+          <w:p>
+            <w:pPr>
+              <w:pStyle w:val="ListParagraph"/>
+              <w:ind w:left="0"/>
+              <w:jc w:val="center"/>
+            </w:pPr>
+          </w:p>
+        </w:tc>
+        <w:tc>
+          <w:tcPr>
+            <w:tcW w:w="444" w:type="dxa"/>
+            <w:tcBorders>
+              <w:top w:val="nil"/>
+              <w:left w:val="nil"/>
+              <w:bottom w:val="single" w:sz="4" w:space="0" w:color="auto"/>
+              <w:right w:val="nil"/>
+            </w:tcBorders>
+          </w:tcPr>
+          <w:p>
+            <w:pPr>
+              <w:pStyle w:val="ListParagraph"/>
+              <w:ind w:left="0"/>
+              <w:jc w:val="center"/>
+            </w:pPr>
+            <w:r>
+              <w:rPr>
+                <w:rFonts w:ascii="Cambria Math" w:hAnsi="Cambria Math" w:cs="Cambria Math"/>
+              </w:rPr>
+              <w:t>◯</w:t>
+            </w:r>
+          </w:p>
+        </w:tc>
+        <w:tc>
+          <w:tcPr>
+            <w:tcW w:w="444" w:type="dxa"/>
+            <w:tcBorders>
+              <w:top w:val="nil"/>
+              <w:left w:val="nil"/>
+              <w:bottom w:val="single" w:sz="4" w:space="0" w:color="auto"/>
+              <w:right w:val="nil"/>
+            </w:tcBorders>
+          </w:tcPr>
+          <w:p>
+            <w:pPr>
+              <w:pStyle w:val="ListParagraph"/>
+              <w:ind w:left="0"/>
+              <w:jc w:val="center"/>
+            </w:pPr>
+          </w:p>
+        </w:tc>
+        <w:tc>
+          <w:tcPr>
+            <w:tcW w:w="444" w:type="dxa"/>
+            <w:tcBorders>
+              <w:top w:val="nil"/>
+              <w:left w:val="nil"/>
+              <w:bottom w:val="single" w:sz="4" w:space="0" w:color="auto"/>
+              <w:right w:val="nil"/>
+            </w:tcBorders>
+          </w:tcPr>
+          <w:p>
+            <w:pPr>
+              <w:pStyle w:val="ListParagraph"/>
+              <w:ind w:left="0"/>
+              <w:jc w:val="center"/>
+            </w:pPr>
+            <w:r>
+              <w:rPr>
+                <w:rFonts w:ascii="Cambria Math" w:hAnsi="Cambria Math" w:cs="Cambria Math"/>
+              </w:rPr>
+              <w:t>◯</w:t>
+            </w:r>
+          </w:p>
+        </w:tc>
+        <w:tc>
+          <w:tcPr>
+            <w:tcW w:w="444" w:type="dxa"/>
+            <w:tcBorders>
+              <w:top w:val="nil"/>
+              <w:left w:val="nil"/>
+              <w:bottom w:val="single" w:sz="4" w:space="0" w:color="auto"/>
+              <w:right w:val="nil"/>
+            </w:tcBorders>
+          </w:tcPr>
+          <w:p>
+            <w:pPr>
+              <w:pStyle w:val="ListParagraph"/>
+              <w:ind w:left="0"/>
+              <w:jc w:val="center"/>
+            </w:pPr>
+            <w:r>
+              <w:rPr>
+                <w:rFonts w:ascii="Cambria Math" w:hAnsi="Cambria Math" w:cs="Cambria Math"/>
+              </w:rPr>
+              <w:t>◯</w:t>
+            </w:r>
+          </w:p>
+        </w:tc>
+        <w:tc>
+          <w:tcPr>
+            <w:tcW w:w="444" w:type="dxa"/>
+            <w:tcBorders>
+              <w:top w:val="nil"/>
+              <w:left w:val="nil"/>
+              <w:bottom w:val="single" w:sz="4" w:space="0" w:color="auto"/>
+              <w:right w:val="nil"/>
+            </w:tcBorders>
+          </w:tcPr>
+          <w:p>
+            <w:pPr>
+              <w:pStyle w:val="ListParagraph"/>
+              <w:ind w:left="0"/>
+              <w:jc w:val="center"/>
+            </w:pPr>
+            <w:r>
+              <w:rPr>
+                <w:rFonts w:ascii="Cambria Math" w:hAnsi="Cambria Math" w:cs="Cambria Math"/>
+              </w:rPr>
+              <w:t>◯</w:t>
+            </w:r>
+          </w:p>
+        </w:tc>
+      </w:tr>
+      <w:tr>
+        <w:tc>
+          <w:tcPr>
+            <w:tcW w:w="418" w:type="dxa"/>
+            <w:tcBorders>
+              <w:top w:val="single" w:sz="4" w:space="0" w:color="auto"/>
+              <w:bottom w:val="nil"/>
+            </w:tcBorders>
+          </w:tcPr>
+          <w:p>
+            <w:pPr>
+              <w:pStyle w:val="ListParagraph"/>
+              <w:ind w:left="0"/>
+              <w:jc w:val="center"/>
+            </w:pPr>
+            <w:r>
+              <w:t>5</w:t>
+            </w:r>
+          </w:p>
+        </w:tc>
+        <w:tc>
+          <w:tcPr>
+            <w:tcW w:w="418" w:type="dxa"/>
+            <w:tcBorders>
+              <w:top w:val="single" w:sz="4" w:space="0" w:color="auto"/>
+              <w:bottom w:val="nil"/>
+            </w:tcBorders>
+          </w:tcPr>
+          <w:p>
+            <w:pPr>
+              <w:pStyle w:val="ListParagraph"/>
+              <w:ind w:left="0"/>
+              <w:jc w:val="center"/>
+            </w:pPr>
+            <w:r>
+              <w:t>6</w:t>
+            </w:r>
+          </w:p>
+        </w:tc>
+        <w:tc>
+          <w:tcPr>
+            <w:tcW w:w="418" w:type="dxa"/>
+            <w:tcBorders>
+              <w:top w:val="single" w:sz="4" w:space="0" w:color="auto"/>
+              <w:bottom w:val="nil"/>
+            </w:tcBorders>
+          </w:tcPr>
+          <w:p>
+            <w:pPr>
+              <w:pStyle w:val="ListParagraph"/>
+              <w:ind w:left="0"/>
+              <w:jc w:val="center"/>
+            </w:pPr>
+            <w:r>
+              <w:t>7</w:t>
+            </w:r>
+          </w:p>
+        </w:tc>
+        <w:tc>
+          <w:tcPr>
+            <w:tcW w:w="418" w:type="dxa"/>
+            <w:tcBorders>
+              <w:top w:val="single" w:sz="4" w:space="0" w:color="auto"/>
+              <w:bottom w:val="nil"/>
+            </w:tcBorders>
+          </w:tcPr>
+          <w:p>
+            <w:pPr>
+              <w:pStyle w:val="ListParagraph"/>
+              <w:ind w:left="0"/>
+              <w:jc w:val="center"/>
+            </w:pPr>
+            <w:r>
+              <w:t>8</w:t>
+            </w:r>
+          </w:p>
+        </w:tc>
+        <w:tc>
+          <w:tcPr>
+            <w:tcW w:w="418" w:type="dxa"/>
+            <w:tcBorders>
+              <w:top w:val="single" w:sz="4" w:space="0" w:color="auto"/>
+              <w:bottom w:val="nil"/>
+            </w:tcBorders>
+          </w:tcPr>
+          <w:p>
+            <w:pPr>
+              <w:pStyle w:val="ListParagraph"/>
+              <w:ind w:left="0"/>
+              <w:jc w:val="center"/>
+            </w:pPr>
+            <w:r>
+              <w:t>9</w:t>
+            </w:r>
+          </w:p>
+        </w:tc>
+        <w:tc>
+          <w:tcPr>
+            <w:tcW w:w="444" w:type="dxa"/>
+            <w:tcBorders>
+              <w:top w:val="single" w:sz="4" w:space="0" w:color="auto"/>
+              <w:bottom w:val="nil"/>
+            </w:tcBorders>
+          </w:tcPr>
+          <w:p>
+            <w:pPr>
+              <w:pStyle w:val="ListParagraph"/>
+              <w:ind w:left="0"/>
+              <w:jc w:val="center"/>
+            </w:pPr>
+            <w:r>
+              <w:t>10</w:t>
+            </w:r>
+          </w:p>
+        </w:tc>
+        <w:tc>
+          <w:tcPr>
+            <w:tcW w:w="444" w:type="dxa"/>
+            <w:tcBorders>
+              <w:top w:val="single" w:sz="4" w:space="0" w:color="auto"/>
+              <w:bottom w:val="nil"/>
+            </w:tcBorders>
+          </w:tcPr>
+          <w:p>
+            <w:pPr>
+              <w:pStyle w:val="ListParagraph"/>
+              <w:ind w:left="0"/>
+              <w:jc w:val="center"/>
+            </w:pPr>
+            <w:r>
+              <w:t>11</w:t>
+            </w:r>
+          </w:p>
+        </w:tc>
+        <w:tc>
+          <w:tcPr>
+            <w:tcW w:w="444" w:type="dxa"/>
+            <w:tcBorders>
+              <w:top w:val="single" w:sz="4" w:space="0" w:color="auto"/>
+              <w:bottom w:val="nil"/>
+            </w:tcBorders>
+          </w:tcPr>
+          <w:p>
+            <w:pPr>
+              <w:pStyle w:val="ListParagraph"/>
+              <w:ind w:left="0"/>
+              <w:jc w:val="center"/>
+            </w:pPr>
+            <w:r>
+              <w:t>12</w:t>
+            </w:r>
+          </w:p>
+        </w:tc>
+        <w:tc>
+          <w:tcPr>
+            <w:tcW w:w="444" w:type="dxa"/>
+            <w:tcBorders>
+              <w:top w:val="single" w:sz="4" w:space="0" w:color="auto"/>
+              <w:bottom w:val="nil"/>
+            </w:tcBorders>
+          </w:tcPr>
+          <w:p>
+            <w:pPr>
+              <w:pStyle w:val="ListParagraph"/>
+              <w:ind w:left="0"/>
+              <w:jc w:val="center"/>
+            </w:pPr>
+            <w:r>
+              <w:t>13</w:t>
+            </w:r>
+          </w:p>
+        </w:tc>
+        <w:tc>
+          <w:tcPr>
+            <w:tcW w:w="444" w:type="dxa"/>
+            <w:tcBorders>
+              <w:top w:val="single" w:sz="4" w:space="0" w:color="auto"/>
+              <w:bottom w:val="nil"/>
+            </w:tcBorders>
+          </w:tcPr>
+          <w:p>
+            <w:pPr>
+              <w:pStyle w:val="ListParagraph"/>
+              <w:ind w:left="0"/>
+              <w:jc w:val="center"/>
+            </w:pPr>
+            <w:r>
+              <w:t>14</w:t>
+            </w:r>
+          </w:p>
+        </w:tc>
+      </w:tr>
+    </w:tbl>
+    <w:p>
+      <w:pPr>
+        <w:pStyle w:val="ListParagraph"/>
+      </w:pPr>
       <w:r>
         <w:br/>
       </w:r>
@@ -14167,7 +16636,6 @@
   <w:style w:type="character" w:default="1" w:styleId="DefaultParagraphFont">
     <w:name w:val="Default Paragraph Font"/>
     <w:uiPriority w:val="1"/>
-    <w:semiHidden/>
     <w:unhideWhenUsed/>
   </w:style>
   <w:style w:type="table" w:default="1" w:styleId="TableNormal">

</xml_diff>